<commit_message>
Took Invoice and Items
</commit_message>
<xml_diff>
--- a/API.docx
+++ b/API.docx
@@ -2994,9 +2994,60 @@
         <w:spacing w:after="0" w:line="240" w:lineRule="auto"/>
         <w:ind w:left="360"/>
         <w:rPr>
+          <w:rFonts w:ascii="Calibri" w:eastAsia="Times New Roman" w:hAnsi="Calibri"/>
+          <w:color w:val="FF0000"/>
+          <w:szCs w:val="22"/>
+        </w:rPr>
+      </w:pPr>
+      <w:r>
+        <w:rPr>
+          <w:rFonts w:ascii="Calibri" w:eastAsia="Times New Roman" w:hAnsi="Calibri" w:cs="Calibri"/>
+          <w:szCs w:val="22"/>
+        </w:rPr>
+        <w:t xml:space="preserve">  "</w:t>
+      </w:r>
+      <w:proofErr w:type="spellStart"/>
+      <w:r>
+        <w:rPr>
+          <w:rFonts w:ascii="Calibri" w:eastAsia="Times New Roman" w:hAnsi="Calibri" w:cs="Calibri"/>
+          <w:szCs w:val="22"/>
+        </w:rPr>
+        <w:t>interests_payment</w:t>
+      </w:r>
+      <w:proofErr w:type="spellEnd"/>
+      <w:r>
+        <w:rPr>
+          <w:rFonts w:ascii="Calibri" w:eastAsia="Times New Roman" w:hAnsi="Calibri" w:cs="Calibri"/>
+          <w:szCs w:val="22"/>
+        </w:rPr>
+        <w:t>": 30,</w:t>
+      </w:r>
+      <w:r>
+        <w:rPr>
+          <w:rFonts w:ascii="Calibri" w:eastAsia="Times New Roman" w:hAnsi="Calibri" w:hint="cs"/>
+          <w:szCs w:val="22"/>
+          <w:cs/>
+        </w:rPr>
+        <w:t xml:space="preserve"> </w:t>
+      </w:r>
+      <w:r>
+        <w:rPr>
           <w:rFonts w:ascii="Calibri" w:eastAsia="Times New Roman" w:hAnsi="Calibri" w:hint="cs"/>
           <w:color w:val="FF0000"/>
           <w:szCs w:val="22"/>
+          <w:cs/>
+        </w:rPr>
+        <w:t>បង់ការប្រាក់</w:t>
+      </w:r>
+    </w:p>
+    <w:p>
+      <w:pPr>
+        <w:spacing w:after="0" w:line="240" w:lineRule="auto"/>
+        <w:ind w:left="360"/>
+        <w:rPr>
+          <w:rFonts w:ascii="Calibri" w:eastAsia="Times New Roman" w:hAnsi="Calibri"/>
+          <w:color w:val="FF0000"/>
+          <w:szCs w:val="22"/>
         </w:rPr>
       </w:pPr>
       <w:r>
@@ -3012,16 +3063,33 @@
           <w:rFonts w:ascii="Calibri" w:eastAsia="Times New Roman" w:hAnsi="Calibri" w:cs="Calibri"/>
           <w:szCs w:val="22"/>
         </w:rPr>
-        <w:t>interests_payment</w:t>
-      </w:r>
-      <w:proofErr w:type="spellEnd"/>
-      <w:r>
-        <w:rPr>
-          <w:rFonts w:ascii="Calibri" w:eastAsia="Times New Roman" w:hAnsi="Calibri" w:cs="Calibri"/>
-          <w:szCs w:val="22"/>
-        </w:rPr>
-        <w:t>": 30,</w:t>
-      </w:r>
+        <w:t>cost_payment</w:t>
+      </w:r>
+      <w:proofErr w:type="spellEnd"/>
+      <w:r>
+        <w:rPr>
+          <w:rFonts w:ascii="Calibri" w:eastAsia="Times New Roman" w:hAnsi="Calibri" w:cs="Calibri"/>
+          <w:szCs w:val="22"/>
+        </w:rPr>
+        <w:t xml:space="preserve">": </w:t>
+      </w:r>
+      <w:proofErr w:type="gramStart"/>
+      <w:r>
+        <w:rPr>
+          <w:rFonts w:ascii="Calibri" w:eastAsia="Times New Roman" w:hAnsi="Calibri" w:cs="Calibri"/>
+          <w:szCs w:val="22"/>
+        </w:rPr>
+        <w:t>1000,</w:t>
+      </w:r>
+      <w:r>
+        <w:rPr>
+          <w:rFonts w:ascii="Calibri" w:eastAsia="Times New Roman" w:hAnsi="Calibri" w:hint="cs"/>
+          <w:szCs w:val="22"/>
+          <w:cs/>
+        </w:rPr>
+        <w:t>​</w:t>
+      </w:r>
+      <w:proofErr w:type="gramEnd"/>
       <w:r>
         <w:rPr>
           <w:rFonts w:ascii="Calibri" w:eastAsia="Times New Roman" w:hAnsi="Calibri" w:hint="cs"/>
@@ -3037,17 +3105,67 @@
           <w:szCs w:val="22"/>
           <w:cs/>
         </w:rPr>
-        <w:t>បង់ការប្រាក់</w:t>
+        <w:t>បង់ថ្លៃដើម</w:t>
       </w:r>
     </w:p>
     <w:p>
       <w:pPr>
         <w:spacing w:after="0" w:line="240" w:lineRule="auto"/>
         <w:ind w:left="360"/>
+        <w:rPr>
+          <w:rFonts w:ascii="Calibri" w:eastAsia="Times New Roman" w:hAnsi="Calibri"/>
+          <w:color w:val="FF0000"/>
+          <w:szCs w:val="22"/>
+          <w:cs/>
+        </w:rPr>
+      </w:pPr>
+      <w:r>
+        <w:rPr>
+          <w:rFonts w:ascii="Calibri" w:eastAsia="Times New Roman" w:hAnsi="Calibri" w:cs="Calibri"/>
+          <w:szCs w:val="22"/>
+        </w:rPr>
+        <w:t xml:space="preserve">  "</w:t>
+      </w:r>
+      <w:proofErr w:type="spellStart"/>
+      <w:r>
+        <w:rPr>
+          <w:rFonts w:ascii="Calibri" w:eastAsia="Times New Roman" w:hAnsi="Calibri" w:cs="Calibri"/>
+          <w:szCs w:val="22"/>
+        </w:rPr>
+        <w:t>add_cost</w:t>
+      </w:r>
+      <w:proofErr w:type="spellEnd"/>
+      <w:r>
+        <w:rPr>
+          <w:rFonts w:ascii="Calibri" w:eastAsia="Times New Roman" w:hAnsi="Calibri" w:cs="Calibri"/>
+          <w:szCs w:val="22"/>
+        </w:rPr>
+        <w:t>": 0,</w:t>
+      </w:r>
+      <w:r>
+        <w:rPr>
+          <w:rFonts w:ascii="Calibri" w:eastAsia="Times New Roman" w:hAnsi="Calibri" w:cs="Calibri"/>
+          <w:szCs w:val="22"/>
+        </w:rPr>
+        <w:t xml:space="preserve"> </w:t>
+      </w:r>
+      <w:r>
         <w:rPr>
           <w:rFonts w:ascii="Calibri" w:eastAsia="Times New Roman" w:hAnsi="Calibri" w:hint="cs"/>
           <w:color w:val="FF0000"/>
           <w:szCs w:val="22"/>
+          <w:cs/>
+        </w:rPr>
+        <w:t>ថែមថ្លៃដើម</w:t>
+      </w:r>
+    </w:p>
+    <w:p>
+      <w:pPr>
+        <w:spacing w:after="0" w:line="240" w:lineRule="auto"/>
+        <w:ind w:left="360"/>
+        <w:rPr>
+          <w:rFonts w:ascii="Calibri" w:eastAsia="Times New Roman" w:hAnsi="Calibri" w:cs="Calibri"/>
+          <w:szCs w:val="22"/>
         </w:rPr>
       </w:pPr>
       <w:r>
@@ -3063,49 +3181,15 @@
           <w:rFonts w:ascii="Calibri" w:eastAsia="Times New Roman" w:hAnsi="Calibri" w:cs="Calibri"/>
           <w:szCs w:val="22"/>
         </w:rPr>
-        <w:t>cost_payment</w:t>
-      </w:r>
-      <w:proofErr w:type="spellEnd"/>
-      <w:r>
-        <w:rPr>
-          <w:rFonts w:ascii="Calibri" w:eastAsia="Times New Roman" w:hAnsi="Calibri" w:cs="Calibri"/>
-          <w:szCs w:val="22"/>
-        </w:rPr>
-        <w:t xml:space="preserve">": </w:t>
-      </w:r>
-      <w:proofErr w:type="gramStart"/>
-      <w:r>
-        <w:rPr>
-          <w:rFonts w:ascii="Calibri" w:eastAsia="Times New Roman" w:hAnsi="Calibri" w:cs="Calibri"/>
-          <w:szCs w:val="22"/>
-        </w:rPr>
-        <w:t>1000,</w:t>
-      </w:r>
-      <w:r>
-        <w:rPr>
-          <w:rFonts w:ascii="Calibri" w:eastAsia="Times New Roman" w:hAnsi="Calibri" w:hint="cs"/>
-          <w:szCs w:val="22"/>
-          <w:cs/>
-        </w:rPr>
-        <w:t>​</w:t>
-      </w:r>
-      <w:proofErr w:type="gramEnd"/>
-      <w:r>
-        <w:rPr>
-          <w:rFonts w:ascii="Calibri" w:eastAsia="Times New Roman" w:hAnsi="Calibri" w:hint="cs"/>
-          <w:szCs w:val="22"/>
-          <w:cs/>
-        </w:rPr>
-        <w:t xml:space="preserve"> </w:t>
-      </w:r>
-      <w:r>
-        <w:rPr>
-          <w:rFonts w:ascii="Calibri" w:eastAsia="Times New Roman" w:hAnsi="Calibri" w:hint="cs"/>
-          <w:color w:val="FF0000"/>
-          <w:szCs w:val="22"/>
-          <w:cs/>
-        </w:rPr>
-        <w:t>បង់ថ្លៃដើម</w:t>
+        <w:t>add_items</w:t>
+      </w:r>
+      <w:proofErr w:type="spellEnd"/>
+      <w:r>
+        <w:rPr>
+          <w:rFonts w:ascii="Calibri" w:eastAsia="Times New Roman" w:hAnsi="Calibri" w:cs="Calibri"/>
+          <w:szCs w:val="22"/>
+        </w:rPr>
+        <w:t>": [</w:t>
       </w:r>
     </w:p>
     <w:p>
@@ -3113,10 +3197,487 @@
         <w:spacing w:after="0" w:line="240" w:lineRule="auto"/>
         <w:ind w:left="360"/>
         <w:rPr>
-          <w:rFonts w:ascii="Calibri" w:eastAsia="Times New Roman" w:hAnsi="Calibri" w:hint="cs"/>
-          <w:color w:val="FF0000"/>
-          <w:szCs w:val="22"/>
-          <w:cs/>
+          <w:rFonts w:ascii="Calibri" w:eastAsia="Times New Roman" w:hAnsi="Calibri" w:cs="Calibri"/>
+          <w:szCs w:val="22"/>
+        </w:rPr>
+      </w:pPr>
+      <w:r>
+        <w:rPr>
+          <w:rFonts w:ascii="Calibri" w:eastAsia="Times New Roman" w:hAnsi="Calibri" w:cs="Calibri"/>
+          <w:szCs w:val="22"/>
+        </w:rPr>
+        <w:t xml:space="preserve">    {</w:t>
+      </w:r>
+    </w:p>
+    <w:p>
+      <w:pPr>
+        <w:spacing w:after="0" w:line="240" w:lineRule="auto"/>
+        <w:ind w:left="360"/>
+        <w:rPr>
+          <w:rFonts w:ascii="Calibri" w:eastAsia="Times New Roman" w:hAnsi="Calibri" w:cs="Calibri"/>
+          <w:szCs w:val="22"/>
+        </w:rPr>
+      </w:pPr>
+      <w:r>
+        <w:rPr>
+          <w:rFonts w:ascii="Calibri" w:eastAsia="Times New Roman" w:hAnsi="Calibri" w:cs="Calibri"/>
+          <w:szCs w:val="22"/>
+        </w:rPr>
+        <w:t xml:space="preserve">      "</w:t>
+      </w:r>
+      <w:proofErr w:type="spellStart"/>
+      <w:r>
+        <w:rPr>
+          <w:rFonts w:ascii="Calibri" w:eastAsia="Times New Roman" w:hAnsi="Calibri" w:cs="Calibri"/>
+          <w:szCs w:val="22"/>
+        </w:rPr>
+        <w:t>item_type_id</w:t>
+      </w:r>
+      <w:proofErr w:type="spellEnd"/>
+      <w:r>
+        <w:rPr>
+          <w:rFonts w:ascii="Calibri" w:eastAsia="Times New Roman" w:hAnsi="Calibri" w:cs="Calibri"/>
+          <w:szCs w:val="22"/>
+        </w:rPr>
+        <w:t>": 1,</w:t>
+      </w:r>
+    </w:p>
+    <w:p>
+      <w:pPr>
+        <w:spacing w:after="0" w:line="240" w:lineRule="auto"/>
+        <w:ind w:left="360"/>
+        <w:rPr>
+          <w:rFonts w:ascii="Calibri" w:eastAsia="Times New Roman" w:hAnsi="Calibri" w:cs="Calibri"/>
+          <w:szCs w:val="22"/>
+        </w:rPr>
+      </w:pPr>
+      <w:r>
+        <w:rPr>
+          <w:rFonts w:ascii="Calibri" w:eastAsia="Times New Roman" w:hAnsi="Calibri" w:cs="Calibri"/>
+          <w:szCs w:val="22"/>
+        </w:rPr>
+        <w:t xml:space="preserve">      "</w:t>
+      </w:r>
+      <w:proofErr w:type="spellStart"/>
+      <w:r>
+        <w:rPr>
+          <w:rFonts w:ascii="Calibri" w:eastAsia="Times New Roman" w:hAnsi="Calibri" w:cs="Calibri"/>
+          <w:szCs w:val="22"/>
+        </w:rPr>
+        <w:t>first_feature</w:t>
+      </w:r>
+      <w:proofErr w:type="spellEnd"/>
+      <w:r>
+        <w:rPr>
+          <w:rFonts w:ascii="Calibri" w:eastAsia="Times New Roman" w:hAnsi="Calibri" w:cs="Calibri"/>
+          <w:szCs w:val="22"/>
+        </w:rPr>
+        <w:t>": "</w:t>
+      </w:r>
+      <w:proofErr w:type="spellStart"/>
+      <w:r>
+        <w:rPr>
+          <w:rFonts w:ascii="Calibri" w:eastAsia="Times New Roman" w:hAnsi="Calibri" w:cs="Calibri"/>
+          <w:szCs w:val="22"/>
+        </w:rPr>
+        <w:t>HondaDream</w:t>
+      </w:r>
+      <w:proofErr w:type="spellEnd"/>
+      <w:r>
+        <w:rPr>
+          <w:rFonts w:ascii="Calibri" w:eastAsia="Times New Roman" w:hAnsi="Calibri" w:cs="Calibri"/>
+          <w:szCs w:val="22"/>
+        </w:rPr>
+        <w:t>",</w:t>
+      </w:r>
+    </w:p>
+    <w:p>
+      <w:pPr>
+        <w:spacing w:after="0" w:line="240" w:lineRule="auto"/>
+        <w:ind w:left="360"/>
+        <w:rPr>
+          <w:rFonts w:ascii="Calibri" w:eastAsia="Times New Roman" w:hAnsi="Calibri" w:cs="Calibri"/>
+          <w:szCs w:val="22"/>
+        </w:rPr>
+      </w:pPr>
+      <w:r>
+        <w:rPr>
+          <w:rFonts w:ascii="Calibri" w:eastAsia="Times New Roman" w:hAnsi="Calibri" w:cs="Calibri"/>
+          <w:szCs w:val="22"/>
+        </w:rPr>
+        <w:t xml:space="preserve">      "</w:t>
+      </w:r>
+      <w:proofErr w:type="spellStart"/>
+      <w:r>
+        <w:rPr>
+          <w:rFonts w:ascii="Calibri" w:eastAsia="Times New Roman" w:hAnsi="Calibri" w:cs="Calibri"/>
+          <w:szCs w:val="22"/>
+        </w:rPr>
+        <w:t>second_feature</w:t>
+      </w:r>
+      <w:proofErr w:type="spellEnd"/>
+      <w:r>
+        <w:rPr>
+          <w:rFonts w:ascii="Calibri" w:eastAsia="Times New Roman" w:hAnsi="Calibri" w:cs="Calibri"/>
+          <w:szCs w:val="22"/>
+        </w:rPr>
+        <w:t>": "Black",</w:t>
+      </w:r>
+    </w:p>
+    <w:p>
+      <w:pPr>
+        <w:spacing w:after="0" w:line="240" w:lineRule="auto"/>
+        <w:ind w:left="360"/>
+        <w:rPr>
+          <w:rFonts w:ascii="Calibri" w:eastAsia="Times New Roman" w:hAnsi="Calibri" w:cs="Calibri"/>
+          <w:szCs w:val="22"/>
+        </w:rPr>
+      </w:pPr>
+      <w:r>
+        <w:rPr>
+          <w:rFonts w:ascii="Calibri" w:eastAsia="Times New Roman" w:hAnsi="Calibri" w:cs="Calibri"/>
+          <w:szCs w:val="22"/>
+        </w:rPr>
+        <w:t xml:space="preserve">      "</w:t>
+      </w:r>
+      <w:proofErr w:type="spellStart"/>
+      <w:r>
+        <w:rPr>
+          <w:rFonts w:ascii="Calibri" w:eastAsia="Times New Roman" w:hAnsi="Calibri" w:cs="Calibri"/>
+          <w:szCs w:val="22"/>
+        </w:rPr>
+        <w:t>third_feature</w:t>
+      </w:r>
+      <w:proofErr w:type="spellEnd"/>
+      <w:r>
+        <w:rPr>
+          <w:rFonts w:ascii="Calibri" w:eastAsia="Times New Roman" w:hAnsi="Calibri" w:cs="Calibri"/>
+          <w:szCs w:val="22"/>
+        </w:rPr>
+        <w:t>": "2AH-1035",</w:t>
+      </w:r>
+    </w:p>
+    <w:p>
+      <w:pPr>
+        <w:spacing w:after="0" w:line="240" w:lineRule="auto"/>
+        <w:ind w:left="360"/>
+        <w:rPr>
+          <w:rFonts w:ascii="Calibri" w:eastAsia="Times New Roman" w:hAnsi="Calibri" w:cs="Calibri"/>
+          <w:szCs w:val="22"/>
+        </w:rPr>
+      </w:pPr>
+      <w:r>
+        <w:rPr>
+          <w:rFonts w:ascii="Calibri" w:eastAsia="Times New Roman" w:hAnsi="Calibri" w:cs="Calibri"/>
+          <w:szCs w:val="22"/>
+        </w:rPr>
+        <w:t xml:space="preserve">      "</w:t>
+      </w:r>
+      <w:proofErr w:type="spellStart"/>
+      <w:r>
+        <w:rPr>
+          <w:rFonts w:ascii="Calibri" w:eastAsia="Times New Roman" w:hAnsi="Calibri" w:cs="Calibri"/>
+          <w:szCs w:val="22"/>
+        </w:rPr>
+        <w:t>fourth_feature</w:t>
+      </w:r>
+      <w:proofErr w:type="spellEnd"/>
+      <w:r>
+        <w:rPr>
+          <w:rFonts w:ascii="Calibri" w:eastAsia="Times New Roman" w:hAnsi="Calibri" w:cs="Calibri"/>
+          <w:szCs w:val="22"/>
+        </w:rPr>
+        <w:t>": "</w:t>
+      </w:r>
+      <w:proofErr w:type="spellStart"/>
+      <w:r>
+        <w:rPr>
+          <w:rFonts w:ascii="Calibri" w:eastAsia="Times New Roman" w:hAnsi="Calibri" w:cs="Calibri"/>
+          <w:szCs w:val="22"/>
+        </w:rPr>
+        <w:t>SkullSticker</w:t>
+      </w:r>
+      <w:proofErr w:type="spellEnd"/>
+      <w:r>
+        <w:rPr>
+          <w:rFonts w:ascii="Calibri" w:eastAsia="Times New Roman" w:hAnsi="Calibri" w:cs="Calibri"/>
+          <w:szCs w:val="22"/>
+        </w:rPr>
+        <w:t>"</w:t>
+      </w:r>
+    </w:p>
+    <w:p>
+      <w:pPr>
+        <w:spacing w:after="0" w:line="240" w:lineRule="auto"/>
+        <w:ind w:left="360"/>
+        <w:rPr>
+          <w:rFonts w:ascii="Calibri" w:eastAsia="Times New Roman" w:hAnsi="Calibri" w:cs="Calibri"/>
+          <w:szCs w:val="22"/>
+        </w:rPr>
+      </w:pPr>
+      <w:r>
+        <w:rPr>
+          <w:rFonts w:ascii="Calibri" w:eastAsia="Times New Roman" w:hAnsi="Calibri" w:cs="Calibri"/>
+          <w:szCs w:val="22"/>
+        </w:rPr>
+        <w:t xml:space="preserve">    },</w:t>
+      </w:r>
+    </w:p>
+    <w:p>
+      <w:pPr>
+        <w:spacing w:after="0" w:line="240" w:lineRule="auto"/>
+        <w:ind w:left="360"/>
+        <w:rPr>
+          <w:rFonts w:ascii="Calibri" w:eastAsia="Times New Roman" w:hAnsi="Calibri" w:cs="Calibri"/>
+          <w:szCs w:val="22"/>
+        </w:rPr>
+      </w:pPr>
+      <w:r>
+        <w:rPr>
+          <w:rFonts w:ascii="Calibri" w:eastAsia="Times New Roman" w:hAnsi="Calibri" w:cs="Calibri"/>
+          <w:szCs w:val="22"/>
+        </w:rPr>
+        <w:t xml:space="preserve">    {</w:t>
+      </w:r>
+    </w:p>
+    <w:p>
+      <w:pPr>
+        <w:spacing w:after="0" w:line="240" w:lineRule="auto"/>
+        <w:ind w:left="360"/>
+        <w:rPr>
+          <w:rFonts w:ascii="Calibri" w:eastAsia="Times New Roman" w:hAnsi="Calibri" w:cs="Calibri"/>
+          <w:szCs w:val="22"/>
+        </w:rPr>
+      </w:pPr>
+      <w:r>
+        <w:rPr>
+          <w:rFonts w:ascii="Calibri" w:eastAsia="Times New Roman" w:hAnsi="Calibri" w:cs="Calibri"/>
+          <w:szCs w:val="22"/>
+        </w:rPr>
+        <w:t xml:space="preserve">      "</w:t>
+      </w:r>
+      <w:proofErr w:type="spellStart"/>
+      <w:r>
+        <w:rPr>
+          <w:rFonts w:ascii="Calibri" w:eastAsia="Times New Roman" w:hAnsi="Calibri" w:cs="Calibri"/>
+          <w:szCs w:val="22"/>
+        </w:rPr>
+        <w:t>item_type_id</w:t>
+      </w:r>
+      <w:proofErr w:type="spellEnd"/>
+      <w:r>
+        <w:rPr>
+          <w:rFonts w:ascii="Calibri" w:eastAsia="Times New Roman" w:hAnsi="Calibri" w:cs="Calibri"/>
+          <w:szCs w:val="22"/>
+        </w:rPr>
+        <w:t>": 1,</w:t>
+      </w:r>
+    </w:p>
+    <w:p>
+      <w:pPr>
+        <w:spacing w:after="0" w:line="240" w:lineRule="auto"/>
+        <w:ind w:left="360"/>
+        <w:rPr>
+          <w:rFonts w:ascii="Calibri" w:eastAsia="Times New Roman" w:hAnsi="Calibri" w:cs="Calibri"/>
+          <w:szCs w:val="22"/>
+        </w:rPr>
+      </w:pPr>
+      <w:r>
+        <w:rPr>
+          <w:rFonts w:ascii="Calibri" w:eastAsia="Times New Roman" w:hAnsi="Calibri" w:cs="Calibri"/>
+          <w:szCs w:val="22"/>
+        </w:rPr>
+        <w:t xml:space="preserve">      "</w:t>
+      </w:r>
+      <w:proofErr w:type="spellStart"/>
+      <w:r>
+        <w:rPr>
+          <w:rFonts w:ascii="Calibri" w:eastAsia="Times New Roman" w:hAnsi="Calibri" w:cs="Calibri"/>
+          <w:szCs w:val="22"/>
+        </w:rPr>
+        <w:t>first_feature</w:t>
+      </w:r>
+      <w:proofErr w:type="spellEnd"/>
+      <w:r>
+        <w:rPr>
+          <w:rFonts w:ascii="Calibri" w:eastAsia="Times New Roman" w:hAnsi="Calibri" w:cs="Calibri"/>
+          <w:szCs w:val="22"/>
+        </w:rPr>
+        <w:t>": "</w:t>
+      </w:r>
+      <w:proofErr w:type="spellStart"/>
+      <w:r>
+        <w:rPr>
+          <w:rFonts w:ascii="Calibri" w:eastAsia="Times New Roman" w:hAnsi="Calibri" w:cs="Calibri"/>
+          <w:szCs w:val="22"/>
+        </w:rPr>
+        <w:t>HondaDream</w:t>
+      </w:r>
+      <w:proofErr w:type="spellEnd"/>
+      <w:r>
+        <w:rPr>
+          <w:rFonts w:ascii="Calibri" w:eastAsia="Times New Roman" w:hAnsi="Calibri" w:cs="Calibri"/>
+          <w:szCs w:val="22"/>
+        </w:rPr>
+        <w:t>",</w:t>
+      </w:r>
+    </w:p>
+    <w:p>
+      <w:pPr>
+        <w:spacing w:after="0" w:line="240" w:lineRule="auto"/>
+        <w:ind w:left="360"/>
+        <w:rPr>
+          <w:rFonts w:ascii="Calibri" w:eastAsia="Times New Roman" w:hAnsi="Calibri" w:cs="Calibri"/>
+          <w:szCs w:val="22"/>
+        </w:rPr>
+      </w:pPr>
+      <w:r>
+        <w:rPr>
+          <w:rFonts w:ascii="Calibri" w:eastAsia="Times New Roman" w:hAnsi="Calibri" w:cs="Calibri"/>
+          <w:szCs w:val="22"/>
+        </w:rPr>
+        <w:t xml:space="preserve">      "</w:t>
+      </w:r>
+      <w:proofErr w:type="spellStart"/>
+      <w:r>
+        <w:rPr>
+          <w:rFonts w:ascii="Calibri" w:eastAsia="Times New Roman" w:hAnsi="Calibri" w:cs="Calibri"/>
+          <w:szCs w:val="22"/>
+        </w:rPr>
+        <w:t>second_feature</w:t>
+      </w:r>
+      <w:proofErr w:type="spellEnd"/>
+      <w:r>
+        <w:rPr>
+          <w:rFonts w:ascii="Calibri" w:eastAsia="Times New Roman" w:hAnsi="Calibri" w:cs="Calibri"/>
+          <w:szCs w:val="22"/>
+        </w:rPr>
+        <w:t>": "Black",</w:t>
+      </w:r>
+    </w:p>
+    <w:p>
+      <w:pPr>
+        <w:spacing w:after="0" w:line="240" w:lineRule="auto"/>
+        <w:ind w:left="360"/>
+        <w:rPr>
+          <w:rFonts w:ascii="Calibri" w:eastAsia="Times New Roman" w:hAnsi="Calibri" w:cs="Calibri"/>
+          <w:szCs w:val="22"/>
+        </w:rPr>
+      </w:pPr>
+      <w:r>
+        <w:rPr>
+          <w:rFonts w:ascii="Calibri" w:eastAsia="Times New Roman" w:hAnsi="Calibri" w:cs="Calibri"/>
+          <w:szCs w:val="22"/>
+        </w:rPr>
+        <w:t xml:space="preserve">      "</w:t>
+      </w:r>
+      <w:proofErr w:type="spellStart"/>
+      <w:r>
+        <w:rPr>
+          <w:rFonts w:ascii="Calibri" w:eastAsia="Times New Roman" w:hAnsi="Calibri" w:cs="Calibri"/>
+          <w:szCs w:val="22"/>
+        </w:rPr>
+        <w:t>third_feature</w:t>
+      </w:r>
+      <w:proofErr w:type="spellEnd"/>
+      <w:r>
+        <w:rPr>
+          <w:rFonts w:ascii="Calibri" w:eastAsia="Times New Roman" w:hAnsi="Calibri" w:cs="Calibri"/>
+          <w:szCs w:val="22"/>
+        </w:rPr>
+        <w:t>": "2AH-1035",</w:t>
+      </w:r>
+    </w:p>
+    <w:p>
+      <w:pPr>
+        <w:spacing w:after="0" w:line="240" w:lineRule="auto"/>
+        <w:ind w:left="360"/>
+        <w:rPr>
+          <w:rFonts w:ascii="Calibri" w:eastAsia="Times New Roman" w:hAnsi="Calibri" w:cs="Calibri"/>
+          <w:szCs w:val="22"/>
+        </w:rPr>
+      </w:pPr>
+      <w:r>
+        <w:rPr>
+          <w:rFonts w:ascii="Calibri" w:eastAsia="Times New Roman" w:hAnsi="Calibri" w:cs="Calibri"/>
+          <w:szCs w:val="22"/>
+        </w:rPr>
+        <w:t xml:space="preserve">      "</w:t>
+      </w:r>
+      <w:proofErr w:type="spellStart"/>
+      <w:r>
+        <w:rPr>
+          <w:rFonts w:ascii="Calibri" w:eastAsia="Times New Roman" w:hAnsi="Calibri" w:cs="Calibri"/>
+          <w:szCs w:val="22"/>
+        </w:rPr>
+        <w:t>fourth_feature</w:t>
+      </w:r>
+      <w:proofErr w:type="spellEnd"/>
+      <w:r>
+        <w:rPr>
+          <w:rFonts w:ascii="Calibri" w:eastAsia="Times New Roman" w:hAnsi="Calibri" w:cs="Calibri"/>
+          <w:szCs w:val="22"/>
+        </w:rPr>
+        <w:t>": "</w:t>
+      </w:r>
+      <w:proofErr w:type="spellStart"/>
+      <w:r>
+        <w:rPr>
+          <w:rFonts w:ascii="Calibri" w:eastAsia="Times New Roman" w:hAnsi="Calibri" w:cs="Calibri"/>
+          <w:szCs w:val="22"/>
+        </w:rPr>
+        <w:t>SkullSticker</w:t>
+      </w:r>
+      <w:proofErr w:type="spellEnd"/>
+      <w:r>
+        <w:rPr>
+          <w:rFonts w:ascii="Calibri" w:eastAsia="Times New Roman" w:hAnsi="Calibri" w:cs="Calibri"/>
+          <w:szCs w:val="22"/>
+        </w:rPr>
+        <w:t>"</w:t>
+      </w:r>
+    </w:p>
+    <w:p>
+      <w:pPr>
+        <w:spacing w:after="0" w:line="240" w:lineRule="auto"/>
+        <w:ind w:left="360"/>
+        <w:rPr>
+          <w:rFonts w:ascii="Calibri" w:eastAsia="Times New Roman" w:hAnsi="Calibri" w:cs="Calibri"/>
+          <w:szCs w:val="22"/>
+        </w:rPr>
+      </w:pPr>
+      <w:r>
+        <w:rPr>
+          <w:rFonts w:ascii="Calibri" w:eastAsia="Times New Roman" w:hAnsi="Calibri" w:cs="Calibri"/>
+          <w:szCs w:val="22"/>
+        </w:rPr>
+        <w:t xml:space="preserve">    }</w:t>
+      </w:r>
+    </w:p>
+    <w:p>
+      <w:pPr>
+        <w:spacing w:after="0" w:line="240" w:lineRule="auto"/>
+        <w:ind w:left="360"/>
+        <w:rPr>
+          <w:rFonts w:ascii="Calibri" w:eastAsia="Times New Roman" w:hAnsi="Calibri" w:cs="Calibri"/>
+          <w:szCs w:val="22"/>
+        </w:rPr>
+      </w:pPr>
+      <w:r>
+        <w:rPr>
+          <w:rFonts w:ascii="Calibri" w:eastAsia="Times New Roman" w:hAnsi="Calibri" w:cs="Calibri"/>
+          <w:szCs w:val="22"/>
+        </w:rPr>
+        <w:t xml:space="preserve">  ],</w:t>
+      </w:r>
+    </w:p>
+    <w:p>
+      <w:pPr>
+        <w:spacing w:after="0" w:line="240" w:lineRule="auto"/>
+        <w:ind w:left="360"/>
+        <w:rPr>
+          <w:rFonts w:ascii="Calibri" w:eastAsia="Times New Roman" w:hAnsi="Calibri" w:cs="Calibri"/>
+          <w:szCs w:val="22"/>
         </w:rPr>
       </w:pPr>
       <w:r>
@@ -3132,626 +3693,65 @@
           <w:rFonts w:ascii="Calibri" w:eastAsia="Times New Roman" w:hAnsi="Calibri" w:cs="Calibri"/>
           <w:szCs w:val="22"/>
         </w:rPr>
-        <w:t>add_cost</w:t>
-      </w:r>
-      <w:proofErr w:type="spellEnd"/>
-      <w:r>
-        <w:rPr>
-          <w:rFonts w:ascii="Calibri" w:eastAsia="Times New Roman" w:hAnsi="Calibri" w:cs="Calibri"/>
-          <w:szCs w:val="22"/>
-        </w:rPr>
-        <w:t>": 0,</w:t>
-      </w:r>
-      <w:r>
-        <w:rPr>
-          <w:rFonts w:ascii="Calibri" w:eastAsia="Times New Roman" w:hAnsi="Calibri" w:cs="Calibri"/>
-          <w:szCs w:val="22"/>
-        </w:rPr>
-        <w:t xml:space="preserve"> </w:t>
-      </w:r>
-      <w:r>
-        <w:rPr>
-          <w:rFonts w:ascii="Calibri" w:eastAsia="Times New Roman" w:hAnsi="Calibri" w:hint="cs"/>
-          <w:color w:val="FF0000"/>
-          <w:szCs w:val="22"/>
-          <w:cs/>
-        </w:rPr>
-        <w:t>ថែមថ្លៃដើម</w:t>
+        <w:t>depreciate_items</w:t>
+      </w:r>
+      <w:proofErr w:type="spellEnd"/>
+      <w:r>
+        <w:rPr>
+          <w:rFonts w:ascii="Calibri" w:eastAsia="Times New Roman" w:hAnsi="Calibri" w:cs="Calibri"/>
+          <w:szCs w:val="22"/>
+        </w:rPr>
+        <w:t>": [</w:t>
       </w:r>
     </w:p>
     <w:p>
       <w:pPr>
         <w:spacing w:after="0" w:line="240" w:lineRule="auto"/>
         <w:ind w:left="360"/>
-        <w:rPr>
-          <w:rFonts w:ascii="Calibri" w:eastAsia="Times New Roman" w:hAnsi="Calibri" w:cs="Calibri"/>
-          <w:szCs w:val="22"/>
-        </w:rPr>
-      </w:pPr>
-      <w:r>
-        <w:rPr>
-          <w:rFonts w:ascii="Calibri" w:eastAsia="Times New Roman" w:hAnsi="Calibri" w:cs="Calibri"/>
-          <w:szCs w:val="22"/>
-        </w:rPr>
-        <w:t xml:space="preserve">  "</w:t>
-      </w:r>
-      <w:proofErr w:type="spellStart"/>
-      <w:r>
-        <w:rPr>
-          <w:rFonts w:ascii="Calibri" w:eastAsia="Times New Roman" w:hAnsi="Calibri" w:cs="Calibri"/>
-          <w:szCs w:val="22"/>
-        </w:rPr>
-        <w:t>add_items</w:t>
-      </w:r>
-      <w:proofErr w:type="spellEnd"/>
-      <w:r>
-        <w:rPr>
-          <w:rFonts w:ascii="Calibri" w:eastAsia="Times New Roman" w:hAnsi="Calibri" w:cs="Calibri"/>
-          <w:szCs w:val="22"/>
-        </w:rPr>
-        <w:t>": [</w:t>
-      </w:r>
-    </w:p>
-    <w:p>
-      <w:pPr>
-        <w:spacing w:after="0" w:line="240" w:lineRule="auto"/>
-        <w:ind w:left="360"/>
-        <w:rPr>
-          <w:rFonts w:ascii="Calibri" w:eastAsia="Times New Roman" w:hAnsi="Calibri" w:cs="Calibri"/>
-          <w:szCs w:val="22"/>
-        </w:rPr>
-      </w:pPr>
-      <w:r>
-        <w:rPr>
-          <w:rFonts w:ascii="Calibri" w:eastAsia="Times New Roman" w:hAnsi="Calibri" w:cs="Calibri"/>
-          <w:szCs w:val="22"/>
-        </w:rPr>
-        <w:t xml:space="preserve">    {</w:t>
-      </w:r>
-    </w:p>
-    <w:p>
-      <w:pPr>
-        <w:spacing w:after="0" w:line="240" w:lineRule="auto"/>
-        <w:ind w:left="360"/>
-        <w:rPr>
-          <w:rFonts w:ascii="Calibri" w:eastAsia="Times New Roman" w:hAnsi="Calibri" w:cs="Calibri"/>
-          <w:szCs w:val="22"/>
-        </w:rPr>
-      </w:pPr>
-      <w:r>
-        <w:rPr>
-          <w:rFonts w:ascii="Calibri" w:eastAsia="Times New Roman" w:hAnsi="Calibri" w:cs="Calibri"/>
-          <w:szCs w:val="22"/>
-        </w:rPr>
-        <w:t xml:space="preserve">      "</w:t>
-      </w:r>
-      <w:proofErr w:type="spellStart"/>
-      <w:r>
-        <w:rPr>
-          <w:rFonts w:ascii="Calibri" w:eastAsia="Times New Roman" w:hAnsi="Calibri" w:cs="Calibri"/>
-          <w:szCs w:val="22"/>
-        </w:rPr>
-        <w:t>item_type_id</w:t>
-      </w:r>
-      <w:proofErr w:type="spellEnd"/>
-      <w:r>
-        <w:rPr>
-          <w:rFonts w:ascii="Calibri" w:eastAsia="Times New Roman" w:hAnsi="Calibri" w:cs="Calibri"/>
-          <w:szCs w:val="22"/>
-        </w:rPr>
-        <w:t>": 1,</w:t>
-      </w:r>
-    </w:p>
-    <w:p>
-      <w:pPr>
-        <w:spacing w:after="0" w:line="240" w:lineRule="auto"/>
-        <w:ind w:left="360"/>
-        <w:rPr>
-          <w:rFonts w:ascii="Calibri" w:eastAsia="Times New Roman" w:hAnsi="Calibri" w:cs="Calibri"/>
-          <w:szCs w:val="22"/>
-        </w:rPr>
-      </w:pPr>
-      <w:r>
-        <w:rPr>
-          <w:rFonts w:ascii="Calibri" w:eastAsia="Times New Roman" w:hAnsi="Calibri" w:cs="Calibri"/>
-          <w:szCs w:val="22"/>
-        </w:rPr>
-        <w:t xml:space="preserve">      "</w:t>
-      </w:r>
-      <w:proofErr w:type="spellStart"/>
-      <w:r>
-        <w:rPr>
-          <w:rFonts w:ascii="Calibri" w:eastAsia="Times New Roman" w:hAnsi="Calibri" w:cs="Calibri"/>
-          <w:szCs w:val="22"/>
-        </w:rPr>
-        <w:t>first_feature</w:t>
-      </w:r>
-      <w:proofErr w:type="spellEnd"/>
-      <w:r>
-        <w:rPr>
-          <w:rFonts w:ascii="Calibri" w:eastAsia="Times New Roman" w:hAnsi="Calibri" w:cs="Calibri"/>
-          <w:szCs w:val="22"/>
-        </w:rPr>
-        <w:t>": "</w:t>
-      </w:r>
-      <w:proofErr w:type="spellStart"/>
-      <w:r>
-        <w:rPr>
-          <w:rFonts w:ascii="Calibri" w:eastAsia="Times New Roman" w:hAnsi="Calibri" w:cs="Calibri"/>
-          <w:szCs w:val="22"/>
-        </w:rPr>
-        <w:t>HondaDream</w:t>
-      </w:r>
-      <w:proofErr w:type="spellEnd"/>
-      <w:r>
-        <w:rPr>
-          <w:rFonts w:ascii="Calibri" w:eastAsia="Times New Roman" w:hAnsi="Calibri" w:cs="Calibri"/>
-          <w:szCs w:val="22"/>
-        </w:rPr>
-        <w:t>",</w:t>
-      </w:r>
-    </w:p>
-    <w:p>
-      <w:pPr>
-        <w:spacing w:after="0" w:line="240" w:lineRule="auto"/>
-        <w:ind w:left="360"/>
-        <w:rPr>
-          <w:rFonts w:ascii="Calibri" w:eastAsia="Times New Roman" w:hAnsi="Calibri" w:cs="Calibri"/>
-          <w:szCs w:val="22"/>
-        </w:rPr>
-      </w:pPr>
-      <w:r>
-        <w:rPr>
-          <w:rFonts w:ascii="Calibri" w:eastAsia="Times New Roman" w:hAnsi="Calibri" w:cs="Calibri"/>
-          <w:szCs w:val="22"/>
-        </w:rPr>
-        <w:t xml:space="preserve">      "</w:t>
-      </w:r>
-      <w:proofErr w:type="spellStart"/>
-      <w:r>
-        <w:rPr>
-          <w:rFonts w:ascii="Calibri" w:eastAsia="Times New Roman" w:hAnsi="Calibri" w:cs="Calibri"/>
-          <w:szCs w:val="22"/>
-        </w:rPr>
-        <w:t>second_feature</w:t>
-      </w:r>
-      <w:proofErr w:type="spellEnd"/>
-      <w:r>
-        <w:rPr>
-          <w:rFonts w:ascii="Calibri" w:eastAsia="Times New Roman" w:hAnsi="Calibri" w:cs="Calibri"/>
-          <w:szCs w:val="22"/>
-        </w:rPr>
-        <w:t>": "Black",</w:t>
-      </w:r>
-    </w:p>
-    <w:p>
-      <w:pPr>
-        <w:spacing w:after="0" w:line="240" w:lineRule="auto"/>
-        <w:ind w:left="360"/>
-        <w:rPr>
-          <w:rFonts w:ascii="Calibri" w:eastAsia="Times New Roman" w:hAnsi="Calibri" w:cs="Calibri"/>
-          <w:szCs w:val="22"/>
-        </w:rPr>
-      </w:pPr>
-      <w:r>
-        <w:rPr>
-          <w:rFonts w:ascii="Calibri" w:eastAsia="Times New Roman" w:hAnsi="Calibri" w:cs="Calibri"/>
-          <w:szCs w:val="22"/>
-        </w:rPr>
-        <w:t xml:space="preserve">      "</w:t>
-      </w:r>
-      <w:proofErr w:type="spellStart"/>
-      <w:r>
-        <w:rPr>
-          <w:rFonts w:ascii="Calibri" w:eastAsia="Times New Roman" w:hAnsi="Calibri" w:cs="Calibri"/>
-          <w:szCs w:val="22"/>
-        </w:rPr>
-        <w:t>third_feature</w:t>
-      </w:r>
-      <w:proofErr w:type="spellEnd"/>
-      <w:r>
-        <w:rPr>
-          <w:rFonts w:ascii="Calibri" w:eastAsia="Times New Roman" w:hAnsi="Calibri" w:cs="Calibri"/>
-          <w:szCs w:val="22"/>
-        </w:rPr>
-        <w:t>": "2AH-1035",</w:t>
-      </w:r>
-    </w:p>
-    <w:p>
-      <w:pPr>
-        <w:spacing w:after="0" w:line="240" w:lineRule="auto"/>
-        <w:ind w:left="360"/>
-        <w:rPr>
-          <w:rFonts w:ascii="Calibri" w:eastAsia="Times New Roman" w:hAnsi="Calibri" w:cs="Calibri"/>
-          <w:szCs w:val="22"/>
-        </w:rPr>
-      </w:pPr>
-      <w:r>
-        <w:rPr>
-          <w:rFonts w:ascii="Calibri" w:eastAsia="Times New Roman" w:hAnsi="Calibri" w:cs="Calibri"/>
-          <w:szCs w:val="22"/>
-        </w:rPr>
-        <w:t xml:space="preserve">      "</w:t>
-      </w:r>
-      <w:proofErr w:type="spellStart"/>
-      <w:r>
-        <w:rPr>
-          <w:rFonts w:ascii="Calibri" w:eastAsia="Times New Roman" w:hAnsi="Calibri" w:cs="Calibri"/>
-          <w:szCs w:val="22"/>
-        </w:rPr>
-        <w:t>fourth_feature</w:t>
-      </w:r>
-      <w:proofErr w:type="spellEnd"/>
-      <w:r>
-        <w:rPr>
-          <w:rFonts w:ascii="Calibri" w:eastAsia="Times New Roman" w:hAnsi="Calibri" w:cs="Calibri"/>
-          <w:szCs w:val="22"/>
-        </w:rPr>
-        <w:t>": "</w:t>
-      </w:r>
-      <w:proofErr w:type="spellStart"/>
-      <w:r>
-        <w:rPr>
-          <w:rFonts w:ascii="Calibri" w:eastAsia="Times New Roman" w:hAnsi="Calibri" w:cs="Calibri"/>
-          <w:szCs w:val="22"/>
-        </w:rPr>
-        <w:t>SkullSticker</w:t>
-      </w:r>
-      <w:proofErr w:type="spellEnd"/>
-      <w:r>
-        <w:rPr>
-          <w:rFonts w:ascii="Calibri" w:eastAsia="Times New Roman" w:hAnsi="Calibri" w:cs="Calibri"/>
-          <w:szCs w:val="22"/>
-        </w:rPr>
-        <w:t>"</w:t>
-      </w:r>
-    </w:p>
-    <w:p>
-      <w:pPr>
-        <w:spacing w:after="0" w:line="240" w:lineRule="auto"/>
-        <w:ind w:left="360"/>
-        <w:rPr>
-          <w:rFonts w:ascii="Calibri" w:eastAsia="Times New Roman" w:hAnsi="Calibri" w:cs="Calibri"/>
-          <w:szCs w:val="22"/>
-        </w:rPr>
-      </w:pPr>
-      <w:r>
-        <w:rPr>
-          <w:rFonts w:ascii="Calibri" w:eastAsia="Times New Roman" w:hAnsi="Calibri" w:cs="Calibri"/>
-          <w:szCs w:val="22"/>
-        </w:rPr>
-        <w:t xml:space="preserve">    },</w:t>
-      </w:r>
-    </w:p>
-    <w:p>
-      <w:pPr>
-        <w:spacing w:after="0" w:line="240" w:lineRule="auto"/>
-        <w:ind w:left="360"/>
-        <w:rPr>
-          <w:rFonts w:ascii="Calibri" w:eastAsia="Times New Roman" w:hAnsi="Calibri" w:cs="Calibri"/>
-          <w:szCs w:val="22"/>
-        </w:rPr>
-      </w:pPr>
-      <w:r>
-        <w:rPr>
-          <w:rFonts w:ascii="Calibri" w:eastAsia="Times New Roman" w:hAnsi="Calibri" w:cs="Calibri"/>
-          <w:szCs w:val="22"/>
-        </w:rPr>
-        <w:t xml:space="preserve">    {</w:t>
-      </w:r>
-    </w:p>
-    <w:p>
-      <w:pPr>
-        <w:spacing w:after="0" w:line="240" w:lineRule="auto"/>
-        <w:ind w:left="360"/>
-        <w:rPr>
-          <w:rFonts w:ascii="Calibri" w:eastAsia="Times New Roman" w:hAnsi="Calibri" w:cs="Calibri"/>
-          <w:szCs w:val="22"/>
-        </w:rPr>
-      </w:pPr>
-      <w:r>
-        <w:rPr>
-          <w:rFonts w:ascii="Calibri" w:eastAsia="Times New Roman" w:hAnsi="Calibri" w:cs="Calibri"/>
-          <w:szCs w:val="22"/>
-        </w:rPr>
-        <w:t xml:space="preserve">      "</w:t>
-      </w:r>
-      <w:proofErr w:type="spellStart"/>
-      <w:r>
-        <w:rPr>
-          <w:rFonts w:ascii="Calibri" w:eastAsia="Times New Roman" w:hAnsi="Calibri" w:cs="Calibri"/>
-          <w:szCs w:val="22"/>
-        </w:rPr>
-        <w:t>item_type_id</w:t>
-      </w:r>
-      <w:proofErr w:type="spellEnd"/>
-      <w:r>
-        <w:rPr>
-          <w:rFonts w:ascii="Calibri" w:eastAsia="Times New Roman" w:hAnsi="Calibri" w:cs="Calibri"/>
-          <w:szCs w:val="22"/>
-        </w:rPr>
-        <w:t>": 1,</w:t>
-      </w:r>
-    </w:p>
-    <w:p>
-      <w:pPr>
-        <w:spacing w:after="0" w:line="240" w:lineRule="auto"/>
-        <w:ind w:left="360"/>
-        <w:rPr>
-          <w:rFonts w:ascii="Calibri" w:eastAsia="Times New Roman" w:hAnsi="Calibri" w:cs="Calibri"/>
-          <w:szCs w:val="22"/>
-        </w:rPr>
-      </w:pPr>
-      <w:r>
-        <w:rPr>
-          <w:rFonts w:ascii="Calibri" w:eastAsia="Times New Roman" w:hAnsi="Calibri" w:cs="Calibri"/>
-          <w:szCs w:val="22"/>
-        </w:rPr>
-        <w:t xml:space="preserve">      "</w:t>
-      </w:r>
-      <w:proofErr w:type="spellStart"/>
-      <w:r>
-        <w:rPr>
-          <w:rFonts w:ascii="Calibri" w:eastAsia="Times New Roman" w:hAnsi="Calibri" w:cs="Calibri"/>
-          <w:szCs w:val="22"/>
-        </w:rPr>
-        <w:t>first_feature</w:t>
-      </w:r>
-      <w:proofErr w:type="spellEnd"/>
-      <w:r>
-        <w:rPr>
-          <w:rFonts w:ascii="Calibri" w:eastAsia="Times New Roman" w:hAnsi="Calibri" w:cs="Calibri"/>
-          <w:szCs w:val="22"/>
-        </w:rPr>
-        <w:t>": "</w:t>
-      </w:r>
-      <w:proofErr w:type="spellStart"/>
-      <w:r>
-        <w:rPr>
-          <w:rFonts w:ascii="Calibri" w:eastAsia="Times New Roman" w:hAnsi="Calibri" w:cs="Calibri"/>
-          <w:szCs w:val="22"/>
-        </w:rPr>
-        <w:t>HondaDream</w:t>
-      </w:r>
-      <w:proofErr w:type="spellEnd"/>
-      <w:r>
-        <w:rPr>
-          <w:rFonts w:ascii="Calibri" w:eastAsia="Times New Roman" w:hAnsi="Calibri" w:cs="Calibri"/>
-          <w:szCs w:val="22"/>
-        </w:rPr>
-        <w:t>",</w:t>
-      </w:r>
-    </w:p>
-    <w:p>
-      <w:pPr>
-        <w:spacing w:after="0" w:line="240" w:lineRule="auto"/>
-        <w:ind w:left="360"/>
-        <w:rPr>
-          <w:rFonts w:ascii="Calibri" w:eastAsia="Times New Roman" w:hAnsi="Calibri" w:cs="Calibri"/>
-          <w:szCs w:val="22"/>
-        </w:rPr>
-      </w:pPr>
-      <w:r>
-        <w:rPr>
-          <w:rFonts w:ascii="Calibri" w:eastAsia="Times New Roman" w:hAnsi="Calibri" w:cs="Calibri"/>
-          <w:szCs w:val="22"/>
-        </w:rPr>
-        <w:t xml:space="preserve">      "</w:t>
-      </w:r>
-      <w:proofErr w:type="spellStart"/>
-      <w:r>
-        <w:rPr>
-          <w:rFonts w:ascii="Calibri" w:eastAsia="Times New Roman" w:hAnsi="Calibri" w:cs="Calibri"/>
-          <w:szCs w:val="22"/>
-        </w:rPr>
-        <w:t>second_feature</w:t>
-      </w:r>
-      <w:proofErr w:type="spellEnd"/>
-      <w:r>
-        <w:rPr>
-          <w:rFonts w:ascii="Calibri" w:eastAsia="Times New Roman" w:hAnsi="Calibri" w:cs="Calibri"/>
-          <w:szCs w:val="22"/>
-        </w:rPr>
-        <w:t>": "Black",</w:t>
-      </w:r>
-    </w:p>
-    <w:p>
-      <w:pPr>
-        <w:spacing w:after="0" w:line="240" w:lineRule="auto"/>
-        <w:ind w:left="360"/>
-        <w:rPr>
-          <w:rFonts w:ascii="Calibri" w:eastAsia="Times New Roman" w:hAnsi="Calibri" w:cs="Calibri"/>
-          <w:szCs w:val="22"/>
-        </w:rPr>
-      </w:pPr>
-      <w:r>
-        <w:rPr>
-          <w:rFonts w:ascii="Calibri" w:eastAsia="Times New Roman" w:hAnsi="Calibri" w:cs="Calibri"/>
-          <w:szCs w:val="22"/>
-        </w:rPr>
-        <w:t xml:space="preserve">      "</w:t>
-      </w:r>
-      <w:proofErr w:type="spellStart"/>
-      <w:r>
-        <w:rPr>
-          <w:rFonts w:ascii="Calibri" w:eastAsia="Times New Roman" w:hAnsi="Calibri" w:cs="Calibri"/>
-          <w:szCs w:val="22"/>
-        </w:rPr>
-        <w:t>third_feature</w:t>
-      </w:r>
-      <w:proofErr w:type="spellEnd"/>
-      <w:r>
-        <w:rPr>
-          <w:rFonts w:ascii="Calibri" w:eastAsia="Times New Roman" w:hAnsi="Calibri" w:cs="Calibri"/>
-          <w:szCs w:val="22"/>
-        </w:rPr>
-        <w:t>": "2AH-1035",</w:t>
-      </w:r>
-    </w:p>
-    <w:p>
-      <w:pPr>
-        <w:spacing w:after="0" w:line="240" w:lineRule="auto"/>
-        <w:ind w:left="360"/>
-        <w:rPr>
-          <w:rFonts w:ascii="Calibri" w:eastAsia="Times New Roman" w:hAnsi="Calibri" w:cs="Calibri"/>
-          <w:szCs w:val="22"/>
-        </w:rPr>
-      </w:pPr>
-      <w:r>
-        <w:rPr>
-          <w:rFonts w:ascii="Calibri" w:eastAsia="Times New Roman" w:hAnsi="Calibri" w:cs="Calibri"/>
-          <w:szCs w:val="22"/>
-        </w:rPr>
-        <w:t xml:space="preserve">      "</w:t>
-      </w:r>
-      <w:proofErr w:type="spellStart"/>
-      <w:r>
-        <w:rPr>
-          <w:rFonts w:ascii="Calibri" w:eastAsia="Times New Roman" w:hAnsi="Calibri" w:cs="Calibri"/>
-          <w:szCs w:val="22"/>
-        </w:rPr>
-        <w:t>fourth_feature</w:t>
-      </w:r>
-      <w:proofErr w:type="spellEnd"/>
-      <w:r>
-        <w:rPr>
-          <w:rFonts w:ascii="Calibri" w:eastAsia="Times New Roman" w:hAnsi="Calibri" w:cs="Calibri"/>
-          <w:szCs w:val="22"/>
-        </w:rPr>
-        <w:t>": "</w:t>
-      </w:r>
-      <w:proofErr w:type="spellStart"/>
-      <w:r>
-        <w:rPr>
-          <w:rFonts w:ascii="Calibri" w:eastAsia="Times New Roman" w:hAnsi="Calibri" w:cs="Calibri"/>
-          <w:szCs w:val="22"/>
-        </w:rPr>
-        <w:t>SkullSticker</w:t>
-      </w:r>
-      <w:proofErr w:type="spellEnd"/>
-      <w:r>
-        <w:rPr>
-          <w:rFonts w:ascii="Calibri" w:eastAsia="Times New Roman" w:hAnsi="Calibri" w:cs="Calibri"/>
-          <w:szCs w:val="22"/>
-        </w:rPr>
-        <w:t>"</w:t>
-      </w:r>
-    </w:p>
-    <w:p>
-      <w:pPr>
-        <w:spacing w:after="0" w:line="240" w:lineRule="auto"/>
-        <w:ind w:left="360"/>
-        <w:rPr>
-          <w:rFonts w:ascii="Calibri" w:eastAsia="Times New Roman" w:hAnsi="Calibri" w:cs="Calibri"/>
-          <w:szCs w:val="22"/>
-        </w:rPr>
-      </w:pPr>
-      <w:r>
-        <w:rPr>
-          <w:rFonts w:ascii="Calibri" w:eastAsia="Times New Roman" w:hAnsi="Calibri" w:cs="Calibri"/>
-          <w:szCs w:val="22"/>
-        </w:rPr>
-        <w:t xml:space="preserve">    }</w:t>
-      </w:r>
-    </w:p>
-    <w:p>
-      <w:pPr>
-        <w:spacing w:after="0" w:line="240" w:lineRule="auto"/>
-        <w:ind w:left="360"/>
-        <w:rPr>
-          <w:rFonts w:ascii="Calibri" w:eastAsia="Times New Roman" w:hAnsi="Calibri" w:cs="Calibri"/>
-          <w:szCs w:val="22"/>
-        </w:rPr>
-      </w:pPr>
-      <w:r>
-        <w:rPr>
-          <w:rFonts w:ascii="Calibri" w:eastAsia="Times New Roman" w:hAnsi="Calibri" w:cs="Calibri"/>
-          <w:szCs w:val="22"/>
-        </w:rPr>
-        <w:t xml:space="preserve">  ],</w:t>
-      </w:r>
-    </w:p>
-    <w:p>
-      <w:pPr>
-        <w:spacing w:after="0" w:line="240" w:lineRule="auto"/>
-        <w:ind w:left="360"/>
-        <w:rPr>
-          <w:rFonts w:ascii="Calibri" w:eastAsia="Times New Roman" w:hAnsi="Calibri" w:cs="Calibri"/>
-          <w:szCs w:val="22"/>
-        </w:rPr>
-      </w:pPr>
-      <w:r>
-        <w:rPr>
-          <w:rFonts w:ascii="Calibri" w:eastAsia="Times New Roman" w:hAnsi="Calibri" w:cs="Calibri"/>
-          <w:szCs w:val="22"/>
-        </w:rPr>
-        <w:t xml:space="preserve">  "</w:t>
-      </w:r>
-      <w:proofErr w:type="spellStart"/>
-      <w:r>
-        <w:rPr>
-          <w:rFonts w:ascii="Calibri" w:eastAsia="Times New Roman" w:hAnsi="Calibri" w:cs="Calibri"/>
-          <w:szCs w:val="22"/>
-        </w:rPr>
-        <w:t>depreciate_items</w:t>
-      </w:r>
-      <w:proofErr w:type="spellEnd"/>
-      <w:r>
-        <w:rPr>
-          <w:rFonts w:ascii="Calibri" w:eastAsia="Times New Roman" w:hAnsi="Calibri" w:cs="Calibri"/>
-          <w:szCs w:val="22"/>
-        </w:rPr>
-        <w:t>": [</w:t>
-      </w:r>
-    </w:p>
-    <w:p>
-      <w:pPr>
-        <w:spacing w:after="0" w:line="240" w:lineRule="auto"/>
-        <w:ind w:left="360"/>
-        <w:rPr>
-          <w:rFonts w:ascii="Calibri" w:eastAsia="Times New Roman" w:hAnsi="Calibri" w:hint="cs"/>
-          <w:color w:val="FF0000"/>
-          <w:szCs w:val="22"/>
-        </w:rPr>
-      </w:pPr>
-      <w:r>
-        <w:rPr>
-          <w:rFonts w:ascii="Calibri" w:eastAsia="Times New Roman" w:hAnsi="Calibri" w:cs="Calibri"/>
-          <w:szCs w:val="22"/>
-        </w:rPr>
-        <w:t xml:space="preserve">    </w:t>
-      </w:r>
-      <w:proofErr w:type="gramStart"/>
-      <w:r>
-        <w:rPr>
-          <w:rFonts w:ascii="Calibri" w:eastAsia="Times New Roman" w:hAnsi="Calibri" w:cs="Calibri"/>
-          <w:szCs w:val="22"/>
-        </w:rPr>
-        <w:t>14,</w:t>
-      </w:r>
-      <w:r>
-        <w:rPr>
-          <w:rFonts w:ascii="Calibri" w:eastAsia="Times New Roman" w:hAnsi="Calibri" w:hint="cs"/>
-          <w:szCs w:val="22"/>
-          <w:cs/>
-        </w:rPr>
-        <w:t>​</w:t>
-      </w:r>
-      <w:proofErr w:type="gramEnd"/>
-      <w:r>
-        <w:rPr>
-          <w:rFonts w:ascii="Calibri" w:eastAsia="Times New Roman" w:hAnsi="Calibri" w:hint="cs"/>
-          <w:szCs w:val="22"/>
-          <w:cs/>
-        </w:rPr>
-        <w:t xml:space="preserve"> </w:t>
-      </w:r>
-      <w:r>
         <w:rPr>
           <w:rFonts w:ascii="Calibri" w:eastAsia="Times New Roman" w:hAnsi="Calibri"/>
           <w:color w:val="FF0000"/>
           <w:szCs w:val="22"/>
         </w:rPr>
+      </w:pPr>
+      <w:r>
+        <w:rPr>
+          <w:rFonts w:ascii="Calibri" w:eastAsia="Times New Roman" w:hAnsi="Calibri" w:cs="Calibri"/>
+          <w:szCs w:val="22"/>
+        </w:rPr>
+        <w:t xml:space="preserve">    </w:t>
+      </w:r>
+      <w:proofErr w:type="gramStart"/>
+      <w:r>
+        <w:rPr>
+          <w:rFonts w:ascii="Calibri" w:eastAsia="Times New Roman" w:hAnsi="Calibri" w:cs="Calibri"/>
+          <w:szCs w:val="22"/>
+        </w:rPr>
+        <w:t>14,</w:t>
+      </w:r>
+      <w:r>
+        <w:rPr>
+          <w:rFonts w:ascii="Calibri" w:eastAsia="Times New Roman" w:hAnsi="Calibri" w:hint="cs"/>
+          <w:szCs w:val="22"/>
+          <w:cs/>
+        </w:rPr>
+        <w:t>​</w:t>
+      </w:r>
+      <w:proofErr w:type="gramEnd"/>
+      <w:r>
+        <w:rPr>
+          <w:rFonts w:ascii="Calibri" w:eastAsia="Times New Roman" w:hAnsi="Calibri" w:hint="cs"/>
+          <w:szCs w:val="22"/>
+          <w:cs/>
+        </w:rPr>
+        <w:t xml:space="preserve"> </w:t>
+      </w:r>
+      <w:r>
+        <w:rPr>
+          <w:rFonts w:ascii="Calibri" w:eastAsia="Times New Roman" w:hAnsi="Calibri"/>
+          <w:color w:val="FF0000"/>
+          <w:szCs w:val="22"/>
+        </w:rPr>
         <w:t>id of item</w:t>
       </w:r>
     </w:p>
@@ -3894,7 +3894,129 @@
           <w:rFonts w:ascii="Calibri" w:eastAsia="Times New Roman" w:hAnsi="Calibri" w:cs="Calibri"/>
           <w:szCs w:val="22"/>
         </w:rPr>
-        <w:t>“300”: invoice can not do any transaction</w:t>
+        <w:t xml:space="preserve">“300”: invoice </w:t>
+      </w:r>
+      <w:proofErr w:type="spellStart"/>
+      <w:r>
+        <w:rPr>
+          <w:rFonts w:ascii="Calibri" w:eastAsia="Times New Roman" w:hAnsi="Calibri" w:cs="Calibri"/>
+          <w:szCs w:val="22"/>
+        </w:rPr>
+        <w:t>can not</w:t>
+      </w:r>
+      <w:proofErr w:type="spellEnd"/>
+      <w:r>
+        <w:rPr>
+          <w:rFonts w:ascii="Calibri" w:eastAsia="Times New Roman" w:hAnsi="Calibri" w:cs="Calibri"/>
+          <w:szCs w:val="22"/>
+        </w:rPr>
+        <w:t xml:space="preserve"> do any transaction</w:t>
+      </w:r>
+    </w:p>
+    <w:p>
+      <w:pPr>
+        <w:pStyle w:val="Heading2"/>
+        <w:rPr>
+          <w:rFonts w:eastAsia="Times New Roman"/>
+        </w:rPr>
+      </w:pPr>
+      <w:r>
+        <w:rPr>
+          <w:rFonts w:eastAsia="Times New Roman"/>
+        </w:rPr>
+        <w:t xml:space="preserve">Took Invoice </w:t>
+      </w:r>
+      <w:r>
+        <w:rPr>
+          <w:rFonts w:eastAsia="Times New Roman" w:hint="cs"/>
+          <w:cs/>
+        </w:rPr>
+        <w:t>យកដាច់</w:t>
+      </w:r>
+    </w:p>
+    <w:p>
+      <w:pPr>
+        <w:pStyle w:val="ListParagraph"/>
+        <w:numPr>
+          <w:ilvl w:val="0"/>
+          <w:numId w:val="9"/>
+        </w:numPr>
+        <w:ind w:left="720"/>
+      </w:pPr>
+      <w:r>
+        <w:t>URL:</w:t>
+      </w:r>
+      <w:r>
+        <w:t xml:space="preserve"> </w:t>
+      </w:r>
+      <w:proofErr w:type="spellStart"/>
+      <w:r>
+        <w:t>api</w:t>
+      </w:r>
+      <w:proofErr w:type="spellEnd"/>
+      <w:r>
+        <w:t>/invoice/took/</w:t>
+      </w:r>
+      <w:r>
+        <w:t>{</w:t>
+      </w:r>
+      <w:proofErr w:type="spellStart"/>
+      <w:r>
+        <w:t>invoice_id</w:t>
+      </w:r>
+      <w:proofErr w:type="spellEnd"/>
+      <w:r>
+        <w:t>}</w:t>
+      </w:r>
+    </w:p>
+    <w:p>
+      <w:pPr>
+        <w:pStyle w:val="ListParagraph"/>
+        <w:numPr>
+          <w:ilvl w:val="0"/>
+          <w:numId w:val="9"/>
+        </w:numPr>
+        <w:ind w:left="720"/>
+      </w:pPr>
+      <w:r>
+        <w:t>METHOD: PUT</w:t>
+      </w:r>
+    </w:p>
+    <w:p>
+      <w:pPr>
+        <w:pStyle w:val="ListParagraph"/>
+        <w:numPr>
+          <w:ilvl w:val="0"/>
+          <w:numId w:val="9"/>
+        </w:numPr>
+        <w:ind w:left="720"/>
+      </w:pPr>
+      <w:r>
+        <w:t>Status:</w:t>
+      </w:r>
+    </w:p>
+    <w:p>
+      <w:pPr>
+        <w:pStyle w:val="ListParagraph"/>
+        <w:numPr>
+          <w:ilvl w:val="0"/>
+          <w:numId w:val="11"/>
+        </w:numPr>
+      </w:pPr>
+      <w:r>
+        <w:t>“200”: Took Invoice Success</w:t>
+      </w:r>
+    </w:p>
+    <w:p>
+      <w:pPr>
+        <w:pStyle w:val="ListParagraph"/>
+        <w:numPr>
+          <w:ilvl w:val="0"/>
+          <w:numId w:val="11"/>
+        </w:numPr>
+      </w:pPr>
+      <w:r>
+        <w:t>“300”: Invoice can not be took</w:t>
       </w:r>
       <w:bookmarkStart w:id="0" w:name="_GoBack"/>
       <w:bookmarkEnd w:id="0"/>
@@ -3909,6 +4031,7 @@
         <w:pStyle w:val="Heading1"/>
       </w:pPr>
       <w:r>
+        <w:lastRenderedPageBreak/>
         <w:t>Invoice Items</w:t>
       </w:r>
     </w:p>
@@ -4079,7 +4202,6 @@
         </w:numPr>
       </w:pPr>
       <w:r>
-        <w:lastRenderedPageBreak/>
         <w:t xml:space="preserve">Status: </w:t>
       </w:r>
     </w:p>
@@ -4913,6 +5035,119 @@
     </w:lvl>
   </w:abstractNum>
   <w:abstractNum w:abstractNumId="5" w15:restartNumberingAfterBreak="0">
+    <w:nsid w:val="4DB26C49"/>
+    <w:multiLevelType w:val="hybridMultilevel"/>
+    <w:tmpl w:val="0EC4EDAA"/>
+    <w:lvl w:ilvl="0" w:tplc="04090003">
+      <w:start w:val="1"/>
+      <w:numFmt w:val="bullet"/>
+      <w:lvlText w:val="o"/>
+      <w:lvlJc w:val="left"/>
+      <w:pPr>
+        <w:ind w:left="1440" w:hanging="360"/>
+      </w:pPr>
+      <w:rPr>
+        <w:rFonts w:ascii="Courier New" w:hAnsi="Courier New" w:cs="Courier New" w:hint="default"/>
+      </w:rPr>
+    </w:lvl>
+    <w:lvl w:ilvl="1" w:tplc="04090003" w:tentative="1">
+      <w:start w:val="1"/>
+      <w:numFmt w:val="bullet"/>
+      <w:lvlText w:val="o"/>
+      <w:lvlJc w:val="left"/>
+      <w:pPr>
+        <w:ind w:left="2160" w:hanging="360"/>
+      </w:pPr>
+      <w:rPr>
+        <w:rFonts w:ascii="Courier New" w:hAnsi="Courier New" w:cs="Courier New" w:hint="default"/>
+      </w:rPr>
+    </w:lvl>
+    <w:lvl w:ilvl="2" w:tplc="04090005" w:tentative="1">
+      <w:start w:val="1"/>
+      <w:numFmt w:val="bullet"/>
+      <w:lvlText w:val=""/>
+      <w:lvlJc w:val="left"/>
+      <w:pPr>
+        <w:ind w:left="2880" w:hanging="360"/>
+      </w:pPr>
+      <w:rPr>
+        <w:rFonts w:ascii="Wingdings" w:hAnsi="Wingdings" w:hint="default"/>
+      </w:rPr>
+    </w:lvl>
+    <w:lvl w:ilvl="3" w:tplc="04090001" w:tentative="1">
+      <w:start w:val="1"/>
+      <w:numFmt w:val="bullet"/>
+      <w:lvlText w:val=""/>
+      <w:lvlJc w:val="left"/>
+      <w:pPr>
+        <w:ind w:left="3600" w:hanging="360"/>
+      </w:pPr>
+      <w:rPr>
+        <w:rFonts w:ascii="Symbol" w:hAnsi="Symbol" w:hint="default"/>
+      </w:rPr>
+    </w:lvl>
+    <w:lvl w:ilvl="4" w:tplc="04090003" w:tentative="1">
+      <w:start w:val="1"/>
+      <w:numFmt w:val="bullet"/>
+      <w:lvlText w:val="o"/>
+      <w:lvlJc w:val="left"/>
+      <w:pPr>
+        <w:ind w:left="4320" w:hanging="360"/>
+      </w:pPr>
+      <w:rPr>
+        <w:rFonts w:ascii="Courier New" w:hAnsi="Courier New" w:cs="Courier New" w:hint="default"/>
+      </w:rPr>
+    </w:lvl>
+    <w:lvl w:ilvl="5" w:tplc="04090005" w:tentative="1">
+      <w:start w:val="1"/>
+      <w:numFmt w:val="bullet"/>
+      <w:lvlText w:val=""/>
+      <w:lvlJc w:val="left"/>
+      <w:pPr>
+        <w:ind w:left="5040" w:hanging="360"/>
+      </w:pPr>
+      <w:rPr>
+        <w:rFonts w:ascii="Wingdings" w:hAnsi="Wingdings" w:hint="default"/>
+      </w:rPr>
+    </w:lvl>
+    <w:lvl w:ilvl="6" w:tplc="04090001" w:tentative="1">
+      <w:start w:val="1"/>
+      <w:numFmt w:val="bullet"/>
+      <w:lvlText w:val=""/>
+      <w:lvlJc w:val="left"/>
+      <w:pPr>
+        <w:ind w:left="5760" w:hanging="360"/>
+      </w:pPr>
+      <w:rPr>
+        <w:rFonts w:ascii="Symbol" w:hAnsi="Symbol" w:hint="default"/>
+      </w:rPr>
+    </w:lvl>
+    <w:lvl w:ilvl="7" w:tplc="04090003" w:tentative="1">
+      <w:start w:val="1"/>
+      <w:numFmt w:val="bullet"/>
+      <w:lvlText w:val="o"/>
+      <w:lvlJc w:val="left"/>
+      <w:pPr>
+        <w:ind w:left="6480" w:hanging="360"/>
+      </w:pPr>
+      <w:rPr>
+        <w:rFonts w:ascii="Courier New" w:hAnsi="Courier New" w:cs="Courier New" w:hint="default"/>
+      </w:rPr>
+    </w:lvl>
+    <w:lvl w:ilvl="8" w:tplc="04090005" w:tentative="1">
+      <w:start w:val="1"/>
+      <w:numFmt w:val="bullet"/>
+      <w:lvlText w:val=""/>
+      <w:lvlJc w:val="left"/>
+      <w:pPr>
+        <w:ind w:left="7200" w:hanging="360"/>
+      </w:pPr>
+      <w:rPr>
+        <w:rFonts w:ascii="Wingdings" w:hAnsi="Wingdings" w:hint="default"/>
+      </w:rPr>
+    </w:lvl>
+  </w:abstractNum>
+  <w:abstractNum w:abstractNumId="6" w15:restartNumberingAfterBreak="0">
     <w:nsid w:val="575E0384"/>
     <w:multiLevelType w:val="hybridMultilevel"/>
     <w:tmpl w:val="265AD03E"/>
@@ -5025,7 +5260,7 @@
       </w:rPr>
     </w:lvl>
   </w:abstractNum>
-  <w:abstractNum w:abstractNumId="6" w15:restartNumberingAfterBreak="0">
+  <w:abstractNum w:abstractNumId="7" w15:restartNumberingAfterBreak="0">
     <w:nsid w:val="5CC122E0"/>
     <w:multiLevelType w:val="hybridMultilevel"/>
     <w:tmpl w:val="B1DA9D06"/>
@@ -5138,7 +5373,7 @@
       </w:rPr>
     </w:lvl>
   </w:abstractNum>
-  <w:abstractNum w:abstractNumId="7" w15:restartNumberingAfterBreak="0">
+  <w:abstractNum w:abstractNumId="8" w15:restartNumberingAfterBreak="0">
     <w:nsid w:val="62D43517"/>
     <w:multiLevelType w:val="hybridMultilevel"/>
     <w:tmpl w:val="DCB472AA"/>
@@ -5251,10 +5486,10 @@
       </w:rPr>
     </w:lvl>
   </w:abstractNum>
-  <w:abstractNum w:abstractNumId="8" w15:restartNumberingAfterBreak="0">
+  <w:abstractNum w:abstractNumId="9" w15:restartNumberingAfterBreak="0">
     <w:nsid w:val="70FF28A2"/>
     <w:multiLevelType w:val="hybridMultilevel"/>
-    <w:tmpl w:val="F95E3B98"/>
+    <w:tmpl w:val="ACC219C6"/>
     <w:lvl w:ilvl="0" w:tplc="04090001">
       <w:start w:val="1"/>
       <w:numFmt w:val="bullet"/>
@@ -5364,7 +5599,7 @@
       </w:rPr>
     </w:lvl>
   </w:abstractNum>
-  <w:abstractNum w:abstractNumId="9" w15:restartNumberingAfterBreak="0">
+  <w:abstractNum w:abstractNumId="10" w15:restartNumberingAfterBreak="0">
     <w:nsid w:val="76F27A80"/>
     <w:multiLevelType w:val="hybridMultilevel"/>
     <w:tmpl w:val="C5A861A2"/>
@@ -5478,7 +5713,7 @@
     </w:lvl>
   </w:abstractNum>
   <w:num w:numId="1">
-    <w:abstractNumId w:val="6"/>
+    <w:abstractNumId w:val="7"/>
   </w:num>
   <w:num w:numId="2">
     <w:abstractNumId w:val="4"/>
@@ -5496,16 +5731,19 @@
     <w:abstractNumId w:val="0"/>
   </w:num>
   <w:num w:numId="7">
-    <w:abstractNumId w:val="5"/>
+    <w:abstractNumId w:val="6"/>
   </w:num>
   <w:num w:numId="8">
-    <w:abstractNumId w:val="7"/>
+    <w:abstractNumId w:val="8"/>
   </w:num>
   <w:num w:numId="9">
-    <w:abstractNumId w:val="8"/>
+    <w:abstractNumId w:val="9"/>
   </w:num>
   <w:num w:numId="10">
-    <w:abstractNumId w:val="9"/>
+    <w:abstractNumId w:val="10"/>
+  </w:num>
+  <w:num w:numId="11">
+    <w:abstractNumId w:val="5"/>
   </w:num>
 </w:numbering>
 </file>

</xml_diff>

<commit_message>
Fixed invoice payment, Fixed Invoice Transaction History
</commit_message>
<xml_diff>
--- a/API.docx
+++ b/API.docx
@@ -4016,22 +4016,319 @@
         </w:numPr>
       </w:pPr>
       <w:r>
-        <w:t>“300”: Invoice can not be took</w:t>
+        <w:t xml:space="preserve">“300”: Invoice </w:t>
+      </w:r>
+      <w:proofErr w:type="spellStart"/>
+      <w:r>
+        <w:t>can not</w:t>
+      </w:r>
+      <w:proofErr w:type="spellEnd"/>
+      <w:r>
+        <w:t xml:space="preserve"> be </w:t>
+      </w:r>
+      <w:proofErr w:type="gramStart"/>
+      <w:r>
+        <w:t>took</w:t>
+      </w:r>
+      <w:proofErr w:type="gramEnd"/>
+    </w:p>
+    <w:p>
+      <w:pPr>
+        <w:pStyle w:val="Heading2"/>
+      </w:pPr>
+      <w:r>
+        <w:lastRenderedPageBreak/>
+        <w:t xml:space="preserve">Transaction History </w:t>
+      </w:r>
+      <w:proofErr w:type="gramStart"/>
+      <w:r>
+        <w:t>For</w:t>
+      </w:r>
+      <w:proofErr w:type="gramEnd"/>
+      <w:r>
+        <w:t xml:space="preserve"> </w:t>
+      </w:r>
+      <w:r>
+        <w:t xml:space="preserve">An </w:t>
+      </w:r>
+      <w:r>
+        <w:t>Invoice</w:t>
+      </w:r>
+    </w:p>
+    <w:p>
+      <w:r>
+        <w:t xml:space="preserve">This use to get all history for one </w:t>
+      </w:r>
+      <w:proofErr w:type="spellStart"/>
+      <w:r>
+        <w:t>ivoice</w:t>
+      </w:r>
+      <w:proofErr w:type="spellEnd"/>
+      <w:r>
+        <w:t>, include change, transaction, and items transaction for an invoice.</w:t>
+      </w:r>
+    </w:p>
+    <w:p>
+      <w:pPr>
+        <w:pStyle w:val="ListParagraph"/>
+        <w:numPr>
+          <w:ilvl w:val="0"/>
+          <w:numId w:val="12"/>
+        </w:numPr>
+      </w:pPr>
+      <w:r>
+        <w:t xml:space="preserve">URL: </w:t>
+      </w:r>
+      <w:r>
+        <w:t>api/invoice/transaction_history/</w:t>
+      </w:r>
+      <w:r>
+        <w:t>{invoice_id}</w:t>
+      </w:r>
+      <w:r>
+        <w:t>?from_date=&amp;to_date=&amp;action=1&amp;group=1&amp;page_size=15</w:t>
+      </w:r>
+    </w:p>
+    <w:p>
+      <w:pPr>
+        <w:pStyle w:val="ListParagraph"/>
+        <w:numPr>
+          <w:ilvl w:val="0"/>
+          <w:numId w:val="13"/>
+        </w:numPr>
+      </w:pPr>
+      <w:r>
+        <w:t>There are 2 groups:</w:t>
+      </w:r>
+    </w:p>
+    <w:p>
+      <w:pPr>
+        <w:pStyle w:val="ListParagraph"/>
+        <w:numPr>
+          <w:ilvl w:val="0"/>
+          <w:numId w:val="14"/>
+        </w:numPr>
+      </w:pPr>
+      <w:r>
+        <w:t>1 for INVOICE, and in invoice there are actions:</w:t>
+      </w:r>
+    </w:p>
+    <w:p>
+      <w:pPr>
+        <w:pStyle w:val="ListParagraph"/>
+        <w:numPr>
+          <w:ilvl w:val="0"/>
+          <w:numId w:val="15"/>
+        </w:numPr>
+        <w:rPr>
+          <w:sz w:val="24"/>
+          <w:szCs w:val="40"/>
+        </w:rPr>
+      </w:pPr>
+      <w:r>
+        <w:rPr>
+          <w:sz w:val="24"/>
+          <w:szCs w:val="40"/>
+        </w:rPr>
+        <w:t xml:space="preserve">1 </w:t>
+      </w:r>
+      <w:r>
+        <w:rPr>
+          <w:sz w:val="24"/>
+          <w:szCs w:val="40"/>
+        </w:rPr>
+        <w:t xml:space="preserve">= </w:t>
+      </w:r>
+      <w:r>
+        <w:rPr>
+          <w:rFonts w:hint="cs"/>
+          <w:sz w:val="10"/>
+          <w:szCs w:val="18"/>
+          <w:cs/>
+        </w:rPr>
+        <w:t>បង្កើត</w:t>
+      </w:r>
+      <w:r>
+        <w:rPr>
+          <w:sz w:val="24"/>
+          <w:szCs w:val="40"/>
+        </w:rPr>
+        <w:t xml:space="preserve">, 2 = </w:t>
+      </w:r>
+      <w:r>
+        <w:rPr>
+          <w:rFonts w:hint="cs"/>
+          <w:sz w:val="10"/>
+          <w:szCs w:val="18"/>
+          <w:cs/>
+        </w:rPr>
+        <w:t>កែប្រែ</w:t>
+      </w:r>
+      <w:r>
+        <w:rPr>
+          <w:sz w:val="24"/>
+          <w:szCs w:val="40"/>
+        </w:rPr>
+        <w:t xml:space="preserve">, 6 = </w:t>
+      </w:r>
+      <w:r>
+        <w:rPr>
+          <w:rFonts w:hint="cs"/>
+          <w:sz w:val="10"/>
+          <w:szCs w:val="18"/>
+          <w:cs/>
+        </w:rPr>
+        <w:t>បង់ការប្រាក់</w:t>
+      </w:r>
+      <w:r>
+        <w:rPr>
+          <w:sz w:val="24"/>
+          <w:szCs w:val="40"/>
+        </w:rPr>
+        <w:t xml:space="preserve">, 7 = </w:t>
+      </w:r>
+      <w:r>
+        <w:rPr>
+          <w:rFonts w:hint="cs"/>
+          <w:sz w:val="10"/>
+          <w:szCs w:val="18"/>
+          <w:cs/>
+        </w:rPr>
+        <w:t>បង់ថ្លៃដើម</w:t>
+      </w:r>
+      <w:r>
+        <w:rPr>
+          <w:sz w:val="24"/>
+          <w:szCs w:val="40"/>
+        </w:rPr>
+        <w:t xml:space="preserve">, 8 = </w:t>
+      </w:r>
+      <w:r>
+        <w:rPr>
+          <w:rFonts w:hint="cs"/>
+          <w:sz w:val="10"/>
+          <w:szCs w:val="18"/>
+          <w:cs/>
+        </w:rPr>
+        <w:t>ថែមប្រាក់ដើម</w:t>
+      </w:r>
+      <w:r>
+        <w:rPr>
+          <w:sz w:val="24"/>
+          <w:szCs w:val="40"/>
+        </w:rPr>
+        <w:t xml:space="preserve">, 9 = </w:t>
+      </w:r>
+      <w:r>
+        <w:rPr>
+          <w:rFonts w:hint="cs"/>
+          <w:sz w:val="10"/>
+          <w:szCs w:val="18"/>
+          <w:cs/>
+        </w:rPr>
+        <w:t>យកដាច់</w:t>
+      </w:r>
+    </w:p>
+    <w:p>
+      <w:pPr>
+        <w:pStyle w:val="ListParagraph"/>
+        <w:numPr>
+          <w:ilvl w:val="0"/>
+          <w:numId w:val="14"/>
+        </w:numPr>
+      </w:pPr>
+      <w:r>
+        <w:t>4 for INVOICE ITEMS, and in invoice items there is also action:</w:t>
+      </w:r>
+    </w:p>
+    <w:p>
+      <w:pPr>
+        <w:pStyle w:val="ListParagraph"/>
+        <w:numPr>
+          <w:ilvl w:val="0"/>
+          <w:numId w:val="15"/>
+        </w:numPr>
+      </w:pPr>
+      <w:r>
+        <w:t xml:space="preserve">11 = </w:t>
+      </w:r>
+      <w:r>
+        <w:rPr>
+          <w:rFonts w:hint="cs"/>
+          <w:sz w:val="14"/>
+          <w:szCs w:val="22"/>
+          <w:cs/>
+        </w:rPr>
+        <w:t>បន្ថែម</w:t>
+      </w:r>
+      <w:r>
+        <w:t xml:space="preserve">, 10 = </w:t>
+      </w:r>
+      <w:r>
+        <w:rPr>
+          <w:rFonts w:hint="cs"/>
+          <w:sz w:val="14"/>
+          <w:szCs w:val="22"/>
+          <w:cs/>
+        </w:rPr>
+        <w:t>លក់</w:t>
+      </w:r>
+      <w:r>
+        <w:t xml:space="preserve">, 12 = </w:t>
+      </w:r>
+      <w:r>
+        <w:rPr>
+          <w:rFonts w:hint="cs"/>
+          <w:sz w:val="14"/>
+          <w:szCs w:val="22"/>
+          <w:cs/>
+        </w:rPr>
+        <w:t>លស់</w:t>
+      </w:r>
+    </w:p>
+    <w:p>
+      <w:pPr>
+        <w:pStyle w:val="ListParagraph"/>
+        <w:numPr>
+          <w:ilvl w:val="0"/>
+          <w:numId w:val="12"/>
+        </w:numPr>
+      </w:pPr>
+      <w:r>
+        <w:t>METHOD: GET</w:t>
+      </w:r>
+    </w:p>
+    <w:p>
+      <w:pPr>
+        <w:pStyle w:val="ListParagraph"/>
+        <w:numPr>
+          <w:ilvl w:val="0"/>
+          <w:numId w:val="12"/>
+        </w:numPr>
+      </w:pPr>
+      <w:r>
+        <w:t>Status:</w:t>
+      </w:r>
+    </w:p>
+    <w:p>
+      <w:pPr>
+        <w:pStyle w:val="ListParagraph"/>
+        <w:numPr>
+          <w:ilvl w:val="0"/>
+          <w:numId w:val="13"/>
+        </w:numPr>
+      </w:pPr>
+      <w:r>
+        <w:t>“200”: success</w:t>
       </w:r>
       <w:bookmarkStart w:id="0" w:name="_GoBack"/>
       <w:bookmarkEnd w:id="0"/>
     </w:p>
     <w:p>
       <w:pPr>
-        <w:pStyle w:val="ListParagraph"/>
-      </w:pPr>
-    </w:p>
-    <w:p>
-      <w:pPr>
         <w:pStyle w:val="Heading1"/>
       </w:pPr>
       <w:r>
-        <w:lastRenderedPageBreak/>
         <w:t>Invoice Items</w:t>
       </w:r>
     </w:p>
@@ -4457,6 +4754,7 @@
         </w:numPr>
       </w:pPr>
       <w:r>
+        <w:lastRenderedPageBreak/>
         <w:t>“200”: success.</w:t>
       </w:r>
     </w:p>
@@ -4497,6 +4795,345 @@
 <file path=word/numbering.xml><?xml version="1.0" encoding="utf-8"?>
 <w:numbering xmlns:wpc="http://schemas.microsoft.com/office/word/2010/wordprocessingCanvas" xmlns:cx="http://schemas.microsoft.com/office/drawing/2014/chartex" xmlns:cx1="http://schemas.microsoft.com/office/drawing/2015/9/8/chartex" xmlns:cx2="http://schemas.microsoft.com/office/drawing/2015/10/21/chartex" xmlns:cx3="http://schemas.microsoft.com/office/drawing/2016/5/9/chartex" xmlns:cx4="http://schemas.microsoft.com/office/drawing/2016/5/10/chartex" xmlns:cx5="http://schemas.microsoft.com/office/drawing/2016/5/11/chartex" xmlns:cx6="http://schemas.microsoft.com/office/drawing/2016/5/12/chartex" xmlns:cx7="http://schemas.microsoft.com/office/drawing/2016/5/13/chartex" xmlns:cx8="http://schemas.microsoft.com/office/drawing/2016/5/14/chartex" xmlns:mc="http://schemas.openxmlformats.org/markup-compatibility/2006" xmlns:aink="http://schemas.microsoft.com/office/drawing/2016/ink" xmlns:am3d="http://schemas.microsoft.com/office/drawing/2017/model3d" xmlns:o="urn:schemas-microsoft-com:office:office" xmlns:r="http://schemas.openxmlformats.org/officeDocument/2006/relationships" xmlns:m="http://schemas.openxmlformats.org/officeDocument/2006/math" xmlns:v="urn:schemas-microsoft-com:vml" xmlns:wp14="http://schemas.microsoft.com/office/word/2010/wordprocessingDrawing" xmlns:wp="http://schemas.openxmlformats.org/drawingml/2006/wordprocessingDrawing" xmlns:w10="urn:schemas-microsoft-com:office:word" xmlns:w="http://schemas.openxmlformats.org/wordprocessingml/2006/main" xmlns:w14="http://schemas.microsoft.com/office/word/2010/wordml" xmlns:w15="http://schemas.microsoft.com/office/word/2012/wordml" xmlns:w16cid="http://schemas.microsoft.com/office/word/2016/wordml/cid" xmlns:w16se="http://schemas.microsoft.com/office/word/2015/wordml/symex" xmlns:wpg="http://schemas.microsoft.com/office/word/2010/wordprocessingGroup" xmlns:wpi="http://schemas.microsoft.com/office/word/2010/wordprocessingInk" xmlns:wne="http://schemas.microsoft.com/office/word/2006/wordml" xmlns:wps="http://schemas.microsoft.com/office/word/2010/wordprocessingShape" mc:Ignorable="w14 w15 w16se w16cid wp14">
   <w:abstractNum w:abstractNumId="0" w15:restartNumberingAfterBreak="0">
+    <w:nsid w:val="15AF081B"/>
+    <w:multiLevelType w:val="hybridMultilevel"/>
+    <w:tmpl w:val="B00A0352"/>
+    <w:lvl w:ilvl="0" w:tplc="04090001">
+      <w:start w:val="1"/>
+      <w:numFmt w:val="bullet"/>
+      <w:lvlText w:val=""/>
+      <w:lvlJc w:val="left"/>
+      <w:pPr>
+        <w:ind w:left="720" w:hanging="360"/>
+      </w:pPr>
+      <w:rPr>
+        <w:rFonts w:ascii="Symbol" w:hAnsi="Symbol" w:hint="default"/>
+      </w:rPr>
+    </w:lvl>
+    <w:lvl w:ilvl="1" w:tplc="04090003" w:tentative="1">
+      <w:start w:val="1"/>
+      <w:numFmt w:val="bullet"/>
+      <w:lvlText w:val="o"/>
+      <w:lvlJc w:val="left"/>
+      <w:pPr>
+        <w:ind w:left="1440" w:hanging="360"/>
+      </w:pPr>
+      <w:rPr>
+        <w:rFonts w:ascii="Courier New" w:hAnsi="Courier New" w:cs="Courier New" w:hint="default"/>
+      </w:rPr>
+    </w:lvl>
+    <w:lvl w:ilvl="2" w:tplc="04090005" w:tentative="1">
+      <w:start w:val="1"/>
+      <w:numFmt w:val="bullet"/>
+      <w:lvlText w:val=""/>
+      <w:lvlJc w:val="left"/>
+      <w:pPr>
+        <w:ind w:left="2160" w:hanging="360"/>
+      </w:pPr>
+      <w:rPr>
+        <w:rFonts w:ascii="Wingdings" w:hAnsi="Wingdings" w:hint="default"/>
+      </w:rPr>
+    </w:lvl>
+    <w:lvl w:ilvl="3" w:tplc="04090001" w:tentative="1">
+      <w:start w:val="1"/>
+      <w:numFmt w:val="bullet"/>
+      <w:lvlText w:val=""/>
+      <w:lvlJc w:val="left"/>
+      <w:pPr>
+        <w:ind w:left="2880" w:hanging="360"/>
+      </w:pPr>
+      <w:rPr>
+        <w:rFonts w:ascii="Symbol" w:hAnsi="Symbol" w:hint="default"/>
+      </w:rPr>
+    </w:lvl>
+    <w:lvl w:ilvl="4" w:tplc="04090003" w:tentative="1">
+      <w:start w:val="1"/>
+      <w:numFmt w:val="bullet"/>
+      <w:lvlText w:val="o"/>
+      <w:lvlJc w:val="left"/>
+      <w:pPr>
+        <w:ind w:left="3600" w:hanging="360"/>
+      </w:pPr>
+      <w:rPr>
+        <w:rFonts w:ascii="Courier New" w:hAnsi="Courier New" w:cs="Courier New" w:hint="default"/>
+      </w:rPr>
+    </w:lvl>
+    <w:lvl w:ilvl="5" w:tplc="04090005" w:tentative="1">
+      <w:start w:val="1"/>
+      <w:numFmt w:val="bullet"/>
+      <w:lvlText w:val=""/>
+      <w:lvlJc w:val="left"/>
+      <w:pPr>
+        <w:ind w:left="4320" w:hanging="360"/>
+      </w:pPr>
+      <w:rPr>
+        <w:rFonts w:ascii="Wingdings" w:hAnsi="Wingdings" w:hint="default"/>
+      </w:rPr>
+    </w:lvl>
+    <w:lvl w:ilvl="6" w:tplc="04090001" w:tentative="1">
+      <w:start w:val="1"/>
+      <w:numFmt w:val="bullet"/>
+      <w:lvlText w:val=""/>
+      <w:lvlJc w:val="left"/>
+      <w:pPr>
+        <w:ind w:left="5040" w:hanging="360"/>
+      </w:pPr>
+      <w:rPr>
+        <w:rFonts w:ascii="Symbol" w:hAnsi="Symbol" w:hint="default"/>
+      </w:rPr>
+    </w:lvl>
+    <w:lvl w:ilvl="7" w:tplc="04090003" w:tentative="1">
+      <w:start w:val="1"/>
+      <w:numFmt w:val="bullet"/>
+      <w:lvlText w:val="o"/>
+      <w:lvlJc w:val="left"/>
+      <w:pPr>
+        <w:ind w:left="5760" w:hanging="360"/>
+      </w:pPr>
+      <w:rPr>
+        <w:rFonts w:ascii="Courier New" w:hAnsi="Courier New" w:cs="Courier New" w:hint="default"/>
+      </w:rPr>
+    </w:lvl>
+    <w:lvl w:ilvl="8" w:tplc="04090005" w:tentative="1">
+      <w:start w:val="1"/>
+      <w:numFmt w:val="bullet"/>
+      <w:lvlText w:val=""/>
+      <w:lvlJc w:val="left"/>
+      <w:pPr>
+        <w:ind w:left="6480" w:hanging="360"/>
+      </w:pPr>
+      <w:rPr>
+        <w:rFonts w:ascii="Wingdings" w:hAnsi="Wingdings" w:hint="default"/>
+      </w:rPr>
+    </w:lvl>
+  </w:abstractNum>
+  <w:abstractNum w:abstractNumId="1" w15:restartNumberingAfterBreak="0">
+    <w:nsid w:val="176D69B8"/>
+    <w:multiLevelType w:val="hybridMultilevel"/>
+    <w:tmpl w:val="2682B566"/>
+    <w:lvl w:ilvl="0" w:tplc="04090005">
+      <w:start w:val="1"/>
+      <w:numFmt w:val="bullet"/>
+      <w:lvlText w:val=""/>
+      <w:lvlJc w:val="left"/>
+      <w:pPr>
+        <w:ind w:left="2520" w:hanging="360"/>
+      </w:pPr>
+      <w:rPr>
+        <w:rFonts w:ascii="Wingdings" w:hAnsi="Wingdings" w:hint="default"/>
+      </w:rPr>
+    </w:lvl>
+    <w:lvl w:ilvl="1" w:tplc="04090003" w:tentative="1">
+      <w:start w:val="1"/>
+      <w:numFmt w:val="bullet"/>
+      <w:lvlText w:val="o"/>
+      <w:lvlJc w:val="left"/>
+      <w:pPr>
+        <w:ind w:left="3240" w:hanging="360"/>
+      </w:pPr>
+      <w:rPr>
+        <w:rFonts w:ascii="Courier New" w:hAnsi="Courier New" w:cs="Courier New" w:hint="default"/>
+      </w:rPr>
+    </w:lvl>
+    <w:lvl w:ilvl="2" w:tplc="04090005" w:tentative="1">
+      <w:start w:val="1"/>
+      <w:numFmt w:val="bullet"/>
+      <w:lvlText w:val=""/>
+      <w:lvlJc w:val="left"/>
+      <w:pPr>
+        <w:ind w:left="3960" w:hanging="360"/>
+      </w:pPr>
+      <w:rPr>
+        <w:rFonts w:ascii="Wingdings" w:hAnsi="Wingdings" w:hint="default"/>
+      </w:rPr>
+    </w:lvl>
+    <w:lvl w:ilvl="3" w:tplc="04090001" w:tentative="1">
+      <w:start w:val="1"/>
+      <w:numFmt w:val="bullet"/>
+      <w:lvlText w:val=""/>
+      <w:lvlJc w:val="left"/>
+      <w:pPr>
+        <w:ind w:left="4680" w:hanging="360"/>
+      </w:pPr>
+      <w:rPr>
+        <w:rFonts w:ascii="Symbol" w:hAnsi="Symbol" w:hint="default"/>
+      </w:rPr>
+    </w:lvl>
+    <w:lvl w:ilvl="4" w:tplc="04090003" w:tentative="1">
+      <w:start w:val="1"/>
+      <w:numFmt w:val="bullet"/>
+      <w:lvlText w:val="o"/>
+      <w:lvlJc w:val="left"/>
+      <w:pPr>
+        <w:ind w:left="5400" w:hanging="360"/>
+      </w:pPr>
+      <w:rPr>
+        <w:rFonts w:ascii="Courier New" w:hAnsi="Courier New" w:cs="Courier New" w:hint="default"/>
+      </w:rPr>
+    </w:lvl>
+    <w:lvl w:ilvl="5" w:tplc="04090005" w:tentative="1">
+      <w:start w:val="1"/>
+      <w:numFmt w:val="bullet"/>
+      <w:lvlText w:val=""/>
+      <w:lvlJc w:val="left"/>
+      <w:pPr>
+        <w:ind w:left="6120" w:hanging="360"/>
+      </w:pPr>
+      <w:rPr>
+        <w:rFonts w:ascii="Wingdings" w:hAnsi="Wingdings" w:hint="default"/>
+      </w:rPr>
+    </w:lvl>
+    <w:lvl w:ilvl="6" w:tplc="04090001" w:tentative="1">
+      <w:start w:val="1"/>
+      <w:numFmt w:val="bullet"/>
+      <w:lvlText w:val=""/>
+      <w:lvlJc w:val="left"/>
+      <w:pPr>
+        <w:ind w:left="6840" w:hanging="360"/>
+      </w:pPr>
+      <w:rPr>
+        <w:rFonts w:ascii="Symbol" w:hAnsi="Symbol" w:hint="default"/>
+      </w:rPr>
+    </w:lvl>
+    <w:lvl w:ilvl="7" w:tplc="04090003" w:tentative="1">
+      <w:start w:val="1"/>
+      <w:numFmt w:val="bullet"/>
+      <w:lvlText w:val="o"/>
+      <w:lvlJc w:val="left"/>
+      <w:pPr>
+        <w:ind w:left="7560" w:hanging="360"/>
+      </w:pPr>
+      <w:rPr>
+        <w:rFonts w:ascii="Courier New" w:hAnsi="Courier New" w:cs="Courier New" w:hint="default"/>
+      </w:rPr>
+    </w:lvl>
+    <w:lvl w:ilvl="8" w:tplc="04090005" w:tentative="1">
+      <w:start w:val="1"/>
+      <w:numFmt w:val="bullet"/>
+      <w:lvlText w:val=""/>
+      <w:lvlJc w:val="left"/>
+      <w:pPr>
+        <w:ind w:left="8280" w:hanging="360"/>
+      </w:pPr>
+      <w:rPr>
+        <w:rFonts w:ascii="Wingdings" w:hAnsi="Wingdings" w:hint="default"/>
+      </w:rPr>
+    </w:lvl>
+  </w:abstractNum>
+  <w:abstractNum w:abstractNumId="2" w15:restartNumberingAfterBreak="0">
+    <w:nsid w:val="18DD043E"/>
+    <w:multiLevelType w:val="hybridMultilevel"/>
+    <w:tmpl w:val="8B408604"/>
+    <w:lvl w:ilvl="0" w:tplc="04090003">
+      <w:start w:val="1"/>
+      <w:numFmt w:val="bullet"/>
+      <w:lvlText w:val="o"/>
+      <w:lvlJc w:val="left"/>
+      <w:pPr>
+        <w:ind w:left="1440" w:hanging="360"/>
+      </w:pPr>
+      <w:rPr>
+        <w:rFonts w:ascii="Courier New" w:hAnsi="Courier New" w:cs="Courier New" w:hint="default"/>
+      </w:rPr>
+    </w:lvl>
+    <w:lvl w:ilvl="1" w:tplc="04090003" w:tentative="1">
+      <w:start w:val="1"/>
+      <w:numFmt w:val="bullet"/>
+      <w:lvlText w:val="o"/>
+      <w:lvlJc w:val="left"/>
+      <w:pPr>
+        <w:ind w:left="2160" w:hanging="360"/>
+      </w:pPr>
+      <w:rPr>
+        <w:rFonts w:ascii="Courier New" w:hAnsi="Courier New" w:cs="Courier New" w:hint="default"/>
+      </w:rPr>
+    </w:lvl>
+    <w:lvl w:ilvl="2" w:tplc="04090005" w:tentative="1">
+      <w:start w:val="1"/>
+      <w:numFmt w:val="bullet"/>
+      <w:lvlText w:val=""/>
+      <w:lvlJc w:val="left"/>
+      <w:pPr>
+        <w:ind w:left="2880" w:hanging="360"/>
+      </w:pPr>
+      <w:rPr>
+        <w:rFonts w:ascii="Wingdings" w:hAnsi="Wingdings" w:hint="default"/>
+      </w:rPr>
+    </w:lvl>
+    <w:lvl w:ilvl="3" w:tplc="04090001" w:tentative="1">
+      <w:start w:val="1"/>
+      <w:numFmt w:val="bullet"/>
+      <w:lvlText w:val=""/>
+      <w:lvlJc w:val="left"/>
+      <w:pPr>
+        <w:ind w:left="3600" w:hanging="360"/>
+      </w:pPr>
+      <w:rPr>
+        <w:rFonts w:ascii="Symbol" w:hAnsi="Symbol" w:hint="default"/>
+      </w:rPr>
+    </w:lvl>
+    <w:lvl w:ilvl="4" w:tplc="04090003" w:tentative="1">
+      <w:start w:val="1"/>
+      <w:numFmt w:val="bullet"/>
+      <w:lvlText w:val="o"/>
+      <w:lvlJc w:val="left"/>
+      <w:pPr>
+        <w:ind w:left="4320" w:hanging="360"/>
+      </w:pPr>
+      <w:rPr>
+        <w:rFonts w:ascii="Courier New" w:hAnsi="Courier New" w:cs="Courier New" w:hint="default"/>
+      </w:rPr>
+    </w:lvl>
+    <w:lvl w:ilvl="5" w:tplc="04090005" w:tentative="1">
+      <w:start w:val="1"/>
+      <w:numFmt w:val="bullet"/>
+      <w:lvlText w:val=""/>
+      <w:lvlJc w:val="left"/>
+      <w:pPr>
+        <w:ind w:left="5040" w:hanging="360"/>
+      </w:pPr>
+      <w:rPr>
+        <w:rFonts w:ascii="Wingdings" w:hAnsi="Wingdings" w:hint="default"/>
+      </w:rPr>
+    </w:lvl>
+    <w:lvl w:ilvl="6" w:tplc="04090001" w:tentative="1">
+      <w:start w:val="1"/>
+      <w:numFmt w:val="bullet"/>
+      <w:lvlText w:val=""/>
+      <w:lvlJc w:val="left"/>
+      <w:pPr>
+        <w:ind w:left="5760" w:hanging="360"/>
+      </w:pPr>
+      <w:rPr>
+        <w:rFonts w:ascii="Symbol" w:hAnsi="Symbol" w:hint="default"/>
+      </w:rPr>
+    </w:lvl>
+    <w:lvl w:ilvl="7" w:tplc="04090003" w:tentative="1">
+      <w:start w:val="1"/>
+      <w:numFmt w:val="bullet"/>
+      <w:lvlText w:val="o"/>
+      <w:lvlJc w:val="left"/>
+      <w:pPr>
+        <w:ind w:left="6480" w:hanging="360"/>
+      </w:pPr>
+      <w:rPr>
+        <w:rFonts w:ascii="Courier New" w:hAnsi="Courier New" w:cs="Courier New" w:hint="default"/>
+      </w:rPr>
+    </w:lvl>
+    <w:lvl w:ilvl="8" w:tplc="04090005" w:tentative="1">
+      <w:start w:val="1"/>
+      <w:numFmt w:val="bullet"/>
+      <w:lvlText w:val=""/>
+      <w:lvlJc w:val="left"/>
+      <w:pPr>
+        <w:ind w:left="7200" w:hanging="360"/>
+      </w:pPr>
+      <w:rPr>
+        <w:rFonts w:ascii="Wingdings" w:hAnsi="Wingdings" w:hint="default"/>
+      </w:rPr>
+    </w:lvl>
+  </w:abstractNum>
+  <w:abstractNum w:abstractNumId="3" w15:restartNumberingAfterBreak="0">
     <w:nsid w:val="19BA2F57"/>
     <w:multiLevelType w:val="hybridMultilevel"/>
     <w:tmpl w:val="97F89A6A"/>
@@ -4609,7 +5246,7 @@
       </w:rPr>
     </w:lvl>
   </w:abstractNum>
-  <w:abstractNum w:abstractNumId="1" w15:restartNumberingAfterBreak="0">
+  <w:abstractNum w:abstractNumId="4" w15:restartNumberingAfterBreak="0">
     <w:nsid w:val="1C81391C"/>
     <w:multiLevelType w:val="hybridMultilevel"/>
     <w:tmpl w:val="2966A1B4"/>
@@ -4722,7 +5359,7 @@
       </w:rPr>
     </w:lvl>
   </w:abstractNum>
-  <w:abstractNum w:abstractNumId="2" w15:restartNumberingAfterBreak="0">
+  <w:abstractNum w:abstractNumId="5" w15:restartNumberingAfterBreak="0">
     <w:nsid w:val="28E628E3"/>
     <w:multiLevelType w:val="hybridMultilevel"/>
     <w:tmpl w:val="A07E87C4"/>
@@ -4835,7 +5472,7 @@
       </w:rPr>
     </w:lvl>
   </w:abstractNum>
-  <w:abstractNum w:abstractNumId="3" w15:restartNumberingAfterBreak="0">
+  <w:abstractNum w:abstractNumId="6" w15:restartNumberingAfterBreak="0">
     <w:nsid w:val="2CC54C02"/>
     <w:multiLevelType w:val="hybridMultilevel"/>
     <w:tmpl w:val="55E23E20"/>
@@ -4921,7 +5558,7 @@
       </w:pPr>
     </w:lvl>
   </w:abstractNum>
-  <w:abstractNum w:abstractNumId="4" w15:restartNumberingAfterBreak="0">
+  <w:abstractNum w:abstractNumId="7" w15:restartNumberingAfterBreak="0">
     <w:nsid w:val="433E7685"/>
     <w:multiLevelType w:val="hybridMultilevel"/>
     <w:tmpl w:val="5F5CDC56"/>
@@ -5034,7 +5671,119 @@
       </w:rPr>
     </w:lvl>
   </w:abstractNum>
-  <w:abstractNum w:abstractNumId="5" w15:restartNumberingAfterBreak="0">
+  <w:abstractNum w:abstractNumId="8" w15:restartNumberingAfterBreak="0">
+    <w:nsid w:val="48F4012C"/>
+    <w:multiLevelType w:val="hybridMultilevel"/>
+    <w:tmpl w:val="CC58C474"/>
+    <w:lvl w:ilvl="0" w:tplc="DB6C7486">
+      <w:numFmt w:val="bullet"/>
+      <w:lvlText w:val="-"/>
+      <w:lvlJc w:val="left"/>
+      <w:pPr>
+        <w:ind w:left="1800" w:hanging="360"/>
+      </w:pPr>
+      <w:rPr>
+        <w:rFonts w:ascii="Calibri" w:eastAsiaTheme="minorHAnsi" w:hAnsi="Calibri" w:cs="Calibri" w:hint="default"/>
+      </w:rPr>
+    </w:lvl>
+    <w:lvl w:ilvl="1" w:tplc="04090003" w:tentative="1">
+      <w:start w:val="1"/>
+      <w:numFmt w:val="bullet"/>
+      <w:lvlText w:val="o"/>
+      <w:lvlJc w:val="left"/>
+      <w:pPr>
+        <w:ind w:left="2520" w:hanging="360"/>
+      </w:pPr>
+      <w:rPr>
+        <w:rFonts w:ascii="Courier New" w:hAnsi="Courier New" w:cs="Courier New" w:hint="default"/>
+      </w:rPr>
+    </w:lvl>
+    <w:lvl w:ilvl="2" w:tplc="04090005" w:tentative="1">
+      <w:start w:val="1"/>
+      <w:numFmt w:val="bullet"/>
+      <w:lvlText w:val=""/>
+      <w:lvlJc w:val="left"/>
+      <w:pPr>
+        <w:ind w:left="3240" w:hanging="360"/>
+      </w:pPr>
+      <w:rPr>
+        <w:rFonts w:ascii="Wingdings" w:hAnsi="Wingdings" w:hint="default"/>
+      </w:rPr>
+    </w:lvl>
+    <w:lvl w:ilvl="3" w:tplc="04090001" w:tentative="1">
+      <w:start w:val="1"/>
+      <w:numFmt w:val="bullet"/>
+      <w:lvlText w:val=""/>
+      <w:lvlJc w:val="left"/>
+      <w:pPr>
+        <w:ind w:left="3960" w:hanging="360"/>
+      </w:pPr>
+      <w:rPr>
+        <w:rFonts w:ascii="Symbol" w:hAnsi="Symbol" w:hint="default"/>
+      </w:rPr>
+    </w:lvl>
+    <w:lvl w:ilvl="4" w:tplc="04090003" w:tentative="1">
+      <w:start w:val="1"/>
+      <w:numFmt w:val="bullet"/>
+      <w:lvlText w:val="o"/>
+      <w:lvlJc w:val="left"/>
+      <w:pPr>
+        <w:ind w:left="4680" w:hanging="360"/>
+      </w:pPr>
+      <w:rPr>
+        <w:rFonts w:ascii="Courier New" w:hAnsi="Courier New" w:cs="Courier New" w:hint="default"/>
+      </w:rPr>
+    </w:lvl>
+    <w:lvl w:ilvl="5" w:tplc="04090005" w:tentative="1">
+      <w:start w:val="1"/>
+      <w:numFmt w:val="bullet"/>
+      <w:lvlText w:val=""/>
+      <w:lvlJc w:val="left"/>
+      <w:pPr>
+        <w:ind w:left="5400" w:hanging="360"/>
+      </w:pPr>
+      <w:rPr>
+        <w:rFonts w:ascii="Wingdings" w:hAnsi="Wingdings" w:hint="default"/>
+      </w:rPr>
+    </w:lvl>
+    <w:lvl w:ilvl="6" w:tplc="04090001" w:tentative="1">
+      <w:start w:val="1"/>
+      <w:numFmt w:val="bullet"/>
+      <w:lvlText w:val=""/>
+      <w:lvlJc w:val="left"/>
+      <w:pPr>
+        <w:ind w:left="6120" w:hanging="360"/>
+      </w:pPr>
+      <w:rPr>
+        <w:rFonts w:ascii="Symbol" w:hAnsi="Symbol" w:hint="default"/>
+      </w:rPr>
+    </w:lvl>
+    <w:lvl w:ilvl="7" w:tplc="04090003" w:tentative="1">
+      <w:start w:val="1"/>
+      <w:numFmt w:val="bullet"/>
+      <w:lvlText w:val="o"/>
+      <w:lvlJc w:val="left"/>
+      <w:pPr>
+        <w:ind w:left="6840" w:hanging="360"/>
+      </w:pPr>
+      <w:rPr>
+        <w:rFonts w:ascii="Courier New" w:hAnsi="Courier New" w:cs="Courier New" w:hint="default"/>
+      </w:rPr>
+    </w:lvl>
+    <w:lvl w:ilvl="8" w:tplc="04090005" w:tentative="1">
+      <w:start w:val="1"/>
+      <w:numFmt w:val="bullet"/>
+      <w:lvlText w:val=""/>
+      <w:lvlJc w:val="left"/>
+      <w:pPr>
+        <w:ind w:left="7560" w:hanging="360"/>
+      </w:pPr>
+      <w:rPr>
+        <w:rFonts w:ascii="Wingdings" w:hAnsi="Wingdings" w:hint="default"/>
+      </w:rPr>
+    </w:lvl>
+  </w:abstractNum>
+  <w:abstractNum w:abstractNumId="9" w15:restartNumberingAfterBreak="0">
     <w:nsid w:val="4DB26C49"/>
     <w:multiLevelType w:val="hybridMultilevel"/>
     <w:tmpl w:val="0EC4EDAA"/>
@@ -5147,7 +5896,7 @@
       </w:rPr>
     </w:lvl>
   </w:abstractNum>
-  <w:abstractNum w:abstractNumId="6" w15:restartNumberingAfterBreak="0">
+  <w:abstractNum w:abstractNumId="10" w15:restartNumberingAfterBreak="0">
     <w:nsid w:val="575E0384"/>
     <w:multiLevelType w:val="hybridMultilevel"/>
     <w:tmpl w:val="265AD03E"/>
@@ -5260,7 +6009,7 @@
       </w:rPr>
     </w:lvl>
   </w:abstractNum>
-  <w:abstractNum w:abstractNumId="7" w15:restartNumberingAfterBreak="0">
+  <w:abstractNum w:abstractNumId="11" w15:restartNumberingAfterBreak="0">
     <w:nsid w:val="5CC122E0"/>
     <w:multiLevelType w:val="hybridMultilevel"/>
     <w:tmpl w:val="B1DA9D06"/>
@@ -5373,7 +6122,7 @@
       </w:rPr>
     </w:lvl>
   </w:abstractNum>
-  <w:abstractNum w:abstractNumId="8" w15:restartNumberingAfterBreak="0">
+  <w:abstractNum w:abstractNumId="12" w15:restartNumberingAfterBreak="0">
     <w:nsid w:val="62D43517"/>
     <w:multiLevelType w:val="hybridMultilevel"/>
     <w:tmpl w:val="DCB472AA"/>
@@ -5486,7 +6235,7 @@
       </w:rPr>
     </w:lvl>
   </w:abstractNum>
-  <w:abstractNum w:abstractNumId="9" w15:restartNumberingAfterBreak="0">
+  <w:abstractNum w:abstractNumId="13" w15:restartNumberingAfterBreak="0">
     <w:nsid w:val="70FF28A2"/>
     <w:multiLevelType w:val="hybridMultilevel"/>
     <w:tmpl w:val="ACC219C6"/>
@@ -5599,7 +6348,7 @@
       </w:rPr>
     </w:lvl>
   </w:abstractNum>
-  <w:abstractNum w:abstractNumId="10" w15:restartNumberingAfterBreak="0">
+  <w:abstractNum w:abstractNumId="14" w15:restartNumberingAfterBreak="0">
     <w:nsid w:val="76F27A80"/>
     <w:multiLevelType w:val="hybridMultilevel"/>
     <w:tmpl w:val="C5A861A2"/>
@@ -5713,37 +6462,49 @@
     </w:lvl>
   </w:abstractNum>
   <w:num w:numId="1">
+    <w:abstractNumId w:val="11"/>
+  </w:num>
+  <w:num w:numId="2">
     <w:abstractNumId w:val="7"/>
   </w:num>
-  <w:num w:numId="2">
+  <w:num w:numId="3">
     <w:abstractNumId w:val="4"/>
   </w:num>
-  <w:num w:numId="3">
-    <w:abstractNumId w:val="1"/>
+  <w:num w:numId="4">
+    <w:abstractNumId w:val="5"/>
   </w:num>
-  <w:num w:numId="4">
+  <w:num w:numId="5">
+    <w:abstractNumId w:val="6"/>
+  </w:num>
+  <w:num w:numId="6">
+    <w:abstractNumId w:val="3"/>
+  </w:num>
+  <w:num w:numId="7">
+    <w:abstractNumId w:val="10"/>
+  </w:num>
+  <w:num w:numId="8">
+    <w:abstractNumId w:val="12"/>
+  </w:num>
+  <w:num w:numId="9">
+    <w:abstractNumId w:val="13"/>
+  </w:num>
+  <w:num w:numId="10">
+    <w:abstractNumId w:val="14"/>
+  </w:num>
+  <w:num w:numId="11">
+    <w:abstractNumId w:val="9"/>
+  </w:num>
+  <w:num w:numId="12">
+    <w:abstractNumId w:val="0"/>
+  </w:num>
+  <w:num w:numId="13">
     <w:abstractNumId w:val="2"/>
   </w:num>
-  <w:num w:numId="5">
-    <w:abstractNumId w:val="3"/>
-  </w:num>
-  <w:num w:numId="6">
-    <w:abstractNumId w:val="0"/>
-  </w:num>
-  <w:num w:numId="7">
-    <w:abstractNumId w:val="6"/>
-  </w:num>
-  <w:num w:numId="8">
+  <w:num w:numId="14">
     <w:abstractNumId w:val="8"/>
   </w:num>
-  <w:num w:numId="9">
-    <w:abstractNumId w:val="9"/>
-  </w:num>
-  <w:num w:numId="10">
-    <w:abstractNumId w:val="10"/>
-  </w:num>
-  <w:num w:numId="11">
-    <w:abstractNumId w:val="5"/>
+  <w:num w:numId="15">
+    <w:abstractNumId w:val="1"/>
   </w:num>
 </w:numbering>
 </file>

</xml_diff>

<commit_message>
Get Over Due Invoice
</commit_message>
<xml_diff>
--- a/API.docx
+++ b/API.docx
@@ -4321,11 +4321,88 @@
       <w:r>
         <w:t>“200”: success</w:t>
       </w:r>
+    </w:p>
+    <w:p>
+      <w:pPr>
+        <w:pStyle w:val="Heading2"/>
+      </w:pPr>
+      <w:r>
+        <w:t>Get Over Due Invoices (60 days +)</w:t>
+      </w:r>
+    </w:p>
+    <w:p>
+      <w:r>
+        <w:t>Use to get invoice that expire-date is over 60 days and more.</w:t>
+      </w:r>
       <w:bookmarkStart w:id="0" w:name="_GoBack"/>
       <w:bookmarkEnd w:id="0"/>
     </w:p>
     <w:p>
       <w:pPr>
+        <w:pStyle w:val="ListParagraph"/>
+        <w:numPr>
+          <w:ilvl w:val="0"/>
+          <w:numId w:val="16"/>
+        </w:numPr>
+      </w:pPr>
+      <w:r>
+        <w:t xml:space="preserve">URL: </w:t>
+      </w:r>
+      <w:proofErr w:type="spellStart"/>
+      <w:r>
+        <w:t>api</w:t>
+      </w:r>
+      <w:proofErr w:type="spellEnd"/>
+      <w:r>
+        <w:t>/invoices/</w:t>
+      </w:r>
+      <w:proofErr w:type="spellStart"/>
+      <w:r>
+        <w:t>over_due?page_size</w:t>
+      </w:r>
+      <w:proofErr w:type="spellEnd"/>
+      <w:r>
+        <w:t>=</w:t>
+      </w:r>
+    </w:p>
+    <w:p>
+      <w:pPr>
+        <w:pStyle w:val="ListParagraph"/>
+        <w:numPr>
+          <w:ilvl w:val="0"/>
+          <w:numId w:val="16"/>
+        </w:numPr>
+      </w:pPr>
+      <w:r>
+        <w:t>METHOD: GET</w:t>
+      </w:r>
+    </w:p>
+    <w:p>
+      <w:pPr>
+        <w:pStyle w:val="ListParagraph"/>
+        <w:numPr>
+          <w:ilvl w:val="0"/>
+          <w:numId w:val="16"/>
+        </w:numPr>
+      </w:pPr>
+      <w:r>
+        <w:t>Status:</w:t>
+      </w:r>
+    </w:p>
+    <w:p>
+      <w:pPr>
+        <w:pStyle w:val="ListParagraph"/>
+        <w:numPr>
+          <w:ilvl w:val="0"/>
+          <w:numId w:val="13"/>
+        </w:numPr>
+      </w:pPr>
+      <w:r>
+        <w:t>“200”: success</w:t>
+      </w:r>
+    </w:p>
+    <w:p>
+      <w:pPr>
         <w:pStyle w:val="Heading1"/>
       </w:pPr>
       <w:r>
@@ -4651,6 +4728,7 @@
         <w:pStyle w:val="Heading2"/>
       </w:pPr>
       <w:r>
+        <w:lastRenderedPageBreak/>
         <w:t>Sale Item</w:t>
       </w:r>
     </w:p>
@@ -4754,7 +4832,6 @@
         </w:numPr>
       </w:pPr>
       <w:r>
-        <w:lastRenderedPageBreak/>
         <w:t>“200”: success.</w:t>
       </w:r>
     </w:p>
@@ -4795,6 +4872,119 @@
 <file path=word/numbering.xml><?xml version="1.0" encoding="utf-8"?>
 <w:numbering xmlns:wpc="http://schemas.microsoft.com/office/word/2010/wordprocessingCanvas" xmlns:cx="http://schemas.microsoft.com/office/drawing/2014/chartex" xmlns:cx1="http://schemas.microsoft.com/office/drawing/2015/9/8/chartex" xmlns:cx2="http://schemas.microsoft.com/office/drawing/2015/10/21/chartex" xmlns:cx3="http://schemas.microsoft.com/office/drawing/2016/5/9/chartex" xmlns:cx4="http://schemas.microsoft.com/office/drawing/2016/5/10/chartex" xmlns:cx5="http://schemas.microsoft.com/office/drawing/2016/5/11/chartex" xmlns:cx6="http://schemas.microsoft.com/office/drawing/2016/5/12/chartex" xmlns:cx7="http://schemas.microsoft.com/office/drawing/2016/5/13/chartex" xmlns:cx8="http://schemas.microsoft.com/office/drawing/2016/5/14/chartex" xmlns:mc="http://schemas.openxmlformats.org/markup-compatibility/2006" xmlns:aink="http://schemas.microsoft.com/office/drawing/2016/ink" xmlns:am3d="http://schemas.microsoft.com/office/drawing/2017/model3d" xmlns:o="urn:schemas-microsoft-com:office:office" xmlns:r="http://schemas.openxmlformats.org/officeDocument/2006/relationships" xmlns:m="http://schemas.openxmlformats.org/officeDocument/2006/math" xmlns:v="urn:schemas-microsoft-com:vml" xmlns:wp14="http://schemas.microsoft.com/office/word/2010/wordprocessingDrawing" xmlns:wp="http://schemas.openxmlformats.org/drawingml/2006/wordprocessingDrawing" xmlns:w10="urn:schemas-microsoft-com:office:word" xmlns:w="http://schemas.openxmlformats.org/wordprocessingml/2006/main" xmlns:w14="http://schemas.microsoft.com/office/word/2010/wordml" xmlns:w15="http://schemas.microsoft.com/office/word/2012/wordml" xmlns:w16cid="http://schemas.microsoft.com/office/word/2016/wordml/cid" xmlns:w16se="http://schemas.microsoft.com/office/word/2015/wordml/symex" xmlns:wpg="http://schemas.microsoft.com/office/word/2010/wordprocessingGroup" xmlns:wpi="http://schemas.microsoft.com/office/word/2010/wordprocessingInk" xmlns:wne="http://schemas.microsoft.com/office/word/2006/wordml" xmlns:wps="http://schemas.microsoft.com/office/word/2010/wordprocessingShape" mc:Ignorable="w14 w15 w16se w16cid wp14">
   <w:abstractNum w:abstractNumId="0" w15:restartNumberingAfterBreak="0">
+    <w:nsid w:val="081D7673"/>
+    <w:multiLevelType w:val="hybridMultilevel"/>
+    <w:tmpl w:val="D690FAF4"/>
+    <w:lvl w:ilvl="0" w:tplc="04090001">
+      <w:start w:val="1"/>
+      <w:numFmt w:val="bullet"/>
+      <w:lvlText w:val=""/>
+      <w:lvlJc w:val="left"/>
+      <w:pPr>
+        <w:ind w:left="720" w:hanging="360"/>
+      </w:pPr>
+      <w:rPr>
+        <w:rFonts w:ascii="Symbol" w:hAnsi="Symbol" w:hint="default"/>
+      </w:rPr>
+    </w:lvl>
+    <w:lvl w:ilvl="1" w:tplc="04090003" w:tentative="1">
+      <w:start w:val="1"/>
+      <w:numFmt w:val="bullet"/>
+      <w:lvlText w:val="o"/>
+      <w:lvlJc w:val="left"/>
+      <w:pPr>
+        <w:ind w:left="1440" w:hanging="360"/>
+      </w:pPr>
+      <w:rPr>
+        <w:rFonts w:ascii="Courier New" w:hAnsi="Courier New" w:cs="Courier New" w:hint="default"/>
+      </w:rPr>
+    </w:lvl>
+    <w:lvl w:ilvl="2" w:tplc="04090005" w:tentative="1">
+      <w:start w:val="1"/>
+      <w:numFmt w:val="bullet"/>
+      <w:lvlText w:val=""/>
+      <w:lvlJc w:val="left"/>
+      <w:pPr>
+        <w:ind w:left="2160" w:hanging="360"/>
+      </w:pPr>
+      <w:rPr>
+        <w:rFonts w:ascii="Wingdings" w:hAnsi="Wingdings" w:hint="default"/>
+      </w:rPr>
+    </w:lvl>
+    <w:lvl w:ilvl="3" w:tplc="04090001" w:tentative="1">
+      <w:start w:val="1"/>
+      <w:numFmt w:val="bullet"/>
+      <w:lvlText w:val=""/>
+      <w:lvlJc w:val="left"/>
+      <w:pPr>
+        <w:ind w:left="2880" w:hanging="360"/>
+      </w:pPr>
+      <w:rPr>
+        <w:rFonts w:ascii="Symbol" w:hAnsi="Symbol" w:hint="default"/>
+      </w:rPr>
+    </w:lvl>
+    <w:lvl w:ilvl="4" w:tplc="04090003" w:tentative="1">
+      <w:start w:val="1"/>
+      <w:numFmt w:val="bullet"/>
+      <w:lvlText w:val="o"/>
+      <w:lvlJc w:val="left"/>
+      <w:pPr>
+        <w:ind w:left="3600" w:hanging="360"/>
+      </w:pPr>
+      <w:rPr>
+        <w:rFonts w:ascii="Courier New" w:hAnsi="Courier New" w:cs="Courier New" w:hint="default"/>
+      </w:rPr>
+    </w:lvl>
+    <w:lvl w:ilvl="5" w:tplc="04090005" w:tentative="1">
+      <w:start w:val="1"/>
+      <w:numFmt w:val="bullet"/>
+      <w:lvlText w:val=""/>
+      <w:lvlJc w:val="left"/>
+      <w:pPr>
+        <w:ind w:left="4320" w:hanging="360"/>
+      </w:pPr>
+      <w:rPr>
+        <w:rFonts w:ascii="Wingdings" w:hAnsi="Wingdings" w:hint="default"/>
+      </w:rPr>
+    </w:lvl>
+    <w:lvl w:ilvl="6" w:tplc="04090001" w:tentative="1">
+      <w:start w:val="1"/>
+      <w:numFmt w:val="bullet"/>
+      <w:lvlText w:val=""/>
+      <w:lvlJc w:val="left"/>
+      <w:pPr>
+        <w:ind w:left="5040" w:hanging="360"/>
+      </w:pPr>
+      <w:rPr>
+        <w:rFonts w:ascii="Symbol" w:hAnsi="Symbol" w:hint="default"/>
+      </w:rPr>
+    </w:lvl>
+    <w:lvl w:ilvl="7" w:tplc="04090003" w:tentative="1">
+      <w:start w:val="1"/>
+      <w:numFmt w:val="bullet"/>
+      <w:lvlText w:val="o"/>
+      <w:lvlJc w:val="left"/>
+      <w:pPr>
+        <w:ind w:left="5760" w:hanging="360"/>
+      </w:pPr>
+      <w:rPr>
+        <w:rFonts w:ascii="Courier New" w:hAnsi="Courier New" w:cs="Courier New" w:hint="default"/>
+      </w:rPr>
+    </w:lvl>
+    <w:lvl w:ilvl="8" w:tplc="04090005" w:tentative="1">
+      <w:start w:val="1"/>
+      <w:numFmt w:val="bullet"/>
+      <w:lvlText w:val=""/>
+      <w:lvlJc w:val="left"/>
+      <w:pPr>
+        <w:ind w:left="6480" w:hanging="360"/>
+      </w:pPr>
+      <w:rPr>
+        <w:rFonts w:ascii="Wingdings" w:hAnsi="Wingdings" w:hint="default"/>
+      </w:rPr>
+    </w:lvl>
+  </w:abstractNum>
+  <w:abstractNum w:abstractNumId="1" w15:restartNumberingAfterBreak="0">
     <w:nsid w:val="15AF081B"/>
     <w:multiLevelType w:val="hybridMultilevel"/>
     <w:tmpl w:val="B00A0352"/>
@@ -4907,7 +5097,7 @@
       </w:rPr>
     </w:lvl>
   </w:abstractNum>
-  <w:abstractNum w:abstractNumId="1" w15:restartNumberingAfterBreak="0">
+  <w:abstractNum w:abstractNumId="2" w15:restartNumberingAfterBreak="0">
     <w:nsid w:val="176D69B8"/>
     <w:multiLevelType w:val="hybridMultilevel"/>
     <w:tmpl w:val="2682B566"/>
@@ -5020,10 +5210,10 @@
       </w:rPr>
     </w:lvl>
   </w:abstractNum>
-  <w:abstractNum w:abstractNumId="2" w15:restartNumberingAfterBreak="0">
+  <w:abstractNum w:abstractNumId="3" w15:restartNumberingAfterBreak="0">
     <w:nsid w:val="18DD043E"/>
     <w:multiLevelType w:val="hybridMultilevel"/>
-    <w:tmpl w:val="8B408604"/>
+    <w:tmpl w:val="E674A0C2"/>
     <w:lvl w:ilvl="0" w:tplc="04090003">
       <w:start w:val="1"/>
       <w:numFmt w:val="bullet"/>
@@ -5133,7 +5323,7 @@
       </w:rPr>
     </w:lvl>
   </w:abstractNum>
-  <w:abstractNum w:abstractNumId="3" w15:restartNumberingAfterBreak="0">
+  <w:abstractNum w:abstractNumId="4" w15:restartNumberingAfterBreak="0">
     <w:nsid w:val="19BA2F57"/>
     <w:multiLevelType w:val="hybridMultilevel"/>
     <w:tmpl w:val="97F89A6A"/>
@@ -5246,7 +5436,7 @@
       </w:rPr>
     </w:lvl>
   </w:abstractNum>
-  <w:abstractNum w:abstractNumId="4" w15:restartNumberingAfterBreak="0">
+  <w:abstractNum w:abstractNumId="5" w15:restartNumberingAfterBreak="0">
     <w:nsid w:val="1C81391C"/>
     <w:multiLevelType w:val="hybridMultilevel"/>
     <w:tmpl w:val="2966A1B4"/>
@@ -5359,7 +5549,7 @@
       </w:rPr>
     </w:lvl>
   </w:abstractNum>
-  <w:abstractNum w:abstractNumId="5" w15:restartNumberingAfterBreak="0">
+  <w:abstractNum w:abstractNumId="6" w15:restartNumberingAfterBreak="0">
     <w:nsid w:val="28E628E3"/>
     <w:multiLevelType w:val="hybridMultilevel"/>
     <w:tmpl w:val="A07E87C4"/>
@@ -5472,7 +5662,7 @@
       </w:rPr>
     </w:lvl>
   </w:abstractNum>
-  <w:abstractNum w:abstractNumId="6" w15:restartNumberingAfterBreak="0">
+  <w:abstractNum w:abstractNumId="7" w15:restartNumberingAfterBreak="0">
     <w:nsid w:val="2CC54C02"/>
     <w:multiLevelType w:val="hybridMultilevel"/>
     <w:tmpl w:val="55E23E20"/>
@@ -5558,7 +5748,7 @@
       </w:pPr>
     </w:lvl>
   </w:abstractNum>
-  <w:abstractNum w:abstractNumId="7" w15:restartNumberingAfterBreak="0">
+  <w:abstractNum w:abstractNumId="8" w15:restartNumberingAfterBreak="0">
     <w:nsid w:val="433E7685"/>
     <w:multiLevelType w:val="hybridMultilevel"/>
     <w:tmpl w:val="5F5CDC56"/>
@@ -5671,7 +5861,7 @@
       </w:rPr>
     </w:lvl>
   </w:abstractNum>
-  <w:abstractNum w:abstractNumId="8" w15:restartNumberingAfterBreak="0">
+  <w:abstractNum w:abstractNumId="9" w15:restartNumberingAfterBreak="0">
     <w:nsid w:val="48F4012C"/>
     <w:multiLevelType w:val="hybridMultilevel"/>
     <w:tmpl w:val="CC58C474"/>
@@ -5783,7 +5973,7 @@
       </w:rPr>
     </w:lvl>
   </w:abstractNum>
-  <w:abstractNum w:abstractNumId="9" w15:restartNumberingAfterBreak="0">
+  <w:abstractNum w:abstractNumId="10" w15:restartNumberingAfterBreak="0">
     <w:nsid w:val="4DB26C49"/>
     <w:multiLevelType w:val="hybridMultilevel"/>
     <w:tmpl w:val="0EC4EDAA"/>
@@ -5896,7 +6086,7 @@
       </w:rPr>
     </w:lvl>
   </w:abstractNum>
-  <w:abstractNum w:abstractNumId="10" w15:restartNumberingAfterBreak="0">
+  <w:abstractNum w:abstractNumId="11" w15:restartNumberingAfterBreak="0">
     <w:nsid w:val="575E0384"/>
     <w:multiLevelType w:val="hybridMultilevel"/>
     <w:tmpl w:val="265AD03E"/>
@@ -6009,7 +6199,7 @@
       </w:rPr>
     </w:lvl>
   </w:abstractNum>
-  <w:abstractNum w:abstractNumId="11" w15:restartNumberingAfterBreak="0">
+  <w:abstractNum w:abstractNumId="12" w15:restartNumberingAfterBreak="0">
     <w:nsid w:val="5CC122E0"/>
     <w:multiLevelType w:val="hybridMultilevel"/>
     <w:tmpl w:val="B1DA9D06"/>
@@ -6122,7 +6312,7 @@
       </w:rPr>
     </w:lvl>
   </w:abstractNum>
-  <w:abstractNum w:abstractNumId="12" w15:restartNumberingAfterBreak="0">
+  <w:abstractNum w:abstractNumId="13" w15:restartNumberingAfterBreak="0">
     <w:nsid w:val="62D43517"/>
     <w:multiLevelType w:val="hybridMultilevel"/>
     <w:tmpl w:val="DCB472AA"/>
@@ -6235,7 +6425,7 @@
       </w:rPr>
     </w:lvl>
   </w:abstractNum>
-  <w:abstractNum w:abstractNumId="13" w15:restartNumberingAfterBreak="0">
+  <w:abstractNum w:abstractNumId="14" w15:restartNumberingAfterBreak="0">
     <w:nsid w:val="70FF28A2"/>
     <w:multiLevelType w:val="hybridMultilevel"/>
     <w:tmpl w:val="ACC219C6"/>
@@ -6348,7 +6538,7 @@
       </w:rPr>
     </w:lvl>
   </w:abstractNum>
-  <w:abstractNum w:abstractNumId="14" w15:restartNumberingAfterBreak="0">
+  <w:abstractNum w:abstractNumId="15" w15:restartNumberingAfterBreak="0">
     <w:nsid w:val="76F27A80"/>
     <w:multiLevelType w:val="hybridMultilevel"/>
     <w:tmpl w:val="C5A861A2"/>
@@ -6462,49 +6652,52 @@
     </w:lvl>
   </w:abstractNum>
   <w:num w:numId="1">
+    <w:abstractNumId w:val="12"/>
+  </w:num>
+  <w:num w:numId="2">
+    <w:abstractNumId w:val="8"/>
+  </w:num>
+  <w:num w:numId="3">
+    <w:abstractNumId w:val="5"/>
+  </w:num>
+  <w:num w:numId="4">
+    <w:abstractNumId w:val="6"/>
+  </w:num>
+  <w:num w:numId="5">
+    <w:abstractNumId w:val="7"/>
+  </w:num>
+  <w:num w:numId="6">
+    <w:abstractNumId w:val="4"/>
+  </w:num>
+  <w:num w:numId="7">
     <w:abstractNumId w:val="11"/>
   </w:num>
-  <w:num w:numId="2">
-    <w:abstractNumId w:val="7"/>
+  <w:num w:numId="8">
+    <w:abstractNumId w:val="13"/>
   </w:num>
-  <w:num w:numId="3">
-    <w:abstractNumId w:val="4"/>
+  <w:num w:numId="9">
+    <w:abstractNumId w:val="14"/>
   </w:num>
-  <w:num w:numId="4">
-    <w:abstractNumId w:val="5"/>
+  <w:num w:numId="10">
+    <w:abstractNumId w:val="15"/>
   </w:num>
-  <w:num w:numId="5">
-    <w:abstractNumId w:val="6"/>
+  <w:num w:numId="11">
+    <w:abstractNumId w:val="10"/>
   </w:num>
-  <w:num w:numId="6">
+  <w:num w:numId="12">
+    <w:abstractNumId w:val="1"/>
+  </w:num>
+  <w:num w:numId="13">
     <w:abstractNumId w:val="3"/>
   </w:num>
-  <w:num w:numId="7">
-    <w:abstractNumId w:val="10"/>
-  </w:num>
-  <w:num w:numId="8">
-    <w:abstractNumId w:val="12"/>
-  </w:num>
-  <w:num w:numId="9">
-    <w:abstractNumId w:val="13"/>
-  </w:num>
-  <w:num w:numId="10">
-    <w:abstractNumId w:val="14"/>
-  </w:num>
-  <w:num w:numId="11">
+  <w:num w:numId="14">
     <w:abstractNumId w:val="9"/>
   </w:num>
-  <w:num w:numId="12">
-    <w:abstractNumId w:val="0"/>
-  </w:num>
-  <w:num w:numId="13">
+  <w:num w:numId="15">
     <w:abstractNumId w:val="2"/>
   </w:num>
-  <w:num w:numId="14">
-    <w:abstractNumId w:val="8"/>
-  </w:num>
-  <w:num w:numId="15">
-    <w:abstractNumId w:val="1"/>
+  <w:num w:numId="16">
+    <w:abstractNumId w:val="0"/>
   </w:num>
 </w:numbering>
 </file>

</xml_diff>

<commit_message>
Fixed Invoice Items Filter Search For search by invoice id
</commit_message>
<xml_diff>
--- a/API.docx
+++ b/API.docx
@@ -4334,15 +4334,355 @@
       <w:r>
         <w:t>Use to get invoice that expire-date is over 60 days and more.</w:t>
       </w:r>
+    </w:p>
+    <w:p>
+      <w:pPr>
+        <w:pStyle w:val="ListParagraph"/>
+        <w:numPr>
+          <w:ilvl w:val="0"/>
+          <w:numId w:val="16"/>
+        </w:numPr>
+      </w:pPr>
+      <w:r>
+        <w:t xml:space="preserve">URL: </w:t>
+      </w:r>
+      <w:proofErr w:type="spellStart"/>
+      <w:r>
+        <w:t>api</w:t>
+      </w:r>
+      <w:proofErr w:type="spellEnd"/>
+      <w:r>
+        <w:t>/invoices/</w:t>
+      </w:r>
+      <w:proofErr w:type="spellStart"/>
+      <w:r>
+        <w:t>over_due?page_size</w:t>
+      </w:r>
+      <w:proofErr w:type="spellEnd"/>
+      <w:r>
+        <w:t>=</w:t>
+      </w:r>
+    </w:p>
+    <w:p>
+      <w:pPr>
+        <w:pStyle w:val="ListParagraph"/>
+        <w:numPr>
+          <w:ilvl w:val="0"/>
+          <w:numId w:val="16"/>
+        </w:numPr>
+      </w:pPr>
+      <w:r>
+        <w:t>METHOD: GET</w:t>
+      </w:r>
+    </w:p>
+    <w:p>
+      <w:pPr>
+        <w:pStyle w:val="ListParagraph"/>
+        <w:numPr>
+          <w:ilvl w:val="0"/>
+          <w:numId w:val="16"/>
+        </w:numPr>
+      </w:pPr>
+      <w:r>
+        <w:t>Status:</w:t>
+      </w:r>
+    </w:p>
+    <w:p>
+      <w:pPr>
+        <w:pStyle w:val="ListParagraph"/>
+        <w:numPr>
+          <w:ilvl w:val="0"/>
+          <w:numId w:val="13"/>
+        </w:numPr>
+      </w:pPr>
+      <w:r>
+        <w:t>“200”: success</w:t>
+      </w:r>
+    </w:p>
+    <w:p>
+      <w:pPr>
+        <w:pStyle w:val="Heading1"/>
+      </w:pPr>
+      <w:r>
+        <w:t>Invoice Items</w:t>
+      </w:r>
+    </w:p>
+    <w:p>
+      <w:pPr>
+        <w:pStyle w:val="Heading2"/>
+      </w:pPr>
+      <w:r>
+        <w:t>Filter Search All Item</w:t>
+      </w:r>
+    </w:p>
+    <w:p>
+      <w:pPr>
+        <w:pStyle w:val="ListParagraph"/>
+        <w:numPr>
+          <w:ilvl w:val="0"/>
+          <w:numId w:val="1"/>
+        </w:numPr>
+      </w:pPr>
+      <w:r>
+        <w:t xml:space="preserve">URL: </w:t>
+      </w:r>
+      <w:proofErr w:type="spellStart"/>
+      <w:r>
+        <w:t>api</w:t>
+      </w:r>
+      <w:proofErr w:type="spellEnd"/>
+      <w:r>
+        <w:t>/</w:t>
+      </w:r>
+      <w:proofErr w:type="spellStart"/>
+      <w:r>
+        <w:t>item?search</w:t>
+      </w:r>
+      <w:proofErr w:type="spellEnd"/>
+      <w:r>
+        <w:t>=</w:t>
+      </w:r>
+      <w:proofErr w:type="gramStart"/>
+      <w:r>
+        <w:t>honda,black,,</w:t>
+      </w:r>
+      <w:proofErr w:type="gramEnd"/>
+      <w:r>
+        <w:t>&amp;</w:t>
+      </w:r>
+      <w:proofErr w:type="spellStart"/>
+      <w:r>
+        <w:t>item_type</w:t>
+      </w:r>
+      <w:proofErr w:type="spellEnd"/>
+      <w:r>
+        <w:t>=&amp;status=&amp;</w:t>
+      </w:r>
+      <w:proofErr w:type="spellStart"/>
+      <w:r>
+        <w:t>page_size</w:t>
+      </w:r>
+      <w:proofErr w:type="spellEnd"/>
+      <w:r>
+        <w:t>=1</w:t>
+      </w:r>
+    </w:p>
+    <w:p>
+      <w:pPr>
+        <w:pStyle w:val="ListParagraph"/>
+        <w:numPr>
+          <w:ilvl w:val="0"/>
+          <w:numId w:val="3"/>
+        </w:numPr>
+      </w:pPr>
+      <w:r>
+        <w:t xml:space="preserve">Status: 1 for </w:t>
+      </w:r>
+      <w:r>
+        <w:rPr>
+          <w:rFonts w:hint="cs"/>
+          <w:sz w:val="14"/>
+          <w:szCs w:val="22"/>
+          <w:cs/>
+        </w:rPr>
+        <w:t>មិនទាន់លស់</w:t>
+      </w:r>
+      <w:r>
+        <w:t xml:space="preserve">, 2 for </w:t>
+      </w:r>
+      <w:r>
+        <w:rPr>
+          <w:rFonts w:hint="cs"/>
+          <w:sz w:val="14"/>
+          <w:szCs w:val="22"/>
+          <w:cs/>
+        </w:rPr>
+        <w:t>លស់ហើយ</w:t>
+      </w:r>
+      <w:r>
+        <w:t xml:space="preserve">, 3 for </w:t>
+      </w:r>
+      <w:r>
+        <w:rPr>
+          <w:rFonts w:hint="cs"/>
+          <w:sz w:val="14"/>
+          <w:szCs w:val="22"/>
+          <w:cs/>
+        </w:rPr>
+        <w:t>យកដាច់</w:t>
+      </w:r>
+      <w:r>
+        <w:t xml:space="preserve">, 4 for </w:t>
+      </w:r>
+      <w:r>
+        <w:rPr>
+          <w:rFonts w:hint="cs"/>
+          <w:sz w:val="14"/>
+          <w:szCs w:val="22"/>
+          <w:cs/>
+        </w:rPr>
+        <w:t>លក់ចេញ</w:t>
+      </w:r>
+    </w:p>
+    <w:p>
+      <w:pPr>
+        <w:pStyle w:val="ListParagraph"/>
+        <w:numPr>
+          <w:ilvl w:val="0"/>
+          <w:numId w:val="3"/>
+        </w:numPr>
+      </w:pPr>
+      <w:r>
+        <w:t>Search: every feature or note will be separate by comma “,”</w:t>
+      </w:r>
+      <w:r>
+        <w:t>; and the first string will be the id of invoice and it can be empty</w:t>
+      </w:r>
+      <w:r>
+        <w:t>.</w:t>
+      </w:r>
+      <w:r>
+        <w:t xml:space="preserve"> </w:t>
+      </w:r>
+      <w:proofErr w:type="gramStart"/>
+      <w:r>
+        <w:t>So</w:t>
+      </w:r>
+      <w:proofErr w:type="gramEnd"/>
+      <w:r>
+        <w:t xml:space="preserve"> the user can search for item that belong to that invoice.</w:t>
+      </w:r>
+    </w:p>
+    <w:p>
+      <w:pPr>
+        <w:pStyle w:val="ListParagraph"/>
+        <w:ind w:left="1440"/>
+      </w:pPr>
+      <w:r>
+        <w:t>Structure: “invoice_id”</w:t>
+      </w:r>
+      <w:proofErr w:type="gramStart"/>
+      <w:r>
+        <w:t>,”first</w:t>
+      </w:r>
+      <w:proofErr w:type="gramEnd"/>
+      <w:r>
+        <w:t>_feature”,”second_feature”,”third_feature”,”fourth_featre”</w:t>
+      </w:r>
+    </w:p>
+    <w:p>
+      <w:pPr>
+        <w:pStyle w:val="ListParagraph"/>
+        <w:ind w:left="1440"/>
+      </w:pPr>
+      <w:r>
+        <w:t xml:space="preserve">Example: </w:t>
+      </w:r>
+      <w:proofErr w:type="gramStart"/>
+      <w:r>
+        <w:t>1,honda</w:t>
+      </w:r>
+      <w:proofErr w:type="gramEnd"/>
+      <w:r>
+        <w:t xml:space="preserve"> dream,2AH-1234,Black,</w:t>
+      </w:r>
+    </w:p>
+    <w:p>
+      <w:pPr>
+        <w:pStyle w:val="ListParagraph"/>
+        <w:ind w:left="1440"/>
+      </w:pPr>
+      <w:r>
+        <w:tab/>
+        <w:t xml:space="preserve">   Or leave it empty for any field that empty </w:t>
+      </w:r>
+      <w:r>
+        <w:sym w:font="Wingdings" w:char="F0E8"/>
+      </w:r>
+      <w:r>
+        <w:t xml:space="preserve"> [,</w:t>
+      </w:r>
+      <w:proofErr w:type="spellStart"/>
+      <w:r>
+        <w:t>honda</w:t>
+      </w:r>
+      <w:proofErr w:type="spellEnd"/>
+      <w:r>
+        <w:t xml:space="preserve"> dream,,black</w:t>
+      </w:r>
       <w:bookmarkStart w:id="0" w:name="_GoBack"/>
       <w:bookmarkEnd w:id="0"/>
-    </w:p>
-    <w:p>
-      <w:pPr>
-        <w:pStyle w:val="ListParagraph"/>
-        <w:numPr>
-          <w:ilvl w:val="0"/>
-          <w:numId w:val="16"/>
+      <w:r>
+        <w:t>,]</w:t>
+      </w:r>
+    </w:p>
+    <w:p>
+      <w:pPr>
+        <w:pStyle w:val="ListParagraph"/>
+        <w:numPr>
+          <w:ilvl w:val="0"/>
+          <w:numId w:val="3"/>
+        </w:numPr>
+      </w:pPr>
+      <w:proofErr w:type="spellStart"/>
+      <w:r>
+        <w:t>Item_type</w:t>
+      </w:r>
+      <w:proofErr w:type="spellEnd"/>
+      <w:r>
+        <w:t>: accept id of item type.</w:t>
+      </w:r>
+    </w:p>
+    <w:p>
+      <w:pPr>
+        <w:pStyle w:val="ListParagraph"/>
+        <w:numPr>
+          <w:ilvl w:val="0"/>
+          <w:numId w:val="1"/>
+        </w:numPr>
+      </w:pPr>
+      <w:r>
+        <w:t>METHOD: GET</w:t>
+      </w:r>
+    </w:p>
+    <w:p>
+      <w:pPr>
+        <w:pStyle w:val="ListParagraph"/>
+        <w:numPr>
+          <w:ilvl w:val="0"/>
+          <w:numId w:val="1"/>
+        </w:numPr>
+      </w:pPr>
+      <w:r>
+        <w:t xml:space="preserve">Status: </w:t>
+      </w:r>
+    </w:p>
+    <w:p>
+      <w:pPr>
+        <w:pStyle w:val="ListParagraph"/>
+        <w:numPr>
+          <w:ilvl w:val="0"/>
+          <w:numId w:val="3"/>
+        </w:numPr>
+      </w:pPr>
+      <w:r>
+        <w:t>“200”: success</w:t>
+      </w:r>
+    </w:p>
+    <w:p>
+      <w:pPr>
+        <w:pStyle w:val="Heading2"/>
+      </w:pPr>
+      <w:r>
+        <w:t>Items for One Invoice</w:t>
+      </w:r>
+    </w:p>
+    <w:p>
+      <w:pPr>
+        <w:pStyle w:val="ListParagraph"/>
+        <w:numPr>
+          <w:ilvl w:val="0"/>
+          <w:numId w:val="1"/>
         </w:numPr>
       </w:pPr>
       <w:r>
@@ -4354,119 +4694,18 @@
       </w:r>
       <w:proofErr w:type="spellEnd"/>
       <w:r>
-        <w:t>/invoices/</w:t>
-      </w:r>
-      <w:proofErr w:type="spellStart"/>
-      <w:r>
-        <w:t>over_due?page_size</w:t>
-      </w:r>
-      <w:proofErr w:type="spellEnd"/>
-      <w:r>
-        <w:t>=</w:t>
-      </w:r>
-    </w:p>
-    <w:p>
-      <w:pPr>
-        <w:pStyle w:val="ListParagraph"/>
-        <w:numPr>
-          <w:ilvl w:val="0"/>
-          <w:numId w:val="16"/>
-        </w:numPr>
-      </w:pPr>
-      <w:r>
-        <w:t>METHOD: GET</w:t>
-      </w:r>
-    </w:p>
-    <w:p>
-      <w:pPr>
-        <w:pStyle w:val="ListParagraph"/>
-        <w:numPr>
-          <w:ilvl w:val="0"/>
-          <w:numId w:val="16"/>
-        </w:numPr>
-      </w:pPr>
-      <w:r>
-        <w:t>Status:</w:t>
-      </w:r>
-    </w:p>
-    <w:p>
-      <w:pPr>
-        <w:pStyle w:val="ListParagraph"/>
-        <w:numPr>
-          <w:ilvl w:val="0"/>
-          <w:numId w:val="13"/>
-        </w:numPr>
-      </w:pPr>
-      <w:r>
-        <w:t>“200”: success</w:t>
-      </w:r>
-    </w:p>
-    <w:p>
-      <w:pPr>
-        <w:pStyle w:val="Heading1"/>
-      </w:pPr>
-      <w:r>
-        <w:t>Invoice Items</w:t>
-      </w:r>
-    </w:p>
-    <w:p>
-      <w:pPr>
-        <w:pStyle w:val="Heading2"/>
-      </w:pPr>
-      <w:r>
-        <w:t>Filter Search All Item</w:t>
-      </w:r>
-    </w:p>
-    <w:p>
-      <w:pPr>
-        <w:pStyle w:val="ListParagraph"/>
-        <w:numPr>
-          <w:ilvl w:val="0"/>
-          <w:numId w:val="1"/>
-        </w:numPr>
-      </w:pPr>
-      <w:r>
-        <w:t xml:space="preserve">URL: </w:t>
-      </w:r>
-      <w:proofErr w:type="spellStart"/>
-      <w:r>
-        <w:t>api</w:t>
-      </w:r>
-      <w:proofErr w:type="spellEnd"/>
-      <w:r>
-        <w:t>/</w:t>
-      </w:r>
-      <w:proofErr w:type="spellStart"/>
-      <w:r>
-        <w:t>item?search</w:t>
-      </w:r>
-      <w:proofErr w:type="spellEnd"/>
-      <w:r>
-        <w:t>=</w:t>
-      </w:r>
-      <w:proofErr w:type="gramStart"/>
-      <w:r>
-        <w:t>honda,black,,</w:t>
-      </w:r>
-      <w:proofErr w:type="gramEnd"/>
-      <w:r>
-        <w:t>&amp;</w:t>
-      </w:r>
-      <w:proofErr w:type="spellStart"/>
-      <w:r>
-        <w:t>item_type</w:t>
-      </w:r>
-      <w:proofErr w:type="spellEnd"/>
-      <w:r>
-        <w:t>=&amp;status=&amp;</w:t>
-      </w:r>
-      <w:proofErr w:type="spellStart"/>
-      <w:r>
-        <w:t>page_size</w:t>
-      </w:r>
-      <w:proofErr w:type="spellEnd"/>
-      <w:r>
-        <w:t>=1</w:t>
+        <w:t>/item/invoice/{</w:t>
+      </w:r>
+      <w:proofErr w:type="spellStart"/>
+      <w:r>
+        <w:t>invoice_id</w:t>
+      </w:r>
+      <w:proofErr w:type="spellEnd"/>
+      <w:r>
+        <w:t>}</w:t>
+      </w:r>
+      <w:r>
+        <w:t>?status=</w:t>
       </w:r>
     </w:p>
     <w:p>
@@ -4478,6 +4717,7 @@
         </w:numPr>
       </w:pPr>
       <w:r>
+        <w:lastRenderedPageBreak/>
         <w:t xml:space="preserve">Status: 1 for </w:t>
       </w:r>
       <w:r>
@@ -4531,63 +4771,34 @@
         <w:pStyle w:val="ListParagraph"/>
         <w:numPr>
           <w:ilvl w:val="0"/>
+          <w:numId w:val="1"/>
+        </w:numPr>
+      </w:pPr>
+      <w:r>
+        <w:t>METHOD: GET</w:t>
+      </w:r>
+    </w:p>
+    <w:p>
+      <w:pPr>
+        <w:pStyle w:val="ListParagraph"/>
+        <w:numPr>
+          <w:ilvl w:val="0"/>
+          <w:numId w:val="1"/>
+        </w:numPr>
+      </w:pPr>
+      <w:r>
+        <w:t xml:space="preserve">Status: </w:t>
+      </w:r>
+    </w:p>
+    <w:p>
+      <w:pPr>
+        <w:pStyle w:val="ListParagraph"/>
+        <w:numPr>
+          <w:ilvl w:val="0"/>
           <w:numId w:val="3"/>
         </w:numPr>
       </w:pPr>
       <w:r>
-        <w:t>Search: every feature or note will be separate by comma “,”.</w:t>
-      </w:r>
-    </w:p>
-    <w:p>
-      <w:pPr>
-        <w:pStyle w:val="ListParagraph"/>
-        <w:numPr>
-          <w:ilvl w:val="0"/>
-          <w:numId w:val="3"/>
-        </w:numPr>
-      </w:pPr>
-      <w:proofErr w:type="spellStart"/>
-      <w:r>
-        <w:t>Item_type</w:t>
-      </w:r>
-      <w:proofErr w:type="spellEnd"/>
-      <w:r>
-        <w:t>: accept id of item type.</w:t>
-      </w:r>
-    </w:p>
-    <w:p>
-      <w:pPr>
-        <w:pStyle w:val="ListParagraph"/>
-        <w:numPr>
-          <w:ilvl w:val="0"/>
-          <w:numId w:val="1"/>
-        </w:numPr>
-      </w:pPr>
-      <w:r>
-        <w:t>METHOD: GET</w:t>
-      </w:r>
-    </w:p>
-    <w:p>
-      <w:pPr>
-        <w:pStyle w:val="ListParagraph"/>
-        <w:numPr>
-          <w:ilvl w:val="0"/>
-          <w:numId w:val="1"/>
-        </w:numPr>
-      </w:pPr>
-      <w:r>
-        <w:t xml:space="preserve">Status: </w:t>
-      </w:r>
-    </w:p>
-    <w:p>
-      <w:pPr>
-        <w:pStyle w:val="ListParagraph"/>
-        <w:numPr>
-          <w:ilvl w:val="0"/>
-          <w:numId w:val="3"/>
-        </w:numPr>
-      </w:pPr>
-      <w:r>
         <w:t>“200”: success</w:t>
       </w:r>
     </w:p>
@@ -4596,139 +4807,6 @@
         <w:pStyle w:val="Heading2"/>
       </w:pPr>
       <w:r>
-        <w:t>Items for One Invoice</w:t>
-      </w:r>
-    </w:p>
-    <w:p>
-      <w:pPr>
-        <w:pStyle w:val="ListParagraph"/>
-        <w:numPr>
-          <w:ilvl w:val="0"/>
-          <w:numId w:val="1"/>
-        </w:numPr>
-      </w:pPr>
-      <w:r>
-        <w:t xml:space="preserve">URL: </w:t>
-      </w:r>
-      <w:proofErr w:type="spellStart"/>
-      <w:r>
-        <w:t>api</w:t>
-      </w:r>
-      <w:proofErr w:type="spellEnd"/>
-      <w:r>
-        <w:t>/item/invoice/{</w:t>
-      </w:r>
-      <w:proofErr w:type="spellStart"/>
-      <w:r>
-        <w:t>invoice_id</w:t>
-      </w:r>
-      <w:proofErr w:type="spellEnd"/>
-      <w:r>
-        <w:t>}</w:t>
-      </w:r>
-      <w:r>
-        <w:t>?status=</w:t>
-      </w:r>
-    </w:p>
-    <w:p>
-      <w:pPr>
-        <w:pStyle w:val="ListParagraph"/>
-        <w:numPr>
-          <w:ilvl w:val="0"/>
-          <w:numId w:val="3"/>
-        </w:numPr>
-      </w:pPr>
-      <w:r>
-        <w:t xml:space="preserve">Status: 1 for </w:t>
-      </w:r>
-      <w:r>
-        <w:rPr>
-          <w:rFonts w:hint="cs"/>
-          <w:sz w:val="14"/>
-          <w:szCs w:val="22"/>
-          <w:cs/>
-        </w:rPr>
-        <w:t>មិនទាន់លស់</w:t>
-      </w:r>
-      <w:r>
-        <w:t xml:space="preserve">, 2 for </w:t>
-      </w:r>
-      <w:r>
-        <w:rPr>
-          <w:rFonts w:hint="cs"/>
-          <w:sz w:val="14"/>
-          <w:szCs w:val="22"/>
-          <w:cs/>
-        </w:rPr>
-        <w:t>លស់ហើយ</w:t>
-      </w:r>
-      <w:r>
-        <w:t xml:space="preserve">, 3 for </w:t>
-      </w:r>
-      <w:r>
-        <w:rPr>
-          <w:rFonts w:hint="cs"/>
-          <w:sz w:val="14"/>
-          <w:szCs w:val="22"/>
-          <w:cs/>
-        </w:rPr>
-        <w:t>យកដាច់</w:t>
-      </w:r>
-      <w:r>
-        <w:t xml:space="preserve">, 4 for </w:t>
-      </w:r>
-      <w:r>
-        <w:rPr>
-          <w:rFonts w:hint="cs"/>
-          <w:sz w:val="14"/>
-          <w:szCs w:val="22"/>
-          <w:cs/>
-        </w:rPr>
-        <w:t>លក់ចេញ</w:t>
-      </w:r>
-    </w:p>
-    <w:p>
-      <w:pPr>
-        <w:pStyle w:val="ListParagraph"/>
-        <w:numPr>
-          <w:ilvl w:val="0"/>
-          <w:numId w:val="1"/>
-        </w:numPr>
-      </w:pPr>
-      <w:r>
-        <w:t>METHOD: GET</w:t>
-      </w:r>
-    </w:p>
-    <w:p>
-      <w:pPr>
-        <w:pStyle w:val="ListParagraph"/>
-        <w:numPr>
-          <w:ilvl w:val="0"/>
-          <w:numId w:val="1"/>
-        </w:numPr>
-      </w:pPr>
-      <w:r>
-        <w:t xml:space="preserve">Status: </w:t>
-      </w:r>
-    </w:p>
-    <w:p>
-      <w:pPr>
-        <w:pStyle w:val="ListParagraph"/>
-        <w:numPr>
-          <w:ilvl w:val="0"/>
-          <w:numId w:val="3"/>
-        </w:numPr>
-      </w:pPr>
-      <w:r>
-        <w:t>“200”: success</w:t>
-      </w:r>
-    </w:p>
-    <w:p>
-      <w:pPr>
-        <w:pStyle w:val="Heading2"/>
-      </w:pPr>
-      <w:r>
-        <w:lastRenderedPageBreak/>
         <w:t>Sale Item</w:t>
       </w:r>
     </w:p>

</xml_diff>

<commit_message>
Fixed Filter Search Item to Accept Multiple Status, Add In Date, In User, And Sale Price to Items DB
</commit_message>
<xml_diff>
--- a/API.docx
+++ b/API.docx
@@ -4476,7 +4476,14 @@
         </w:numPr>
       </w:pPr>
       <w:r>
-        <w:t xml:space="preserve">Status: 1 for </w:t>
+        <w:rPr>
+          <w:b/>
+          <w:bCs/>
+        </w:rPr>
+        <w:t>Status</w:t>
+      </w:r>
+      <w:r>
+        <w:t xml:space="preserve">: 1 for </w:t>
       </w:r>
       <w:r>
         <w:rPr>
@@ -4533,7 +4540,14 @@
         </w:numPr>
       </w:pPr>
       <w:r>
-        <w:t>Search: every feature or note will be separate by comma “,”</w:t>
+        <w:rPr>
+          <w:b/>
+          <w:bCs/>
+        </w:rPr>
+        <w:t>Search</w:t>
+      </w:r>
+      <w:r>
+        <w:t>: every feature or note will be separate by comma “,”</w:t>
       </w:r>
       <w:r>
         <w:t>; and the first string will be the id of invoice and it can be empty</w:t>
@@ -4557,16 +4571,31 @@
       <w:pPr>
         <w:pStyle w:val="ListParagraph"/>
         <w:ind w:left="1440"/>
-      </w:pPr>
-      <w:r>
-        <w:t>Structure: “invoice_id”</w:t>
+        <w:rPr>
+          <w:u w:val="single"/>
+        </w:rPr>
+      </w:pPr>
+      <w:r>
+        <w:t xml:space="preserve">Structure: </w:t>
+      </w:r>
+      <w:r>
+        <w:rPr>
+          <w:u w:val="single"/>
+        </w:rPr>
+        <w:t>“invoice_id”</w:t>
       </w:r>
       <w:proofErr w:type="gramStart"/>
       <w:r>
+        <w:rPr>
+          <w:u w:val="single"/>
+        </w:rPr>
         <w:t>,”first</w:t>
       </w:r>
       <w:proofErr w:type="gramEnd"/>
       <w:r>
+        <w:rPr>
+          <w:u w:val="single"/>
+        </w:rPr>
         <w:t>_feature”,”second_feature”,”third_feature”,”fourth_featre”</w:t>
       </w:r>
     </w:p>
@@ -4586,6 +4615,8 @@
       <w:r>
         <w:t xml:space="preserve"> dream,2AH-1234,Black,</w:t>
       </w:r>
+      <w:bookmarkStart w:id="0" w:name="_GoBack"/>
+      <w:bookmarkEnd w:id="0"/>
     </w:p>
     <w:p>
       <w:pPr>
@@ -4608,10 +4639,13 @@
       </w:r>
       <w:proofErr w:type="spellEnd"/>
       <w:r>
-        <w:t xml:space="preserve"> dream,,black</w:t>
-      </w:r>
-      <w:bookmarkStart w:id="0" w:name="_GoBack"/>
-      <w:bookmarkEnd w:id="0"/>
+        <w:t xml:space="preserve"> </w:t>
+      </w:r>
+      <w:proofErr w:type="spellStart"/>
+      <w:r>
+        <w:t>dream,,black</w:t>
+      </w:r>
+      <w:proofErr w:type="spellEnd"/>
       <w:r>
         <w:t>,]</w:t>
       </w:r>
@@ -4626,6 +4660,10 @@
       </w:pPr>
       <w:proofErr w:type="spellStart"/>
       <w:r>
+        <w:rPr>
+          <w:b/>
+          <w:bCs/>
+        </w:rPr>
         <w:t>Item_type</w:t>
       </w:r>
       <w:proofErr w:type="spellEnd"/>
@@ -4638,6 +4676,40 @@
         <w:pStyle w:val="ListParagraph"/>
         <w:numPr>
           <w:ilvl w:val="0"/>
+          <w:numId w:val="3"/>
+        </w:numPr>
+      </w:pPr>
+      <w:r>
+        <w:rPr>
+          <w:b/>
+          <w:bCs/>
+        </w:rPr>
+        <w:t>Status</w:t>
+      </w:r>
+      <w:r>
+        <w:t>:</w:t>
+      </w:r>
+      <w:r>
+        <w:t xml:space="preserve"> </w:t>
+      </w:r>
+      <w:r>
+        <w:t>can accept multiple, status will be separate by comma “,”.</w:t>
+      </w:r>
+    </w:p>
+    <w:p>
+      <w:pPr>
+        <w:pStyle w:val="ListParagraph"/>
+        <w:ind w:left="1440"/>
+      </w:pPr>
+      <w:r>
+        <w:t>Example: status=1,2,3</w:t>
+      </w:r>
+    </w:p>
+    <w:p>
+      <w:pPr>
+        <w:pStyle w:val="ListParagraph"/>
+        <w:numPr>
+          <w:ilvl w:val="0"/>
           <w:numId w:val="1"/>
         </w:numPr>
       </w:pPr>
@@ -4674,6 +4746,7 @@
         <w:pStyle w:val="Heading2"/>
       </w:pPr>
       <w:r>
+        <w:lastRenderedPageBreak/>
         <w:t>Items for One Invoice</w:t>
       </w:r>
     </w:p>
@@ -4717,7 +4790,6 @@
         </w:numPr>
       </w:pPr>
       <w:r>
-        <w:lastRenderedPageBreak/>
         <w:t xml:space="preserve">Status: 1 for </w:t>
       </w:r>
       <w:r>

</xml_diff>

<commit_message>
Test UserController, Document User API
</commit_message>
<xml_diff>
--- a/API.docx
+++ b/API.docx
@@ -211,7 +211,7 @@
       </w:r>
       <w:proofErr w:type="spellEnd"/>
       <w:r>
-        <w:t>=&amp;&amp;</w:t>
+        <w:t>=&amp;</w:t>
       </w:r>
       <w:proofErr w:type="spellStart"/>
       <w:r>
@@ -257,8 +257,6 @@
       <w:r>
         <w:t>“200”: success</w:t>
       </w:r>
-      <w:bookmarkStart w:id="0" w:name="_GoBack"/>
-      <w:bookmarkEnd w:id="0"/>
     </w:p>
     <w:p>
       <w:pPr>
@@ -5176,6 +5174,1266 @@
         <w:t>User</w:t>
       </w:r>
     </w:p>
+    <w:p>
+      <w:pPr>
+        <w:pStyle w:val="Heading2"/>
+      </w:pPr>
+      <w:r>
+        <w:t>Find User</w:t>
+      </w:r>
+    </w:p>
+    <w:p>
+      <w:pPr>
+        <w:pStyle w:val="ListParagraph"/>
+        <w:numPr>
+          <w:ilvl w:val="0"/>
+          <w:numId w:val="6"/>
+        </w:numPr>
+      </w:pPr>
+      <w:r>
+        <w:t xml:space="preserve">URL: </w:t>
+      </w:r>
+      <w:proofErr w:type="spellStart"/>
+      <w:r>
+        <w:t>api</w:t>
+      </w:r>
+      <w:proofErr w:type="spellEnd"/>
+      <w:r>
+        <w:t>/user/find/</w:t>
+      </w:r>
+      <w:r>
+        <w:t>{</w:t>
+      </w:r>
+      <w:proofErr w:type="spellStart"/>
+      <w:r>
+        <w:t>user_id</w:t>
+      </w:r>
+      <w:proofErr w:type="spellEnd"/>
+      <w:r>
+        <w:t>}</w:t>
+      </w:r>
+    </w:p>
+    <w:p>
+      <w:pPr>
+        <w:pStyle w:val="ListParagraph"/>
+        <w:numPr>
+          <w:ilvl w:val="0"/>
+          <w:numId w:val="6"/>
+        </w:numPr>
+      </w:pPr>
+      <w:r>
+        <w:t>METHOD: GET</w:t>
+      </w:r>
+    </w:p>
+    <w:p>
+      <w:pPr>
+        <w:pStyle w:val="ListParagraph"/>
+        <w:numPr>
+          <w:ilvl w:val="0"/>
+          <w:numId w:val="6"/>
+        </w:numPr>
+      </w:pPr>
+      <w:r>
+        <w:t>Status:</w:t>
+      </w:r>
+    </w:p>
+    <w:p>
+      <w:pPr>
+        <w:pStyle w:val="ListParagraph"/>
+        <w:numPr>
+          <w:ilvl w:val="0"/>
+          <w:numId w:val="18"/>
+        </w:numPr>
+      </w:pPr>
+      <w:r>
+        <w:t>“200”: success</w:t>
+      </w:r>
+    </w:p>
+    <w:p>
+      <w:pPr>
+        <w:pStyle w:val="Heading2"/>
+      </w:pPr>
+      <w:r>
+        <w:t>Filter Search</w:t>
+      </w:r>
+    </w:p>
+    <w:p>
+      <w:pPr>
+        <w:pStyle w:val="ListParagraph"/>
+        <w:numPr>
+          <w:ilvl w:val="0"/>
+          <w:numId w:val="19"/>
+        </w:numPr>
+      </w:pPr>
+      <w:r>
+        <w:t xml:space="preserve">URL: </w:t>
+      </w:r>
+      <w:proofErr w:type="spellStart"/>
+      <w:r>
+        <w:t>api</w:t>
+      </w:r>
+      <w:proofErr w:type="spellEnd"/>
+      <w:r>
+        <w:t>/user/</w:t>
+      </w:r>
+      <w:proofErr w:type="spellStart"/>
+      <w:r>
+        <w:t>search?search_option</w:t>
+      </w:r>
+      <w:proofErr w:type="spellEnd"/>
+      <w:r>
+        <w:t>=&amp;search=&amp;status=&amp;</w:t>
+      </w:r>
+      <w:proofErr w:type="spellStart"/>
+      <w:r>
+        <w:t>page_size</w:t>
+      </w:r>
+      <w:proofErr w:type="spellEnd"/>
+      <w:r>
+        <w:t>=</w:t>
+      </w:r>
+    </w:p>
+    <w:p>
+      <w:pPr>
+        <w:pStyle w:val="ListParagraph"/>
+        <w:numPr>
+          <w:ilvl w:val="0"/>
+          <w:numId w:val="18"/>
+        </w:numPr>
+      </w:pPr>
+      <w:proofErr w:type="spellStart"/>
+      <w:r>
+        <w:t>Search_option</w:t>
+      </w:r>
+      <w:proofErr w:type="spellEnd"/>
+      <w:r>
+        <w:t xml:space="preserve">: 1 search by </w:t>
+      </w:r>
+      <w:r>
+        <w:rPr>
+          <w:rFonts w:hint="cs"/>
+          <w:sz w:val="12"/>
+          <w:szCs w:val="20"/>
+          <w:cs/>
+        </w:rPr>
+        <w:t>លេខសម្គាល់</w:t>
+      </w:r>
+      <w:r>
+        <w:t xml:space="preserve">, 2 </w:t>
+      </w:r>
+      <w:proofErr w:type="gramStart"/>
+      <w:r>
+        <w:t>search</w:t>
+      </w:r>
+      <w:proofErr w:type="gramEnd"/>
+      <w:r>
+        <w:t xml:space="preserve"> by </w:t>
+      </w:r>
+      <w:r>
+        <w:rPr>
+          <w:rFonts w:hint="cs"/>
+          <w:sz w:val="12"/>
+          <w:szCs w:val="20"/>
+          <w:cs/>
+        </w:rPr>
+        <w:t>ឈ្មោះ</w:t>
+      </w:r>
+      <w:r>
+        <w:t xml:space="preserve">, 4 search by </w:t>
+      </w:r>
+      <w:r>
+        <w:rPr>
+          <w:rFonts w:hint="cs"/>
+          <w:sz w:val="12"/>
+          <w:szCs w:val="20"/>
+          <w:cs/>
+        </w:rPr>
+        <w:t>លេខទូរស័ព្ទ</w:t>
+      </w:r>
+    </w:p>
+    <w:p>
+      <w:pPr>
+        <w:pStyle w:val="ListParagraph"/>
+        <w:numPr>
+          <w:ilvl w:val="0"/>
+          <w:numId w:val="18"/>
+        </w:numPr>
+      </w:pPr>
+      <w:r>
+        <w:t xml:space="preserve">Status: 1 for active, 0 for </w:t>
+      </w:r>
+      <w:proofErr w:type="spellStart"/>
+      <w:r>
+        <w:t>deactive</w:t>
+      </w:r>
+      <w:proofErr w:type="spellEnd"/>
+      <w:r>
+        <w:t>.</w:t>
+      </w:r>
+    </w:p>
+    <w:p>
+      <w:pPr>
+        <w:pStyle w:val="ListParagraph"/>
+        <w:numPr>
+          <w:ilvl w:val="0"/>
+          <w:numId w:val="19"/>
+        </w:numPr>
+      </w:pPr>
+      <w:r>
+        <w:t>METHOD: GET</w:t>
+      </w:r>
+    </w:p>
+    <w:p>
+      <w:pPr>
+        <w:pStyle w:val="ListParagraph"/>
+        <w:numPr>
+          <w:ilvl w:val="0"/>
+          <w:numId w:val="19"/>
+        </w:numPr>
+      </w:pPr>
+      <w:r>
+        <w:t>Status:</w:t>
+      </w:r>
+    </w:p>
+    <w:p>
+      <w:pPr>
+        <w:pStyle w:val="ListParagraph"/>
+        <w:numPr>
+          <w:ilvl w:val="0"/>
+          <w:numId w:val="20"/>
+        </w:numPr>
+      </w:pPr>
+      <w:r>
+        <w:t>“200”: success</w:t>
+      </w:r>
+    </w:p>
+    <w:p>
+      <w:pPr>
+        <w:pStyle w:val="Heading2"/>
+      </w:pPr>
+      <w:r>
+        <w:t>User Modify History</w:t>
+      </w:r>
+    </w:p>
+    <w:p>
+      <w:r>
+        <w:tab/>
+        <w:t>Use to get information of user history, that has been create, or modify by admin.</w:t>
+      </w:r>
+    </w:p>
+    <w:p>
+      <w:pPr>
+        <w:pStyle w:val="ListParagraph"/>
+        <w:numPr>
+          <w:ilvl w:val="0"/>
+          <w:numId w:val="21"/>
+        </w:numPr>
+      </w:pPr>
+      <w:r>
+        <w:lastRenderedPageBreak/>
+        <w:t xml:space="preserve">URL: </w:t>
+      </w:r>
+      <w:r>
+        <w:t>api/user/user_history/</w:t>
+      </w:r>
+      <w:r>
+        <w:t>{user_id}</w:t>
+      </w:r>
+      <w:r>
+        <w:t>?from_date=&amp;to_date=&amp;action=&amp;page_size=</w:t>
+      </w:r>
+    </w:p>
+    <w:p>
+      <w:pPr>
+        <w:pStyle w:val="ListParagraph"/>
+        <w:numPr>
+          <w:ilvl w:val="0"/>
+          <w:numId w:val="20"/>
+        </w:numPr>
+      </w:pPr>
+      <w:r>
+        <w:t xml:space="preserve">action: </w:t>
+      </w:r>
+      <w:r>
+        <w:rPr>
+          <w:sz w:val="24"/>
+          <w:szCs w:val="40"/>
+        </w:rPr>
+        <w:t xml:space="preserve">1 = </w:t>
+      </w:r>
+      <w:r>
+        <w:rPr>
+          <w:rFonts w:hint="cs"/>
+          <w:sz w:val="10"/>
+          <w:szCs w:val="18"/>
+          <w:cs/>
+        </w:rPr>
+        <w:t>បង្កើត</w:t>
+      </w:r>
+      <w:r>
+        <w:rPr>
+          <w:sz w:val="24"/>
+          <w:szCs w:val="40"/>
+        </w:rPr>
+        <w:t xml:space="preserve">, 2 = </w:t>
+      </w:r>
+      <w:r>
+        <w:rPr>
+          <w:rFonts w:hint="cs"/>
+          <w:sz w:val="10"/>
+          <w:szCs w:val="18"/>
+          <w:cs/>
+        </w:rPr>
+        <w:t>កែប្រែ</w:t>
+      </w:r>
+      <w:r>
+        <w:rPr>
+          <w:sz w:val="10"/>
+          <w:szCs w:val="18"/>
+        </w:rPr>
+        <w:t xml:space="preserve">, </w:t>
+      </w:r>
+      <w:r>
+        <w:rPr>
+          <w:szCs w:val="22"/>
+        </w:rPr>
+        <w:t>4 = Activate, 5 = Deactivate, 13 = Change Password</w:t>
+      </w:r>
+    </w:p>
+    <w:p>
+      <w:pPr>
+        <w:pStyle w:val="ListParagraph"/>
+        <w:numPr>
+          <w:ilvl w:val="0"/>
+          <w:numId w:val="21"/>
+        </w:numPr>
+      </w:pPr>
+      <w:r>
+        <w:t>Method: GET</w:t>
+      </w:r>
+    </w:p>
+    <w:p>
+      <w:pPr>
+        <w:pStyle w:val="ListParagraph"/>
+        <w:numPr>
+          <w:ilvl w:val="0"/>
+          <w:numId w:val="21"/>
+        </w:numPr>
+      </w:pPr>
+      <w:r>
+        <w:t>Status:</w:t>
+      </w:r>
+    </w:p>
+    <w:p>
+      <w:pPr>
+        <w:pStyle w:val="ListParagraph"/>
+        <w:numPr>
+          <w:ilvl w:val="0"/>
+          <w:numId w:val="20"/>
+        </w:numPr>
+      </w:pPr>
+      <w:r>
+        <w:t>“200”: success</w:t>
+      </w:r>
+    </w:p>
+    <w:p>
+      <w:pPr>
+        <w:pStyle w:val="Heading2"/>
+      </w:pPr>
+      <w:r>
+        <w:t>User Action History</w:t>
+      </w:r>
+    </w:p>
+    <w:p>
+      <w:r>
+        <w:tab/>
+        <w:t xml:space="preserve">Use to get </w:t>
+      </w:r>
+      <w:r>
+        <w:t>audit trail of that user.</w:t>
+      </w:r>
+    </w:p>
+    <w:p>
+      <w:pPr>
+        <w:pStyle w:val="ListParagraph"/>
+        <w:numPr>
+          <w:ilvl w:val="0"/>
+          <w:numId w:val="22"/>
+        </w:numPr>
+      </w:pPr>
+      <w:r>
+        <w:t xml:space="preserve">URL: </w:t>
+      </w:r>
+      <w:r>
+        <w:t>api/user/action_history/</w:t>
+      </w:r>
+      <w:r>
+        <w:t>{user_id}</w:t>
+      </w:r>
+      <w:r>
+        <w:t>?from_date=&amp;to_date=&amp;group=&amp;action=&amp;page_size=</w:t>
+      </w:r>
+    </w:p>
+    <w:p>
+      <w:pPr>
+        <w:pStyle w:val="ListParagraph"/>
+        <w:numPr>
+          <w:ilvl w:val="0"/>
+          <w:numId w:val="20"/>
+        </w:numPr>
+      </w:pPr>
+      <w:r>
+        <w:t>Group and Action:</w:t>
+      </w:r>
+    </w:p>
+    <w:p>
+      <w:pPr>
+        <w:pStyle w:val="ListParagraph"/>
+        <w:numPr>
+          <w:ilvl w:val="0"/>
+          <w:numId w:val="14"/>
+        </w:numPr>
+      </w:pPr>
+      <w:r>
+        <w:t>1 for Invoice:</w:t>
+      </w:r>
+    </w:p>
+    <w:p>
+      <w:pPr>
+        <w:pStyle w:val="ListParagraph"/>
+        <w:numPr>
+          <w:ilvl w:val="0"/>
+          <w:numId w:val="15"/>
+        </w:numPr>
+        <w:rPr>
+          <w:sz w:val="24"/>
+          <w:szCs w:val="40"/>
+        </w:rPr>
+      </w:pPr>
+      <w:r>
+        <w:rPr>
+          <w:sz w:val="24"/>
+          <w:szCs w:val="40"/>
+        </w:rPr>
+        <w:t xml:space="preserve">action: </w:t>
+      </w:r>
+      <w:r>
+        <w:rPr>
+          <w:sz w:val="24"/>
+          <w:szCs w:val="40"/>
+        </w:rPr>
+        <w:t xml:space="preserve">1 = </w:t>
+      </w:r>
+      <w:r>
+        <w:rPr>
+          <w:rFonts w:hint="cs"/>
+          <w:sz w:val="10"/>
+          <w:szCs w:val="18"/>
+          <w:cs/>
+        </w:rPr>
+        <w:t>បង្កើត</w:t>
+      </w:r>
+      <w:r>
+        <w:rPr>
+          <w:sz w:val="24"/>
+          <w:szCs w:val="40"/>
+        </w:rPr>
+        <w:t xml:space="preserve">, 2 = </w:t>
+      </w:r>
+      <w:r>
+        <w:rPr>
+          <w:rFonts w:hint="cs"/>
+          <w:sz w:val="10"/>
+          <w:szCs w:val="18"/>
+          <w:cs/>
+        </w:rPr>
+        <w:t>កែប្រែ</w:t>
+      </w:r>
+      <w:r>
+        <w:rPr>
+          <w:sz w:val="24"/>
+          <w:szCs w:val="40"/>
+        </w:rPr>
+        <w:t xml:space="preserve">, 6 = </w:t>
+      </w:r>
+      <w:r>
+        <w:rPr>
+          <w:rFonts w:hint="cs"/>
+          <w:sz w:val="10"/>
+          <w:szCs w:val="18"/>
+          <w:cs/>
+        </w:rPr>
+        <w:t>បង់ការប្រាក់</w:t>
+      </w:r>
+      <w:r>
+        <w:rPr>
+          <w:sz w:val="24"/>
+          <w:szCs w:val="40"/>
+        </w:rPr>
+        <w:t xml:space="preserve">, 7 = </w:t>
+      </w:r>
+      <w:r>
+        <w:rPr>
+          <w:rFonts w:hint="cs"/>
+          <w:sz w:val="10"/>
+          <w:szCs w:val="18"/>
+          <w:cs/>
+        </w:rPr>
+        <w:t>បង់ថ្លៃដើម</w:t>
+      </w:r>
+      <w:r>
+        <w:rPr>
+          <w:sz w:val="24"/>
+          <w:szCs w:val="40"/>
+        </w:rPr>
+        <w:t xml:space="preserve">, 8 = </w:t>
+      </w:r>
+      <w:r>
+        <w:rPr>
+          <w:rFonts w:hint="cs"/>
+          <w:sz w:val="10"/>
+          <w:szCs w:val="18"/>
+          <w:cs/>
+        </w:rPr>
+        <w:t>ថែមប្រាក់ដើម</w:t>
+      </w:r>
+    </w:p>
+    <w:p>
+      <w:pPr>
+        <w:pStyle w:val="ListParagraph"/>
+        <w:numPr>
+          <w:ilvl w:val="0"/>
+          <w:numId w:val="14"/>
+        </w:numPr>
+      </w:pPr>
+      <w:r>
+        <w:t>2 for Item Type:</w:t>
+      </w:r>
+    </w:p>
+    <w:p>
+      <w:pPr>
+        <w:pStyle w:val="ListParagraph"/>
+        <w:numPr>
+          <w:ilvl w:val="0"/>
+          <w:numId w:val="15"/>
+        </w:numPr>
+      </w:pPr>
+      <w:r>
+        <w:t>action: 1 = create, 2 = update, 3 = delete, 4 = activate, 5 = deactivate</w:t>
+      </w:r>
+    </w:p>
+    <w:p>
+      <w:pPr>
+        <w:pStyle w:val="ListParagraph"/>
+        <w:numPr>
+          <w:ilvl w:val="0"/>
+          <w:numId w:val="14"/>
+        </w:numPr>
+      </w:pPr>
+      <w:r>
+        <w:t>3 for User</w:t>
+      </w:r>
+      <w:r>
+        <w:t>:</w:t>
+      </w:r>
+    </w:p>
+    <w:p>
+      <w:pPr>
+        <w:pStyle w:val="ListParagraph"/>
+        <w:numPr>
+          <w:ilvl w:val="0"/>
+          <w:numId w:val="15"/>
+        </w:numPr>
+      </w:pPr>
+      <w:r>
+        <w:t>action: 1 = create, 2 = update, 3 = delete, 4 = activate, 5 = deactivate</w:t>
+      </w:r>
+      <w:r>
+        <w:t>, 13 = change password</w:t>
+      </w:r>
+    </w:p>
+    <w:p>
+      <w:pPr>
+        <w:pStyle w:val="ListParagraph"/>
+        <w:numPr>
+          <w:ilvl w:val="0"/>
+          <w:numId w:val="14"/>
+        </w:numPr>
+      </w:pPr>
+      <w:r>
+        <w:t>4 for Items</w:t>
+      </w:r>
+      <w:r>
+        <w:t>:</w:t>
+      </w:r>
+    </w:p>
+    <w:p>
+      <w:pPr>
+        <w:pStyle w:val="ListParagraph"/>
+        <w:numPr>
+          <w:ilvl w:val="0"/>
+          <w:numId w:val="15"/>
+        </w:numPr>
+      </w:pPr>
+      <w:r>
+        <w:t xml:space="preserve">action: </w:t>
+      </w:r>
+      <w:r>
+        <w:t xml:space="preserve">11 = </w:t>
+      </w:r>
+      <w:r>
+        <w:rPr>
+          <w:rFonts w:hint="cs"/>
+          <w:sz w:val="14"/>
+          <w:szCs w:val="22"/>
+          <w:cs/>
+        </w:rPr>
+        <w:t>បន្ថែម</w:t>
+      </w:r>
+      <w:r>
+        <w:t xml:space="preserve">, 10 = </w:t>
+      </w:r>
+      <w:r>
+        <w:rPr>
+          <w:rFonts w:hint="cs"/>
+          <w:sz w:val="14"/>
+          <w:szCs w:val="22"/>
+          <w:cs/>
+        </w:rPr>
+        <w:t>លក់</w:t>
+      </w:r>
+      <w:r>
+        <w:t xml:space="preserve">, 12 = </w:t>
+      </w:r>
+      <w:r>
+        <w:rPr>
+          <w:rFonts w:hint="cs"/>
+          <w:sz w:val="14"/>
+          <w:szCs w:val="22"/>
+          <w:cs/>
+        </w:rPr>
+        <w:t>លស់</w:t>
+      </w:r>
+    </w:p>
+    <w:p>
+      <w:pPr>
+        <w:pStyle w:val="ListParagraph"/>
+        <w:numPr>
+          <w:ilvl w:val="0"/>
+          <w:numId w:val="14"/>
+        </w:numPr>
+      </w:pPr>
+      <w:r>
+        <w:t>18 for Security</w:t>
+      </w:r>
+    </w:p>
+    <w:p>
+      <w:pPr>
+        <w:pStyle w:val="ListParagraph"/>
+        <w:numPr>
+          <w:ilvl w:val="0"/>
+          <w:numId w:val="15"/>
+        </w:numPr>
+      </w:pPr>
+      <w:r>
+        <w:t>action: 1</w:t>
+      </w:r>
+      <w:r>
+        <w:t>4</w:t>
+      </w:r>
+      <w:r>
+        <w:t xml:space="preserve"> =</w:t>
+      </w:r>
+      <w:r>
+        <w:rPr>
+          <w:sz w:val="14"/>
+          <w:szCs w:val="22"/>
+        </w:rPr>
+        <w:t xml:space="preserve"> </w:t>
+      </w:r>
+      <w:r>
+        <w:t>login</w:t>
+      </w:r>
+      <w:r>
+        <w:t>, 1</w:t>
+      </w:r>
+      <w:r>
+        <w:t>5</w:t>
+      </w:r>
+      <w:r>
+        <w:t xml:space="preserve"> =</w:t>
+      </w:r>
+      <w:r>
+        <w:t xml:space="preserve"> Logout</w:t>
+      </w:r>
+    </w:p>
+    <w:p>
+      <w:pPr>
+        <w:pStyle w:val="ListParagraph"/>
+        <w:numPr>
+          <w:ilvl w:val="0"/>
+          <w:numId w:val="22"/>
+        </w:numPr>
+      </w:pPr>
+      <w:r>
+        <w:t>METHOD: GET</w:t>
+      </w:r>
+    </w:p>
+    <w:p>
+      <w:pPr>
+        <w:pStyle w:val="ListParagraph"/>
+        <w:numPr>
+          <w:ilvl w:val="0"/>
+          <w:numId w:val="22"/>
+        </w:numPr>
+      </w:pPr>
+      <w:r>
+        <w:t>Result:</w:t>
+      </w:r>
+    </w:p>
+    <w:p>
+      <w:pPr>
+        <w:pStyle w:val="ListParagraph"/>
+        <w:numPr>
+          <w:ilvl w:val="0"/>
+          <w:numId w:val="20"/>
+        </w:numPr>
+      </w:pPr>
+      <w:r>
+        <w:t>“200”: success</w:t>
+      </w:r>
+    </w:p>
+    <w:p>
+      <w:pPr>
+        <w:pStyle w:val="Heading2"/>
+      </w:pPr>
+      <w:r>
+        <w:t>Create User</w:t>
+      </w:r>
+    </w:p>
+    <w:p>
+      <w:pPr>
+        <w:pStyle w:val="ListParagraph"/>
+        <w:numPr>
+          <w:ilvl w:val="0"/>
+          <w:numId w:val="23"/>
+        </w:numPr>
+      </w:pPr>
+      <w:r>
+        <w:t xml:space="preserve">URL: </w:t>
+      </w:r>
+      <w:proofErr w:type="spellStart"/>
+      <w:r>
+        <w:t>api</w:t>
+      </w:r>
+      <w:proofErr w:type="spellEnd"/>
+      <w:r>
+        <w:t>/user/create</w:t>
+      </w:r>
+    </w:p>
+    <w:p>
+      <w:pPr>
+        <w:pStyle w:val="ListParagraph"/>
+        <w:numPr>
+          <w:ilvl w:val="0"/>
+          <w:numId w:val="23"/>
+        </w:numPr>
+      </w:pPr>
+      <w:r>
+        <w:t>METHOD: POST</w:t>
+      </w:r>
+    </w:p>
+    <w:p>
+      <w:pPr>
+        <w:pStyle w:val="ListParagraph"/>
+        <w:numPr>
+          <w:ilvl w:val="0"/>
+          <w:numId w:val="23"/>
+        </w:numPr>
+      </w:pPr>
+      <w:r>
+        <w:t>Body:</w:t>
+      </w:r>
+    </w:p>
+    <w:p>
+      <w:pPr>
+        <w:spacing w:after="0" w:line="240" w:lineRule="auto"/>
+        <w:rPr>
+          <w:rFonts w:ascii="Calibri" w:eastAsia="Times New Roman" w:hAnsi="Calibri" w:cs="Calibri"/>
+          <w:szCs w:val="22"/>
+        </w:rPr>
+      </w:pPr>
+      <w:r>
+        <w:rPr>
+          <w:rFonts w:ascii="Calibri" w:eastAsia="Times New Roman" w:hAnsi="Calibri" w:cs="Calibri"/>
+          <w:szCs w:val="22"/>
+        </w:rPr>
+        <w:t>{</w:t>
+      </w:r>
+    </w:p>
+    <w:p>
+      <w:pPr>
+        <w:spacing w:after="0" w:line="240" w:lineRule="auto"/>
+        <w:rPr>
+          <w:rFonts w:ascii="Calibri" w:eastAsia="Times New Roman" w:hAnsi="Calibri" w:cs="Calibri"/>
+          <w:szCs w:val="22"/>
+        </w:rPr>
+      </w:pPr>
+      <w:r>
+        <w:rPr>
+          <w:rFonts w:ascii="Calibri" w:eastAsia="Times New Roman" w:hAnsi="Calibri" w:cs="Calibri"/>
+          <w:szCs w:val="22"/>
+        </w:rPr>
+        <w:tab/>
+      </w:r>
+      <w:r>
+        <w:rPr>
+          <w:rFonts w:ascii="Calibri" w:eastAsia="Times New Roman" w:hAnsi="Calibri" w:cs="Calibri"/>
+          <w:szCs w:val="22"/>
+        </w:rPr>
+        <w:t>"</w:t>
+      </w:r>
+      <w:proofErr w:type="spellStart"/>
+      <w:r>
+        <w:rPr>
+          <w:rFonts w:ascii="Calibri" w:eastAsia="Times New Roman" w:hAnsi="Calibri" w:cs="Calibri"/>
+          <w:szCs w:val="22"/>
+        </w:rPr>
+        <w:t>admin_password</w:t>
+      </w:r>
+      <w:proofErr w:type="spellEnd"/>
+      <w:r>
+        <w:rPr>
+          <w:rFonts w:ascii="Calibri" w:eastAsia="Times New Roman" w:hAnsi="Calibri" w:cs="Calibri"/>
+          <w:szCs w:val="22"/>
+        </w:rPr>
+        <w:t>":"",</w:t>
+      </w:r>
+    </w:p>
+    <w:p>
+      <w:pPr>
+        <w:spacing w:after="0" w:line="240" w:lineRule="auto"/>
+        <w:rPr>
+          <w:rFonts w:ascii="Calibri" w:eastAsia="Times New Roman" w:hAnsi="Calibri" w:cs="Calibri"/>
+          <w:szCs w:val="22"/>
+        </w:rPr>
+      </w:pPr>
+      <w:r>
+        <w:rPr>
+          <w:rFonts w:ascii="Calibri" w:eastAsia="Times New Roman" w:hAnsi="Calibri" w:cs="Calibri"/>
+          <w:szCs w:val="22"/>
+        </w:rPr>
+        <w:tab/>
+      </w:r>
+      <w:r>
+        <w:rPr>
+          <w:rFonts w:ascii="Calibri" w:eastAsia="Times New Roman" w:hAnsi="Calibri" w:cs="Calibri"/>
+          <w:szCs w:val="22"/>
+        </w:rPr>
+        <w:t>"</w:t>
+      </w:r>
+      <w:proofErr w:type="spellStart"/>
+      <w:r>
+        <w:rPr>
+          <w:rFonts w:ascii="Calibri" w:eastAsia="Times New Roman" w:hAnsi="Calibri" w:cs="Calibri"/>
+          <w:szCs w:val="22"/>
+        </w:rPr>
+        <w:t>user_info</w:t>
+      </w:r>
+      <w:proofErr w:type="spellEnd"/>
+      <w:proofErr w:type="gramStart"/>
+      <w:r>
+        <w:rPr>
+          <w:rFonts w:ascii="Calibri" w:eastAsia="Times New Roman" w:hAnsi="Calibri" w:cs="Calibri"/>
+          <w:szCs w:val="22"/>
+        </w:rPr>
+        <w:t>":{</w:t>
+      </w:r>
+      <w:proofErr w:type="gramEnd"/>
+    </w:p>
+    <w:p>
+      <w:pPr>
+        <w:spacing w:after="0" w:line="240" w:lineRule="auto"/>
+        <w:rPr>
+          <w:rFonts w:ascii="Calibri" w:eastAsia="Times New Roman" w:hAnsi="Calibri" w:cs="Calibri"/>
+          <w:szCs w:val="22"/>
+        </w:rPr>
+      </w:pPr>
+      <w:r>
+        <w:rPr>
+          <w:rFonts w:ascii="Calibri" w:eastAsia="Times New Roman" w:hAnsi="Calibri" w:cs="Calibri"/>
+          <w:szCs w:val="22"/>
+        </w:rPr>
+        <w:tab/>
+      </w:r>
+      <w:r>
+        <w:rPr>
+          <w:rFonts w:ascii="Calibri" w:eastAsia="Times New Roman" w:hAnsi="Calibri" w:cs="Calibri"/>
+          <w:szCs w:val="22"/>
+        </w:rPr>
+        <w:tab/>
+      </w:r>
+      <w:r>
+        <w:rPr>
+          <w:rFonts w:ascii="Calibri" w:eastAsia="Times New Roman" w:hAnsi="Calibri" w:cs="Calibri"/>
+          <w:szCs w:val="22"/>
+        </w:rPr>
+        <w:t>"</w:t>
+      </w:r>
+      <w:proofErr w:type="spellStart"/>
+      <w:r>
+        <w:rPr>
+          <w:rFonts w:ascii="Calibri" w:eastAsia="Times New Roman" w:hAnsi="Calibri" w:cs="Calibri"/>
+          <w:szCs w:val="22"/>
+        </w:rPr>
+        <w:t>user_no</w:t>
+      </w:r>
+      <w:proofErr w:type="spellEnd"/>
+      <w:r>
+        <w:rPr>
+          <w:rFonts w:ascii="Calibri" w:eastAsia="Times New Roman" w:hAnsi="Calibri" w:cs="Calibri"/>
+          <w:szCs w:val="22"/>
+        </w:rPr>
+        <w:t>":"",</w:t>
+      </w:r>
+    </w:p>
+    <w:p>
+      <w:pPr>
+        <w:spacing w:after="0" w:line="240" w:lineRule="auto"/>
+        <w:rPr>
+          <w:rFonts w:ascii="Calibri" w:eastAsia="Times New Roman" w:hAnsi="Calibri" w:cs="Calibri"/>
+          <w:szCs w:val="22"/>
+        </w:rPr>
+      </w:pPr>
+      <w:r>
+        <w:rPr>
+          <w:rFonts w:ascii="Calibri" w:eastAsia="Times New Roman" w:hAnsi="Calibri" w:cs="Calibri"/>
+          <w:szCs w:val="22"/>
+        </w:rPr>
+        <w:tab/>
+      </w:r>
+      <w:r>
+        <w:rPr>
+          <w:rFonts w:ascii="Calibri" w:eastAsia="Times New Roman" w:hAnsi="Calibri" w:cs="Calibri"/>
+          <w:szCs w:val="22"/>
+        </w:rPr>
+        <w:tab/>
+      </w:r>
+      <w:r>
+        <w:rPr>
+          <w:rFonts w:ascii="Calibri" w:eastAsia="Times New Roman" w:hAnsi="Calibri" w:cs="Calibri"/>
+          <w:szCs w:val="22"/>
+        </w:rPr>
+        <w:t>"name":"",</w:t>
+      </w:r>
+    </w:p>
+    <w:p>
+      <w:pPr>
+        <w:spacing w:after="0" w:line="240" w:lineRule="auto"/>
+        <w:rPr>
+          <w:rFonts w:ascii="Calibri" w:eastAsia="Times New Roman" w:hAnsi="Calibri" w:cs="Calibri"/>
+          <w:szCs w:val="22"/>
+        </w:rPr>
+      </w:pPr>
+      <w:r>
+        <w:rPr>
+          <w:rFonts w:ascii="Calibri" w:eastAsia="Times New Roman" w:hAnsi="Calibri" w:cs="Calibri"/>
+          <w:szCs w:val="22"/>
+        </w:rPr>
+        <w:tab/>
+      </w:r>
+      <w:r>
+        <w:rPr>
+          <w:rFonts w:ascii="Calibri" w:eastAsia="Times New Roman" w:hAnsi="Calibri" w:cs="Calibri"/>
+          <w:szCs w:val="22"/>
+        </w:rPr>
+        <w:tab/>
+      </w:r>
+      <w:r>
+        <w:rPr>
+          <w:rFonts w:ascii="Calibri" w:eastAsia="Times New Roman" w:hAnsi="Calibri" w:cs="Calibri"/>
+          <w:szCs w:val="22"/>
+        </w:rPr>
+        <w:t>"</w:t>
+      </w:r>
+      <w:proofErr w:type="spellStart"/>
+      <w:r>
+        <w:rPr>
+          <w:rFonts w:ascii="Calibri" w:eastAsia="Times New Roman" w:hAnsi="Calibri" w:cs="Calibri"/>
+          <w:szCs w:val="22"/>
+        </w:rPr>
+        <w:t>phone_number</w:t>
+      </w:r>
+      <w:proofErr w:type="spellEnd"/>
+      <w:r>
+        <w:rPr>
+          <w:rFonts w:ascii="Calibri" w:eastAsia="Times New Roman" w:hAnsi="Calibri" w:cs="Calibri"/>
+          <w:szCs w:val="22"/>
+        </w:rPr>
+        <w:t>":"",</w:t>
+      </w:r>
+    </w:p>
+    <w:p>
+      <w:pPr>
+        <w:spacing w:after="0" w:line="240" w:lineRule="auto"/>
+        <w:rPr>
+          <w:rFonts w:ascii="Calibri" w:eastAsia="Times New Roman" w:hAnsi="Calibri" w:cs="Calibri"/>
+          <w:szCs w:val="22"/>
+        </w:rPr>
+      </w:pPr>
+      <w:r>
+        <w:rPr>
+          <w:rFonts w:ascii="Calibri" w:eastAsia="Times New Roman" w:hAnsi="Calibri" w:cs="Calibri"/>
+          <w:szCs w:val="22"/>
+        </w:rPr>
+        <w:tab/>
+      </w:r>
+      <w:r>
+        <w:rPr>
+          <w:rFonts w:ascii="Calibri" w:eastAsia="Times New Roman" w:hAnsi="Calibri" w:cs="Calibri"/>
+          <w:szCs w:val="22"/>
+        </w:rPr>
+        <w:tab/>
+      </w:r>
+      <w:r>
+        <w:rPr>
+          <w:rFonts w:ascii="Calibri" w:eastAsia="Times New Roman" w:hAnsi="Calibri" w:cs="Calibri"/>
+          <w:szCs w:val="22"/>
+        </w:rPr>
+        <w:t>"note":"",</w:t>
+      </w:r>
+    </w:p>
+    <w:p>
+      <w:pPr>
+        <w:spacing w:after="0" w:line="240" w:lineRule="auto"/>
+        <w:rPr>
+          <w:rFonts w:ascii="Calibri" w:eastAsia="Times New Roman" w:hAnsi="Calibri" w:cs="Calibri"/>
+          <w:szCs w:val="22"/>
+        </w:rPr>
+      </w:pPr>
+      <w:r>
+        <w:rPr>
+          <w:rFonts w:ascii="Calibri" w:eastAsia="Times New Roman" w:hAnsi="Calibri" w:cs="Calibri"/>
+          <w:szCs w:val="22"/>
+        </w:rPr>
+        <w:tab/>
+      </w:r>
+      <w:r>
+        <w:rPr>
+          <w:rFonts w:ascii="Calibri" w:eastAsia="Times New Roman" w:hAnsi="Calibri" w:cs="Calibri"/>
+          <w:szCs w:val="22"/>
+        </w:rPr>
+        <w:tab/>
+      </w:r>
+      <w:r>
+        <w:rPr>
+          <w:rFonts w:ascii="Calibri" w:eastAsia="Times New Roman" w:hAnsi="Calibri" w:cs="Calibri"/>
+          <w:szCs w:val="22"/>
+        </w:rPr>
+        <w:t>"email":"",</w:t>
+      </w:r>
+    </w:p>
+    <w:p>
+      <w:pPr>
+        <w:spacing w:after="0" w:line="240" w:lineRule="auto"/>
+        <w:rPr>
+          <w:rFonts w:ascii="Calibri" w:eastAsia="Times New Roman" w:hAnsi="Calibri" w:cs="Calibri"/>
+          <w:szCs w:val="22"/>
+        </w:rPr>
+      </w:pPr>
+      <w:r>
+        <w:rPr>
+          <w:rFonts w:ascii="Calibri" w:eastAsia="Times New Roman" w:hAnsi="Calibri" w:cs="Calibri"/>
+          <w:szCs w:val="22"/>
+        </w:rPr>
+        <w:tab/>
+      </w:r>
+      <w:r>
+        <w:rPr>
+          <w:rFonts w:ascii="Calibri" w:eastAsia="Times New Roman" w:hAnsi="Calibri" w:cs="Calibri"/>
+          <w:szCs w:val="22"/>
+        </w:rPr>
+        <w:tab/>
+      </w:r>
+      <w:r>
+        <w:rPr>
+          <w:rFonts w:ascii="Calibri" w:eastAsia="Times New Roman" w:hAnsi="Calibri" w:cs="Calibri"/>
+          <w:szCs w:val="22"/>
+        </w:rPr>
+        <w:t>"password":""</w:t>
+      </w:r>
+    </w:p>
+    <w:p>
+      <w:pPr>
+        <w:spacing w:after="0" w:line="240" w:lineRule="auto"/>
+        <w:rPr>
+          <w:rFonts w:ascii="Calibri" w:eastAsia="Times New Roman" w:hAnsi="Calibri" w:cs="Calibri"/>
+          <w:szCs w:val="22"/>
+        </w:rPr>
+      </w:pPr>
+      <w:r>
+        <w:rPr>
+          <w:rFonts w:ascii="Calibri" w:eastAsia="Times New Roman" w:hAnsi="Calibri" w:cs="Calibri"/>
+          <w:szCs w:val="22"/>
+        </w:rPr>
+        <w:tab/>
+      </w:r>
+      <w:r>
+        <w:rPr>
+          <w:rFonts w:ascii="Calibri" w:eastAsia="Times New Roman" w:hAnsi="Calibri" w:cs="Calibri"/>
+          <w:szCs w:val="22"/>
+        </w:rPr>
+        <w:t>}</w:t>
+      </w:r>
+    </w:p>
+    <w:p>
+      <w:pPr>
+        <w:spacing w:after="0" w:line="240" w:lineRule="auto"/>
+        <w:rPr>
+          <w:rFonts w:ascii="Calibri" w:eastAsia="Times New Roman" w:hAnsi="Calibri" w:cs="Calibri"/>
+          <w:szCs w:val="22"/>
+        </w:rPr>
+      </w:pPr>
+      <w:r>
+        <w:rPr>
+          <w:rFonts w:ascii="Calibri" w:eastAsia="Times New Roman" w:hAnsi="Calibri" w:cs="Calibri"/>
+          <w:szCs w:val="22"/>
+        </w:rPr>
+        <w:t>}</w:t>
+      </w:r>
+    </w:p>
+    <w:p>
+      <w:pPr>
+        <w:pStyle w:val="ListParagraph"/>
+        <w:numPr>
+          <w:ilvl w:val="0"/>
+          <w:numId w:val="24"/>
+        </w:numPr>
+        <w:spacing w:after="0" w:line="240" w:lineRule="auto"/>
+        <w:rPr>
+          <w:rFonts w:ascii="Calibri" w:eastAsia="Times New Roman" w:hAnsi="Calibri" w:cs="Calibri"/>
+          <w:szCs w:val="22"/>
+        </w:rPr>
+      </w:pPr>
+      <w:r>
+        <w:rPr>
+          <w:rFonts w:ascii="Calibri" w:eastAsia="Times New Roman" w:hAnsi="Calibri" w:cs="Calibri"/>
+          <w:szCs w:val="22"/>
+        </w:rPr>
+        <w:t>Status:</w:t>
+      </w:r>
+    </w:p>
+    <w:p>
+      <w:pPr>
+        <w:pStyle w:val="ListParagraph"/>
+        <w:numPr>
+          <w:ilvl w:val="0"/>
+          <w:numId w:val="20"/>
+        </w:numPr>
+        <w:spacing w:after="0" w:line="240" w:lineRule="auto"/>
+        <w:rPr>
+          <w:rFonts w:ascii="Calibri" w:eastAsia="Times New Roman" w:hAnsi="Calibri" w:cs="Calibri"/>
+          <w:szCs w:val="22"/>
+        </w:rPr>
+      </w:pPr>
+      <w:r>
+        <w:rPr>
+          <w:rFonts w:ascii="Calibri" w:eastAsia="Times New Roman" w:hAnsi="Calibri" w:cs="Calibri"/>
+          <w:szCs w:val="22"/>
+        </w:rPr>
+        <w:t>“200”: success</w:t>
+      </w:r>
+    </w:p>
+    <w:p>
+      <w:pPr>
+        <w:pStyle w:val="ListParagraph"/>
+        <w:numPr>
+          <w:ilvl w:val="0"/>
+          <w:numId w:val="20"/>
+        </w:numPr>
+        <w:spacing w:after="0" w:line="240" w:lineRule="auto"/>
+        <w:rPr>
+          <w:rFonts w:ascii="Calibri" w:eastAsia="Times New Roman" w:hAnsi="Calibri" w:cs="Calibri"/>
+          <w:szCs w:val="22"/>
+        </w:rPr>
+      </w:pPr>
+      <w:r>
+        <w:rPr>
+          <w:rFonts w:ascii="Calibri" w:eastAsia="Times New Roman" w:hAnsi="Calibri" w:cs="Calibri"/>
+          <w:szCs w:val="22"/>
+        </w:rPr>
+        <w:t>“300”: duplicate username</w:t>
+      </w:r>
+    </w:p>
+    <w:p>
+      <w:pPr>
+        <w:pStyle w:val="ListParagraph"/>
+        <w:numPr>
+          <w:ilvl w:val="0"/>
+          <w:numId w:val="20"/>
+        </w:numPr>
+        <w:spacing w:after="0" w:line="240" w:lineRule="auto"/>
+        <w:rPr>
+          <w:rFonts w:ascii="Calibri" w:eastAsia="Times New Roman" w:hAnsi="Calibri" w:cs="Calibri"/>
+          <w:szCs w:val="22"/>
+        </w:rPr>
+      </w:pPr>
+      <w:r>
+        <w:rPr>
+          <w:rFonts w:ascii="Calibri" w:eastAsia="Times New Roman" w:hAnsi="Calibri" w:cs="Calibri"/>
+          <w:szCs w:val="22"/>
+        </w:rPr>
+        <w:lastRenderedPageBreak/>
+        <w:t>“301”: duplicate user number</w:t>
+      </w:r>
+    </w:p>
+    <w:p>
+      <w:pPr>
+        <w:pStyle w:val="ListParagraph"/>
+        <w:numPr>
+          <w:ilvl w:val="0"/>
+          <w:numId w:val="20"/>
+        </w:numPr>
+        <w:spacing w:after="0" w:line="240" w:lineRule="auto"/>
+        <w:rPr>
+          <w:rFonts w:ascii="Calibri" w:eastAsia="Times New Roman" w:hAnsi="Calibri" w:cs="Calibri"/>
+          <w:szCs w:val="22"/>
+        </w:rPr>
+      </w:pPr>
+      <w:r>
+        <w:rPr>
+          <w:rFonts w:ascii="Calibri" w:eastAsia="Times New Roman" w:hAnsi="Calibri" w:cs="Calibri"/>
+          <w:szCs w:val="22"/>
+        </w:rPr>
+        <w:t>“400”: lack information</w:t>
+      </w:r>
+    </w:p>
+    <w:p>
+      <w:pPr>
+        <w:pStyle w:val="ListParagraph"/>
+        <w:numPr>
+          <w:ilvl w:val="0"/>
+          <w:numId w:val="20"/>
+        </w:numPr>
+        <w:spacing w:after="0" w:line="240" w:lineRule="auto"/>
+        <w:rPr>
+          <w:rFonts w:ascii="Calibri" w:eastAsia="Times New Roman" w:hAnsi="Calibri" w:cs="Calibri"/>
+          <w:szCs w:val="22"/>
+        </w:rPr>
+      </w:pPr>
+      <w:r>
+        <w:rPr>
+          <w:rFonts w:ascii="Calibri" w:eastAsia="Times New Roman" w:hAnsi="Calibri" w:cs="Calibri"/>
+          <w:szCs w:val="22"/>
+        </w:rPr>
+        <w:t>“401”: not admin, or invalid password</w:t>
+      </w:r>
+      <w:bookmarkStart w:id="0" w:name="_GoBack"/>
+      <w:bookmarkEnd w:id="0"/>
+    </w:p>
+    <w:p/>
+    <w:p/>
+    <w:p/>
     <w:p/>
     <w:p/>
     <w:p/>
@@ -5306,6 +6564,119 @@
     </w:lvl>
   </w:abstractNum>
   <w:abstractNum w:abstractNumId="1" w15:restartNumberingAfterBreak="0">
+    <w:nsid w:val="13FD0877"/>
+    <w:multiLevelType w:val="hybridMultilevel"/>
+    <w:tmpl w:val="0B30B39E"/>
+    <w:lvl w:ilvl="0" w:tplc="04090001">
+      <w:start w:val="1"/>
+      <w:numFmt w:val="bullet"/>
+      <w:lvlText w:val=""/>
+      <w:lvlJc w:val="left"/>
+      <w:pPr>
+        <w:ind w:left="720" w:hanging="360"/>
+      </w:pPr>
+      <w:rPr>
+        <w:rFonts w:ascii="Symbol" w:hAnsi="Symbol" w:hint="default"/>
+      </w:rPr>
+    </w:lvl>
+    <w:lvl w:ilvl="1" w:tplc="04090003" w:tentative="1">
+      <w:start w:val="1"/>
+      <w:numFmt w:val="bullet"/>
+      <w:lvlText w:val="o"/>
+      <w:lvlJc w:val="left"/>
+      <w:pPr>
+        <w:ind w:left="1440" w:hanging="360"/>
+      </w:pPr>
+      <w:rPr>
+        <w:rFonts w:ascii="Courier New" w:hAnsi="Courier New" w:cs="Courier New" w:hint="default"/>
+      </w:rPr>
+    </w:lvl>
+    <w:lvl w:ilvl="2" w:tplc="04090005" w:tentative="1">
+      <w:start w:val="1"/>
+      <w:numFmt w:val="bullet"/>
+      <w:lvlText w:val=""/>
+      <w:lvlJc w:val="left"/>
+      <w:pPr>
+        <w:ind w:left="2160" w:hanging="360"/>
+      </w:pPr>
+      <w:rPr>
+        <w:rFonts w:ascii="Wingdings" w:hAnsi="Wingdings" w:hint="default"/>
+      </w:rPr>
+    </w:lvl>
+    <w:lvl w:ilvl="3" w:tplc="04090001" w:tentative="1">
+      <w:start w:val="1"/>
+      <w:numFmt w:val="bullet"/>
+      <w:lvlText w:val=""/>
+      <w:lvlJc w:val="left"/>
+      <w:pPr>
+        <w:ind w:left="2880" w:hanging="360"/>
+      </w:pPr>
+      <w:rPr>
+        <w:rFonts w:ascii="Symbol" w:hAnsi="Symbol" w:hint="default"/>
+      </w:rPr>
+    </w:lvl>
+    <w:lvl w:ilvl="4" w:tplc="04090003" w:tentative="1">
+      <w:start w:val="1"/>
+      <w:numFmt w:val="bullet"/>
+      <w:lvlText w:val="o"/>
+      <w:lvlJc w:val="left"/>
+      <w:pPr>
+        <w:ind w:left="3600" w:hanging="360"/>
+      </w:pPr>
+      <w:rPr>
+        <w:rFonts w:ascii="Courier New" w:hAnsi="Courier New" w:cs="Courier New" w:hint="default"/>
+      </w:rPr>
+    </w:lvl>
+    <w:lvl w:ilvl="5" w:tplc="04090005" w:tentative="1">
+      <w:start w:val="1"/>
+      <w:numFmt w:val="bullet"/>
+      <w:lvlText w:val=""/>
+      <w:lvlJc w:val="left"/>
+      <w:pPr>
+        <w:ind w:left="4320" w:hanging="360"/>
+      </w:pPr>
+      <w:rPr>
+        <w:rFonts w:ascii="Wingdings" w:hAnsi="Wingdings" w:hint="default"/>
+      </w:rPr>
+    </w:lvl>
+    <w:lvl w:ilvl="6" w:tplc="04090001" w:tentative="1">
+      <w:start w:val="1"/>
+      <w:numFmt w:val="bullet"/>
+      <w:lvlText w:val=""/>
+      <w:lvlJc w:val="left"/>
+      <w:pPr>
+        <w:ind w:left="5040" w:hanging="360"/>
+      </w:pPr>
+      <w:rPr>
+        <w:rFonts w:ascii="Symbol" w:hAnsi="Symbol" w:hint="default"/>
+      </w:rPr>
+    </w:lvl>
+    <w:lvl w:ilvl="7" w:tplc="04090003" w:tentative="1">
+      <w:start w:val="1"/>
+      <w:numFmt w:val="bullet"/>
+      <w:lvlText w:val="o"/>
+      <w:lvlJc w:val="left"/>
+      <w:pPr>
+        <w:ind w:left="5760" w:hanging="360"/>
+      </w:pPr>
+      <w:rPr>
+        <w:rFonts w:ascii="Courier New" w:hAnsi="Courier New" w:cs="Courier New" w:hint="default"/>
+      </w:rPr>
+    </w:lvl>
+    <w:lvl w:ilvl="8" w:tplc="04090005" w:tentative="1">
+      <w:start w:val="1"/>
+      <w:numFmt w:val="bullet"/>
+      <w:lvlText w:val=""/>
+      <w:lvlJc w:val="left"/>
+      <w:pPr>
+        <w:ind w:left="6480" w:hanging="360"/>
+      </w:pPr>
+      <w:rPr>
+        <w:rFonts w:ascii="Wingdings" w:hAnsi="Wingdings" w:hint="default"/>
+      </w:rPr>
+    </w:lvl>
+  </w:abstractNum>
+  <w:abstractNum w:abstractNumId="2" w15:restartNumberingAfterBreak="0">
     <w:nsid w:val="15AF081B"/>
     <w:multiLevelType w:val="hybridMultilevel"/>
     <w:tmpl w:val="B00A0352"/>
@@ -5418,10 +6789,10 @@
       </w:rPr>
     </w:lvl>
   </w:abstractNum>
-  <w:abstractNum w:abstractNumId="2" w15:restartNumberingAfterBreak="0">
+  <w:abstractNum w:abstractNumId="3" w15:restartNumberingAfterBreak="0">
     <w:nsid w:val="176D69B8"/>
     <w:multiLevelType w:val="hybridMultilevel"/>
-    <w:tmpl w:val="2682B566"/>
+    <w:tmpl w:val="BF20AE32"/>
     <w:lvl w:ilvl="0" w:tplc="04090005">
       <w:start w:val="1"/>
       <w:numFmt w:val="bullet"/>
@@ -5531,7 +6902,7 @@
       </w:rPr>
     </w:lvl>
   </w:abstractNum>
-  <w:abstractNum w:abstractNumId="3" w15:restartNumberingAfterBreak="0">
+  <w:abstractNum w:abstractNumId="4" w15:restartNumberingAfterBreak="0">
     <w:nsid w:val="18DD043E"/>
     <w:multiLevelType w:val="hybridMultilevel"/>
     <w:tmpl w:val="E674A0C2"/>
@@ -5644,10 +7015,10 @@
       </w:rPr>
     </w:lvl>
   </w:abstractNum>
-  <w:abstractNum w:abstractNumId="4" w15:restartNumberingAfterBreak="0">
+  <w:abstractNum w:abstractNumId="5" w15:restartNumberingAfterBreak="0">
     <w:nsid w:val="19BA2F57"/>
     <w:multiLevelType w:val="hybridMultilevel"/>
-    <w:tmpl w:val="97F89A6A"/>
+    <w:tmpl w:val="B1801B4E"/>
     <w:lvl w:ilvl="0" w:tplc="04090001">
       <w:start w:val="1"/>
       <w:numFmt w:val="bullet"/>
@@ -5757,7 +7128,120 @@
       </w:rPr>
     </w:lvl>
   </w:abstractNum>
-  <w:abstractNum w:abstractNumId="5" w15:restartNumberingAfterBreak="0">
+  <w:abstractNum w:abstractNumId="6" w15:restartNumberingAfterBreak="0">
+    <w:nsid w:val="1BE26E26"/>
+    <w:multiLevelType w:val="hybridMultilevel"/>
+    <w:tmpl w:val="85DA7AAC"/>
+    <w:lvl w:ilvl="0" w:tplc="04090001">
+      <w:start w:val="1"/>
+      <w:numFmt w:val="bullet"/>
+      <w:lvlText w:val=""/>
+      <w:lvlJc w:val="left"/>
+      <w:pPr>
+        <w:ind w:left="720" w:hanging="360"/>
+      </w:pPr>
+      <w:rPr>
+        <w:rFonts w:ascii="Symbol" w:hAnsi="Symbol" w:hint="default"/>
+      </w:rPr>
+    </w:lvl>
+    <w:lvl w:ilvl="1" w:tplc="04090003" w:tentative="1">
+      <w:start w:val="1"/>
+      <w:numFmt w:val="bullet"/>
+      <w:lvlText w:val="o"/>
+      <w:lvlJc w:val="left"/>
+      <w:pPr>
+        <w:ind w:left="1440" w:hanging="360"/>
+      </w:pPr>
+      <w:rPr>
+        <w:rFonts w:ascii="Courier New" w:hAnsi="Courier New" w:cs="Courier New" w:hint="default"/>
+      </w:rPr>
+    </w:lvl>
+    <w:lvl w:ilvl="2" w:tplc="04090005" w:tentative="1">
+      <w:start w:val="1"/>
+      <w:numFmt w:val="bullet"/>
+      <w:lvlText w:val=""/>
+      <w:lvlJc w:val="left"/>
+      <w:pPr>
+        <w:ind w:left="2160" w:hanging="360"/>
+      </w:pPr>
+      <w:rPr>
+        <w:rFonts w:ascii="Wingdings" w:hAnsi="Wingdings" w:hint="default"/>
+      </w:rPr>
+    </w:lvl>
+    <w:lvl w:ilvl="3" w:tplc="04090001" w:tentative="1">
+      <w:start w:val="1"/>
+      <w:numFmt w:val="bullet"/>
+      <w:lvlText w:val=""/>
+      <w:lvlJc w:val="left"/>
+      <w:pPr>
+        <w:ind w:left="2880" w:hanging="360"/>
+      </w:pPr>
+      <w:rPr>
+        <w:rFonts w:ascii="Symbol" w:hAnsi="Symbol" w:hint="default"/>
+      </w:rPr>
+    </w:lvl>
+    <w:lvl w:ilvl="4" w:tplc="04090003" w:tentative="1">
+      <w:start w:val="1"/>
+      <w:numFmt w:val="bullet"/>
+      <w:lvlText w:val="o"/>
+      <w:lvlJc w:val="left"/>
+      <w:pPr>
+        <w:ind w:left="3600" w:hanging="360"/>
+      </w:pPr>
+      <w:rPr>
+        <w:rFonts w:ascii="Courier New" w:hAnsi="Courier New" w:cs="Courier New" w:hint="default"/>
+      </w:rPr>
+    </w:lvl>
+    <w:lvl w:ilvl="5" w:tplc="04090005" w:tentative="1">
+      <w:start w:val="1"/>
+      <w:numFmt w:val="bullet"/>
+      <w:lvlText w:val=""/>
+      <w:lvlJc w:val="left"/>
+      <w:pPr>
+        <w:ind w:left="4320" w:hanging="360"/>
+      </w:pPr>
+      <w:rPr>
+        <w:rFonts w:ascii="Wingdings" w:hAnsi="Wingdings" w:hint="default"/>
+      </w:rPr>
+    </w:lvl>
+    <w:lvl w:ilvl="6" w:tplc="04090001" w:tentative="1">
+      <w:start w:val="1"/>
+      <w:numFmt w:val="bullet"/>
+      <w:lvlText w:val=""/>
+      <w:lvlJc w:val="left"/>
+      <w:pPr>
+        <w:ind w:left="5040" w:hanging="360"/>
+      </w:pPr>
+      <w:rPr>
+        <w:rFonts w:ascii="Symbol" w:hAnsi="Symbol" w:hint="default"/>
+      </w:rPr>
+    </w:lvl>
+    <w:lvl w:ilvl="7" w:tplc="04090003" w:tentative="1">
+      <w:start w:val="1"/>
+      <w:numFmt w:val="bullet"/>
+      <w:lvlText w:val="o"/>
+      <w:lvlJc w:val="left"/>
+      <w:pPr>
+        <w:ind w:left="5760" w:hanging="360"/>
+      </w:pPr>
+      <w:rPr>
+        <w:rFonts w:ascii="Courier New" w:hAnsi="Courier New" w:cs="Courier New" w:hint="default"/>
+      </w:rPr>
+    </w:lvl>
+    <w:lvl w:ilvl="8" w:tplc="04090005" w:tentative="1">
+      <w:start w:val="1"/>
+      <w:numFmt w:val="bullet"/>
+      <w:lvlText w:val=""/>
+      <w:lvlJc w:val="left"/>
+      <w:pPr>
+        <w:ind w:left="6480" w:hanging="360"/>
+      </w:pPr>
+      <w:rPr>
+        <w:rFonts w:ascii="Wingdings" w:hAnsi="Wingdings" w:hint="default"/>
+      </w:rPr>
+    </w:lvl>
+  </w:abstractNum>
+  <w:abstractNum w:abstractNumId="7" w15:restartNumberingAfterBreak="0">
     <w:nsid w:val="1C81391C"/>
     <w:multiLevelType w:val="hybridMultilevel"/>
     <w:tmpl w:val="2966A1B4"/>
@@ -5870,7 +7354,7 @@
       </w:rPr>
     </w:lvl>
   </w:abstractNum>
-  <w:abstractNum w:abstractNumId="6" w15:restartNumberingAfterBreak="0">
+  <w:abstractNum w:abstractNumId="8" w15:restartNumberingAfterBreak="0">
     <w:nsid w:val="28E628E3"/>
     <w:multiLevelType w:val="hybridMultilevel"/>
     <w:tmpl w:val="A07E87C4"/>
@@ -5983,7 +7467,7 @@
       </w:rPr>
     </w:lvl>
   </w:abstractNum>
-  <w:abstractNum w:abstractNumId="7" w15:restartNumberingAfterBreak="0">
+  <w:abstractNum w:abstractNumId="9" w15:restartNumberingAfterBreak="0">
     <w:nsid w:val="2CC54C02"/>
     <w:multiLevelType w:val="hybridMultilevel"/>
     <w:tmpl w:val="55E23E20"/>
@@ -6069,7 +7553,7 @@
       </w:pPr>
     </w:lvl>
   </w:abstractNum>
-  <w:abstractNum w:abstractNumId="8" w15:restartNumberingAfterBreak="0">
+  <w:abstractNum w:abstractNumId="10" w15:restartNumberingAfterBreak="0">
     <w:nsid w:val="34530DCD"/>
     <w:multiLevelType w:val="hybridMultilevel"/>
     <w:tmpl w:val="2394437E"/>
@@ -6182,7 +7666,120 @@
       </w:rPr>
     </w:lvl>
   </w:abstractNum>
-  <w:abstractNum w:abstractNumId="9" w15:restartNumberingAfterBreak="0">
+  <w:abstractNum w:abstractNumId="11" w15:restartNumberingAfterBreak="0">
+    <w:nsid w:val="39536687"/>
+    <w:multiLevelType w:val="hybridMultilevel"/>
+    <w:tmpl w:val="5A4CB21A"/>
+    <w:lvl w:ilvl="0" w:tplc="04090003">
+      <w:start w:val="1"/>
+      <w:numFmt w:val="bullet"/>
+      <w:lvlText w:val="o"/>
+      <w:lvlJc w:val="left"/>
+      <w:pPr>
+        <w:ind w:left="1440" w:hanging="360"/>
+      </w:pPr>
+      <w:rPr>
+        <w:rFonts w:ascii="Courier New" w:hAnsi="Courier New" w:cs="Courier New" w:hint="default"/>
+      </w:rPr>
+    </w:lvl>
+    <w:lvl w:ilvl="1" w:tplc="04090003" w:tentative="1">
+      <w:start w:val="1"/>
+      <w:numFmt w:val="bullet"/>
+      <w:lvlText w:val="o"/>
+      <w:lvlJc w:val="left"/>
+      <w:pPr>
+        <w:ind w:left="2160" w:hanging="360"/>
+      </w:pPr>
+      <w:rPr>
+        <w:rFonts w:ascii="Courier New" w:hAnsi="Courier New" w:cs="Courier New" w:hint="default"/>
+      </w:rPr>
+    </w:lvl>
+    <w:lvl w:ilvl="2" w:tplc="04090005" w:tentative="1">
+      <w:start w:val="1"/>
+      <w:numFmt w:val="bullet"/>
+      <w:lvlText w:val=""/>
+      <w:lvlJc w:val="left"/>
+      <w:pPr>
+        <w:ind w:left="2880" w:hanging="360"/>
+      </w:pPr>
+      <w:rPr>
+        <w:rFonts w:ascii="Wingdings" w:hAnsi="Wingdings" w:hint="default"/>
+      </w:rPr>
+    </w:lvl>
+    <w:lvl w:ilvl="3" w:tplc="04090001" w:tentative="1">
+      <w:start w:val="1"/>
+      <w:numFmt w:val="bullet"/>
+      <w:lvlText w:val=""/>
+      <w:lvlJc w:val="left"/>
+      <w:pPr>
+        <w:ind w:left="3600" w:hanging="360"/>
+      </w:pPr>
+      <w:rPr>
+        <w:rFonts w:ascii="Symbol" w:hAnsi="Symbol" w:hint="default"/>
+      </w:rPr>
+    </w:lvl>
+    <w:lvl w:ilvl="4" w:tplc="04090003" w:tentative="1">
+      <w:start w:val="1"/>
+      <w:numFmt w:val="bullet"/>
+      <w:lvlText w:val="o"/>
+      <w:lvlJc w:val="left"/>
+      <w:pPr>
+        <w:ind w:left="4320" w:hanging="360"/>
+      </w:pPr>
+      <w:rPr>
+        <w:rFonts w:ascii="Courier New" w:hAnsi="Courier New" w:cs="Courier New" w:hint="default"/>
+      </w:rPr>
+    </w:lvl>
+    <w:lvl w:ilvl="5" w:tplc="04090005" w:tentative="1">
+      <w:start w:val="1"/>
+      <w:numFmt w:val="bullet"/>
+      <w:lvlText w:val=""/>
+      <w:lvlJc w:val="left"/>
+      <w:pPr>
+        <w:ind w:left="5040" w:hanging="360"/>
+      </w:pPr>
+      <w:rPr>
+        <w:rFonts w:ascii="Wingdings" w:hAnsi="Wingdings" w:hint="default"/>
+      </w:rPr>
+    </w:lvl>
+    <w:lvl w:ilvl="6" w:tplc="04090001" w:tentative="1">
+      <w:start w:val="1"/>
+      <w:numFmt w:val="bullet"/>
+      <w:lvlText w:val=""/>
+      <w:lvlJc w:val="left"/>
+      <w:pPr>
+        <w:ind w:left="5760" w:hanging="360"/>
+      </w:pPr>
+      <w:rPr>
+        <w:rFonts w:ascii="Symbol" w:hAnsi="Symbol" w:hint="default"/>
+      </w:rPr>
+    </w:lvl>
+    <w:lvl w:ilvl="7" w:tplc="04090003" w:tentative="1">
+      <w:start w:val="1"/>
+      <w:numFmt w:val="bullet"/>
+      <w:lvlText w:val="o"/>
+      <w:lvlJc w:val="left"/>
+      <w:pPr>
+        <w:ind w:left="6480" w:hanging="360"/>
+      </w:pPr>
+      <w:rPr>
+        <w:rFonts w:ascii="Courier New" w:hAnsi="Courier New" w:cs="Courier New" w:hint="default"/>
+      </w:rPr>
+    </w:lvl>
+    <w:lvl w:ilvl="8" w:tplc="04090005" w:tentative="1">
+      <w:start w:val="1"/>
+      <w:numFmt w:val="bullet"/>
+      <w:lvlText w:val=""/>
+      <w:lvlJc w:val="left"/>
+      <w:pPr>
+        <w:ind w:left="7200" w:hanging="360"/>
+      </w:pPr>
+      <w:rPr>
+        <w:rFonts w:ascii="Wingdings" w:hAnsi="Wingdings" w:hint="default"/>
+      </w:rPr>
+    </w:lvl>
+  </w:abstractNum>
+  <w:abstractNum w:abstractNumId="12" w15:restartNumberingAfterBreak="0">
     <w:nsid w:val="433E7685"/>
     <w:multiLevelType w:val="hybridMultilevel"/>
     <w:tmpl w:val="1D7472EA"/>
@@ -6295,10 +7892,10 @@
       </w:rPr>
     </w:lvl>
   </w:abstractNum>
-  <w:abstractNum w:abstractNumId="10" w15:restartNumberingAfterBreak="0">
+  <w:abstractNum w:abstractNumId="13" w15:restartNumberingAfterBreak="0">
     <w:nsid w:val="48F4012C"/>
     <w:multiLevelType w:val="hybridMultilevel"/>
-    <w:tmpl w:val="CC58C474"/>
+    <w:tmpl w:val="F83EEAF6"/>
     <w:lvl w:ilvl="0" w:tplc="DB6C7486">
       <w:numFmt w:val="bullet"/>
       <w:lvlText w:val="-"/>
@@ -6407,7 +8004,7 @@
       </w:rPr>
     </w:lvl>
   </w:abstractNum>
-  <w:abstractNum w:abstractNumId="11" w15:restartNumberingAfterBreak="0">
+  <w:abstractNum w:abstractNumId="14" w15:restartNumberingAfterBreak="0">
     <w:nsid w:val="4DB26C49"/>
     <w:multiLevelType w:val="hybridMultilevel"/>
     <w:tmpl w:val="0EC4EDAA"/>
@@ -6520,7 +8117,120 @@
       </w:rPr>
     </w:lvl>
   </w:abstractNum>
-  <w:abstractNum w:abstractNumId="12" w15:restartNumberingAfterBreak="0">
+  <w:abstractNum w:abstractNumId="15" w15:restartNumberingAfterBreak="0">
+    <w:nsid w:val="51420992"/>
+    <w:multiLevelType w:val="hybridMultilevel"/>
+    <w:tmpl w:val="8E42DACC"/>
+    <w:lvl w:ilvl="0" w:tplc="04090001">
+      <w:start w:val="1"/>
+      <w:numFmt w:val="bullet"/>
+      <w:lvlText w:val=""/>
+      <w:lvlJc w:val="left"/>
+      <w:pPr>
+        <w:ind w:left="720" w:hanging="360"/>
+      </w:pPr>
+      <w:rPr>
+        <w:rFonts w:ascii="Symbol" w:hAnsi="Symbol" w:hint="default"/>
+      </w:rPr>
+    </w:lvl>
+    <w:lvl w:ilvl="1" w:tplc="04090003" w:tentative="1">
+      <w:start w:val="1"/>
+      <w:numFmt w:val="bullet"/>
+      <w:lvlText w:val="o"/>
+      <w:lvlJc w:val="left"/>
+      <w:pPr>
+        <w:ind w:left="1440" w:hanging="360"/>
+      </w:pPr>
+      <w:rPr>
+        <w:rFonts w:ascii="Courier New" w:hAnsi="Courier New" w:cs="Courier New" w:hint="default"/>
+      </w:rPr>
+    </w:lvl>
+    <w:lvl w:ilvl="2" w:tplc="04090005" w:tentative="1">
+      <w:start w:val="1"/>
+      <w:numFmt w:val="bullet"/>
+      <w:lvlText w:val=""/>
+      <w:lvlJc w:val="left"/>
+      <w:pPr>
+        <w:ind w:left="2160" w:hanging="360"/>
+      </w:pPr>
+      <w:rPr>
+        <w:rFonts w:ascii="Wingdings" w:hAnsi="Wingdings" w:hint="default"/>
+      </w:rPr>
+    </w:lvl>
+    <w:lvl w:ilvl="3" w:tplc="04090001" w:tentative="1">
+      <w:start w:val="1"/>
+      <w:numFmt w:val="bullet"/>
+      <w:lvlText w:val=""/>
+      <w:lvlJc w:val="left"/>
+      <w:pPr>
+        <w:ind w:left="2880" w:hanging="360"/>
+      </w:pPr>
+      <w:rPr>
+        <w:rFonts w:ascii="Symbol" w:hAnsi="Symbol" w:hint="default"/>
+      </w:rPr>
+    </w:lvl>
+    <w:lvl w:ilvl="4" w:tplc="04090003" w:tentative="1">
+      <w:start w:val="1"/>
+      <w:numFmt w:val="bullet"/>
+      <w:lvlText w:val="o"/>
+      <w:lvlJc w:val="left"/>
+      <w:pPr>
+        <w:ind w:left="3600" w:hanging="360"/>
+      </w:pPr>
+      <w:rPr>
+        <w:rFonts w:ascii="Courier New" w:hAnsi="Courier New" w:cs="Courier New" w:hint="default"/>
+      </w:rPr>
+    </w:lvl>
+    <w:lvl w:ilvl="5" w:tplc="04090005" w:tentative="1">
+      <w:start w:val="1"/>
+      <w:numFmt w:val="bullet"/>
+      <w:lvlText w:val=""/>
+      <w:lvlJc w:val="left"/>
+      <w:pPr>
+        <w:ind w:left="4320" w:hanging="360"/>
+      </w:pPr>
+      <w:rPr>
+        <w:rFonts w:ascii="Wingdings" w:hAnsi="Wingdings" w:hint="default"/>
+      </w:rPr>
+    </w:lvl>
+    <w:lvl w:ilvl="6" w:tplc="04090001" w:tentative="1">
+      <w:start w:val="1"/>
+      <w:numFmt w:val="bullet"/>
+      <w:lvlText w:val=""/>
+      <w:lvlJc w:val="left"/>
+      <w:pPr>
+        <w:ind w:left="5040" w:hanging="360"/>
+      </w:pPr>
+      <w:rPr>
+        <w:rFonts w:ascii="Symbol" w:hAnsi="Symbol" w:hint="default"/>
+      </w:rPr>
+    </w:lvl>
+    <w:lvl w:ilvl="7" w:tplc="04090003" w:tentative="1">
+      <w:start w:val="1"/>
+      <w:numFmt w:val="bullet"/>
+      <w:lvlText w:val="o"/>
+      <w:lvlJc w:val="left"/>
+      <w:pPr>
+        <w:ind w:left="5760" w:hanging="360"/>
+      </w:pPr>
+      <w:rPr>
+        <w:rFonts w:ascii="Courier New" w:hAnsi="Courier New" w:cs="Courier New" w:hint="default"/>
+      </w:rPr>
+    </w:lvl>
+    <w:lvl w:ilvl="8" w:tplc="04090005" w:tentative="1">
+      <w:start w:val="1"/>
+      <w:numFmt w:val="bullet"/>
+      <w:lvlText w:val=""/>
+      <w:lvlJc w:val="left"/>
+      <w:pPr>
+        <w:ind w:left="6480" w:hanging="360"/>
+      </w:pPr>
+      <w:rPr>
+        <w:rFonts w:ascii="Wingdings" w:hAnsi="Wingdings" w:hint="default"/>
+      </w:rPr>
+    </w:lvl>
+  </w:abstractNum>
+  <w:abstractNum w:abstractNumId="16" w15:restartNumberingAfterBreak="0">
     <w:nsid w:val="575E0384"/>
     <w:multiLevelType w:val="hybridMultilevel"/>
     <w:tmpl w:val="265AD03E"/>
@@ -6633,7 +8343,7 @@
       </w:rPr>
     </w:lvl>
   </w:abstractNum>
-  <w:abstractNum w:abstractNumId="13" w15:restartNumberingAfterBreak="0">
+  <w:abstractNum w:abstractNumId="17" w15:restartNumberingAfterBreak="0">
     <w:nsid w:val="5CC122E0"/>
     <w:multiLevelType w:val="hybridMultilevel"/>
     <w:tmpl w:val="B1DA9D06"/>
@@ -6746,7 +8456,7 @@
       </w:rPr>
     </w:lvl>
   </w:abstractNum>
-  <w:abstractNum w:abstractNumId="14" w15:restartNumberingAfterBreak="0">
+  <w:abstractNum w:abstractNumId="18" w15:restartNumberingAfterBreak="0">
     <w:nsid w:val="62D43517"/>
     <w:multiLevelType w:val="hybridMultilevel"/>
     <w:tmpl w:val="DCB472AA"/>
@@ -6859,7 +8569,233 @@
       </w:rPr>
     </w:lvl>
   </w:abstractNum>
-  <w:abstractNum w:abstractNumId="15" w15:restartNumberingAfterBreak="0">
+  <w:abstractNum w:abstractNumId="19" w15:restartNumberingAfterBreak="0">
+    <w:nsid w:val="67666E73"/>
+    <w:multiLevelType w:val="hybridMultilevel"/>
+    <w:tmpl w:val="9598513E"/>
+    <w:lvl w:ilvl="0" w:tplc="04090003">
+      <w:start w:val="1"/>
+      <w:numFmt w:val="bullet"/>
+      <w:lvlText w:val="o"/>
+      <w:lvlJc w:val="left"/>
+      <w:pPr>
+        <w:ind w:left="1440" w:hanging="360"/>
+      </w:pPr>
+      <w:rPr>
+        <w:rFonts w:ascii="Courier New" w:hAnsi="Courier New" w:cs="Courier New" w:hint="default"/>
+      </w:rPr>
+    </w:lvl>
+    <w:lvl w:ilvl="1" w:tplc="04090003" w:tentative="1">
+      <w:start w:val="1"/>
+      <w:numFmt w:val="bullet"/>
+      <w:lvlText w:val="o"/>
+      <w:lvlJc w:val="left"/>
+      <w:pPr>
+        <w:ind w:left="2160" w:hanging="360"/>
+      </w:pPr>
+      <w:rPr>
+        <w:rFonts w:ascii="Courier New" w:hAnsi="Courier New" w:cs="Courier New" w:hint="default"/>
+      </w:rPr>
+    </w:lvl>
+    <w:lvl w:ilvl="2" w:tplc="04090005" w:tentative="1">
+      <w:start w:val="1"/>
+      <w:numFmt w:val="bullet"/>
+      <w:lvlText w:val=""/>
+      <w:lvlJc w:val="left"/>
+      <w:pPr>
+        <w:ind w:left="2880" w:hanging="360"/>
+      </w:pPr>
+      <w:rPr>
+        <w:rFonts w:ascii="Wingdings" w:hAnsi="Wingdings" w:hint="default"/>
+      </w:rPr>
+    </w:lvl>
+    <w:lvl w:ilvl="3" w:tplc="04090001" w:tentative="1">
+      <w:start w:val="1"/>
+      <w:numFmt w:val="bullet"/>
+      <w:lvlText w:val=""/>
+      <w:lvlJc w:val="left"/>
+      <w:pPr>
+        <w:ind w:left="3600" w:hanging="360"/>
+      </w:pPr>
+      <w:rPr>
+        <w:rFonts w:ascii="Symbol" w:hAnsi="Symbol" w:hint="default"/>
+      </w:rPr>
+    </w:lvl>
+    <w:lvl w:ilvl="4" w:tplc="04090003" w:tentative="1">
+      <w:start w:val="1"/>
+      <w:numFmt w:val="bullet"/>
+      <w:lvlText w:val="o"/>
+      <w:lvlJc w:val="left"/>
+      <w:pPr>
+        <w:ind w:left="4320" w:hanging="360"/>
+      </w:pPr>
+      <w:rPr>
+        <w:rFonts w:ascii="Courier New" w:hAnsi="Courier New" w:cs="Courier New" w:hint="default"/>
+      </w:rPr>
+    </w:lvl>
+    <w:lvl w:ilvl="5" w:tplc="04090005" w:tentative="1">
+      <w:start w:val="1"/>
+      <w:numFmt w:val="bullet"/>
+      <w:lvlText w:val=""/>
+      <w:lvlJc w:val="left"/>
+      <w:pPr>
+        <w:ind w:left="5040" w:hanging="360"/>
+      </w:pPr>
+      <w:rPr>
+        <w:rFonts w:ascii="Wingdings" w:hAnsi="Wingdings" w:hint="default"/>
+      </w:rPr>
+    </w:lvl>
+    <w:lvl w:ilvl="6" w:tplc="04090001" w:tentative="1">
+      <w:start w:val="1"/>
+      <w:numFmt w:val="bullet"/>
+      <w:lvlText w:val=""/>
+      <w:lvlJc w:val="left"/>
+      <w:pPr>
+        <w:ind w:left="5760" w:hanging="360"/>
+      </w:pPr>
+      <w:rPr>
+        <w:rFonts w:ascii="Symbol" w:hAnsi="Symbol" w:hint="default"/>
+      </w:rPr>
+    </w:lvl>
+    <w:lvl w:ilvl="7" w:tplc="04090003" w:tentative="1">
+      <w:start w:val="1"/>
+      <w:numFmt w:val="bullet"/>
+      <w:lvlText w:val="o"/>
+      <w:lvlJc w:val="left"/>
+      <w:pPr>
+        <w:ind w:left="6480" w:hanging="360"/>
+      </w:pPr>
+      <w:rPr>
+        <w:rFonts w:ascii="Courier New" w:hAnsi="Courier New" w:cs="Courier New" w:hint="default"/>
+      </w:rPr>
+    </w:lvl>
+    <w:lvl w:ilvl="8" w:tplc="04090005" w:tentative="1">
+      <w:start w:val="1"/>
+      <w:numFmt w:val="bullet"/>
+      <w:lvlText w:val=""/>
+      <w:lvlJc w:val="left"/>
+      <w:pPr>
+        <w:ind w:left="7200" w:hanging="360"/>
+      </w:pPr>
+      <w:rPr>
+        <w:rFonts w:ascii="Wingdings" w:hAnsi="Wingdings" w:hint="default"/>
+      </w:rPr>
+    </w:lvl>
+  </w:abstractNum>
+  <w:abstractNum w:abstractNumId="20" w15:restartNumberingAfterBreak="0">
+    <w:nsid w:val="6B6E2054"/>
+    <w:multiLevelType w:val="hybridMultilevel"/>
+    <w:tmpl w:val="ED743FE0"/>
+    <w:lvl w:ilvl="0" w:tplc="04090001">
+      <w:start w:val="1"/>
+      <w:numFmt w:val="bullet"/>
+      <w:lvlText w:val=""/>
+      <w:lvlJc w:val="left"/>
+      <w:pPr>
+        <w:ind w:left="720" w:hanging="360"/>
+      </w:pPr>
+      <w:rPr>
+        <w:rFonts w:ascii="Symbol" w:hAnsi="Symbol" w:hint="default"/>
+      </w:rPr>
+    </w:lvl>
+    <w:lvl w:ilvl="1" w:tplc="04090003" w:tentative="1">
+      <w:start w:val="1"/>
+      <w:numFmt w:val="bullet"/>
+      <w:lvlText w:val="o"/>
+      <w:lvlJc w:val="left"/>
+      <w:pPr>
+        <w:ind w:left="1440" w:hanging="360"/>
+      </w:pPr>
+      <w:rPr>
+        <w:rFonts w:ascii="Courier New" w:hAnsi="Courier New" w:cs="Courier New" w:hint="default"/>
+      </w:rPr>
+    </w:lvl>
+    <w:lvl w:ilvl="2" w:tplc="04090005" w:tentative="1">
+      <w:start w:val="1"/>
+      <w:numFmt w:val="bullet"/>
+      <w:lvlText w:val=""/>
+      <w:lvlJc w:val="left"/>
+      <w:pPr>
+        <w:ind w:left="2160" w:hanging="360"/>
+      </w:pPr>
+      <w:rPr>
+        <w:rFonts w:ascii="Wingdings" w:hAnsi="Wingdings" w:hint="default"/>
+      </w:rPr>
+    </w:lvl>
+    <w:lvl w:ilvl="3" w:tplc="04090001" w:tentative="1">
+      <w:start w:val="1"/>
+      <w:numFmt w:val="bullet"/>
+      <w:lvlText w:val=""/>
+      <w:lvlJc w:val="left"/>
+      <w:pPr>
+        <w:ind w:left="2880" w:hanging="360"/>
+      </w:pPr>
+      <w:rPr>
+        <w:rFonts w:ascii="Symbol" w:hAnsi="Symbol" w:hint="default"/>
+      </w:rPr>
+    </w:lvl>
+    <w:lvl w:ilvl="4" w:tplc="04090003" w:tentative="1">
+      <w:start w:val="1"/>
+      <w:numFmt w:val="bullet"/>
+      <w:lvlText w:val="o"/>
+      <w:lvlJc w:val="left"/>
+      <w:pPr>
+        <w:ind w:left="3600" w:hanging="360"/>
+      </w:pPr>
+      <w:rPr>
+        <w:rFonts w:ascii="Courier New" w:hAnsi="Courier New" w:cs="Courier New" w:hint="default"/>
+      </w:rPr>
+    </w:lvl>
+    <w:lvl w:ilvl="5" w:tplc="04090005" w:tentative="1">
+      <w:start w:val="1"/>
+      <w:numFmt w:val="bullet"/>
+      <w:lvlText w:val=""/>
+      <w:lvlJc w:val="left"/>
+      <w:pPr>
+        <w:ind w:left="4320" w:hanging="360"/>
+      </w:pPr>
+      <w:rPr>
+        <w:rFonts w:ascii="Wingdings" w:hAnsi="Wingdings" w:hint="default"/>
+      </w:rPr>
+    </w:lvl>
+    <w:lvl w:ilvl="6" w:tplc="04090001" w:tentative="1">
+      <w:start w:val="1"/>
+      <w:numFmt w:val="bullet"/>
+      <w:lvlText w:val=""/>
+      <w:lvlJc w:val="left"/>
+      <w:pPr>
+        <w:ind w:left="5040" w:hanging="360"/>
+      </w:pPr>
+      <w:rPr>
+        <w:rFonts w:ascii="Symbol" w:hAnsi="Symbol" w:hint="default"/>
+      </w:rPr>
+    </w:lvl>
+    <w:lvl w:ilvl="7" w:tplc="04090003" w:tentative="1">
+      <w:start w:val="1"/>
+      <w:numFmt w:val="bullet"/>
+      <w:lvlText w:val="o"/>
+      <w:lvlJc w:val="left"/>
+      <w:pPr>
+        <w:ind w:left="5760" w:hanging="360"/>
+      </w:pPr>
+      <w:rPr>
+        <w:rFonts w:ascii="Courier New" w:hAnsi="Courier New" w:cs="Courier New" w:hint="default"/>
+      </w:rPr>
+    </w:lvl>
+    <w:lvl w:ilvl="8" w:tplc="04090005" w:tentative="1">
+      <w:start w:val="1"/>
+      <w:numFmt w:val="bullet"/>
+      <w:lvlText w:val=""/>
+      <w:lvlJc w:val="left"/>
+      <w:pPr>
+        <w:ind w:left="6480" w:hanging="360"/>
+      </w:pPr>
+      <w:rPr>
+        <w:rFonts w:ascii="Wingdings" w:hAnsi="Wingdings" w:hint="default"/>
+      </w:rPr>
+    </w:lvl>
+  </w:abstractNum>
+  <w:abstractNum w:abstractNumId="21" w15:restartNumberingAfterBreak="0">
     <w:nsid w:val="70FF28A2"/>
     <w:multiLevelType w:val="hybridMultilevel"/>
     <w:tmpl w:val="ACC219C6"/>
@@ -6972,7 +8908,7 @@
       </w:rPr>
     </w:lvl>
   </w:abstractNum>
-  <w:abstractNum w:abstractNumId="16" w15:restartNumberingAfterBreak="0">
+  <w:abstractNum w:abstractNumId="22" w15:restartNumberingAfterBreak="0">
     <w:nsid w:val="76F27A80"/>
     <w:multiLevelType w:val="hybridMultilevel"/>
     <w:tmpl w:val="C5A861A2"/>
@@ -7085,56 +9021,190 @@
       </w:rPr>
     </w:lvl>
   </w:abstractNum>
+  <w:abstractNum w:abstractNumId="23" w15:restartNumberingAfterBreak="0">
+    <w:nsid w:val="7B943C2E"/>
+    <w:multiLevelType w:val="hybridMultilevel"/>
+    <w:tmpl w:val="EB3CE634"/>
+    <w:lvl w:ilvl="0" w:tplc="04090001">
+      <w:start w:val="1"/>
+      <w:numFmt w:val="bullet"/>
+      <w:lvlText w:val=""/>
+      <w:lvlJc w:val="left"/>
+      <w:pPr>
+        <w:ind w:left="720" w:hanging="360"/>
+      </w:pPr>
+      <w:rPr>
+        <w:rFonts w:ascii="Symbol" w:hAnsi="Symbol" w:hint="default"/>
+      </w:rPr>
+    </w:lvl>
+    <w:lvl w:ilvl="1" w:tplc="04090003" w:tentative="1">
+      <w:start w:val="1"/>
+      <w:numFmt w:val="bullet"/>
+      <w:lvlText w:val="o"/>
+      <w:lvlJc w:val="left"/>
+      <w:pPr>
+        <w:ind w:left="1440" w:hanging="360"/>
+      </w:pPr>
+      <w:rPr>
+        <w:rFonts w:ascii="Courier New" w:hAnsi="Courier New" w:cs="Courier New" w:hint="default"/>
+      </w:rPr>
+    </w:lvl>
+    <w:lvl w:ilvl="2" w:tplc="04090005" w:tentative="1">
+      <w:start w:val="1"/>
+      <w:numFmt w:val="bullet"/>
+      <w:lvlText w:val=""/>
+      <w:lvlJc w:val="left"/>
+      <w:pPr>
+        <w:ind w:left="2160" w:hanging="360"/>
+      </w:pPr>
+      <w:rPr>
+        <w:rFonts w:ascii="Wingdings" w:hAnsi="Wingdings" w:hint="default"/>
+      </w:rPr>
+    </w:lvl>
+    <w:lvl w:ilvl="3" w:tplc="04090001" w:tentative="1">
+      <w:start w:val="1"/>
+      <w:numFmt w:val="bullet"/>
+      <w:lvlText w:val=""/>
+      <w:lvlJc w:val="left"/>
+      <w:pPr>
+        <w:ind w:left="2880" w:hanging="360"/>
+      </w:pPr>
+      <w:rPr>
+        <w:rFonts w:ascii="Symbol" w:hAnsi="Symbol" w:hint="default"/>
+      </w:rPr>
+    </w:lvl>
+    <w:lvl w:ilvl="4" w:tplc="04090003" w:tentative="1">
+      <w:start w:val="1"/>
+      <w:numFmt w:val="bullet"/>
+      <w:lvlText w:val="o"/>
+      <w:lvlJc w:val="left"/>
+      <w:pPr>
+        <w:ind w:left="3600" w:hanging="360"/>
+      </w:pPr>
+      <w:rPr>
+        <w:rFonts w:ascii="Courier New" w:hAnsi="Courier New" w:cs="Courier New" w:hint="default"/>
+      </w:rPr>
+    </w:lvl>
+    <w:lvl w:ilvl="5" w:tplc="04090005" w:tentative="1">
+      <w:start w:val="1"/>
+      <w:numFmt w:val="bullet"/>
+      <w:lvlText w:val=""/>
+      <w:lvlJc w:val="left"/>
+      <w:pPr>
+        <w:ind w:left="4320" w:hanging="360"/>
+      </w:pPr>
+      <w:rPr>
+        <w:rFonts w:ascii="Wingdings" w:hAnsi="Wingdings" w:hint="default"/>
+      </w:rPr>
+    </w:lvl>
+    <w:lvl w:ilvl="6" w:tplc="04090001" w:tentative="1">
+      <w:start w:val="1"/>
+      <w:numFmt w:val="bullet"/>
+      <w:lvlText w:val=""/>
+      <w:lvlJc w:val="left"/>
+      <w:pPr>
+        <w:ind w:left="5040" w:hanging="360"/>
+      </w:pPr>
+      <w:rPr>
+        <w:rFonts w:ascii="Symbol" w:hAnsi="Symbol" w:hint="default"/>
+      </w:rPr>
+    </w:lvl>
+    <w:lvl w:ilvl="7" w:tplc="04090003" w:tentative="1">
+      <w:start w:val="1"/>
+      <w:numFmt w:val="bullet"/>
+      <w:lvlText w:val="o"/>
+      <w:lvlJc w:val="left"/>
+      <w:pPr>
+        <w:ind w:left="5760" w:hanging="360"/>
+      </w:pPr>
+      <w:rPr>
+        <w:rFonts w:ascii="Courier New" w:hAnsi="Courier New" w:cs="Courier New" w:hint="default"/>
+      </w:rPr>
+    </w:lvl>
+    <w:lvl w:ilvl="8" w:tplc="04090005" w:tentative="1">
+      <w:start w:val="1"/>
+      <w:numFmt w:val="bullet"/>
+      <w:lvlText w:val=""/>
+      <w:lvlJc w:val="left"/>
+      <w:pPr>
+        <w:ind w:left="6480" w:hanging="360"/>
+      </w:pPr>
+      <w:rPr>
+        <w:rFonts w:ascii="Wingdings" w:hAnsi="Wingdings" w:hint="default"/>
+      </w:rPr>
+    </w:lvl>
+  </w:abstractNum>
   <w:num w:numId="1">
+    <w:abstractNumId w:val="17"/>
+  </w:num>
+  <w:num w:numId="2">
+    <w:abstractNumId w:val="12"/>
+  </w:num>
+  <w:num w:numId="3">
+    <w:abstractNumId w:val="7"/>
+  </w:num>
+  <w:num w:numId="4">
+    <w:abstractNumId w:val="8"/>
+  </w:num>
+  <w:num w:numId="5">
+    <w:abstractNumId w:val="9"/>
+  </w:num>
+  <w:num w:numId="6">
+    <w:abstractNumId w:val="5"/>
+  </w:num>
+  <w:num w:numId="7">
+    <w:abstractNumId w:val="16"/>
+  </w:num>
+  <w:num w:numId="8">
+    <w:abstractNumId w:val="18"/>
+  </w:num>
+  <w:num w:numId="9">
+    <w:abstractNumId w:val="21"/>
+  </w:num>
+  <w:num w:numId="10">
+    <w:abstractNumId w:val="22"/>
+  </w:num>
+  <w:num w:numId="11">
+    <w:abstractNumId w:val="14"/>
+  </w:num>
+  <w:num w:numId="12">
+    <w:abstractNumId w:val="2"/>
+  </w:num>
+  <w:num w:numId="13">
+    <w:abstractNumId w:val="4"/>
+  </w:num>
+  <w:num w:numId="14">
     <w:abstractNumId w:val="13"/>
   </w:num>
-  <w:num w:numId="2">
-    <w:abstractNumId w:val="9"/>
-  </w:num>
-  <w:num w:numId="3">
-    <w:abstractNumId w:val="5"/>
-  </w:num>
-  <w:num w:numId="4">
-    <w:abstractNumId w:val="6"/>
-  </w:num>
-  <w:num w:numId="5">
-    <w:abstractNumId w:val="7"/>
-  </w:num>
-  <w:num w:numId="6">
-    <w:abstractNumId w:val="4"/>
-  </w:num>
-  <w:num w:numId="7">
-    <w:abstractNumId w:val="12"/>
-  </w:num>
-  <w:num w:numId="8">
-    <w:abstractNumId w:val="14"/>
-  </w:num>
-  <w:num w:numId="9">
-    <w:abstractNumId w:val="15"/>
-  </w:num>
-  <w:num w:numId="10">
-    <w:abstractNumId w:val="16"/>
-  </w:num>
-  <w:num w:numId="11">
-    <w:abstractNumId w:val="11"/>
-  </w:num>
-  <w:num w:numId="12">
-    <w:abstractNumId w:val="1"/>
-  </w:num>
-  <w:num w:numId="13">
+  <w:num w:numId="15">
     <w:abstractNumId w:val="3"/>
-  </w:num>
-  <w:num w:numId="14">
-    <w:abstractNumId w:val="10"/>
-  </w:num>
-  <w:num w:numId="15">
-    <w:abstractNumId w:val="2"/>
   </w:num>
   <w:num w:numId="16">
     <w:abstractNumId w:val="0"/>
   </w:num>
   <w:num w:numId="17">
-    <w:abstractNumId w:val="8"/>
+    <w:abstractNumId w:val="10"/>
+  </w:num>
+  <w:num w:numId="18">
+    <w:abstractNumId w:val="19"/>
+  </w:num>
+  <w:num w:numId="19">
+    <w:abstractNumId w:val="15"/>
+  </w:num>
+  <w:num w:numId="20">
+    <w:abstractNumId w:val="11"/>
+  </w:num>
+  <w:num w:numId="21">
+    <w:abstractNumId w:val="1"/>
+  </w:num>
+  <w:num w:numId="22">
+    <w:abstractNumId w:val="6"/>
+  </w:num>
+  <w:num w:numId="23">
+    <w:abstractNumId w:val="20"/>
+  </w:num>
+  <w:num w:numId="24">
+    <w:abstractNumId w:val="23"/>
   </w:num>
 </w:numbering>
 </file>

</xml_diff>

<commit_message>
Update User Logic, User Controller, API DOC
</commit_message>
<xml_diff>
--- a/API.docx
+++ b/API.docx
@@ -5746,10 +5746,7 @@
         </w:numPr>
       </w:pPr>
       <w:r>
-        <w:t>action: 1 = create, 2 = update, 3 = delete, 4 = activate, 5 = deactivate</w:t>
-      </w:r>
-      <w:r>
-        <w:t>, 13 = change password</w:t>
+        <w:t>action: 1 = create, 2 = update, 3 = delete, 4 = activate, 5 = deactivate, 13 = change password</w:t>
       </w:r>
     </w:p>
     <w:p>
@@ -5776,10 +5773,7 @@
         </w:numPr>
       </w:pPr>
       <w:r>
-        <w:t xml:space="preserve">action: </w:t>
-      </w:r>
-      <w:r>
-        <w:t xml:space="preserve">11 = </w:t>
+        <w:t xml:space="preserve">action: 11 = </w:t>
       </w:r>
       <w:r>
         <w:rPr>
@@ -6096,6 +6090,21 @@
         </w:rPr>
         <w:t>":"",</w:t>
       </w:r>
+      <w:r>
+        <w:rPr>
+          <w:rFonts w:ascii="Calibri" w:eastAsia="Times New Roman" w:hAnsi="Calibri" w:cs="Calibri"/>
+          <w:szCs w:val="22"/>
+        </w:rPr>
+        <w:tab/>
+      </w:r>
+      <w:r>
+        <w:rPr>
+          <w:rFonts w:ascii="Calibri" w:eastAsia="Times New Roman" w:hAnsi="Calibri" w:cs="Calibri"/>
+          <w:color w:val="FF0000"/>
+          <w:szCs w:val="22"/>
+        </w:rPr>
+        <w:t>&lt;-require</w:t>
+      </w:r>
     </w:p>
     <w:p>
       <w:pPr>
@@ -6126,6 +6135,21 @@
         </w:rPr>
         <w:t>"name":"",</w:t>
       </w:r>
+      <w:r>
+        <w:rPr>
+          <w:rFonts w:ascii="Calibri" w:eastAsia="Times New Roman" w:hAnsi="Calibri" w:cs="Calibri"/>
+          <w:szCs w:val="22"/>
+        </w:rPr>
+        <w:tab/>
+      </w:r>
+      <w:r>
+        <w:rPr>
+          <w:rFonts w:ascii="Calibri" w:eastAsia="Times New Roman" w:hAnsi="Calibri" w:cs="Calibri"/>
+          <w:color w:val="FF0000"/>
+          <w:szCs w:val="22"/>
+        </w:rPr>
+        <w:t>&lt;-require</w:t>
+      </w:r>
     </w:p>
     <w:p>
       <w:pPr>
@@ -6232,6 +6256,21 @@
         </w:rPr>
         <w:t>"email":"",</w:t>
       </w:r>
+      <w:r>
+        <w:rPr>
+          <w:rFonts w:ascii="Calibri" w:eastAsia="Times New Roman" w:hAnsi="Calibri" w:cs="Calibri"/>
+          <w:szCs w:val="22"/>
+        </w:rPr>
+        <w:tab/>
+      </w:r>
+      <w:r>
+        <w:rPr>
+          <w:rFonts w:ascii="Calibri" w:eastAsia="Times New Roman" w:hAnsi="Calibri" w:cs="Calibri"/>
+          <w:color w:val="FF0000"/>
+          <w:szCs w:val="22"/>
+        </w:rPr>
+        <w:t>&lt;- this is username</w:t>
+      </w:r>
     </w:p>
     <w:p>
       <w:pPr>
@@ -6261,6 +6300,21 @@
           <w:szCs w:val="22"/>
         </w:rPr>
         <w:t>"password":""</w:t>
+      </w:r>
+      <w:r>
+        <w:rPr>
+          <w:rFonts w:ascii="Calibri" w:eastAsia="Times New Roman" w:hAnsi="Calibri" w:cs="Calibri"/>
+          <w:szCs w:val="22"/>
+        </w:rPr>
+        <w:tab/>
+      </w:r>
+      <w:r>
+        <w:rPr>
+          <w:rFonts w:ascii="Calibri" w:eastAsia="Times New Roman" w:hAnsi="Calibri" w:cs="Calibri"/>
+          <w:color w:val="FF0000"/>
+          <w:szCs w:val="22"/>
+        </w:rPr>
+        <w:t>&lt;-require</w:t>
       </w:r>
     </w:p>
     <w:p>
@@ -6428,9 +6482,1369 @@
         </w:rPr>
         <w:t>“401”: not admin, or invalid password</w:t>
       </w:r>
+    </w:p>
+    <w:p>
+      <w:pPr>
+        <w:pStyle w:val="Heading2"/>
+        <w:rPr>
+          <w:rFonts w:eastAsia="Times New Roman"/>
+        </w:rPr>
+      </w:pPr>
+      <w:r>
+        <w:rPr>
+          <w:rFonts w:eastAsia="Times New Roman"/>
+        </w:rPr>
+        <w:t>Edit User</w:t>
+      </w:r>
+    </w:p>
+    <w:p>
+      <w:pPr>
+        <w:pStyle w:val="ListParagraph"/>
+        <w:numPr>
+          <w:ilvl w:val="0"/>
+          <w:numId w:val="24"/>
+        </w:numPr>
+      </w:pPr>
+      <w:r>
+        <w:t xml:space="preserve">URL: </w:t>
+      </w:r>
+      <w:proofErr w:type="spellStart"/>
+      <w:r>
+        <w:t>api</w:t>
+      </w:r>
+      <w:proofErr w:type="spellEnd"/>
+      <w:r>
+        <w:t>/user/edit/</w:t>
+      </w:r>
+      <w:r>
+        <w:t>{</w:t>
+      </w:r>
+      <w:proofErr w:type="spellStart"/>
+      <w:r>
+        <w:t>user_id</w:t>
+      </w:r>
+      <w:proofErr w:type="spellEnd"/>
+      <w:r>
+        <w:t>}</w:t>
+      </w:r>
+    </w:p>
+    <w:p>
+      <w:pPr>
+        <w:pStyle w:val="ListParagraph"/>
+        <w:numPr>
+          <w:ilvl w:val="0"/>
+          <w:numId w:val="24"/>
+        </w:numPr>
+      </w:pPr>
+      <w:r>
+        <w:t>METHOD: PUT</w:t>
+      </w:r>
+    </w:p>
+    <w:p>
+      <w:pPr>
+        <w:pStyle w:val="ListParagraph"/>
+        <w:numPr>
+          <w:ilvl w:val="0"/>
+          <w:numId w:val="24"/>
+        </w:numPr>
+      </w:pPr>
+      <w:r>
+        <w:t>Body</w:t>
+      </w:r>
+      <w:r>
+        <w:t>:</w:t>
+      </w:r>
+    </w:p>
+    <w:p>
+      <w:pPr>
+        <w:spacing w:after="0" w:line="240" w:lineRule="auto"/>
+        <w:ind w:left="360"/>
+        <w:rPr>
+          <w:rFonts w:ascii="Calibri" w:eastAsia="Times New Roman" w:hAnsi="Calibri" w:cs="Calibri"/>
+          <w:szCs w:val="22"/>
+        </w:rPr>
+      </w:pPr>
+      <w:r>
+        <w:rPr>
+          <w:rFonts w:ascii="Calibri" w:eastAsia="Times New Roman" w:hAnsi="Calibri" w:cs="Calibri"/>
+          <w:szCs w:val="22"/>
+        </w:rPr>
+        <w:t>{</w:t>
+      </w:r>
+    </w:p>
+    <w:p>
+      <w:pPr>
+        <w:spacing w:after="0" w:line="240" w:lineRule="auto"/>
+        <w:ind w:left="360"/>
+        <w:rPr>
+          <w:rFonts w:ascii="Calibri" w:eastAsia="Times New Roman" w:hAnsi="Calibri" w:cs="Calibri"/>
+          <w:szCs w:val="22"/>
+        </w:rPr>
+      </w:pPr>
+      <w:r>
+        <w:rPr>
+          <w:rFonts w:ascii="Calibri" w:eastAsia="Times New Roman" w:hAnsi="Calibri" w:cs="Calibri"/>
+          <w:szCs w:val="22"/>
+        </w:rPr>
+        <w:tab/>
+      </w:r>
+      <w:r>
+        <w:rPr>
+          <w:rFonts w:ascii="Calibri" w:eastAsia="Times New Roman" w:hAnsi="Calibri" w:cs="Calibri"/>
+          <w:szCs w:val="22"/>
+        </w:rPr>
+        <w:t>"</w:t>
+      </w:r>
+      <w:proofErr w:type="spellStart"/>
+      <w:r>
+        <w:rPr>
+          <w:rFonts w:ascii="Calibri" w:eastAsia="Times New Roman" w:hAnsi="Calibri" w:cs="Calibri"/>
+          <w:szCs w:val="22"/>
+        </w:rPr>
+        <w:t>admin_password</w:t>
+      </w:r>
+      <w:proofErr w:type="spellEnd"/>
+      <w:r>
+        <w:rPr>
+          <w:rFonts w:ascii="Calibri" w:eastAsia="Times New Roman" w:hAnsi="Calibri" w:cs="Calibri"/>
+          <w:szCs w:val="22"/>
+        </w:rPr>
+        <w:t>":"",</w:t>
+      </w:r>
+    </w:p>
+    <w:p>
+      <w:pPr>
+        <w:spacing w:after="0" w:line="240" w:lineRule="auto"/>
+        <w:ind w:left="360"/>
+        <w:rPr>
+          <w:rFonts w:ascii="Calibri" w:eastAsia="Times New Roman" w:hAnsi="Calibri" w:cs="Calibri"/>
+          <w:szCs w:val="22"/>
+        </w:rPr>
+      </w:pPr>
+      <w:r>
+        <w:rPr>
+          <w:rFonts w:ascii="Calibri" w:eastAsia="Times New Roman" w:hAnsi="Calibri" w:cs="Calibri"/>
+          <w:szCs w:val="22"/>
+        </w:rPr>
+        <w:tab/>
+      </w:r>
+      <w:r>
+        <w:rPr>
+          <w:rFonts w:ascii="Calibri" w:eastAsia="Times New Roman" w:hAnsi="Calibri" w:cs="Calibri"/>
+          <w:szCs w:val="22"/>
+        </w:rPr>
+        <w:t>"</w:t>
+      </w:r>
+      <w:proofErr w:type="spellStart"/>
+      <w:r>
+        <w:rPr>
+          <w:rFonts w:ascii="Calibri" w:eastAsia="Times New Roman" w:hAnsi="Calibri" w:cs="Calibri"/>
+          <w:szCs w:val="22"/>
+        </w:rPr>
+        <w:t>user_info</w:t>
+      </w:r>
+      <w:proofErr w:type="spellEnd"/>
+      <w:proofErr w:type="gramStart"/>
+      <w:r>
+        <w:rPr>
+          <w:rFonts w:ascii="Calibri" w:eastAsia="Times New Roman" w:hAnsi="Calibri" w:cs="Calibri"/>
+          <w:szCs w:val="22"/>
+        </w:rPr>
+        <w:t>":{</w:t>
+      </w:r>
+      <w:proofErr w:type="gramEnd"/>
+    </w:p>
+    <w:p>
+      <w:pPr>
+        <w:spacing w:after="0" w:line="240" w:lineRule="auto"/>
+        <w:ind w:left="360"/>
+        <w:rPr>
+          <w:rFonts w:ascii="Calibri" w:eastAsia="Times New Roman" w:hAnsi="Calibri" w:cs="Calibri"/>
+          <w:szCs w:val="22"/>
+        </w:rPr>
+      </w:pPr>
+      <w:r>
+        <w:rPr>
+          <w:rFonts w:ascii="Calibri" w:eastAsia="Times New Roman" w:hAnsi="Calibri" w:cs="Calibri"/>
+          <w:szCs w:val="22"/>
+        </w:rPr>
+        <w:tab/>
+      </w:r>
+      <w:r>
+        <w:rPr>
+          <w:rFonts w:ascii="Calibri" w:eastAsia="Times New Roman" w:hAnsi="Calibri" w:cs="Calibri"/>
+          <w:szCs w:val="22"/>
+        </w:rPr>
+        <w:tab/>
+      </w:r>
+      <w:r>
+        <w:rPr>
+          <w:rFonts w:ascii="Calibri" w:eastAsia="Times New Roman" w:hAnsi="Calibri" w:cs="Calibri"/>
+          <w:szCs w:val="22"/>
+        </w:rPr>
+        <w:t>"</w:t>
+      </w:r>
+      <w:proofErr w:type="spellStart"/>
+      <w:r>
+        <w:rPr>
+          <w:rFonts w:ascii="Calibri" w:eastAsia="Times New Roman" w:hAnsi="Calibri" w:cs="Calibri"/>
+          <w:szCs w:val="22"/>
+        </w:rPr>
+        <w:t>user_no</w:t>
+      </w:r>
+      <w:proofErr w:type="spellEnd"/>
+      <w:r>
+        <w:rPr>
+          <w:rFonts w:ascii="Calibri" w:eastAsia="Times New Roman" w:hAnsi="Calibri" w:cs="Calibri"/>
+          <w:szCs w:val="22"/>
+        </w:rPr>
+        <w:t>":"",</w:t>
+      </w:r>
+      <w:r>
+        <w:rPr>
+          <w:rFonts w:ascii="Calibri" w:eastAsia="Times New Roman" w:hAnsi="Calibri" w:cs="Calibri"/>
+          <w:szCs w:val="22"/>
+        </w:rPr>
+        <w:tab/>
+      </w:r>
+      <w:r>
+        <w:rPr>
+          <w:rFonts w:ascii="Calibri" w:eastAsia="Times New Roman" w:hAnsi="Calibri" w:cs="Calibri"/>
+          <w:color w:val="FF0000"/>
+          <w:szCs w:val="22"/>
+        </w:rPr>
+        <w:t xml:space="preserve">&lt;- when </w:t>
+      </w:r>
+      <w:proofErr w:type="spellStart"/>
+      <w:r>
+        <w:rPr>
+          <w:rFonts w:ascii="Calibri" w:eastAsia="Times New Roman" w:hAnsi="Calibri" w:cs="Calibri"/>
+          <w:color w:val="FF0000"/>
+          <w:szCs w:val="22"/>
+        </w:rPr>
+        <w:t>delete_able</w:t>
+      </w:r>
+      <w:proofErr w:type="spellEnd"/>
+      <w:r>
+        <w:rPr>
+          <w:rFonts w:ascii="Calibri" w:eastAsia="Times New Roman" w:hAnsi="Calibri" w:cs="Calibri"/>
+          <w:color w:val="FF0000"/>
+          <w:szCs w:val="22"/>
+        </w:rPr>
+        <w:t xml:space="preserve"> is false, </w:t>
+      </w:r>
+      <w:proofErr w:type="spellStart"/>
+      <w:r>
+        <w:rPr>
+          <w:rFonts w:ascii="Calibri" w:eastAsia="Times New Roman" w:hAnsi="Calibri" w:cs="Calibri"/>
+          <w:color w:val="FF0000"/>
+          <w:szCs w:val="22"/>
+        </w:rPr>
+        <w:t>can not</w:t>
+      </w:r>
+      <w:proofErr w:type="spellEnd"/>
+      <w:r>
+        <w:rPr>
+          <w:rFonts w:ascii="Calibri" w:eastAsia="Times New Roman" w:hAnsi="Calibri" w:cs="Calibri"/>
+          <w:color w:val="FF0000"/>
+          <w:szCs w:val="22"/>
+        </w:rPr>
+        <w:t xml:space="preserve"> change this</w:t>
+      </w:r>
+    </w:p>
+    <w:p>
+      <w:pPr>
+        <w:spacing w:after="0" w:line="240" w:lineRule="auto"/>
+        <w:ind w:left="360"/>
+        <w:rPr>
+          <w:rFonts w:ascii="Calibri" w:eastAsia="Times New Roman" w:hAnsi="Calibri" w:cs="Calibri"/>
+          <w:szCs w:val="22"/>
+        </w:rPr>
+      </w:pPr>
+      <w:r>
+        <w:rPr>
+          <w:rFonts w:ascii="Calibri" w:eastAsia="Times New Roman" w:hAnsi="Calibri" w:cs="Calibri"/>
+          <w:szCs w:val="22"/>
+        </w:rPr>
+        <w:tab/>
+      </w:r>
+      <w:r>
+        <w:rPr>
+          <w:rFonts w:ascii="Calibri" w:eastAsia="Times New Roman" w:hAnsi="Calibri" w:cs="Calibri"/>
+          <w:szCs w:val="22"/>
+        </w:rPr>
+        <w:tab/>
+      </w:r>
+      <w:r>
+        <w:rPr>
+          <w:rFonts w:ascii="Calibri" w:eastAsia="Times New Roman" w:hAnsi="Calibri" w:cs="Calibri"/>
+          <w:szCs w:val="22"/>
+        </w:rPr>
+        <w:t>"name":"",</w:t>
+      </w:r>
+      <w:r>
+        <w:rPr>
+          <w:rFonts w:ascii="Calibri" w:eastAsia="Times New Roman" w:hAnsi="Calibri" w:cs="Calibri"/>
+          <w:szCs w:val="22"/>
+        </w:rPr>
+        <w:tab/>
+      </w:r>
+    </w:p>
+    <w:p>
+      <w:pPr>
+        <w:spacing w:after="0" w:line="240" w:lineRule="auto"/>
+        <w:ind w:left="360"/>
+        <w:rPr>
+          <w:rFonts w:ascii="Calibri" w:eastAsia="Times New Roman" w:hAnsi="Calibri" w:cs="Calibri"/>
+          <w:szCs w:val="22"/>
+        </w:rPr>
+      </w:pPr>
+      <w:r>
+        <w:rPr>
+          <w:rFonts w:ascii="Calibri" w:eastAsia="Times New Roman" w:hAnsi="Calibri" w:cs="Calibri"/>
+          <w:szCs w:val="22"/>
+        </w:rPr>
+        <w:tab/>
+      </w:r>
+      <w:r>
+        <w:rPr>
+          <w:rFonts w:ascii="Calibri" w:eastAsia="Times New Roman" w:hAnsi="Calibri" w:cs="Calibri"/>
+          <w:szCs w:val="22"/>
+        </w:rPr>
+        <w:tab/>
+      </w:r>
+      <w:r>
+        <w:rPr>
+          <w:rFonts w:ascii="Calibri" w:eastAsia="Times New Roman" w:hAnsi="Calibri" w:cs="Calibri"/>
+          <w:szCs w:val="22"/>
+        </w:rPr>
+        <w:t>"</w:t>
+      </w:r>
+      <w:proofErr w:type="spellStart"/>
+      <w:r>
+        <w:rPr>
+          <w:rFonts w:ascii="Calibri" w:eastAsia="Times New Roman" w:hAnsi="Calibri" w:cs="Calibri"/>
+          <w:szCs w:val="22"/>
+        </w:rPr>
+        <w:t>phone_number</w:t>
+      </w:r>
+      <w:proofErr w:type="spellEnd"/>
+      <w:r>
+        <w:rPr>
+          <w:rFonts w:ascii="Calibri" w:eastAsia="Times New Roman" w:hAnsi="Calibri" w:cs="Calibri"/>
+          <w:szCs w:val="22"/>
+        </w:rPr>
+        <w:t>":"",</w:t>
+      </w:r>
+    </w:p>
+    <w:p>
+      <w:pPr>
+        <w:spacing w:after="0" w:line="240" w:lineRule="auto"/>
+        <w:ind w:left="360"/>
+        <w:rPr>
+          <w:rFonts w:ascii="Calibri" w:eastAsia="Times New Roman" w:hAnsi="Calibri" w:cs="Calibri"/>
+          <w:szCs w:val="22"/>
+        </w:rPr>
+      </w:pPr>
+      <w:r>
+        <w:rPr>
+          <w:rFonts w:ascii="Calibri" w:eastAsia="Times New Roman" w:hAnsi="Calibri" w:cs="Calibri"/>
+          <w:szCs w:val="22"/>
+        </w:rPr>
+        <w:tab/>
+      </w:r>
+      <w:r>
+        <w:rPr>
+          <w:rFonts w:ascii="Calibri" w:eastAsia="Times New Roman" w:hAnsi="Calibri" w:cs="Calibri"/>
+          <w:szCs w:val="22"/>
+        </w:rPr>
+        <w:tab/>
+      </w:r>
+      <w:r>
+        <w:rPr>
+          <w:rFonts w:ascii="Calibri" w:eastAsia="Times New Roman" w:hAnsi="Calibri" w:cs="Calibri"/>
+          <w:szCs w:val="22"/>
+        </w:rPr>
+        <w:t>"note":"",</w:t>
+      </w:r>
+    </w:p>
+    <w:p>
+      <w:pPr>
+        <w:spacing w:after="0" w:line="240" w:lineRule="auto"/>
+        <w:ind w:left="360"/>
+        <w:rPr>
+          <w:rFonts w:ascii="Calibri" w:eastAsia="Times New Roman" w:hAnsi="Calibri" w:cs="Calibri"/>
+          <w:szCs w:val="22"/>
+        </w:rPr>
+      </w:pPr>
+      <w:r>
+        <w:rPr>
+          <w:rFonts w:ascii="Calibri" w:eastAsia="Times New Roman" w:hAnsi="Calibri" w:cs="Calibri"/>
+          <w:szCs w:val="22"/>
+        </w:rPr>
+        <w:tab/>
+      </w:r>
+      <w:r>
+        <w:rPr>
+          <w:rFonts w:ascii="Calibri" w:eastAsia="Times New Roman" w:hAnsi="Calibri" w:cs="Calibri"/>
+          <w:szCs w:val="22"/>
+        </w:rPr>
+        <w:tab/>
+      </w:r>
+      <w:r>
+        <w:rPr>
+          <w:rFonts w:ascii="Calibri" w:eastAsia="Times New Roman" w:hAnsi="Calibri" w:cs="Calibri"/>
+          <w:szCs w:val="22"/>
+        </w:rPr>
+        <w:t>"email":"",</w:t>
+      </w:r>
+      <w:r>
+        <w:rPr>
+          <w:rFonts w:ascii="Calibri" w:eastAsia="Times New Roman" w:hAnsi="Calibri" w:cs="Calibri"/>
+          <w:szCs w:val="22"/>
+        </w:rPr>
+        <w:tab/>
+      </w:r>
+      <w:r>
+        <w:rPr>
+          <w:rFonts w:ascii="Calibri" w:eastAsia="Times New Roman" w:hAnsi="Calibri" w:cs="Calibri"/>
+          <w:color w:val="FF0000"/>
+          <w:szCs w:val="22"/>
+        </w:rPr>
+        <w:t>&lt;-can change username</w:t>
+      </w:r>
+    </w:p>
+    <w:p>
+      <w:pPr>
+        <w:spacing w:after="0" w:line="240" w:lineRule="auto"/>
+        <w:ind w:left="360"/>
+        <w:rPr>
+          <w:rFonts w:ascii="Calibri" w:eastAsia="Times New Roman" w:hAnsi="Calibri" w:cs="Calibri"/>
+          <w:szCs w:val="22"/>
+        </w:rPr>
+      </w:pPr>
+      <w:r>
+        <w:rPr>
+          <w:rFonts w:ascii="Calibri" w:eastAsia="Times New Roman" w:hAnsi="Calibri" w:cs="Calibri"/>
+          <w:szCs w:val="22"/>
+        </w:rPr>
+        <w:tab/>
+      </w:r>
+      <w:r>
+        <w:rPr>
+          <w:rFonts w:ascii="Calibri" w:eastAsia="Times New Roman" w:hAnsi="Calibri" w:cs="Calibri"/>
+          <w:szCs w:val="22"/>
+        </w:rPr>
+        <w:t>}</w:t>
+      </w:r>
+    </w:p>
+    <w:p>
+      <w:pPr>
+        <w:spacing w:after="0" w:line="240" w:lineRule="auto"/>
+        <w:ind w:left="360"/>
+        <w:rPr>
+          <w:rFonts w:ascii="Calibri" w:eastAsia="Times New Roman" w:hAnsi="Calibri" w:cs="Calibri"/>
+          <w:szCs w:val="22"/>
+        </w:rPr>
+      </w:pPr>
+      <w:r>
+        <w:rPr>
+          <w:rFonts w:ascii="Calibri" w:eastAsia="Times New Roman" w:hAnsi="Calibri" w:cs="Calibri"/>
+          <w:szCs w:val="22"/>
+        </w:rPr>
+        <w:t>}</w:t>
+      </w:r>
+    </w:p>
+    <w:p>
+      <w:pPr>
+        <w:pStyle w:val="ListParagraph"/>
+        <w:numPr>
+          <w:ilvl w:val="0"/>
+          <w:numId w:val="25"/>
+        </w:numPr>
+        <w:spacing w:after="0" w:line="240" w:lineRule="auto"/>
+        <w:ind w:left="720"/>
+        <w:rPr>
+          <w:rFonts w:ascii="Calibri" w:eastAsia="Times New Roman" w:hAnsi="Calibri" w:cs="Calibri"/>
+          <w:szCs w:val="22"/>
+        </w:rPr>
+      </w:pPr>
+      <w:r>
+        <w:rPr>
+          <w:rFonts w:ascii="Calibri" w:eastAsia="Times New Roman" w:hAnsi="Calibri" w:cs="Calibri"/>
+          <w:szCs w:val="22"/>
+        </w:rPr>
+        <w:t>Status:</w:t>
+      </w:r>
+    </w:p>
+    <w:p>
+      <w:pPr>
+        <w:pStyle w:val="ListParagraph"/>
+        <w:numPr>
+          <w:ilvl w:val="0"/>
+          <w:numId w:val="26"/>
+        </w:numPr>
+        <w:spacing w:after="0" w:line="240" w:lineRule="auto"/>
+        <w:rPr>
+          <w:rFonts w:ascii="Calibri" w:eastAsia="Times New Roman" w:hAnsi="Calibri" w:cs="Calibri"/>
+          <w:szCs w:val="22"/>
+        </w:rPr>
+      </w:pPr>
+      <w:r>
+        <w:rPr>
+          <w:rFonts w:ascii="Calibri" w:eastAsia="Times New Roman" w:hAnsi="Calibri" w:cs="Calibri"/>
+          <w:szCs w:val="22"/>
+        </w:rPr>
+        <w:t>“200”: success</w:t>
+      </w:r>
+    </w:p>
+    <w:p>
+      <w:pPr>
+        <w:pStyle w:val="ListParagraph"/>
+        <w:numPr>
+          <w:ilvl w:val="0"/>
+          <w:numId w:val="26"/>
+        </w:numPr>
+        <w:spacing w:after="0" w:line="240" w:lineRule="auto"/>
+        <w:rPr>
+          <w:rFonts w:ascii="Calibri" w:eastAsia="Times New Roman" w:hAnsi="Calibri" w:cs="Calibri"/>
+          <w:szCs w:val="22"/>
+        </w:rPr>
+      </w:pPr>
+      <w:r>
+        <w:rPr>
+          <w:rFonts w:ascii="Calibri" w:eastAsia="Times New Roman" w:hAnsi="Calibri" w:cs="Calibri"/>
+          <w:szCs w:val="22"/>
+        </w:rPr>
+        <w:t>“300”: Duplicate username</w:t>
+      </w:r>
+    </w:p>
+    <w:p>
+      <w:pPr>
+        <w:pStyle w:val="ListParagraph"/>
+        <w:numPr>
+          <w:ilvl w:val="0"/>
+          <w:numId w:val="26"/>
+        </w:numPr>
+        <w:spacing w:after="0" w:line="240" w:lineRule="auto"/>
+        <w:rPr>
+          <w:rFonts w:ascii="Calibri" w:eastAsia="Times New Roman" w:hAnsi="Calibri" w:cs="Calibri"/>
+          <w:szCs w:val="22"/>
+        </w:rPr>
+      </w:pPr>
+      <w:r>
+        <w:rPr>
+          <w:rFonts w:ascii="Calibri" w:eastAsia="Times New Roman" w:hAnsi="Calibri" w:cs="Calibri"/>
+          <w:szCs w:val="22"/>
+        </w:rPr>
+        <w:t>“301”: Duplicate user number</w:t>
+      </w:r>
+    </w:p>
+    <w:p>
+      <w:pPr>
+        <w:pStyle w:val="ListParagraph"/>
+        <w:numPr>
+          <w:ilvl w:val="0"/>
+          <w:numId w:val="26"/>
+        </w:numPr>
+        <w:spacing w:after="0" w:line="240" w:lineRule="auto"/>
+        <w:rPr>
+          <w:rFonts w:ascii="Calibri" w:eastAsia="Times New Roman" w:hAnsi="Calibri" w:cs="Calibri"/>
+          <w:szCs w:val="22"/>
+        </w:rPr>
+      </w:pPr>
+      <w:r>
+        <w:rPr>
+          <w:rFonts w:ascii="Calibri" w:eastAsia="Times New Roman" w:hAnsi="Calibri" w:cs="Calibri"/>
+          <w:szCs w:val="22"/>
+        </w:rPr>
+        <w:t>“401”: user not admin, or invalid admin password</w:t>
+      </w:r>
+    </w:p>
+    <w:p>
+      <w:pPr>
+        <w:pStyle w:val="Heading2"/>
+        <w:rPr>
+          <w:rFonts w:eastAsia="Times New Roman"/>
+        </w:rPr>
+      </w:pPr>
+      <w:r>
+        <w:rPr>
+          <w:rFonts w:eastAsia="Times New Roman"/>
+        </w:rPr>
+        <w:t>Delete User</w:t>
+      </w:r>
+    </w:p>
+    <w:p>
+      <w:pPr>
+        <w:pStyle w:val="ListParagraph"/>
+        <w:numPr>
+          <w:ilvl w:val="0"/>
+          <w:numId w:val="25"/>
+        </w:numPr>
+        <w:ind w:left="720"/>
+      </w:pPr>
+      <w:r>
+        <w:t xml:space="preserve">URL: </w:t>
+      </w:r>
+      <w:proofErr w:type="spellStart"/>
+      <w:r>
+        <w:t>api</w:t>
+      </w:r>
+      <w:proofErr w:type="spellEnd"/>
+      <w:r>
+        <w:t>/user/delete/</w:t>
+      </w:r>
+      <w:r>
+        <w:t>{</w:t>
+      </w:r>
+      <w:proofErr w:type="spellStart"/>
+      <w:r>
+        <w:t>user_id</w:t>
+      </w:r>
+      <w:proofErr w:type="spellEnd"/>
+      <w:r>
+        <w:t>}</w:t>
+      </w:r>
+    </w:p>
+    <w:p>
+      <w:pPr>
+        <w:pStyle w:val="ListParagraph"/>
+        <w:numPr>
+          <w:ilvl w:val="0"/>
+          <w:numId w:val="25"/>
+        </w:numPr>
+        <w:ind w:left="720"/>
+      </w:pPr>
+      <w:r>
+        <w:t>METHOD: DELTE</w:t>
+      </w:r>
+    </w:p>
+    <w:p>
+      <w:pPr>
+        <w:pStyle w:val="ListParagraph"/>
+        <w:numPr>
+          <w:ilvl w:val="0"/>
+          <w:numId w:val="25"/>
+        </w:numPr>
+        <w:ind w:left="720"/>
+      </w:pPr>
+      <w:r>
+        <w:t>Body:</w:t>
+      </w:r>
+    </w:p>
+    <w:p>
+      <w:pPr>
+        <w:spacing w:after="0" w:line="240" w:lineRule="auto"/>
+        <w:ind w:left="720"/>
+        <w:rPr>
+          <w:rFonts w:ascii="Calibri" w:eastAsia="Times New Roman" w:hAnsi="Calibri" w:cs="Calibri"/>
+          <w:szCs w:val="22"/>
+        </w:rPr>
+      </w:pPr>
+      <w:r>
+        <w:rPr>
+          <w:rFonts w:ascii="Calibri" w:eastAsia="Times New Roman" w:hAnsi="Calibri" w:cs="Calibri"/>
+          <w:szCs w:val="22"/>
+        </w:rPr>
+        <w:t>{</w:t>
+      </w:r>
+    </w:p>
+    <w:p>
+      <w:pPr>
+        <w:spacing w:after="0" w:line="240" w:lineRule="auto"/>
+        <w:ind w:left="720"/>
+        <w:rPr>
+          <w:rFonts w:ascii="Calibri" w:eastAsia="Times New Roman" w:hAnsi="Calibri" w:cs="Calibri"/>
+          <w:szCs w:val="22"/>
+        </w:rPr>
+      </w:pPr>
+      <w:r>
+        <w:rPr>
+          <w:rFonts w:ascii="Calibri" w:eastAsia="Times New Roman" w:hAnsi="Calibri" w:cs="Calibri"/>
+          <w:szCs w:val="22"/>
+        </w:rPr>
+        <w:tab/>
+      </w:r>
+      <w:r>
+        <w:rPr>
+          <w:rFonts w:ascii="Calibri" w:eastAsia="Times New Roman" w:hAnsi="Calibri" w:cs="Calibri"/>
+          <w:szCs w:val="22"/>
+        </w:rPr>
+        <w:t>"</w:t>
+      </w:r>
+      <w:proofErr w:type="spellStart"/>
+      <w:r>
+        <w:rPr>
+          <w:rFonts w:ascii="Calibri" w:eastAsia="Times New Roman" w:hAnsi="Calibri" w:cs="Calibri"/>
+          <w:szCs w:val="22"/>
+        </w:rPr>
+        <w:t>admin_password</w:t>
+      </w:r>
+      <w:proofErr w:type="spellEnd"/>
+      <w:r>
+        <w:rPr>
+          <w:rFonts w:ascii="Calibri" w:eastAsia="Times New Roman" w:hAnsi="Calibri" w:cs="Calibri"/>
+          <w:szCs w:val="22"/>
+        </w:rPr>
+        <w:t>":"",</w:t>
+      </w:r>
+    </w:p>
+    <w:p>
+      <w:pPr>
+        <w:spacing w:after="0" w:line="240" w:lineRule="auto"/>
+        <w:ind w:left="720"/>
+        <w:rPr>
+          <w:rFonts w:ascii="Calibri" w:eastAsia="Times New Roman" w:hAnsi="Calibri" w:cs="Calibri"/>
+          <w:szCs w:val="22"/>
+        </w:rPr>
+      </w:pPr>
+      <w:r>
+        <w:rPr>
+          <w:rFonts w:ascii="Calibri" w:eastAsia="Times New Roman" w:hAnsi="Calibri" w:cs="Calibri"/>
+          <w:szCs w:val="22"/>
+        </w:rPr>
+        <w:t>}</w:t>
+      </w:r>
+    </w:p>
+    <w:p>
+      <w:pPr>
+        <w:pStyle w:val="ListParagraph"/>
+        <w:numPr>
+          <w:ilvl w:val="0"/>
+          <w:numId w:val="25"/>
+        </w:numPr>
+        <w:spacing w:after="0" w:line="240" w:lineRule="auto"/>
+        <w:ind w:left="720"/>
+        <w:rPr>
+          <w:rFonts w:ascii="Calibri" w:eastAsia="Times New Roman" w:hAnsi="Calibri" w:cs="Calibri"/>
+          <w:szCs w:val="22"/>
+        </w:rPr>
+      </w:pPr>
+      <w:r>
+        <w:rPr>
+          <w:rFonts w:ascii="Calibri" w:eastAsia="Times New Roman" w:hAnsi="Calibri" w:cs="Calibri"/>
+          <w:szCs w:val="22"/>
+        </w:rPr>
+        <w:t>Status:</w:t>
+      </w:r>
+    </w:p>
+    <w:p>
+      <w:pPr>
+        <w:pStyle w:val="ListParagraph"/>
+        <w:numPr>
+          <w:ilvl w:val="0"/>
+          <w:numId w:val="27"/>
+        </w:numPr>
+        <w:spacing w:after="0" w:line="240" w:lineRule="auto"/>
+        <w:rPr>
+          <w:rFonts w:ascii="Calibri" w:eastAsia="Times New Roman" w:hAnsi="Calibri" w:cs="Calibri"/>
+          <w:szCs w:val="22"/>
+        </w:rPr>
+      </w:pPr>
+      <w:r>
+        <w:rPr>
+          <w:rFonts w:ascii="Calibri" w:eastAsia="Times New Roman" w:hAnsi="Calibri" w:cs="Calibri"/>
+          <w:szCs w:val="22"/>
+        </w:rPr>
+        <w:t>“200”: success</w:t>
+      </w:r>
+    </w:p>
+    <w:p>
+      <w:pPr>
+        <w:pStyle w:val="ListParagraph"/>
+        <w:numPr>
+          <w:ilvl w:val="0"/>
+          <w:numId w:val="27"/>
+        </w:numPr>
+        <w:spacing w:after="0" w:line="240" w:lineRule="auto"/>
+        <w:rPr>
+          <w:rFonts w:ascii="Calibri" w:eastAsia="Times New Roman" w:hAnsi="Calibri" w:cs="Calibri"/>
+          <w:szCs w:val="22"/>
+        </w:rPr>
+      </w:pPr>
+      <w:r>
+        <w:rPr>
+          <w:rFonts w:ascii="Calibri" w:eastAsia="Times New Roman" w:hAnsi="Calibri" w:cs="Calibri"/>
+          <w:szCs w:val="22"/>
+        </w:rPr>
+        <w:t xml:space="preserve">“400”: </w:t>
+      </w:r>
+      <w:proofErr w:type="spellStart"/>
+      <w:r>
+        <w:rPr>
+          <w:rFonts w:ascii="Calibri" w:eastAsia="Times New Roman" w:hAnsi="Calibri" w:cs="Calibri"/>
+          <w:szCs w:val="22"/>
+        </w:rPr>
+        <w:t>can not</w:t>
+      </w:r>
+      <w:proofErr w:type="spellEnd"/>
+      <w:r>
+        <w:rPr>
+          <w:rFonts w:ascii="Calibri" w:eastAsia="Times New Roman" w:hAnsi="Calibri" w:cs="Calibri"/>
+          <w:szCs w:val="22"/>
+        </w:rPr>
+        <w:t xml:space="preserve"> delete user</w:t>
+      </w:r>
+    </w:p>
+    <w:p>
+      <w:pPr>
+        <w:pStyle w:val="ListParagraph"/>
+        <w:numPr>
+          <w:ilvl w:val="0"/>
+          <w:numId w:val="27"/>
+        </w:numPr>
+        <w:spacing w:after="0" w:line="240" w:lineRule="auto"/>
+        <w:rPr>
+          <w:rFonts w:ascii="Calibri" w:eastAsia="Times New Roman" w:hAnsi="Calibri" w:cs="Calibri"/>
+          <w:szCs w:val="22"/>
+        </w:rPr>
+      </w:pPr>
+      <w:r>
+        <w:rPr>
+          <w:rFonts w:ascii="Calibri" w:eastAsia="Times New Roman" w:hAnsi="Calibri" w:cs="Calibri"/>
+          <w:szCs w:val="22"/>
+        </w:rPr>
+        <w:t>“401”: user not admin, or invalid admin password</w:t>
+      </w:r>
+    </w:p>
+    <w:p>
+      <w:pPr>
+        <w:pStyle w:val="Heading2"/>
+        <w:rPr>
+          <w:rFonts w:eastAsia="Times New Roman"/>
+        </w:rPr>
+      </w:pPr>
+      <w:r>
+        <w:rPr>
+          <w:rFonts w:eastAsia="Times New Roman"/>
+        </w:rPr>
+        <w:t>Deactivate User</w:t>
+      </w:r>
+    </w:p>
+    <w:p>
+      <w:pPr>
+        <w:pStyle w:val="ListParagraph"/>
+        <w:numPr>
+          <w:ilvl w:val="0"/>
+          <w:numId w:val="25"/>
+        </w:numPr>
+        <w:ind w:left="720"/>
+      </w:pPr>
+      <w:r>
+        <w:t xml:space="preserve">URL: </w:t>
+      </w:r>
+      <w:proofErr w:type="spellStart"/>
+      <w:r>
+        <w:t>api</w:t>
+      </w:r>
+      <w:proofErr w:type="spellEnd"/>
+      <w:r>
+        <w:t>/user/deactivate/6</w:t>
+      </w:r>
+    </w:p>
+    <w:p>
+      <w:pPr>
+        <w:pStyle w:val="ListParagraph"/>
+        <w:numPr>
+          <w:ilvl w:val="0"/>
+          <w:numId w:val="25"/>
+        </w:numPr>
+        <w:ind w:left="720"/>
+      </w:pPr>
+      <w:r>
+        <w:t>METHOD: PUT</w:t>
+      </w:r>
+    </w:p>
+    <w:p>
+      <w:pPr>
+        <w:pStyle w:val="ListParagraph"/>
+        <w:numPr>
+          <w:ilvl w:val="0"/>
+          <w:numId w:val="25"/>
+        </w:numPr>
+        <w:ind w:left="720"/>
+      </w:pPr>
+      <w:r>
+        <w:t>Body:</w:t>
+      </w:r>
+    </w:p>
+    <w:p>
+      <w:pPr>
+        <w:spacing w:after="0" w:line="240" w:lineRule="auto"/>
+        <w:ind w:left="720"/>
+        <w:rPr>
+          <w:rFonts w:ascii="Calibri" w:eastAsia="Times New Roman" w:hAnsi="Calibri" w:cs="Calibri"/>
+          <w:szCs w:val="22"/>
+        </w:rPr>
+      </w:pPr>
+      <w:r>
+        <w:rPr>
+          <w:rFonts w:ascii="Calibri" w:eastAsia="Times New Roman" w:hAnsi="Calibri" w:cs="Calibri"/>
+          <w:szCs w:val="22"/>
+        </w:rPr>
+        <w:t>{</w:t>
+      </w:r>
+    </w:p>
+    <w:p>
+      <w:pPr>
+        <w:spacing w:after="0" w:line="240" w:lineRule="auto"/>
+        <w:ind w:left="720"/>
+        <w:rPr>
+          <w:rFonts w:ascii="Calibri" w:eastAsia="Times New Roman" w:hAnsi="Calibri" w:cs="Calibri"/>
+          <w:szCs w:val="22"/>
+        </w:rPr>
+      </w:pPr>
+      <w:r>
+        <w:rPr>
+          <w:rFonts w:ascii="Calibri" w:eastAsia="Times New Roman" w:hAnsi="Calibri" w:cs="Calibri"/>
+          <w:szCs w:val="22"/>
+        </w:rPr>
+        <w:tab/>
+      </w:r>
+      <w:r>
+        <w:rPr>
+          <w:rFonts w:ascii="Calibri" w:eastAsia="Times New Roman" w:hAnsi="Calibri" w:cs="Calibri"/>
+          <w:szCs w:val="22"/>
+        </w:rPr>
+        <w:t>"</w:t>
+      </w:r>
+      <w:proofErr w:type="spellStart"/>
+      <w:r>
+        <w:rPr>
+          <w:rFonts w:ascii="Calibri" w:eastAsia="Times New Roman" w:hAnsi="Calibri" w:cs="Calibri"/>
+          <w:szCs w:val="22"/>
+        </w:rPr>
+        <w:t>admin_password</w:t>
+      </w:r>
+      <w:proofErr w:type="spellEnd"/>
+      <w:r>
+        <w:rPr>
+          <w:rFonts w:ascii="Calibri" w:eastAsia="Times New Roman" w:hAnsi="Calibri" w:cs="Calibri"/>
+          <w:szCs w:val="22"/>
+        </w:rPr>
+        <w:t>":"",</w:t>
+      </w:r>
+    </w:p>
+    <w:p>
+      <w:pPr>
+        <w:spacing w:after="0" w:line="240" w:lineRule="auto"/>
+        <w:ind w:left="720"/>
+        <w:rPr>
+          <w:rFonts w:ascii="Calibri" w:eastAsia="Times New Roman" w:hAnsi="Calibri" w:cs="Calibri"/>
+          <w:szCs w:val="22"/>
+        </w:rPr>
+      </w:pPr>
+      <w:r>
+        <w:rPr>
+          <w:rFonts w:ascii="Calibri" w:eastAsia="Times New Roman" w:hAnsi="Calibri" w:cs="Calibri"/>
+          <w:szCs w:val="22"/>
+        </w:rPr>
+        <w:t>}</w:t>
+      </w:r>
+    </w:p>
+    <w:p>
+      <w:pPr>
+        <w:pStyle w:val="ListParagraph"/>
+        <w:numPr>
+          <w:ilvl w:val="0"/>
+          <w:numId w:val="25"/>
+        </w:numPr>
+        <w:spacing w:after="0" w:line="240" w:lineRule="auto"/>
+        <w:ind w:left="720"/>
+        <w:rPr>
+          <w:rFonts w:ascii="Calibri" w:eastAsia="Times New Roman" w:hAnsi="Calibri" w:cs="Calibri"/>
+          <w:szCs w:val="22"/>
+        </w:rPr>
+      </w:pPr>
+      <w:r>
+        <w:rPr>
+          <w:rFonts w:ascii="Calibri" w:eastAsia="Times New Roman" w:hAnsi="Calibri" w:cs="Calibri"/>
+          <w:szCs w:val="22"/>
+        </w:rPr>
+        <w:t>Status:</w:t>
+      </w:r>
+    </w:p>
+    <w:p>
+      <w:pPr>
+        <w:pStyle w:val="ListParagraph"/>
+        <w:numPr>
+          <w:ilvl w:val="0"/>
+          <w:numId w:val="28"/>
+        </w:numPr>
+        <w:spacing w:after="0" w:line="240" w:lineRule="auto"/>
+        <w:rPr>
+          <w:rFonts w:ascii="Calibri" w:eastAsia="Times New Roman" w:hAnsi="Calibri" w:cs="Calibri"/>
+          <w:szCs w:val="22"/>
+        </w:rPr>
+      </w:pPr>
+      <w:r>
+        <w:rPr>
+          <w:rFonts w:ascii="Calibri" w:eastAsia="Times New Roman" w:hAnsi="Calibri" w:cs="Calibri"/>
+          <w:szCs w:val="22"/>
+        </w:rPr>
+        <w:t>“200”: success</w:t>
+      </w:r>
+    </w:p>
+    <w:p>
+      <w:pPr>
+        <w:pStyle w:val="ListParagraph"/>
+        <w:numPr>
+          <w:ilvl w:val="0"/>
+          <w:numId w:val="28"/>
+        </w:numPr>
+        <w:spacing w:after="0" w:line="240" w:lineRule="auto"/>
+        <w:rPr>
+          <w:rFonts w:ascii="Calibri" w:eastAsia="Times New Roman" w:hAnsi="Calibri" w:cs="Calibri"/>
+          <w:szCs w:val="22"/>
+        </w:rPr>
+      </w:pPr>
+      <w:r>
+        <w:rPr>
+          <w:rFonts w:ascii="Calibri" w:eastAsia="Times New Roman" w:hAnsi="Calibri" w:cs="Calibri"/>
+          <w:szCs w:val="22"/>
+        </w:rPr>
+        <w:t xml:space="preserve">“401”: </w:t>
+      </w:r>
+      <w:r>
+        <w:rPr>
+          <w:rFonts w:ascii="Calibri" w:eastAsia="Times New Roman" w:hAnsi="Calibri" w:cs="Calibri"/>
+          <w:szCs w:val="22"/>
+        </w:rPr>
+        <w:t>user not admin, or invalid admin password</w:t>
+      </w:r>
+    </w:p>
+    <w:p>
+      <w:pPr>
+        <w:pStyle w:val="Heading2"/>
+        <w:rPr>
+          <w:rFonts w:eastAsia="Times New Roman"/>
+        </w:rPr>
+      </w:pPr>
+      <w:r>
+        <w:rPr>
+          <w:rFonts w:eastAsia="Times New Roman"/>
+        </w:rPr>
+        <w:lastRenderedPageBreak/>
+        <w:t>Activate User</w:t>
+      </w:r>
+    </w:p>
+    <w:p>
+      <w:pPr>
+        <w:pStyle w:val="ListParagraph"/>
+        <w:numPr>
+          <w:ilvl w:val="0"/>
+          <w:numId w:val="25"/>
+        </w:numPr>
+        <w:ind w:left="720"/>
+      </w:pPr>
+      <w:r>
+        <w:t xml:space="preserve">URL: </w:t>
+      </w:r>
+      <w:proofErr w:type="spellStart"/>
+      <w:r>
+        <w:t>api</w:t>
+      </w:r>
+      <w:proofErr w:type="spellEnd"/>
+      <w:r>
+        <w:t>/user/activate/6</w:t>
+      </w:r>
+    </w:p>
+    <w:p>
+      <w:pPr>
+        <w:pStyle w:val="ListParagraph"/>
+        <w:numPr>
+          <w:ilvl w:val="0"/>
+          <w:numId w:val="25"/>
+        </w:numPr>
+        <w:ind w:left="720"/>
+      </w:pPr>
+      <w:r>
+        <w:t>METHOD: PUT</w:t>
+      </w:r>
+    </w:p>
+    <w:p>
+      <w:pPr>
+        <w:pStyle w:val="ListParagraph"/>
+        <w:numPr>
+          <w:ilvl w:val="0"/>
+          <w:numId w:val="25"/>
+        </w:numPr>
+        <w:ind w:left="720"/>
+      </w:pPr>
+      <w:r>
+        <w:t>Body:</w:t>
+      </w:r>
+    </w:p>
+    <w:p>
+      <w:pPr>
+        <w:spacing w:after="0" w:line="240" w:lineRule="auto"/>
+        <w:ind w:left="720"/>
+        <w:rPr>
+          <w:rFonts w:ascii="Calibri" w:eastAsia="Times New Roman" w:hAnsi="Calibri" w:cs="Calibri"/>
+          <w:szCs w:val="22"/>
+        </w:rPr>
+      </w:pPr>
+      <w:r>
+        <w:rPr>
+          <w:rFonts w:ascii="Calibri" w:eastAsia="Times New Roman" w:hAnsi="Calibri" w:cs="Calibri"/>
+          <w:szCs w:val="22"/>
+        </w:rPr>
+        <w:t>{</w:t>
+      </w:r>
+    </w:p>
+    <w:p>
+      <w:pPr>
+        <w:spacing w:after="0" w:line="240" w:lineRule="auto"/>
+        <w:ind w:left="720"/>
+        <w:rPr>
+          <w:rFonts w:ascii="Calibri" w:eastAsia="Times New Roman" w:hAnsi="Calibri" w:cs="Calibri"/>
+          <w:szCs w:val="22"/>
+        </w:rPr>
+      </w:pPr>
+      <w:r>
+        <w:rPr>
+          <w:rFonts w:ascii="Calibri" w:eastAsia="Times New Roman" w:hAnsi="Calibri" w:cs="Calibri"/>
+          <w:szCs w:val="22"/>
+        </w:rPr>
+        <w:tab/>
+      </w:r>
+      <w:r>
+        <w:rPr>
+          <w:rFonts w:ascii="Calibri" w:eastAsia="Times New Roman" w:hAnsi="Calibri" w:cs="Calibri"/>
+          <w:szCs w:val="22"/>
+        </w:rPr>
+        <w:t>"</w:t>
+      </w:r>
+      <w:proofErr w:type="spellStart"/>
+      <w:r>
+        <w:rPr>
+          <w:rFonts w:ascii="Calibri" w:eastAsia="Times New Roman" w:hAnsi="Calibri" w:cs="Calibri"/>
+          <w:szCs w:val="22"/>
+        </w:rPr>
+        <w:t>admin_password</w:t>
+      </w:r>
+      <w:proofErr w:type="spellEnd"/>
+      <w:r>
+        <w:rPr>
+          <w:rFonts w:ascii="Calibri" w:eastAsia="Times New Roman" w:hAnsi="Calibri" w:cs="Calibri"/>
+          <w:szCs w:val="22"/>
+        </w:rPr>
+        <w:t>":"",</w:t>
+      </w:r>
+    </w:p>
+    <w:p>
+      <w:pPr>
+        <w:spacing w:after="0" w:line="240" w:lineRule="auto"/>
+        <w:ind w:left="720"/>
+        <w:rPr>
+          <w:rFonts w:ascii="Calibri" w:eastAsia="Times New Roman" w:hAnsi="Calibri" w:cs="Calibri"/>
+          <w:szCs w:val="22"/>
+        </w:rPr>
+      </w:pPr>
+      <w:r>
+        <w:rPr>
+          <w:rFonts w:ascii="Calibri" w:eastAsia="Times New Roman" w:hAnsi="Calibri" w:cs="Calibri"/>
+          <w:szCs w:val="22"/>
+        </w:rPr>
+        <w:tab/>
+      </w:r>
+      <w:r>
+        <w:rPr>
+          <w:rFonts w:ascii="Calibri" w:eastAsia="Times New Roman" w:hAnsi="Calibri" w:cs="Calibri"/>
+          <w:szCs w:val="22"/>
+        </w:rPr>
+        <w:t>"</w:t>
+      </w:r>
+      <w:proofErr w:type="spellStart"/>
+      <w:r>
+        <w:rPr>
+          <w:rFonts w:ascii="Calibri" w:eastAsia="Times New Roman" w:hAnsi="Calibri" w:cs="Calibri"/>
+          <w:szCs w:val="22"/>
+        </w:rPr>
+        <w:t>user_info</w:t>
+      </w:r>
+      <w:proofErr w:type="spellEnd"/>
+      <w:proofErr w:type="gramStart"/>
+      <w:r>
+        <w:rPr>
+          <w:rFonts w:ascii="Calibri" w:eastAsia="Times New Roman" w:hAnsi="Calibri" w:cs="Calibri"/>
+          <w:szCs w:val="22"/>
+        </w:rPr>
+        <w:t>":{</w:t>
+      </w:r>
+      <w:proofErr w:type="gramEnd"/>
+    </w:p>
+    <w:p>
+      <w:pPr>
+        <w:spacing w:after="0" w:line="240" w:lineRule="auto"/>
+        <w:ind w:left="720"/>
+        <w:rPr>
+          <w:rFonts w:ascii="Calibri" w:eastAsia="Times New Roman" w:hAnsi="Calibri" w:cs="Calibri"/>
+          <w:szCs w:val="22"/>
+        </w:rPr>
+      </w:pPr>
+      <w:r>
+        <w:rPr>
+          <w:rFonts w:ascii="Calibri" w:eastAsia="Times New Roman" w:hAnsi="Calibri" w:cs="Calibri"/>
+          <w:szCs w:val="22"/>
+        </w:rPr>
+        <w:tab/>
+      </w:r>
+      <w:r>
+        <w:rPr>
+          <w:rFonts w:ascii="Calibri" w:eastAsia="Times New Roman" w:hAnsi="Calibri" w:cs="Calibri"/>
+          <w:szCs w:val="22"/>
+        </w:rPr>
+        <w:tab/>
+      </w:r>
+      <w:r>
+        <w:rPr>
+          <w:rFonts w:ascii="Calibri" w:eastAsia="Times New Roman" w:hAnsi="Calibri" w:cs="Calibri"/>
+          <w:szCs w:val="22"/>
+        </w:rPr>
+        <w:t>"</w:t>
+      </w:r>
+      <w:proofErr w:type="spellStart"/>
+      <w:r>
+        <w:rPr>
+          <w:rFonts w:ascii="Calibri" w:eastAsia="Times New Roman" w:hAnsi="Calibri" w:cs="Calibri"/>
+          <w:szCs w:val="22"/>
+        </w:rPr>
+        <w:t>new_password</w:t>
+      </w:r>
+      <w:proofErr w:type="spellEnd"/>
+      <w:r>
+        <w:rPr>
+          <w:rFonts w:ascii="Calibri" w:eastAsia="Times New Roman" w:hAnsi="Calibri" w:cs="Calibri"/>
+          <w:szCs w:val="22"/>
+        </w:rPr>
+        <w:t>":""</w:t>
+      </w:r>
+    </w:p>
+    <w:p>
+      <w:pPr>
+        <w:spacing w:after="0" w:line="240" w:lineRule="auto"/>
+        <w:ind w:left="720"/>
+        <w:rPr>
+          <w:rFonts w:ascii="Calibri" w:eastAsia="Times New Roman" w:hAnsi="Calibri" w:cs="Calibri"/>
+          <w:szCs w:val="22"/>
+        </w:rPr>
+      </w:pPr>
+      <w:r>
+        <w:rPr>
+          <w:rFonts w:ascii="Calibri" w:eastAsia="Times New Roman" w:hAnsi="Calibri" w:cs="Calibri"/>
+          <w:szCs w:val="22"/>
+        </w:rPr>
+        <w:tab/>
+      </w:r>
+      <w:r>
+        <w:rPr>
+          <w:rFonts w:ascii="Calibri" w:eastAsia="Times New Roman" w:hAnsi="Calibri" w:cs="Calibri"/>
+          <w:szCs w:val="22"/>
+        </w:rPr>
+        <w:t>}</w:t>
+      </w:r>
+    </w:p>
+    <w:p>
+      <w:pPr>
+        <w:spacing w:after="0" w:line="240" w:lineRule="auto"/>
+        <w:ind w:left="720"/>
+        <w:rPr>
+          <w:rFonts w:ascii="Calibri" w:eastAsia="Times New Roman" w:hAnsi="Calibri" w:cs="Calibri"/>
+          <w:szCs w:val="22"/>
+        </w:rPr>
+      </w:pPr>
+      <w:r>
+        <w:rPr>
+          <w:rFonts w:ascii="Calibri" w:eastAsia="Times New Roman" w:hAnsi="Calibri" w:cs="Calibri"/>
+          <w:szCs w:val="22"/>
+        </w:rPr>
+        <w:t>}</w:t>
+      </w:r>
+    </w:p>
+    <w:p>
+      <w:pPr>
+        <w:pStyle w:val="ListParagraph"/>
+        <w:numPr>
+          <w:ilvl w:val="0"/>
+          <w:numId w:val="25"/>
+        </w:numPr>
+        <w:ind w:left="720"/>
+      </w:pPr>
+      <w:r>
+        <w:t>Status:</w:t>
+      </w:r>
+    </w:p>
+    <w:p>
+      <w:pPr>
+        <w:pStyle w:val="ListParagraph"/>
+        <w:numPr>
+          <w:ilvl w:val="0"/>
+          <w:numId w:val="29"/>
+        </w:numPr>
+        <w:spacing w:after="0" w:line="240" w:lineRule="auto"/>
+        <w:rPr>
+          <w:rFonts w:ascii="Calibri" w:eastAsia="Times New Roman" w:hAnsi="Calibri" w:cs="Calibri"/>
+          <w:szCs w:val="22"/>
+        </w:rPr>
+      </w:pPr>
+      <w:r>
+        <w:rPr>
+          <w:rFonts w:ascii="Calibri" w:eastAsia="Times New Roman" w:hAnsi="Calibri" w:cs="Calibri"/>
+          <w:szCs w:val="22"/>
+        </w:rPr>
+        <w:t>“200”: success</w:t>
+      </w:r>
+    </w:p>
+    <w:p>
+      <w:pPr>
+        <w:pStyle w:val="ListParagraph"/>
+        <w:numPr>
+          <w:ilvl w:val="0"/>
+          <w:numId w:val="29"/>
+        </w:numPr>
+        <w:spacing w:after="0" w:line="240" w:lineRule="auto"/>
+        <w:rPr>
+          <w:rFonts w:ascii="Calibri" w:eastAsia="Times New Roman" w:hAnsi="Calibri" w:cs="Calibri"/>
+          <w:szCs w:val="22"/>
+        </w:rPr>
+      </w:pPr>
+      <w:r>
+        <w:rPr>
+          <w:rFonts w:ascii="Calibri" w:eastAsia="Times New Roman" w:hAnsi="Calibri" w:cs="Calibri"/>
+          <w:szCs w:val="22"/>
+        </w:rPr>
+        <w:t>“401”: user not admin, or invalid admin password</w:t>
+      </w:r>
+    </w:p>
+    <w:p>
+      <w:pPr>
+        <w:pStyle w:val="Heading2"/>
+        <w:rPr>
+          <w:rFonts w:eastAsia="Times New Roman"/>
+        </w:rPr>
+      </w:pPr>
       <w:bookmarkStart w:id="0" w:name="_GoBack"/>
       <w:bookmarkEnd w:id="0"/>
     </w:p>
+    <w:p>
+      <w:pPr>
+        <w:pStyle w:val="ListParagraph"/>
+      </w:pPr>
+    </w:p>
+    <w:p>
+      <w:pPr>
+        <w:pStyle w:val="ListParagraph"/>
+      </w:pPr>
+    </w:p>
+    <w:p>
+      <w:pPr>
+        <w:pStyle w:val="ListParagraph"/>
+      </w:pPr>
+    </w:p>
+    <w:p/>
+    <w:p/>
     <w:p/>
     <w:p/>
     <w:p/>
@@ -6564,6 +7978,119 @@
     </w:lvl>
   </w:abstractNum>
   <w:abstractNum w:abstractNumId="1" w15:restartNumberingAfterBreak="0">
+    <w:nsid w:val="0D674F49"/>
+    <w:multiLevelType w:val="hybridMultilevel"/>
+    <w:tmpl w:val="C9904CAC"/>
+    <w:lvl w:ilvl="0" w:tplc="04090003">
+      <w:start w:val="1"/>
+      <w:numFmt w:val="bullet"/>
+      <w:lvlText w:val="o"/>
+      <w:lvlJc w:val="left"/>
+      <w:pPr>
+        <w:ind w:left="1440" w:hanging="360"/>
+      </w:pPr>
+      <w:rPr>
+        <w:rFonts w:ascii="Courier New" w:hAnsi="Courier New" w:cs="Courier New" w:hint="default"/>
+      </w:rPr>
+    </w:lvl>
+    <w:lvl w:ilvl="1" w:tplc="04090003" w:tentative="1">
+      <w:start w:val="1"/>
+      <w:numFmt w:val="bullet"/>
+      <w:lvlText w:val="o"/>
+      <w:lvlJc w:val="left"/>
+      <w:pPr>
+        <w:ind w:left="2160" w:hanging="360"/>
+      </w:pPr>
+      <w:rPr>
+        <w:rFonts w:ascii="Courier New" w:hAnsi="Courier New" w:cs="Courier New" w:hint="default"/>
+      </w:rPr>
+    </w:lvl>
+    <w:lvl w:ilvl="2" w:tplc="04090005" w:tentative="1">
+      <w:start w:val="1"/>
+      <w:numFmt w:val="bullet"/>
+      <w:lvlText w:val=""/>
+      <w:lvlJc w:val="left"/>
+      <w:pPr>
+        <w:ind w:left="2880" w:hanging="360"/>
+      </w:pPr>
+      <w:rPr>
+        <w:rFonts w:ascii="Wingdings" w:hAnsi="Wingdings" w:hint="default"/>
+      </w:rPr>
+    </w:lvl>
+    <w:lvl w:ilvl="3" w:tplc="04090001" w:tentative="1">
+      <w:start w:val="1"/>
+      <w:numFmt w:val="bullet"/>
+      <w:lvlText w:val=""/>
+      <w:lvlJc w:val="left"/>
+      <w:pPr>
+        <w:ind w:left="3600" w:hanging="360"/>
+      </w:pPr>
+      <w:rPr>
+        <w:rFonts w:ascii="Symbol" w:hAnsi="Symbol" w:hint="default"/>
+      </w:rPr>
+    </w:lvl>
+    <w:lvl w:ilvl="4" w:tplc="04090003" w:tentative="1">
+      <w:start w:val="1"/>
+      <w:numFmt w:val="bullet"/>
+      <w:lvlText w:val="o"/>
+      <w:lvlJc w:val="left"/>
+      <w:pPr>
+        <w:ind w:left="4320" w:hanging="360"/>
+      </w:pPr>
+      <w:rPr>
+        <w:rFonts w:ascii="Courier New" w:hAnsi="Courier New" w:cs="Courier New" w:hint="default"/>
+      </w:rPr>
+    </w:lvl>
+    <w:lvl w:ilvl="5" w:tplc="04090005" w:tentative="1">
+      <w:start w:val="1"/>
+      <w:numFmt w:val="bullet"/>
+      <w:lvlText w:val=""/>
+      <w:lvlJc w:val="left"/>
+      <w:pPr>
+        <w:ind w:left="5040" w:hanging="360"/>
+      </w:pPr>
+      <w:rPr>
+        <w:rFonts w:ascii="Wingdings" w:hAnsi="Wingdings" w:hint="default"/>
+      </w:rPr>
+    </w:lvl>
+    <w:lvl w:ilvl="6" w:tplc="04090001" w:tentative="1">
+      <w:start w:val="1"/>
+      <w:numFmt w:val="bullet"/>
+      <w:lvlText w:val=""/>
+      <w:lvlJc w:val="left"/>
+      <w:pPr>
+        <w:ind w:left="5760" w:hanging="360"/>
+      </w:pPr>
+      <w:rPr>
+        <w:rFonts w:ascii="Symbol" w:hAnsi="Symbol" w:hint="default"/>
+      </w:rPr>
+    </w:lvl>
+    <w:lvl w:ilvl="7" w:tplc="04090003" w:tentative="1">
+      <w:start w:val="1"/>
+      <w:numFmt w:val="bullet"/>
+      <w:lvlText w:val="o"/>
+      <w:lvlJc w:val="left"/>
+      <w:pPr>
+        <w:ind w:left="6480" w:hanging="360"/>
+      </w:pPr>
+      <w:rPr>
+        <w:rFonts w:ascii="Courier New" w:hAnsi="Courier New" w:cs="Courier New" w:hint="default"/>
+      </w:rPr>
+    </w:lvl>
+    <w:lvl w:ilvl="8" w:tplc="04090005" w:tentative="1">
+      <w:start w:val="1"/>
+      <w:numFmt w:val="bullet"/>
+      <w:lvlText w:val=""/>
+      <w:lvlJc w:val="left"/>
+      <w:pPr>
+        <w:ind w:left="7200" w:hanging="360"/>
+      </w:pPr>
+      <w:rPr>
+        <w:rFonts w:ascii="Wingdings" w:hAnsi="Wingdings" w:hint="default"/>
+      </w:rPr>
+    </w:lvl>
+  </w:abstractNum>
+  <w:abstractNum w:abstractNumId="2" w15:restartNumberingAfterBreak="0">
     <w:nsid w:val="13FD0877"/>
     <w:multiLevelType w:val="hybridMultilevel"/>
     <w:tmpl w:val="0B30B39E"/>
@@ -6676,7 +8203,7 @@
       </w:rPr>
     </w:lvl>
   </w:abstractNum>
-  <w:abstractNum w:abstractNumId="2" w15:restartNumberingAfterBreak="0">
+  <w:abstractNum w:abstractNumId="3" w15:restartNumberingAfterBreak="0">
     <w:nsid w:val="15AF081B"/>
     <w:multiLevelType w:val="hybridMultilevel"/>
     <w:tmpl w:val="B00A0352"/>
@@ -6789,7 +8316,7 @@
       </w:rPr>
     </w:lvl>
   </w:abstractNum>
-  <w:abstractNum w:abstractNumId="3" w15:restartNumberingAfterBreak="0">
+  <w:abstractNum w:abstractNumId="4" w15:restartNumberingAfterBreak="0">
     <w:nsid w:val="176D69B8"/>
     <w:multiLevelType w:val="hybridMultilevel"/>
     <w:tmpl w:val="BF20AE32"/>
@@ -6902,7 +8429,7 @@
       </w:rPr>
     </w:lvl>
   </w:abstractNum>
-  <w:abstractNum w:abstractNumId="4" w15:restartNumberingAfterBreak="0">
+  <w:abstractNum w:abstractNumId="5" w15:restartNumberingAfterBreak="0">
     <w:nsid w:val="18DD043E"/>
     <w:multiLevelType w:val="hybridMultilevel"/>
     <w:tmpl w:val="E674A0C2"/>
@@ -7015,7 +8542,7 @@
       </w:rPr>
     </w:lvl>
   </w:abstractNum>
-  <w:abstractNum w:abstractNumId="5" w15:restartNumberingAfterBreak="0">
+  <w:abstractNum w:abstractNumId="6" w15:restartNumberingAfterBreak="0">
     <w:nsid w:val="19BA2F57"/>
     <w:multiLevelType w:val="hybridMultilevel"/>
     <w:tmpl w:val="B1801B4E"/>
@@ -7128,7 +8655,7 @@
       </w:rPr>
     </w:lvl>
   </w:abstractNum>
-  <w:abstractNum w:abstractNumId="6" w15:restartNumberingAfterBreak="0">
+  <w:abstractNum w:abstractNumId="7" w15:restartNumberingAfterBreak="0">
     <w:nsid w:val="1BE26E26"/>
     <w:multiLevelType w:val="hybridMultilevel"/>
     <w:tmpl w:val="85DA7AAC"/>
@@ -7241,7 +8768,7 @@
       </w:rPr>
     </w:lvl>
   </w:abstractNum>
-  <w:abstractNum w:abstractNumId="7" w15:restartNumberingAfterBreak="0">
+  <w:abstractNum w:abstractNumId="8" w15:restartNumberingAfterBreak="0">
     <w:nsid w:val="1C81391C"/>
     <w:multiLevelType w:val="hybridMultilevel"/>
     <w:tmpl w:val="2966A1B4"/>
@@ -7354,7 +8881,233 @@
       </w:rPr>
     </w:lvl>
   </w:abstractNum>
-  <w:abstractNum w:abstractNumId="8" w15:restartNumberingAfterBreak="0">
+  <w:abstractNum w:abstractNumId="9" w15:restartNumberingAfterBreak="0">
+    <w:nsid w:val="1D88239E"/>
+    <w:multiLevelType w:val="hybridMultilevel"/>
+    <w:tmpl w:val="5824F878"/>
+    <w:lvl w:ilvl="0" w:tplc="04090003">
+      <w:start w:val="1"/>
+      <w:numFmt w:val="bullet"/>
+      <w:lvlText w:val="o"/>
+      <w:lvlJc w:val="left"/>
+      <w:pPr>
+        <w:ind w:left="1080" w:hanging="360"/>
+      </w:pPr>
+      <w:rPr>
+        <w:rFonts w:ascii="Courier New" w:hAnsi="Courier New" w:cs="Courier New" w:hint="default"/>
+      </w:rPr>
+    </w:lvl>
+    <w:lvl w:ilvl="1" w:tplc="04090003" w:tentative="1">
+      <w:start w:val="1"/>
+      <w:numFmt w:val="bullet"/>
+      <w:lvlText w:val="o"/>
+      <w:lvlJc w:val="left"/>
+      <w:pPr>
+        <w:ind w:left="1800" w:hanging="360"/>
+      </w:pPr>
+      <w:rPr>
+        <w:rFonts w:ascii="Courier New" w:hAnsi="Courier New" w:cs="Courier New" w:hint="default"/>
+      </w:rPr>
+    </w:lvl>
+    <w:lvl w:ilvl="2" w:tplc="04090005" w:tentative="1">
+      <w:start w:val="1"/>
+      <w:numFmt w:val="bullet"/>
+      <w:lvlText w:val=""/>
+      <w:lvlJc w:val="left"/>
+      <w:pPr>
+        <w:ind w:left="2520" w:hanging="360"/>
+      </w:pPr>
+      <w:rPr>
+        <w:rFonts w:ascii="Wingdings" w:hAnsi="Wingdings" w:hint="default"/>
+      </w:rPr>
+    </w:lvl>
+    <w:lvl w:ilvl="3" w:tplc="04090001" w:tentative="1">
+      <w:start w:val="1"/>
+      <w:numFmt w:val="bullet"/>
+      <w:lvlText w:val=""/>
+      <w:lvlJc w:val="left"/>
+      <w:pPr>
+        <w:ind w:left="3240" w:hanging="360"/>
+      </w:pPr>
+      <w:rPr>
+        <w:rFonts w:ascii="Symbol" w:hAnsi="Symbol" w:hint="default"/>
+      </w:rPr>
+    </w:lvl>
+    <w:lvl w:ilvl="4" w:tplc="04090003" w:tentative="1">
+      <w:start w:val="1"/>
+      <w:numFmt w:val="bullet"/>
+      <w:lvlText w:val="o"/>
+      <w:lvlJc w:val="left"/>
+      <w:pPr>
+        <w:ind w:left="3960" w:hanging="360"/>
+      </w:pPr>
+      <w:rPr>
+        <w:rFonts w:ascii="Courier New" w:hAnsi="Courier New" w:cs="Courier New" w:hint="default"/>
+      </w:rPr>
+    </w:lvl>
+    <w:lvl w:ilvl="5" w:tplc="04090005" w:tentative="1">
+      <w:start w:val="1"/>
+      <w:numFmt w:val="bullet"/>
+      <w:lvlText w:val=""/>
+      <w:lvlJc w:val="left"/>
+      <w:pPr>
+        <w:ind w:left="4680" w:hanging="360"/>
+      </w:pPr>
+      <w:rPr>
+        <w:rFonts w:ascii="Wingdings" w:hAnsi="Wingdings" w:hint="default"/>
+      </w:rPr>
+    </w:lvl>
+    <w:lvl w:ilvl="6" w:tplc="04090001" w:tentative="1">
+      <w:start w:val="1"/>
+      <w:numFmt w:val="bullet"/>
+      <w:lvlText w:val=""/>
+      <w:lvlJc w:val="left"/>
+      <w:pPr>
+        <w:ind w:left="5400" w:hanging="360"/>
+      </w:pPr>
+      <w:rPr>
+        <w:rFonts w:ascii="Symbol" w:hAnsi="Symbol" w:hint="default"/>
+      </w:rPr>
+    </w:lvl>
+    <w:lvl w:ilvl="7" w:tplc="04090003" w:tentative="1">
+      <w:start w:val="1"/>
+      <w:numFmt w:val="bullet"/>
+      <w:lvlText w:val="o"/>
+      <w:lvlJc w:val="left"/>
+      <w:pPr>
+        <w:ind w:left="6120" w:hanging="360"/>
+      </w:pPr>
+      <w:rPr>
+        <w:rFonts w:ascii="Courier New" w:hAnsi="Courier New" w:cs="Courier New" w:hint="default"/>
+      </w:rPr>
+    </w:lvl>
+    <w:lvl w:ilvl="8" w:tplc="04090005" w:tentative="1">
+      <w:start w:val="1"/>
+      <w:numFmt w:val="bullet"/>
+      <w:lvlText w:val=""/>
+      <w:lvlJc w:val="left"/>
+      <w:pPr>
+        <w:ind w:left="6840" w:hanging="360"/>
+      </w:pPr>
+      <w:rPr>
+        <w:rFonts w:ascii="Wingdings" w:hAnsi="Wingdings" w:hint="default"/>
+      </w:rPr>
+    </w:lvl>
+  </w:abstractNum>
+  <w:abstractNum w:abstractNumId="10" w15:restartNumberingAfterBreak="0">
+    <w:nsid w:val="1DB8428F"/>
+    <w:multiLevelType w:val="hybridMultilevel"/>
+    <w:tmpl w:val="7A30ED7A"/>
+    <w:lvl w:ilvl="0" w:tplc="04090003">
+      <w:start w:val="1"/>
+      <w:numFmt w:val="bullet"/>
+      <w:lvlText w:val="o"/>
+      <w:lvlJc w:val="left"/>
+      <w:pPr>
+        <w:ind w:left="1440" w:hanging="360"/>
+      </w:pPr>
+      <w:rPr>
+        <w:rFonts w:ascii="Courier New" w:hAnsi="Courier New" w:cs="Courier New" w:hint="default"/>
+      </w:rPr>
+    </w:lvl>
+    <w:lvl w:ilvl="1" w:tplc="04090003" w:tentative="1">
+      <w:start w:val="1"/>
+      <w:numFmt w:val="bullet"/>
+      <w:lvlText w:val="o"/>
+      <w:lvlJc w:val="left"/>
+      <w:pPr>
+        <w:ind w:left="2160" w:hanging="360"/>
+      </w:pPr>
+      <w:rPr>
+        <w:rFonts w:ascii="Courier New" w:hAnsi="Courier New" w:cs="Courier New" w:hint="default"/>
+      </w:rPr>
+    </w:lvl>
+    <w:lvl w:ilvl="2" w:tplc="04090005" w:tentative="1">
+      <w:start w:val="1"/>
+      <w:numFmt w:val="bullet"/>
+      <w:lvlText w:val=""/>
+      <w:lvlJc w:val="left"/>
+      <w:pPr>
+        <w:ind w:left="2880" w:hanging="360"/>
+      </w:pPr>
+      <w:rPr>
+        <w:rFonts w:ascii="Wingdings" w:hAnsi="Wingdings" w:hint="default"/>
+      </w:rPr>
+    </w:lvl>
+    <w:lvl w:ilvl="3" w:tplc="04090001" w:tentative="1">
+      <w:start w:val="1"/>
+      <w:numFmt w:val="bullet"/>
+      <w:lvlText w:val=""/>
+      <w:lvlJc w:val="left"/>
+      <w:pPr>
+        <w:ind w:left="3600" w:hanging="360"/>
+      </w:pPr>
+      <w:rPr>
+        <w:rFonts w:ascii="Symbol" w:hAnsi="Symbol" w:hint="default"/>
+      </w:rPr>
+    </w:lvl>
+    <w:lvl w:ilvl="4" w:tplc="04090003" w:tentative="1">
+      <w:start w:val="1"/>
+      <w:numFmt w:val="bullet"/>
+      <w:lvlText w:val="o"/>
+      <w:lvlJc w:val="left"/>
+      <w:pPr>
+        <w:ind w:left="4320" w:hanging="360"/>
+      </w:pPr>
+      <w:rPr>
+        <w:rFonts w:ascii="Courier New" w:hAnsi="Courier New" w:cs="Courier New" w:hint="default"/>
+      </w:rPr>
+    </w:lvl>
+    <w:lvl w:ilvl="5" w:tplc="04090005" w:tentative="1">
+      <w:start w:val="1"/>
+      <w:numFmt w:val="bullet"/>
+      <w:lvlText w:val=""/>
+      <w:lvlJc w:val="left"/>
+      <w:pPr>
+        <w:ind w:left="5040" w:hanging="360"/>
+      </w:pPr>
+      <w:rPr>
+        <w:rFonts w:ascii="Wingdings" w:hAnsi="Wingdings" w:hint="default"/>
+      </w:rPr>
+    </w:lvl>
+    <w:lvl w:ilvl="6" w:tplc="04090001" w:tentative="1">
+      <w:start w:val="1"/>
+      <w:numFmt w:val="bullet"/>
+      <w:lvlText w:val=""/>
+      <w:lvlJc w:val="left"/>
+      <w:pPr>
+        <w:ind w:left="5760" w:hanging="360"/>
+      </w:pPr>
+      <w:rPr>
+        <w:rFonts w:ascii="Symbol" w:hAnsi="Symbol" w:hint="default"/>
+      </w:rPr>
+    </w:lvl>
+    <w:lvl w:ilvl="7" w:tplc="04090003" w:tentative="1">
+      <w:start w:val="1"/>
+      <w:numFmt w:val="bullet"/>
+      <w:lvlText w:val="o"/>
+      <w:lvlJc w:val="left"/>
+      <w:pPr>
+        <w:ind w:left="6480" w:hanging="360"/>
+      </w:pPr>
+      <w:rPr>
+        <w:rFonts w:ascii="Courier New" w:hAnsi="Courier New" w:cs="Courier New" w:hint="default"/>
+      </w:rPr>
+    </w:lvl>
+    <w:lvl w:ilvl="8" w:tplc="04090005" w:tentative="1">
+      <w:start w:val="1"/>
+      <w:numFmt w:val="bullet"/>
+      <w:lvlText w:val=""/>
+      <w:lvlJc w:val="left"/>
+      <w:pPr>
+        <w:ind w:left="7200" w:hanging="360"/>
+      </w:pPr>
+      <w:rPr>
+        <w:rFonts w:ascii="Wingdings" w:hAnsi="Wingdings" w:hint="default"/>
+      </w:rPr>
+    </w:lvl>
+  </w:abstractNum>
+  <w:abstractNum w:abstractNumId="11" w15:restartNumberingAfterBreak="0">
     <w:nsid w:val="28E628E3"/>
     <w:multiLevelType w:val="hybridMultilevel"/>
     <w:tmpl w:val="A07E87C4"/>
@@ -7467,7 +9220,7 @@
       </w:rPr>
     </w:lvl>
   </w:abstractNum>
-  <w:abstractNum w:abstractNumId="9" w15:restartNumberingAfterBreak="0">
+  <w:abstractNum w:abstractNumId="12" w15:restartNumberingAfterBreak="0">
     <w:nsid w:val="2CC54C02"/>
     <w:multiLevelType w:val="hybridMultilevel"/>
     <w:tmpl w:val="55E23E20"/>
@@ -7553,7 +9306,7 @@
       </w:pPr>
     </w:lvl>
   </w:abstractNum>
-  <w:abstractNum w:abstractNumId="10" w15:restartNumberingAfterBreak="0">
+  <w:abstractNum w:abstractNumId="13" w15:restartNumberingAfterBreak="0">
     <w:nsid w:val="34530DCD"/>
     <w:multiLevelType w:val="hybridMultilevel"/>
     <w:tmpl w:val="2394437E"/>
@@ -7666,7 +9419,7 @@
       </w:rPr>
     </w:lvl>
   </w:abstractNum>
-  <w:abstractNum w:abstractNumId="11" w15:restartNumberingAfterBreak="0">
+  <w:abstractNum w:abstractNumId="14" w15:restartNumberingAfterBreak="0">
     <w:nsid w:val="39536687"/>
     <w:multiLevelType w:val="hybridMultilevel"/>
     <w:tmpl w:val="5A4CB21A"/>
@@ -7779,7 +9532,7 @@
       </w:rPr>
     </w:lvl>
   </w:abstractNum>
-  <w:abstractNum w:abstractNumId="12" w15:restartNumberingAfterBreak="0">
+  <w:abstractNum w:abstractNumId="15" w15:restartNumberingAfterBreak="0">
     <w:nsid w:val="433E7685"/>
     <w:multiLevelType w:val="hybridMultilevel"/>
     <w:tmpl w:val="1D7472EA"/>
@@ -7892,7 +9645,7 @@
       </w:rPr>
     </w:lvl>
   </w:abstractNum>
-  <w:abstractNum w:abstractNumId="13" w15:restartNumberingAfterBreak="0">
+  <w:abstractNum w:abstractNumId="16" w15:restartNumberingAfterBreak="0">
     <w:nsid w:val="48F4012C"/>
     <w:multiLevelType w:val="hybridMultilevel"/>
     <w:tmpl w:val="F83EEAF6"/>
@@ -8004,7 +9757,7 @@
       </w:rPr>
     </w:lvl>
   </w:abstractNum>
-  <w:abstractNum w:abstractNumId="14" w15:restartNumberingAfterBreak="0">
+  <w:abstractNum w:abstractNumId="17" w15:restartNumberingAfterBreak="0">
     <w:nsid w:val="4DB26C49"/>
     <w:multiLevelType w:val="hybridMultilevel"/>
     <w:tmpl w:val="0EC4EDAA"/>
@@ -8117,7 +9870,7 @@
       </w:rPr>
     </w:lvl>
   </w:abstractNum>
-  <w:abstractNum w:abstractNumId="15" w15:restartNumberingAfterBreak="0">
+  <w:abstractNum w:abstractNumId="18" w15:restartNumberingAfterBreak="0">
     <w:nsid w:val="51420992"/>
     <w:multiLevelType w:val="hybridMultilevel"/>
     <w:tmpl w:val="8E42DACC"/>
@@ -8230,7 +9983,7 @@
       </w:rPr>
     </w:lvl>
   </w:abstractNum>
-  <w:abstractNum w:abstractNumId="16" w15:restartNumberingAfterBreak="0">
+  <w:abstractNum w:abstractNumId="19" w15:restartNumberingAfterBreak="0">
     <w:nsid w:val="575E0384"/>
     <w:multiLevelType w:val="hybridMultilevel"/>
     <w:tmpl w:val="265AD03E"/>
@@ -8343,7 +10096,7 @@
       </w:rPr>
     </w:lvl>
   </w:abstractNum>
-  <w:abstractNum w:abstractNumId="17" w15:restartNumberingAfterBreak="0">
+  <w:abstractNum w:abstractNumId="20" w15:restartNumberingAfterBreak="0">
     <w:nsid w:val="5CC122E0"/>
     <w:multiLevelType w:val="hybridMultilevel"/>
     <w:tmpl w:val="B1DA9D06"/>
@@ -8456,7 +10209,7 @@
       </w:rPr>
     </w:lvl>
   </w:abstractNum>
-  <w:abstractNum w:abstractNumId="18" w15:restartNumberingAfterBreak="0">
+  <w:abstractNum w:abstractNumId="21" w15:restartNumberingAfterBreak="0">
     <w:nsid w:val="62D43517"/>
     <w:multiLevelType w:val="hybridMultilevel"/>
     <w:tmpl w:val="DCB472AA"/>
@@ -8569,7 +10322,7 @@
       </w:rPr>
     </w:lvl>
   </w:abstractNum>
-  <w:abstractNum w:abstractNumId="19" w15:restartNumberingAfterBreak="0">
+  <w:abstractNum w:abstractNumId="22" w15:restartNumberingAfterBreak="0">
     <w:nsid w:val="67666E73"/>
     <w:multiLevelType w:val="hybridMultilevel"/>
     <w:tmpl w:val="9598513E"/>
@@ -8682,7 +10435,7 @@
       </w:rPr>
     </w:lvl>
   </w:abstractNum>
-  <w:abstractNum w:abstractNumId="20" w15:restartNumberingAfterBreak="0">
+  <w:abstractNum w:abstractNumId="23" w15:restartNumberingAfterBreak="0">
     <w:nsid w:val="6B6E2054"/>
     <w:multiLevelType w:val="hybridMultilevel"/>
     <w:tmpl w:val="ED743FE0"/>
@@ -8795,7 +10548,7 @@
       </w:rPr>
     </w:lvl>
   </w:abstractNum>
-  <w:abstractNum w:abstractNumId="21" w15:restartNumberingAfterBreak="0">
+  <w:abstractNum w:abstractNumId="24" w15:restartNumberingAfterBreak="0">
     <w:nsid w:val="70FF28A2"/>
     <w:multiLevelType w:val="hybridMultilevel"/>
     <w:tmpl w:val="ACC219C6"/>
@@ -8908,7 +10661,120 @@
       </w:rPr>
     </w:lvl>
   </w:abstractNum>
-  <w:abstractNum w:abstractNumId="22" w15:restartNumberingAfterBreak="0">
+  <w:abstractNum w:abstractNumId="25" w15:restartNumberingAfterBreak="0">
+    <w:nsid w:val="72FE4ED7"/>
+    <w:multiLevelType w:val="hybridMultilevel"/>
+    <w:tmpl w:val="5B3431D2"/>
+    <w:lvl w:ilvl="0" w:tplc="04090001">
+      <w:start w:val="1"/>
+      <w:numFmt w:val="bullet"/>
+      <w:lvlText w:val=""/>
+      <w:lvlJc w:val="left"/>
+      <w:pPr>
+        <w:ind w:left="1080" w:hanging="360"/>
+      </w:pPr>
+      <w:rPr>
+        <w:rFonts w:ascii="Symbol" w:hAnsi="Symbol" w:hint="default"/>
+      </w:rPr>
+    </w:lvl>
+    <w:lvl w:ilvl="1" w:tplc="04090003" w:tentative="1">
+      <w:start w:val="1"/>
+      <w:numFmt w:val="bullet"/>
+      <w:lvlText w:val="o"/>
+      <w:lvlJc w:val="left"/>
+      <w:pPr>
+        <w:ind w:left="1800" w:hanging="360"/>
+      </w:pPr>
+      <w:rPr>
+        <w:rFonts w:ascii="Courier New" w:hAnsi="Courier New" w:cs="Courier New" w:hint="default"/>
+      </w:rPr>
+    </w:lvl>
+    <w:lvl w:ilvl="2" w:tplc="04090005" w:tentative="1">
+      <w:start w:val="1"/>
+      <w:numFmt w:val="bullet"/>
+      <w:lvlText w:val=""/>
+      <w:lvlJc w:val="left"/>
+      <w:pPr>
+        <w:ind w:left="2520" w:hanging="360"/>
+      </w:pPr>
+      <w:rPr>
+        <w:rFonts w:ascii="Wingdings" w:hAnsi="Wingdings" w:hint="default"/>
+      </w:rPr>
+    </w:lvl>
+    <w:lvl w:ilvl="3" w:tplc="04090001" w:tentative="1">
+      <w:start w:val="1"/>
+      <w:numFmt w:val="bullet"/>
+      <w:lvlText w:val=""/>
+      <w:lvlJc w:val="left"/>
+      <w:pPr>
+        <w:ind w:left="3240" w:hanging="360"/>
+      </w:pPr>
+      <w:rPr>
+        <w:rFonts w:ascii="Symbol" w:hAnsi="Symbol" w:hint="default"/>
+      </w:rPr>
+    </w:lvl>
+    <w:lvl w:ilvl="4" w:tplc="04090003" w:tentative="1">
+      <w:start w:val="1"/>
+      <w:numFmt w:val="bullet"/>
+      <w:lvlText w:val="o"/>
+      <w:lvlJc w:val="left"/>
+      <w:pPr>
+        <w:ind w:left="3960" w:hanging="360"/>
+      </w:pPr>
+      <w:rPr>
+        <w:rFonts w:ascii="Courier New" w:hAnsi="Courier New" w:cs="Courier New" w:hint="default"/>
+      </w:rPr>
+    </w:lvl>
+    <w:lvl w:ilvl="5" w:tplc="04090005" w:tentative="1">
+      <w:start w:val="1"/>
+      <w:numFmt w:val="bullet"/>
+      <w:lvlText w:val=""/>
+      <w:lvlJc w:val="left"/>
+      <w:pPr>
+        <w:ind w:left="4680" w:hanging="360"/>
+      </w:pPr>
+      <w:rPr>
+        <w:rFonts w:ascii="Wingdings" w:hAnsi="Wingdings" w:hint="default"/>
+      </w:rPr>
+    </w:lvl>
+    <w:lvl w:ilvl="6" w:tplc="04090001" w:tentative="1">
+      <w:start w:val="1"/>
+      <w:numFmt w:val="bullet"/>
+      <w:lvlText w:val=""/>
+      <w:lvlJc w:val="left"/>
+      <w:pPr>
+        <w:ind w:left="5400" w:hanging="360"/>
+      </w:pPr>
+      <w:rPr>
+        <w:rFonts w:ascii="Symbol" w:hAnsi="Symbol" w:hint="default"/>
+      </w:rPr>
+    </w:lvl>
+    <w:lvl w:ilvl="7" w:tplc="04090003" w:tentative="1">
+      <w:start w:val="1"/>
+      <w:numFmt w:val="bullet"/>
+      <w:lvlText w:val="o"/>
+      <w:lvlJc w:val="left"/>
+      <w:pPr>
+        <w:ind w:left="6120" w:hanging="360"/>
+      </w:pPr>
+      <w:rPr>
+        <w:rFonts w:ascii="Courier New" w:hAnsi="Courier New" w:cs="Courier New" w:hint="default"/>
+      </w:rPr>
+    </w:lvl>
+    <w:lvl w:ilvl="8" w:tplc="04090005" w:tentative="1">
+      <w:start w:val="1"/>
+      <w:numFmt w:val="bullet"/>
+      <w:lvlText w:val=""/>
+      <w:lvlJc w:val="left"/>
+      <w:pPr>
+        <w:ind w:left="6840" w:hanging="360"/>
+      </w:pPr>
+      <w:rPr>
+        <w:rFonts w:ascii="Wingdings" w:hAnsi="Wingdings" w:hint="default"/>
+      </w:rPr>
+    </w:lvl>
+  </w:abstractNum>
+  <w:abstractNum w:abstractNumId="26" w15:restartNumberingAfterBreak="0">
     <w:nsid w:val="76F27A80"/>
     <w:multiLevelType w:val="hybridMultilevel"/>
     <w:tmpl w:val="C5A861A2"/>
@@ -9021,10 +10887,10 @@
       </w:rPr>
     </w:lvl>
   </w:abstractNum>
-  <w:abstractNum w:abstractNumId="23" w15:restartNumberingAfterBreak="0">
+  <w:abstractNum w:abstractNumId="27" w15:restartNumberingAfterBreak="0">
     <w:nsid w:val="7B943C2E"/>
     <w:multiLevelType w:val="hybridMultilevel"/>
-    <w:tmpl w:val="EB3CE634"/>
+    <w:tmpl w:val="18E8F16C"/>
     <w:lvl w:ilvl="0" w:tplc="04090001">
       <w:start w:val="1"/>
       <w:numFmt w:val="bullet"/>
@@ -9128,6 +10994,119 @@
       <w:lvlJc w:val="left"/>
       <w:pPr>
         <w:ind w:left="6480" w:hanging="360"/>
+      </w:pPr>
+      <w:rPr>
+        <w:rFonts w:ascii="Wingdings" w:hAnsi="Wingdings" w:hint="default"/>
+      </w:rPr>
+    </w:lvl>
+  </w:abstractNum>
+  <w:abstractNum w:abstractNumId="28" w15:restartNumberingAfterBreak="0">
+    <w:nsid w:val="7ED752E1"/>
+    <w:multiLevelType w:val="hybridMultilevel"/>
+    <w:tmpl w:val="986A9940"/>
+    <w:lvl w:ilvl="0" w:tplc="04090003">
+      <w:start w:val="1"/>
+      <w:numFmt w:val="bullet"/>
+      <w:lvlText w:val="o"/>
+      <w:lvlJc w:val="left"/>
+      <w:pPr>
+        <w:ind w:left="1440" w:hanging="360"/>
+      </w:pPr>
+      <w:rPr>
+        <w:rFonts w:ascii="Courier New" w:hAnsi="Courier New" w:cs="Courier New" w:hint="default"/>
+      </w:rPr>
+    </w:lvl>
+    <w:lvl w:ilvl="1" w:tplc="04090003" w:tentative="1">
+      <w:start w:val="1"/>
+      <w:numFmt w:val="bullet"/>
+      <w:lvlText w:val="o"/>
+      <w:lvlJc w:val="left"/>
+      <w:pPr>
+        <w:ind w:left="2160" w:hanging="360"/>
+      </w:pPr>
+      <w:rPr>
+        <w:rFonts w:ascii="Courier New" w:hAnsi="Courier New" w:cs="Courier New" w:hint="default"/>
+      </w:rPr>
+    </w:lvl>
+    <w:lvl w:ilvl="2" w:tplc="04090005" w:tentative="1">
+      <w:start w:val="1"/>
+      <w:numFmt w:val="bullet"/>
+      <w:lvlText w:val=""/>
+      <w:lvlJc w:val="left"/>
+      <w:pPr>
+        <w:ind w:left="2880" w:hanging="360"/>
+      </w:pPr>
+      <w:rPr>
+        <w:rFonts w:ascii="Wingdings" w:hAnsi="Wingdings" w:hint="default"/>
+      </w:rPr>
+    </w:lvl>
+    <w:lvl w:ilvl="3" w:tplc="04090001" w:tentative="1">
+      <w:start w:val="1"/>
+      <w:numFmt w:val="bullet"/>
+      <w:lvlText w:val=""/>
+      <w:lvlJc w:val="left"/>
+      <w:pPr>
+        <w:ind w:left="3600" w:hanging="360"/>
+      </w:pPr>
+      <w:rPr>
+        <w:rFonts w:ascii="Symbol" w:hAnsi="Symbol" w:hint="default"/>
+      </w:rPr>
+    </w:lvl>
+    <w:lvl w:ilvl="4" w:tplc="04090003" w:tentative="1">
+      <w:start w:val="1"/>
+      <w:numFmt w:val="bullet"/>
+      <w:lvlText w:val="o"/>
+      <w:lvlJc w:val="left"/>
+      <w:pPr>
+        <w:ind w:left="4320" w:hanging="360"/>
+      </w:pPr>
+      <w:rPr>
+        <w:rFonts w:ascii="Courier New" w:hAnsi="Courier New" w:cs="Courier New" w:hint="default"/>
+      </w:rPr>
+    </w:lvl>
+    <w:lvl w:ilvl="5" w:tplc="04090005" w:tentative="1">
+      <w:start w:val="1"/>
+      <w:numFmt w:val="bullet"/>
+      <w:lvlText w:val=""/>
+      <w:lvlJc w:val="left"/>
+      <w:pPr>
+        <w:ind w:left="5040" w:hanging="360"/>
+      </w:pPr>
+      <w:rPr>
+        <w:rFonts w:ascii="Wingdings" w:hAnsi="Wingdings" w:hint="default"/>
+      </w:rPr>
+    </w:lvl>
+    <w:lvl w:ilvl="6" w:tplc="04090001" w:tentative="1">
+      <w:start w:val="1"/>
+      <w:numFmt w:val="bullet"/>
+      <w:lvlText w:val=""/>
+      <w:lvlJc w:val="left"/>
+      <w:pPr>
+        <w:ind w:left="5760" w:hanging="360"/>
+      </w:pPr>
+      <w:rPr>
+        <w:rFonts w:ascii="Symbol" w:hAnsi="Symbol" w:hint="default"/>
+      </w:rPr>
+    </w:lvl>
+    <w:lvl w:ilvl="7" w:tplc="04090003" w:tentative="1">
+      <w:start w:val="1"/>
+      <w:numFmt w:val="bullet"/>
+      <w:lvlText w:val="o"/>
+      <w:lvlJc w:val="left"/>
+      <w:pPr>
+        <w:ind w:left="6480" w:hanging="360"/>
+      </w:pPr>
+      <w:rPr>
+        <w:rFonts w:ascii="Courier New" w:hAnsi="Courier New" w:cs="Courier New" w:hint="default"/>
+      </w:rPr>
+    </w:lvl>
+    <w:lvl w:ilvl="8" w:tplc="04090005" w:tentative="1">
+      <w:start w:val="1"/>
+      <w:numFmt w:val="bullet"/>
+      <w:lvlText w:val=""/>
+      <w:lvlJc w:val="left"/>
+      <w:pPr>
+        <w:ind w:left="7200" w:hanging="360"/>
       </w:pPr>
       <w:rPr>
         <w:rFonts w:ascii="Wingdings" w:hAnsi="Wingdings" w:hint="default"/>
@@ -9135,76 +11114,91 @@
     </w:lvl>
   </w:abstractNum>
   <w:num w:numId="1">
+    <w:abstractNumId w:val="20"/>
+  </w:num>
+  <w:num w:numId="2">
+    <w:abstractNumId w:val="15"/>
+  </w:num>
+  <w:num w:numId="3">
+    <w:abstractNumId w:val="8"/>
+  </w:num>
+  <w:num w:numId="4">
+    <w:abstractNumId w:val="11"/>
+  </w:num>
+  <w:num w:numId="5">
+    <w:abstractNumId w:val="12"/>
+  </w:num>
+  <w:num w:numId="6">
+    <w:abstractNumId w:val="6"/>
+  </w:num>
+  <w:num w:numId="7">
+    <w:abstractNumId w:val="19"/>
+  </w:num>
+  <w:num w:numId="8">
+    <w:abstractNumId w:val="21"/>
+  </w:num>
+  <w:num w:numId="9">
+    <w:abstractNumId w:val="24"/>
+  </w:num>
+  <w:num w:numId="10">
+    <w:abstractNumId w:val="26"/>
+  </w:num>
+  <w:num w:numId="11">
     <w:abstractNumId w:val="17"/>
   </w:num>
-  <w:num w:numId="2">
-    <w:abstractNumId w:val="12"/>
+  <w:num w:numId="12">
+    <w:abstractNumId w:val="3"/>
   </w:num>
-  <w:num w:numId="3">
-    <w:abstractNumId w:val="7"/>
-  </w:num>
-  <w:num w:numId="4">
-    <w:abstractNumId w:val="8"/>
-  </w:num>
-  <w:num w:numId="5">
-    <w:abstractNumId w:val="9"/>
-  </w:num>
-  <w:num w:numId="6">
+  <w:num w:numId="13">
     <w:abstractNumId w:val="5"/>
   </w:num>
-  <w:num w:numId="7">
+  <w:num w:numId="14">
     <w:abstractNumId w:val="16"/>
   </w:num>
-  <w:num w:numId="8">
-    <w:abstractNumId w:val="18"/>
-  </w:num>
-  <w:num w:numId="9">
-    <w:abstractNumId w:val="21"/>
-  </w:num>
-  <w:num w:numId="10">
-    <w:abstractNumId w:val="22"/>
-  </w:num>
-  <w:num w:numId="11">
-    <w:abstractNumId w:val="14"/>
-  </w:num>
-  <w:num w:numId="12">
-    <w:abstractNumId w:val="2"/>
-  </w:num>
-  <w:num w:numId="13">
+  <w:num w:numId="15">
     <w:abstractNumId w:val="4"/>
-  </w:num>
-  <w:num w:numId="14">
-    <w:abstractNumId w:val="13"/>
-  </w:num>
-  <w:num w:numId="15">
-    <w:abstractNumId w:val="3"/>
   </w:num>
   <w:num w:numId="16">
     <w:abstractNumId w:val="0"/>
   </w:num>
   <w:num w:numId="17">
+    <w:abstractNumId w:val="13"/>
+  </w:num>
+  <w:num w:numId="18">
+    <w:abstractNumId w:val="22"/>
+  </w:num>
+  <w:num w:numId="19">
+    <w:abstractNumId w:val="18"/>
+  </w:num>
+  <w:num w:numId="20">
+    <w:abstractNumId w:val="14"/>
+  </w:num>
+  <w:num w:numId="21">
+    <w:abstractNumId w:val="2"/>
+  </w:num>
+  <w:num w:numId="22">
+    <w:abstractNumId w:val="7"/>
+  </w:num>
+  <w:num w:numId="23">
+    <w:abstractNumId w:val="23"/>
+  </w:num>
+  <w:num w:numId="24">
+    <w:abstractNumId w:val="27"/>
+  </w:num>
+  <w:num w:numId="25">
+    <w:abstractNumId w:val="25"/>
+  </w:num>
+  <w:num w:numId="26">
     <w:abstractNumId w:val="10"/>
   </w:num>
-  <w:num w:numId="18">
-    <w:abstractNumId w:val="19"/>
-  </w:num>
-  <w:num w:numId="19">
-    <w:abstractNumId w:val="15"/>
-  </w:num>
-  <w:num w:numId="20">
-    <w:abstractNumId w:val="11"/>
-  </w:num>
-  <w:num w:numId="21">
+  <w:num w:numId="27">
     <w:abstractNumId w:val="1"/>
   </w:num>
-  <w:num w:numId="22">
-    <w:abstractNumId w:val="6"/>
+  <w:num w:numId="28">
+    <w:abstractNumId w:val="28"/>
   </w:num>
-  <w:num w:numId="23">
-    <w:abstractNumId w:val="20"/>
-  </w:num>
-  <w:num w:numId="24">
-    <w:abstractNumId w:val="23"/>
+  <w:num w:numId="29">
+    <w:abstractNumId w:val="9"/>
   </w:num>
 </w:numbering>
 </file>

</xml_diff>

<commit_message>
Fixed Update Edit Item Type API
</commit_message>
<xml_diff>
--- a/API.docx
+++ b/API.docx
@@ -564,8 +564,6 @@
       </w:pPr>
       <w:r>
         <w:tab/>
-      </w:r>
-      <w:r>
         <w:t>“</w:t>
       </w:r>
       <w:proofErr w:type="spellStart"/>
@@ -633,16 +631,543 @@
       <w:pPr>
         <w:pStyle w:val="ListParagraph"/>
       </w:pPr>
+    </w:p>
+    <w:p>
+      <w:pPr>
+        <w:pStyle w:val="ListParagraph"/>
+      </w:pPr>
+      <w:r>
+        <w:t>}</w:t>
+      </w:r>
+    </w:p>
+    <w:p>
+      <w:pPr>
+        <w:pStyle w:val="ListParagraph"/>
+        <w:numPr>
+          <w:ilvl w:val="0"/>
+          <w:numId w:val="1"/>
+        </w:numPr>
+      </w:pPr>
+      <w:r>
+        <w:t>Status:</w:t>
+      </w:r>
+    </w:p>
+    <w:p>
+      <w:pPr>
+        <w:pStyle w:val="ListParagraph"/>
+        <w:numPr>
+          <w:ilvl w:val="0"/>
+          <w:numId w:val="2"/>
+        </w:numPr>
+      </w:pPr>
+      <w:r>
+        <w:t>“200”: success</w:t>
+      </w:r>
+    </w:p>
+    <w:p>
+      <w:pPr>
+        <w:pStyle w:val="ListParagraph"/>
+        <w:numPr>
+          <w:ilvl w:val="0"/>
+          <w:numId w:val="2"/>
+        </w:numPr>
+      </w:pPr>
+      <w:r>
+        <w:t>“301”: Duplicate Name</w:t>
+      </w:r>
+    </w:p>
+    <w:p>
+      <w:pPr>
+        <w:pStyle w:val="Heading2"/>
+      </w:pPr>
+      <w:r>
+        <w:t>Delete:</w:t>
+      </w:r>
+    </w:p>
+    <w:p>
+      <w:pPr>
+        <w:pStyle w:val="ListParagraph"/>
+        <w:numPr>
+          <w:ilvl w:val="0"/>
+          <w:numId w:val="1"/>
+        </w:numPr>
+      </w:pPr>
+      <w:r>
+        <w:t xml:space="preserve">URL: </w:t>
+      </w:r>
+      <w:proofErr w:type="spellStart"/>
+      <w:r>
+        <w:t>api</w:t>
+      </w:r>
+      <w:proofErr w:type="spellEnd"/>
+      <w:r>
+        <w:t>/</w:t>
+      </w:r>
+      <w:proofErr w:type="spellStart"/>
+      <w:r>
+        <w:t>item_group</w:t>
+      </w:r>
+      <w:proofErr w:type="spellEnd"/>
+      <w:r>
+        <w:t>/{id}</w:t>
+      </w:r>
+    </w:p>
+    <w:p>
+      <w:pPr>
+        <w:pStyle w:val="ListParagraph"/>
+        <w:numPr>
+          <w:ilvl w:val="0"/>
+          <w:numId w:val="1"/>
+        </w:numPr>
+      </w:pPr>
+      <w:r>
+        <w:t>METHOD: DELETE</w:t>
+      </w:r>
+    </w:p>
+    <w:p>
+      <w:pPr>
+        <w:pStyle w:val="ListParagraph"/>
+        <w:numPr>
+          <w:ilvl w:val="0"/>
+          <w:numId w:val="1"/>
+        </w:numPr>
+      </w:pPr>
+      <w:r>
+        <w:t>Status:</w:t>
+      </w:r>
+    </w:p>
+    <w:p>
+      <w:pPr>
+        <w:pStyle w:val="ListParagraph"/>
+        <w:numPr>
+          <w:ilvl w:val="0"/>
+          <w:numId w:val="2"/>
+        </w:numPr>
+      </w:pPr>
+      <w:r>
+        <w:t>“200”: success</w:t>
+      </w:r>
+    </w:p>
+    <w:p>
+      <w:pPr>
+        <w:pStyle w:val="ListParagraph"/>
+        <w:numPr>
+          <w:ilvl w:val="0"/>
+          <w:numId w:val="2"/>
+        </w:numPr>
+      </w:pPr>
+      <w:r>
+        <w:t xml:space="preserve">“210”: </w:t>
+      </w:r>
+      <w:proofErr w:type="spellStart"/>
+      <w:r>
+        <w:t>Can not</w:t>
+      </w:r>
+      <w:proofErr w:type="spellEnd"/>
+      <w:r>
+        <w:t xml:space="preserve"> delete</w:t>
+      </w:r>
+    </w:p>
+    <w:p>
+      <w:pPr>
+        <w:pStyle w:val="Heading2"/>
+      </w:pPr>
+      <w:r>
+        <w:t>Deactivate</w:t>
+      </w:r>
+    </w:p>
+    <w:p>
+      <w:pPr>
+        <w:pStyle w:val="ListParagraph"/>
+        <w:numPr>
+          <w:ilvl w:val="0"/>
+          <w:numId w:val="1"/>
+        </w:numPr>
+      </w:pPr>
+      <w:r>
+        <w:t xml:space="preserve">URL: </w:t>
+      </w:r>
+      <w:proofErr w:type="spellStart"/>
+      <w:r>
+        <w:t>api</w:t>
+      </w:r>
+      <w:proofErr w:type="spellEnd"/>
+      <w:r>
+        <w:t>/</w:t>
+      </w:r>
+      <w:proofErr w:type="spellStart"/>
+      <w:r>
+        <w:t>item_group</w:t>
+      </w:r>
+      <w:proofErr w:type="spellEnd"/>
+      <w:r>
+        <w:t>/deactivate/{id}</w:t>
+      </w:r>
+    </w:p>
+    <w:p>
+      <w:pPr>
+        <w:pStyle w:val="ListParagraph"/>
+        <w:numPr>
+          <w:ilvl w:val="0"/>
+          <w:numId w:val="1"/>
+        </w:numPr>
+      </w:pPr>
+      <w:r>
+        <w:t>METHOD: PUT</w:t>
+      </w:r>
+    </w:p>
+    <w:p>
+      <w:pPr>
+        <w:pStyle w:val="ListParagraph"/>
+        <w:numPr>
+          <w:ilvl w:val="0"/>
+          <w:numId w:val="1"/>
+        </w:numPr>
+      </w:pPr>
+      <w:r>
+        <w:t>Status:</w:t>
+      </w:r>
+    </w:p>
+    <w:p>
+      <w:pPr>
+        <w:pStyle w:val="ListParagraph"/>
+        <w:numPr>
+          <w:ilvl w:val="0"/>
+          <w:numId w:val="2"/>
+        </w:numPr>
+      </w:pPr>
+      <w:r>
+        <w:t>“200”: success</w:t>
+      </w:r>
+    </w:p>
+    <w:p>
+      <w:pPr>
+        <w:pStyle w:val="Heading2"/>
+      </w:pPr>
+      <w:r>
+        <w:t>Activate</w:t>
+      </w:r>
+    </w:p>
+    <w:p>
+      <w:pPr>
+        <w:pStyle w:val="ListParagraph"/>
+        <w:numPr>
+          <w:ilvl w:val="0"/>
+          <w:numId w:val="1"/>
+        </w:numPr>
+      </w:pPr>
+      <w:r>
+        <w:t xml:space="preserve">URL: </w:t>
+      </w:r>
+      <w:r>
+        <w:t>api/item_group/activate/{id}</w:t>
+      </w:r>
+    </w:p>
+    <w:p>
+      <w:pPr>
+        <w:pStyle w:val="ListParagraph"/>
+        <w:numPr>
+          <w:ilvl w:val="0"/>
+          <w:numId w:val="1"/>
+        </w:numPr>
+      </w:pPr>
+      <w:r>
+        <w:t>METHOD: PUT</w:t>
+      </w:r>
+    </w:p>
+    <w:p>
+      <w:pPr>
+        <w:pStyle w:val="ListParagraph"/>
+        <w:numPr>
+          <w:ilvl w:val="0"/>
+          <w:numId w:val="1"/>
+        </w:numPr>
+      </w:pPr>
+      <w:r>
+        <w:t>Status:</w:t>
+      </w:r>
+    </w:p>
+    <w:p>
+      <w:pPr>
+        <w:pStyle w:val="ListParagraph"/>
+        <w:numPr>
+          <w:ilvl w:val="0"/>
+          <w:numId w:val="2"/>
+        </w:numPr>
+      </w:pPr>
+      <w:r>
+        <w:t>“200”: success</w:t>
+      </w:r>
+    </w:p>
+    <w:p>
+      <w:pPr>
+        <w:pStyle w:val="Heading2"/>
+      </w:pPr>
+      <w:r>
+        <w:t>Filter Search</w:t>
+      </w:r>
+    </w:p>
+    <w:p>
+      <w:pPr>
+        <w:pStyle w:val="ListParagraph"/>
+        <w:numPr>
+          <w:ilvl w:val="0"/>
+          <w:numId w:val="1"/>
+        </w:numPr>
+      </w:pPr>
+      <w:r>
+        <w:t xml:space="preserve">URL: </w:t>
+      </w:r>
+      <w:r>
+        <w:t>/</w:t>
+      </w:r>
+      <w:proofErr w:type="spellStart"/>
+      <w:r>
+        <w:t>api</w:t>
+      </w:r>
+      <w:proofErr w:type="spellEnd"/>
+      <w:r>
+        <w:t>/</w:t>
+      </w:r>
+      <w:proofErr w:type="spellStart"/>
+      <w:r>
+        <w:t>item_group?search</w:t>
+      </w:r>
+      <w:proofErr w:type="spellEnd"/>
+      <w:r>
+        <w:t>=&amp;status=&amp;</w:t>
+      </w:r>
+      <w:proofErr w:type="spellStart"/>
+      <w:r>
+        <w:t>page_size</w:t>
+      </w:r>
+      <w:proofErr w:type="spellEnd"/>
+      <w:r>
+        <w:t>=15</w:t>
+      </w:r>
+    </w:p>
+    <w:p>
+      <w:pPr>
+        <w:pStyle w:val="ListParagraph"/>
+      </w:pPr>
+      <w:proofErr w:type="gramStart"/>
+      <w:r>
+        <w:t>Status :</w:t>
+      </w:r>
+      <w:proofErr w:type="gramEnd"/>
+      <w:r>
+        <w:t xml:space="preserve"> 1 for active, 0 for inactive. Leave empty to get all data.</w:t>
+      </w:r>
+    </w:p>
+    <w:p>
+      <w:pPr>
+        <w:pStyle w:val="ListParagraph"/>
+        <w:numPr>
+          <w:ilvl w:val="0"/>
+          <w:numId w:val="1"/>
+        </w:numPr>
+      </w:pPr>
+      <w:r>
+        <w:t>METHOD: GET</w:t>
+      </w:r>
+    </w:p>
+    <w:p>
+      <w:pPr>
+        <w:pStyle w:val="ListParagraph"/>
+        <w:numPr>
+          <w:ilvl w:val="0"/>
+          <w:numId w:val="1"/>
+        </w:numPr>
+      </w:pPr>
+      <w:r>
+        <w:t>Status:</w:t>
+      </w:r>
+    </w:p>
+    <w:p>
+      <w:pPr>
+        <w:pStyle w:val="ListParagraph"/>
+        <w:numPr>
+          <w:ilvl w:val="0"/>
+          <w:numId w:val="2"/>
+        </w:numPr>
+      </w:pPr>
+      <w:r>
+        <w:t>“200”: success</w:t>
+      </w:r>
+    </w:p>
+    <w:p>
+      <w:pPr>
+        <w:pStyle w:val="Heading2"/>
+      </w:pPr>
+      <w:r>
+        <w:t>Find One Item Type</w:t>
+      </w:r>
+    </w:p>
+    <w:p>
+      <w:pPr>
+        <w:pStyle w:val="ListParagraph"/>
+        <w:numPr>
+          <w:ilvl w:val="0"/>
+          <w:numId w:val="1"/>
+        </w:numPr>
+      </w:pPr>
+      <w:r>
+        <w:t xml:space="preserve">URL: </w:t>
+      </w:r>
+      <w:r>
+        <w:t>/</w:t>
+      </w:r>
+      <w:proofErr w:type="spellStart"/>
+      <w:r>
+        <w:t>api</w:t>
+      </w:r>
+      <w:proofErr w:type="spellEnd"/>
+      <w:r>
+        <w:t>/</w:t>
+      </w:r>
+      <w:proofErr w:type="spellStart"/>
+      <w:r>
+        <w:t>item_group</w:t>
+      </w:r>
+      <w:proofErr w:type="spellEnd"/>
+      <w:r>
+        <w:t>/{</w:t>
+      </w:r>
+      <w:proofErr w:type="spellStart"/>
+      <w:r>
+        <w:t>item_type_id</w:t>
+      </w:r>
+      <w:proofErr w:type="spellEnd"/>
+      <w:r>
+        <w:t>}</w:t>
+      </w:r>
       <w:bookmarkStart w:id="0" w:name="_GoBack"/>
       <w:bookmarkEnd w:id="0"/>
     </w:p>
     <w:p>
       <w:pPr>
         <w:pStyle w:val="ListParagraph"/>
-      </w:pPr>
+        <w:numPr>
+          <w:ilvl w:val="0"/>
+          <w:numId w:val="1"/>
+        </w:numPr>
+      </w:pPr>
+      <w:r>
+        <w:t>METHOD: GET</w:t>
+      </w:r>
+    </w:p>
+    <w:p>
+      <w:pPr>
+        <w:pStyle w:val="ListParagraph"/>
+        <w:numPr>
+          <w:ilvl w:val="0"/>
+          <w:numId w:val="1"/>
+        </w:numPr>
+      </w:pPr>
+      <w:r>
+        <w:t>Status:</w:t>
+      </w:r>
+    </w:p>
+    <w:p>
+      <w:pPr>
+        <w:pStyle w:val="ListParagraph"/>
+        <w:numPr>
+          <w:ilvl w:val="0"/>
+          <w:numId w:val="2"/>
+        </w:numPr>
+      </w:pPr>
+      <w:r>
+        <w:t>“200”: success</w:t>
+      </w:r>
+    </w:p>
+    <w:p>
+      <w:pPr>
+        <w:pStyle w:val="Heading2"/>
+      </w:pPr>
+      <w:r>
+        <w:t>Item Type History</w:t>
+      </w:r>
+    </w:p>
+    <w:p>
+      <w:pPr>
+        <w:pStyle w:val="ListParagraph"/>
+        <w:numPr>
+          <w:ilvl w:val="0"/>
+          <w:numId w:val="1"/>
+        </w:numPr>
+      </w:pPr>
+      <w:r>
+        <w:t xml:space="preserve">URL: </w:t>
+      </w:r>
+      <w:r>
+        <w:t>/</w:t>
+      </w:r>
+      <w:proofErr w:type="spellStart"/>
+      <w:r>
+        <w:t>api</w:t>
+      </w:r>
+      <w:proofErr w:type="spellEnd"/>
+      <w:r>
+        <w:t>/</w:t>
+      </w:r>
+      <w:proofErr w:type="spellStart"/>
+      <w:r>
+        <w:t>item_group</w:t>
+      </w:r>
+      <w:proofErr w:type="spellEnd"/>
+      <w:r>
+        <w:t>/history/</w:t>
+      </w:r>
+      <w:r>
+        <w:t xml:space="preserve">{id of </w:t>
+      </w:r>
+      <w:proofErr w:type="spellStart"/>
+      <w:r>
+        <w:t>item_type</w:t>
+      </w:r>
+      <w:proofErr w:type="spellEnd"/>
       <w:r>
         <w:t>}</w:t>
       </w:r>
+      <w:r>
+        <w:t>?</w:t>
+      </w:r>
+      <w:proofErr w:type="spellStart"/>
+      <w:r>
+        <w:t>from_date</w:t>
+      </w:r>
+      <w:proofErr w:type="spellEnd"/>
+      <w:r>
+        <w:t>=&amp;</w:t>
+      </w:r>
+      <w:proofErr w:type="spellStart"/>
+      <w:r>
+        <w:t>to_date</w:t>
+      </w:r>
+      <w:proofErr w:type="spellEnd"/>
+      <w:r>
+        <w:t>=&amp;action=&amp;</w:t>
+      </w:r>
+      <w:proofErr w:type="spellStart"/>
+      <w:r>
+        <w:t>page_size</w:t>
+      </w:r>
+      <w:proofErr w:type="spellEnd"/>
+      <w:r>
+        <w:t>=10</w:t>
+      </w:r>
+    </w:p>
+    <w:p>
+      <w:pPr>
+        <w:pStyle w:val="ListParagraph"/>
+        <w:numPr>
+          <w:ilvl w:val="0"/>
+          <w:numId w:val="32"/>
+        </w:numPr>
+      </w:pPr>
+      <w:r>
+        <w:t>action: 1 = create, 2 = update, 3 = delete, 4 = activate, 5 = deactivate</w:t>
+      </w:r>
     </w:p>
     <w:p>
       <w:pPr>
@@ -653,6 +1178,19 @@
         </w:numPr>
       </w:pPr>
       <w:r>
+        <w:t>METHOD: GET</w:t>
+      </w:r>
+    </w:p>
+    <w:p>
+      <w:pPr>
+        <w:pStyle w:val="ListParagraph"/>
+        <w:numPr>
+          <w:ilvl w:val="0"/>
+          <w:numId w:val="1"/>
+        </w:numPr>
+      </w:pPr>
+      <w:r>
+        <w:lastRenderedPageBreak/>
         <w:t>Status:</w:t>
       </w:r>
     </w:p>
@@ -670,466 +1208,9 @@
     </w:p>
     <w:p>
       <w:pPr>
-        <w:pStyle w:val="ListParagraph"/>
-        <w:numPr>
-          <w:ilvl w:val="0"/>
-          <w:numId w:val="2"/>
-        </w:numPr>
-      </w:pPr>
-      <w:r>
-        <w:t>“301”: Duplicate Name</w:t>
-      </w:r>
-    </w:p>
-    <w:p>
-      <w:pPr>
-        <w:pStyle w:val="Heading2"/>
-      </w:pPr>
-      <w:r>
-        <w:t>Delete:</w:t>
-      </w:r>
-    </w:p>
-    <w:p>
-      <w:pPr>
-        <w:pStyle w:val="ListParagraph"/>
-        <w:numPr>
-          <w:ilvl w:val="0"/>
-          <w:numId w:val="1"/>
-        </w:numPr>
-      </w:pPr>
-      <w:r>
-        <w:t xml:space="preserve">URL: </w:t>
-      </w:r>
-      <w:proofErr w:type="spellStart"/>
-      <w:r>
-        <w:t>api</w:t>
-      </w:r>
-      <w:proofErr w:type="spellEnd"/>
-      <w:r>
-        <w:t>/</w:t>
-      </w:r>
-      <w:proofErr w:type="spellStart"/>
-      <w:r>
-        <w:t>item_group</w:t>
-      </w:r>
-      <w:proofErr w:type="spellEnd"/>
-      <w:r>
-        <w:t>/{id}</w:t>
-      </w:r>
-    </w:p>
-    <w:p>
-      <w:pPr>
-        <w:pStyle w:val="ListParagraph"/>
-        <w:numPr>
-          <w:ilvl w:val="0"/>
-          <w:numId w:val="1"/>
-        </w:numPr>
-      </w:pPr>
-      <w:r>
-        <w:t>METHOD: DELETE</w:t>
-      </w:r>
-    </w:p>
-    <w:p>
-      <w:pPr>
-        <w:pStyle w:val="ListParagraph"/>
-        <w:numPr>
-          <w:ilvl w:val="0"/>
-          <w:numId w:val="1"/>
-        </w:numPr>
-      </w:pPr>
-      <w:r>
-        <w:t>Status:</w:t>
-      </w:r>
-    </w:p>
-    <w:p>
-      <w:pPr>
-        <w:pStyle w:val="ListParagraph"/>
-        <w:numPr>
-          <w:ilvl w:val="0"/>
-          <w:numId w:val="2"/>
-        </w:numPr>
-      </w:pPr>
-      <w:r>
-        <w:t>“200”: success</w:t>
-      </w:r>
-    </w:p>
-    <w:p>
-      <w:pPr>
-        <w:pStyle w:val="ListParagraph"/>
-        <w:numPr>
-          <w:ilvl w:val="0"/>
-          <w:numId w:val="2"/>
-        </w:numPr>
-      </w:pPr>
-      <w:r>
-        <w:t xml:space="preserve">“210”: </w:t>
-      </w:r>
-      <w:proofErr w:type="spellStart"/>
-      <w:r>
-        <w:t>Can not</w:t>
-      </w:r>
-      <w:proofErr w:type="spellEnd"/>
-      <w:r>
-        <w:t xml:space="preserve"> delete</w:t>
-      </w:r>
-    </w:p>
-    <w:p>
-      <w:pPr>
-        <w:pStyle w:val="Heading2"/>
-      </w:pPr>
-      <w:r>
-        <w:t>Deactivate</w:t>
-      </w:r>
-    </w:p>
-    <w:p>
-      <w:pPr>
-        <w:pStyle w:val="ListParagraph"/>
-        <w:numPr>
-          <w:ilvl w:val="0"/>
-          <w:numId w:val="1"/>
-        </w:numPr>
-      </w:pPr>
-      <w:r>
-        <w:t xml:space="preserve">URL: </w:t>
-      </w:r>
-      <w:proofErr w:type="spellStart"/>
-      <w:r>
-        <w:t>api</w:t>
-      </w:r>
-      <w:proofErr w:type="spellEnd"/>
-      <w:r>
-        <w:t>/</w:t>
-      </w:r>
-      <w:proofErr w:type="spellStart"/>
-      <w:r>
-        <w:t>item_group</w:t>
-      </w:r>
-      <w:proofErr w:type="spellEnd"/>
-      <w:r>
-        <w:t>/deactivate/{id}</w:t>
-      </w:r>
-    </w:p>
-    <w:p>
-      <w:pPr>
-        <w:pStyle w:val="ListParagraph"/>
-        <w:numPr>
-          <w:ilvl w:val="0"/>
-          <w:numId w:val="1"/>
-        </w:numPr>
-      </w:pPr>
-      <w:r>
-        <w:t>METHOD: PUT</w:t>
-      </w:r>
-    </w:p>
-    <w:p>
-      <w:pPr>
-        <w:pStyle w:val="ListParagraph"/>
-        <w:numPr>
-          <w:ilvl w:val="0"/>
-          <w:numId w:val="1"/>
-        </w:numPr>
-      </w:pPr>
-      <w:r>
-        <w:t>Status:</w:t>
-      </w:r>
-    </w:p>
-    <w:p>
-      <w:pPr>
-        <w:pStyle w:val="ListParagraph"/>
-        <w:numPr>
-          <w:ilvl w:val="0"/>
-          <w:numId w:val="2"/>
-        </w:numPr>
-      </w:pPr>
-      <w:r>
-        <w:t>“200”: success</w:t>
-      </w:r>
-    </w:p>
-    <w:p>
-      <w:pPr>
-        <w:pStyle w:val="Heading2"/>
-      </w:pPr>
-      <w:r>
-        <w:t>Activate</w:t>
-      </w:r>
-    </w:p>
-    <w:p>
-      <w:pPr>
-        <w:pStyle w:val="ListParagraph"/>
-        <w:numPr>
-          <w:ilvl w:val="0"/>
-          <w:numId w:val="1"/>
-        </w:numPr>
-      </w:pPr>
-      <w:r>
-        <w:t xml:space="preserve">URL: </w:t>
-      </w:r>
-      <w:r>
-        <w:t>api/item_group/activate/{id}</w:t>
-      </w:r>
-    </w:p>
-    <w:p>
-      <w:pPr>
-        <w:pStyle w:val="ListParagraph"/>
-        <w:numPr>
-          <w:ilvl w:val="0"/>
-          <w:numId w:val="1"/>
-        </w:numPr>
-      </w:pPr>
-      <w:r>
-        <w:t>METHOD: PUT</w:t>
-      </w:r>
-    </w:p>
-    <w:p>
-      <w:pPr>
-        <w:pStyle w:val="ListParagraph"/>
-        <w:numPr>
-          <w:ilvl w:val="0"/>
-          <w:numId w:val="1"/>
-        </w:numPr>
-      </w:pPr>
-      <w:r>
-        <w:t>Status:</w:t>
-      </w:r>
-    </w:p>
-    <w:p>
-      <w:pPr>
-        <w:pStyle w:val="ListParagraph"/>
-        <w:numPr>
-          <w:ilvl w:val="0"/>
-          <w:numId w:val="2"/>
-        </w:numPr>
-      </w:pPr>
-      <w:r>
-        <w:t>“200”: success</w:t>
-      </w:r>
-    </w:p>
-    <w:p>
-      <w:pPr>
-        <w:pStyle w:val="Heading2"/>
-      </w:pPr>
-      <w:r>
-        <w:t>Filter Search</w:t>
-      </w:r>
-    </w:p>
-    <w:p>
-      <w:pPr>
-        <w:pStyle w:val="ListParagraph"/>
-        <w:numPr>
-          <w:ilvl w:val="0"/>
-          <w:numId w:val="1"/>
-        </w:numPr>
-      </w:pPr>
-      <w:r>
-        <w:t xml:space="preserve">URL: </w:t>
-      </w:r>
-      <w:r>
-        <w:t>/</w:t>
-      </w:r>
-      <w:proofErr w:type="spellStart"/>
-      <w:r>
-        <w:t>api</w:t>
-      </w:r>
-      <w:proofErr w:type="spellEnd"/>
-      <w:r>
-        <w:t>/</w:t>
-      </w:r>
-      <w:proofErr w:type="spellStart"/>
-      <w:r>
-        <w:t>item_group?search</w:t>
-      </w:r>
-      <w:proofErr w:type="spellEnd"/>
-      <w:r>
-        <w:t>=&amp;status=&amp;</w:t>
-      </w:r>
-      <w:proofErr w:type="spellStart"/>
-      <w:r>
-        <w:t>page_size</w:t>
-      </w:r>
-      <w:proofErr w:type="spellEnd"/>
-      <w:r>
-        <w:t>=15</w:t>
-      </w:r>
-    </w:p>
-    <w:p>
-      <w:pPr>
-        <w:pStyle w:val="ListParagraph"/>
-      </w:pPr>
-      <w:proofErr w:type="gramStart"/>
-      <w:r>
-        <w:t>Status :</w:t>
-      </w:r>
-      <w:proofErr w:type="gramEnd"/>
-      <w:r>
-        <w:t xml:space="preserve"> 1 for active, 0 for inactive. Leave empty to get all data.</w:t>
-      </w:r>
-    </w:p>
-    <w:p>
-      <w:pPr>
-        <w:pStyle w:val="ListParagraph"/>
-        <w:numPr>
-          <w:ilvl w:val="0"/>
-          <w:numId w:val="1"/>
-        </w:numPr>
-      </w:pPr>
-      <w:r>
-        <w:t>METHOD: GET</w:t>
-      </w:r>
-    </w:p>
-    <w:p>
-      <w:pPr>
-        <w:pStyle w:val="ListParagraph"/>
-        <w:numPr>
-          <w:ilvl w:val="0"/>
-          <w:numId w:val="1"/>
-        </w:numPr>
-      </w:pPr>
-      <w:r>
-        <w:t>Status:</w:t>
-      </w:r>
-    </w:p>
-    <w:p>
-      <w:pPr>
-        <w:pStyle w:val="ListParagraph"/>
-        <w:numPr>
-          <w:ilvl w:val="0"/>
-          <w:numId w:val="2"/>
-        </w:numPr>
-      </w:pPr>
-      <w:r>
-        <w:t>“200”: success</w:t>
-      </w:r>
-    </w:p>
-    <w:p>
-      <w:pPr>
-        <w:pStyle w:val="Heading2"/>
-      </w:pPr>
-      <w:r>
-        <w:t>Item Type History</w:t>
-      </w:r>
-    </w:p>
-    <w:p>
-      <w:pPr>
-        <w:pStyle w:val="ListParagraph"/>
-        <w:numPr>
-          <w:ilvl w:val="0"/>
-          <w:numId w:val="1"/>
-        </w:numPr>
-      </w:pPr>
-      <w:r>
-        <w:t xml:space="preserve">URL: </w:t>
-      </w:r>
-      <w:r>
-        <w:t>/</w:t>
-      </w:r>
-      <w:proofErr w:type="spellStart"/>
-      <w:r>
-        <w:t>api</w:t>
-      </w:r>
-      <w:proofErr w:type="spellEnd"/>
-      <w:r>
-        <w:t>/</w:t>
-      </w:r>
-      <w:proofErr w:type="spellStart"/>
-      <w:r>
-        <w:t>item_group</w:t>
-      </w:r>
-      <w:proofErr w:type="spellEnd"/>
-      <w:r>
-        <w:t>/history/</w:t>
-      </w:r>
-      <w:r>
-        <w:t xml:space="preserve">{id of </w:t>
-      </w:r>
-      <w:proofErr w:type="spellStart"/>
-      <w:r>
-        <w:t>item_type</w:t>
-      </w:r>
-      <w:proofErr w:type="spellEnd"/>
-      <w:r>
-        <w:t>}</w:t>
-      </w:r>
-      <w:r>
-        <w:t>?</w:t>
-      </w:r>
-      <w:proofErr w:type="spellStart"/>
-      <w:r>
-        <w:t>from_date</w:t>
-      </w:r>
-      <w:proofErr w:type="spellEnd"/>
-      <w:r>
-        <w:t>=&amp;</w:t>
-      </w:r>
-      <w:proofErr w:type="spellStart"/>
-      <w:r>
-        <w:t>to_date</w:t>
-      </w:r>
-      <w:proofErr w:type="spellEnd"/>
-      <w:r>
-        <w:t>=&amp;action=&amp;</w:t>
-      </w:r>
-      <w:proofErr w:type="spellStart"/>
-      <w:r>
-        <w:t>page_size</w:t>
-      </w:r>
-      <w:proofErr w:type="spellEnd"/>
-      <w:r>
-        <w:t>=10</w:t>
-      </w:r>
-    </w:p>
-    <w:p>
-      <w:pPr>
-        <w:pStyle w:val="ListParagraph"/>
-        <w:numPr>
-          <w:ilvl w:val="0"/>
-          <w:numId w:val="32"/>
-        </w:numPr>
-      </w:pPr>
-      <w:r>
-        <w:t>action: 1 = create, 2 = update, 3 = delete, 4 = activate, 5 = deactivate</w:t>
-      </w:r>
-    </w:p>
-    <w:p>
-      <w:pPr>
-        <w:pStyle w:val="ListParagraph"/>
-        <w:numPr>
-          <w:ilvl w:val="0"/>
-          <w:numId w:val="1"/>
-        </w:numPr>
-      </w:pPr>
-      <w:r>
-        <w:t>METHOD: GET</w:t>
-      </w:r>
-    </w:p>
-    <w:p>
-      <w:pPr>
-        <w:pStyle w:val="ListParagraph"/>
-        <w:numPr>
-          <w:ilvl w:val="0"/>
-          <w:numId w:val="1"/>
-        </w:numPr>
-      </w:pPr>
-      <w:r>
-        <w:t>Status:</w:t>
-      </w:r>
-    </w:p>
-    <w:p>
-      <w:pPr>
-        <w:pStyle w:val="ListParagraph"/>
-        <w:numPr>
-          <w:ilvl w:val="0"/>
-          <w:numId w:val="2"/>
-        </w:numPr>
-      </w:pPr>
-      <w:r>
-        <w:t>“200”: success</w:t>
-      </w:r>
-    </w:p>
-    <w:p>
-      <w:pPr>
         <w:pStyle w:val="Heading1"/>
       </w:pPr>
       <w:r>
-        <w:lastRenderedPageBreak/>
         <w:t>Invoice</w:t>
       </w:r>
     </w:p>
@@ -2084,6 +2165,7 @@
           <w:sz w:val="22"/>
           <w:szCs w:val="22"/>
         </w:rPr>
+        <w:lastRenderedPageBreak/>
         <w:t xml:space="preserve">    }  ]</w:t>
       </w:r>
     </w:p>
@@ -2128,78 +2210,686 @@
         </w:numPr>
       </w:pPr>
       <w:r>
+        <w:t>“200”: success</w:t>
+      </w:r>
+    </w:p>
+    <w:p>
+      <w:pPr>
+        <w:pStyle w:val="ListParagraph"/>
+        <w:numPr>
+          <w:ilvl w:val="0"/>
+          <w:numId w:val="2"/>
+        </w:numPr>
+      </w:pPr>
+      <w:r>
+        <w:t>“400”: Lack Information</w:t>
+      </w:r>
+    </w:p>
+    <w:p>
+      <w:pPr>
+        <w:pStyle w:val="Heading2"/>
+      </w:pPr>
+      <w:r>
+        <w:t>Edit Old Invoice</w:t>
+      </w:r>
+    </w:p>
+    <w:p>
+      <w:pPr>
+        <w:pStyle w:val="ListParagraph"/>
+        <w:numPr>
+          <w:ilvl w:val="0"/>
+          <w:numId w:val="1"/>
+        </w:numPr>
+      </w:pPr>
+      <w:r>
+        <w:t xml:space="preserve">URL: </w:t>
+      </w:r>
+      <w:r>
+        <w:t>/</w:t>
+      </w:r>
+      <w:proofErr w:type="spellStart"/>
+      <w:r>
+        <w:t>api</w:t>
+      </w:r>
+      <w:proofErr w:type="spellEnd"/>
+      <w:r>
+        <w:t>/invoice</w:t>
+      </w:r>
+      <w:r>
+        <w:t>/{id}</w:t>
+      </w:r>
+    </w:p>
+    <w:p>
+      <w:pPr>
+        <w:pStyle w:val="ListParagraph"/>
+        <w:numPr>
+          <w:ilvl w:val="0"/>
+          <w:numId w:val="1"/>
+        </w:numPr>
+      </w:pPr>
+      <w:r>
+        <w:t>METHOD: PUT</w:t>
+      </w:r>
+    </w:p>
+    <w:p>
+      <w:pPr>
+        <w:pStyle w:val="ListParagraph"/>
+        <w:numPr>
+          <w:ilvl w:val="0"/>
+          <w:numId w:val="1"/>
+        </w:numPr>
+      </w:pPr>
+      <w:r>
+        <w:t xml:space="preserve">Data: </w:t>
+      </w:r>
+    </w:p>
+    <w:p>
+      <w:pPr>
+        <w:ind w:left="360"/>
+        <w:rPr>
+          <w:rFonts w:ascii="Calibri" w:eastAsia="Times New Roman" w:hAnsi="Calibri" w:cs="Calibri"/>
+          <w:szCs w:val="22"/>
+        </w:rPr>
+      </w:pPr>
+      <w:r>
+        <w:rPr>
+          <w:rFonts w:ascii="Calibri" w:eastAsia="Times New Roman" w:hAnsi="Calibri" w:cs="Calibri"/>
+          <w:szCs w:val="22"/>
+        </w:rPr>
+        <w:t>{</w:t>
+      </w:r>
+    </w:p>
+    <w:p>
+      <w:pPr>
+        <w:ind w:left="360"/>
+        <w:rPr>
+          <w:rFonts w:ascii="Calibri" w:eastAsia="Times New Roman" w:hAnsi="Calibri" w:cs="Calibri"/>
+          <w:szCs w:val="22"/>
+        </w:rPr>
+      </w:pPr>
+      <w:r>
+        <w:rPr>
+          <w:rFonts w:ascii="Calibri" w:eastAsia="Times New Roman" w:hAnsi="Calibri" w:cs="Calibri"/>
+          <w:szCs w:val="22"/>
+        </w:rPr>
+        <w:t xml:space="preserve">  "</w:t>
+      </w:r>
+      <w:proofErr w:type="spellStart"/>
+      <w:r>
+        <w:rPr>
+          <w:rFonts w:ascii="Calibri" w:eastAsia="Times New Roman" w:hAnsi="Calibri" w:cs="Calibri"/>
+          <w:szCs w:val="22"/>
+        </w:rPr>
+        <w:t>customer_name</w:t>
+      </w:r>
+      <w:proofErr w:type="spellEnd"/>
+      <w:r>
+        <w:rPr>
+          <w:rFonts w:ascii="Calibri" w:eastAsia="Times New Roman" w:hAnsi="Calibri" w:cs="Calibri"/>
+          <w:szCs w:val="22"/>
+        </w:rPr>
+        <w:t>": "Johnny (Edited)",</w:t>
+      </w:r>
+    </w:p>
+    <w:p>
+      <w:pPr>
+        <w:ind w:left="360"/>
+        <w:rPr>
+          <w:rFonts w:ascii="Calibri" w:eastAsia="Times New Roman" w:hAnsi="Calibri" w:cs="Calibri"/>
+          <w:szCs w:val="22"/>
+        </w:rPr>
+      </w:pPr>
+      <w:r>
+        <w:rPr>
+          <w:rFonts w:ascii="Calibri" w:eastAsia="Times New Roman" w:hAnsi="Calibri" w:cs="Calibri"/>
+          <w:szCs w:val="22"/>
+        </w:rPr>
+        <w:t xml:space="preserve">  "</w:t>
+      </w:r>
+      <w:proofErr w:type="spellStart"/>
+      <w:r>
+        <w:rPr>
+          <w:rFonts w:ascii="Calibri" w:eastAsia="Times New Roman" w:hAnsi="Calibri" w:cs="Calibri"/>
+          <w:szCs w:val="22"/>
+        </w:rPr>
+        <w:t>customer_phone</w:t>
+      </w:r>
+      <w:proofErr w:type="spellEnd"/>
+      <w:r>
+        <w:rPr>
+          <w:rFonts w:ascii="Calibri" w:eastAsia="Times New Roman" w:hAnsi="Calibri" w:cs="Calibri"/>
+          <w:szCs w:val="22"/>
+        </w:rPr>
+        <w:t>": "023211112 (Edited)",</w:t>
+      </w:r>
+    </w:p>
+    <w:p>
+      <w:pPr>
+        <w:ind w:left="360"/>
+        <w:rPr>
+          <w:rFonts w:ascii="Calibri" w:eastAsia="Times New Roman" w:hAnsi="Calibri" w:cs="Calibri"/>
+          <w:szCs w:val="22"/>
+        </w:rPr>
+      </w:pPr>
+      <w:r>
+        <w:rPr>
+          <w:rFonts w:ascii="Calibri" w:eastAsia="Times New Roman" w:hAnsi="Calibri" w:cs="Calibri"/>
+          <w:szCs w:val="22"/>
+        </w:rPr>
+        <w:t xml:space="preserve">  "</w:t>
+      </w:r>
+      <w:proofErr w:type="spellStart"/>
+      <w:r>
+        <w:rPr>
+          <w:rFonts w:ascii="Calibri" w:eastAsia="Times New Roman" w:hAnsi="Calibri" w:cs="Calibri"/>
+          <w:szCs w:val="22"/>
+        </w:rPr>
+        <w:t>interests_rate</w:t>
+      </w:r>
+      <w:proofErr w:type="spellEnd"/>
+      <w:r>
+        <w:rPr>
+          <w:rFonts w:ascii="Calibri" w:eastAsia="Times New Roman" w:hAnsi="Calibri" w:cs="Calibri"/>
+          <w:szCs w:val="22"/>
+        </w:rPr>
+        <w:t>": 7,</w:t>
+      </w:r>
+    </w:p>
+    <w:p>
+      <w:pPr>
+        <w:ind w:left="360"/>
+        <w:rPr>
+          <w:rFonts w:ascii="Calibri" w:eastAsia="Times New Roman" w:hAnsi="Calibri" w:cs="Calibri"/>
+          <w:szCs w:val="22"/>
+        </w:rPr>
+      </w:pPr>
+      <w:r>
+        <w:rPr>
+          <w:rFonts w:ascii="Calibri" w:eastAsia="Times New Roman" w:hAnsi="Calibri" w:cs="Calibri"/>
+          <w:szCs w:val="22"/>
+        </w:rPr>
+        <w:t xml:space="preserve">  "</w:t>
+      </w:r>
+      <w:proofErr w:type="spellStart"/>
+      <w:r>
+        <w:rPr>
+          <w:rFonts w:ascii="Calibri" w:eastAsia="Times New Roman" w:hAnsi="Calibri" w:cs="Calibri"/>
+          <w:szCs w:val="22"/>
+        </w:rPr>
+        <w:t>new_items</w:t>
+      </w:r>
+      <w:proofErr w:type="spellEnd"/>
+      <w:r>
+        <w:rPr>
+          <w:rFonts w:ascii="Calibri" w:eastAsia="Times New Roman" w:hAnsi="Calibri" w:cs="Calibri"/>
+          <w:szCs w:val="22"/>
+        </w:rPr>
+        <w:t>": [</w:t>
+      </w:r>
+    </w:p>
+    <w:p>
+      <w:pPr>
+        <w:ind w:left="360"/>
+        <w:rPr>
+          <w:rFonts w:ascii="Calibri" w:eastAsia="Times New Roman" w:hAnsi="Calibri" w:cs="Calibri"/>
+          <w:szCs w:val="22"/>
+        </w:rPr>
+      </w:pPr>
+      <w:r>
+        <w:rPr>
+          <w:rFonts w:ascii="Calibri" w:eastAsia="Times New Roman" w:hAnsi="Calibri" w:cs="Calibri"/>
+          <w:szCs w:val="22"/>
+        </w:rPr>
+        <w:t xml:space="preserve">    {</w:t>
+      </w:r>
+    </w:p>
+    <w:p>
+      <w:pPr>
+        <w:ind w:left="360"/>
+        <w:rPr>
+          <w:rFonts w:ascii="Calibri" w:eastAsia="Times New Roman" w:hAnsi="Calibri" w:cs="Calibri"/>
+          <w:szCs w:val="22"/>
+        </w:rPr>
+      </w:pPr>
+      <w:r>
+        <w:rPr>
+          <w:rFonts w:ascii="Calibri" w:eastAsia="Times New Roman" w:hAnsi="Calibri" w:cs="Calibri"/>
+          <w:szCs w:val="22"/>
+        </w:rPr>
+        <w:t xml:space="preserve">      "</w:t>
+      </w:r>
+      <w:proofErr w:type="spellStart"/>
+      <w:r>
+        <w:rPr>
+          <w:rFonts w:ascii="Calibri" w:eastAsia="Times New Roman" w:hAnsi="Calibri" w:cs="Calibri"/>
+          <w:szCs w:val="22"/>
+        </w:rPr>
+        <w:t>item_type_id</w:t>
+      </w:r>
+      <w:proofErr w:type="spellEnd"/>
+      <w:r>
+        <w:rPr>
+          <w:rFonts w:ascii="Calibri" w:eastAsia="Times New Roman" w:hAnsi="Calibri" w:cs="Calibri"/>
+          <w:szCs w:val="22"/>
+        </w:rPr>
+        <w:t>": 1,</w:t>
+      </w:r>
+    </w:p>
+    <w:p>
+      <w:pPr>
+        <w:ind w:left="360"/>
+        <w:rPr>
+          <w:rFonts w:ascii="Calibri" w:eastAsia="Times New Roman" w:hAnsi="Calibri" w:cs="Calibri"/>
+          <w:szCs w:val="22"/>
+        </w:rPr>
+      </w:pPr>
+      <w:r>
+        <w:rPr>
+          <w:rFonts w:ascii="Calibri" w:eastAsia="Times New Roman" w:hAnsi="Calibri" w:cs="Calibri"/>
+          <w:szCs w:val="22"/>
+        </w:rPr>
+        <w:t xml:space="preserve">      "</w:t>
+      </w:r>
+      <w:proofErr w:type="spellStart"/>
+      <w:r>
+        <w:rPr>
+          <w:rFonts w:ascii="Calibri" w:eastAsia="Times New Roman" w:hAnsi="Calibri" w:cs="Calibri"/>
+          <w:szCs w:val="22"/>
+        </w:rPr>
+        <w:t>first_feature</w:t>
+      </w:r>
+      <w:proofErr w:type="spellEnd"/>
+      <w:r>
+        <w:rPr>
+          <w:rFonts w:ascii="Calibri" w:eastAsia="Times New Roman" w:hAnsi="Calibri" w:cs="Calibri"/>
+          <w:szCs w:val="22"/>
+        </w:rPr>
+        <w:t>": "Honda Dream",</w:t>
+      </w:r>
+    </w:p>
+    <w:p>
+      <w:pPr>
+        <w:ind w:left="360"/>
+        <w:rPr>
+          <w:rFonts w:ascii="Calibri" w:eastAsia="Times New Roman" w:hAnsi="Calibri" w:cs="Calibri"/>
+          <w:szCs w:val="22"/>
+        </w:rPr>
+      </w:pPr>
+      <w:r>
+        <w:rPr>
+          <w:rFonts w:ascii="Calibri" w:eastAsia="Times New Roman" w:hAnsi="Calibri" w:cs="Calibri"/>
+          <w:szCs w:val="22"/>
+        </w:rPr>
+        <w:t xml:space="preserve">      "</w:t>
+      </w:r>
+      <w:proofErr w:type="spellStart"/>
+      <w:r>
+        <w:rPr>
+          <w:rFonts w:ascii="Calibri" w:eastAsia="Times New Roman" w:hAnsi="Calibri" w:cs="Calibri"/>
+          <w:szCs w:val="22"/>
+        </w:rPr>
+        <w:t>second_feature</w:t>
+      </w:r>
+      <w:proofErr w:type="spellEnd"/>
+      <w:r>
+        <w:rPr>
+          <w:rFonts w:ascii="Calibri" w:eastAsia="Times New Roman" w:hAnsi="Calibri" w:cs="Calibri"/>
+          <w:szCs w:val="22"/>
+        </w:rPr>
+        <w:t>": "Black",</w:t>
+      </w:r>
+    </w:p>
+    <w:p>
+      <w:pPr>
+        <w:ind w:left="360"/>
+        <w:rPr>
+          <w:rFonts w:ascii="Calibri" w:eastAsia="Times New Roman" w:hAnsi="Calibri" w:cs="Calibri"/>
+          <w:szCs w:val="22"/>
+        </w:rPr>
+      </w:pPr>
+      <w:r>
+        <w:rPr>
+          <w:rFonts w:ascii="Calibri" w:eastAsia="Times New Roman" w:hAnsi="Calibri" w:cs="Calibri"/>
+          <w:szCs w:val="22"/>
+        </w:rPr>
+        <w:t xml:space="preserve">      "</w:t>
+      </w:r>
+      <w:proofErr w:type="spellStart"/>
+      <w:r>
+        <w:rPr>
+          <w:rFonts w:ascii="Calibri" w:eastAsia="Times New Roman" w:hAnsi="Calibri" w:cs="Calibri"/>
+          <w:szCs w:val="22"/>
+        </w:rPr>
+        <w:t>third_feature</w:t>
+      </w:r>
+      <w:proofErr w:type="spellEnd"/>
+      <w:r>
+        <w:rPr>
+          <w:rFonts w:ascii="Calibri" w:eastAsia="Times New Roman" w:hAnsi="Calibri" w:cs="Calibri"/>
+          <w:szCs w:val="22"/>
+        </w:rPr>
+        <w:t>": "2AH-1035",</w:t>
+      </w:r>
+    </w:p>
+    <w:p>
+      <w:pPr>
+        <w:ind w:left="360"/>
+        <w:rPr>
+          <w:rFonts w:ascii="Calibri" w:eastAsia="Times New Roman" w:hAnsi="Calibri" w:cs="Calibri"/>
+          <w:szCs w:val="22"/>
+        </w:rPr>
+      </w:pPr>
+      <w:r>
+        <w:rPr>
+          <w:rFonts w:ascii="Calibri" w:eastAsia="Times New Roman" w:hAnsi="Calibri" w:cs="Calibri"/>
+          <w:szCs w:val="22"/>
+        </w:rPr>
+        <w:t xml:space="preserve">      "</w:t>
+      </w:r>
+      <w:proofErr w:type="spellStart"/>
+      <w:r>
+        <w:rPr>
+          <w:rFonts w:ascii="Calibri" w:eastAsia="Times New Roman" w:hAnsi="Calibri" w:cs="Calibri"/>
+          <w:szCs w:val="22"/>
+        </w:rPr>
+        <w:t>fourth_feature</w:t>
+      </w:r>
+      <w:proofErr w:type="spellEnd"/>
+      <w:r>
+        <w:rPr>
+          <w:rFonts w:ascii="Calibri" w:eastAsia="Times New Roman" w:hAnsi="Calibri" w:cs="Calibri"/>
+          <w:szCs w:val="22"/>
+        </w:rPr>
+        <w:t>": "Skull Sticker"</w:t>
+      </w:r>
+    </w:p>
+    <w:p>
+      <w:pPr>
+        <w:ind w:left="360"/>
+        <w:rPr>
+          <w:rFonts w:ascii="Calibri" w:eastAsia="Times New Roman" w:hAnsi="Calibri" w:cs="Calibri"/>
+          <w:szCs w:val="22"/>
+        </w:rPr>
+      </w:pPr>
+      <w:r>
+        <w:rPr>
+          <w:rFonts w:ascii="Calibri" w:eastAsia="Times New Roman" w:hAnsi="Calibri" w:cs="Calibri"/>
+          <w:szCs w:val="22"/>
+        </w:rPr>
+        <w:t xml:space="preserve">    },</w:t>
+      </w:r>
+    </w:p>
+    <w:p>
+      <w:pPr>
+        <w:ind w:left="360"/>
+        <w:rPr>
+          <w:rFonts w:ascii="Calibri" w:eastAsia="Times New Roman" w:hAnsi="Calibri" w:cs="Calibri"/>
+          <w:szCs w:val="22"/>
+        </w:rPr>
+      </w:pPr>
+      <w:r>
+        <w:rPr>
+          <w:rFonts w:ascii="Calibri" w:eastAsia="Times New Roman" w:hAnsi="Calibri" w:cs="Calibri"/>
+          <w:szCs w:val="22"/>
+        </w:rPr>
+        <w:t xml:space="preserve">    {</w:t>
+      </w:r>
+    </w:p>
+    <w:p>
+      <w:pPr>
+        <w:ind w:left="360"/>
+        <w:rPr>
+          <w:rFonts w:ascii="Calibri" w:eastAsia="Times New Roman" w:hAnsi="Calibri" w:cs="Calibri"/>
+          <w:szCs w:val="22"/>
+        </w:rPr>
+      </w:pPr>
+      <w:r>
+        <w:rPr>
+          <w:rFonts w:ascii="Calibri" w:eastAsia="Times New Roman" w:hAnsi="Calibri" w:cs="Calibri"/>
+          <w:szCs w:val="22"/>
+        </w:rPr>
+        <w:t xml:space="preserve">      "</w:t>
+      </w:r>
+      <w:proofErr w:type="spellStart"/>
+      <w:r>
+        <w:rPr>
+          <w:rFonts w:ascii="Calibri" w:eastAsia="Times New Roman" w:hAnsi="Calibri" w:cs="Calibri"/>
+          <w:szCs w:val="22"/>
+        </w:rPr>
+        <w:t>item_type_id</w:t>
+      </w:r>
+      <w:proofErr w:type="spellEnd"/>
+      <w:r>
+        <w:rPr>
+          <w:rFonts w:ascii="Calibri" w:eastAsia="Times New Roman" w:hAnsi="Calibri" w:cs="Calibri"/>
+          <w:szCs w:val="22"/>
+        </w:rPr>
+        <w:t>": 1,</w:t>
+      </w:r>
+    </w:p>
+    <w:p>
+      <w:pPr>
+        <w:ind w:left="360"/>
+        <w:rPr>
+          <w:rFonts w:ascii="Calibri" w:eastAsia="Times New Roman" w:hAnsi="Calibri" w:cs="Calibri"/>
+          <w:szCs w:val="22"/>
+        </w:rPr>
+      </w:pPr>
+      <w:r>
+        <w:rPr>
+          <w:rFonts w:ascii="Calibri" w:eastAsia="Times New Roman" w:hAnsi="Calibri" w:cs="Calibri"/>
+          <w:szCs w:val="22"/>
+        </w:rPr>
+        <w:t xml:space="preserve">      "</w:t>
+      </w:r>
+      <w:proofErr w:type="spellStart"/>
+      <w:r>
+        <w:rPr>
+          <w:rFonts w:ascii="Calibri" w:eastAsia="Times New Roman" w:hAnsi="Calibri" w:cs="Calibri"/>
+          <w:szCs w:val="22"/>
+        </w:rPr>
+        <w:t>first_feature</w:t>
+      </w:r>
+      <w:proofErr w:type="spellEnd"/>
+      <w:r>
+        <w:rPr>
+          <w:rFonts w:ascii="Calibri" w:eastAsia="Times New Roman" w:hAnsi="Calibri" w:cs="Calibri"/>
+          <w:szCs w:val="22"/>
+        </w:rPr>
+        <w:t>": "Honda Dream",</w:t>
+      </w:r>
+    </w:p>
+    <w:p>
+      <w:pPr>
+        <w:ind w:left="360"/>
+        <w:rPr>
+          <w:rFonts w:ascii="Calibri" w:eastAsia="Times New Roman" w:hAnsi="Calibri" w:cs="Calibri"/>
+          <w:szCs w:val="22"/>
+        </w:rPr>
+      </w:pPr>
+      <w:r>
+        <w:rPr>
+          <w:rFonts w:ascii="Calibri" w:eastAsia="Times New Roman" w:hAnsi="Calibri" w:cs="Calibri"/>
+          <w:szCs w:val="22"/>
+        </w:rPr>
+        <w:t xml:space="preserve">      "</w:t>
+      </w:r>
+      <w:proofErr w:type="spellStart"/>
+      <w:r>
+        <w:rPr>
+          <w:rFonts w:ascii="Calibri" w:eastAsia="Times New Roman" w:hAnsi="Calibri" w:cs="Calibri"/>
+          <w:szCs w:val="22"/>
+        </w:rPr>
+        <w:t>second_feature</w:t>
+      </w:r>
+      <w:proofErr w:type="spellEnd"/>
+      <w:r>
+        <w:rPr>
+          <w:rFonts w:ascii="Calibri" w:eastAsia="Times New Roman" w:hAnsi="Calibri" w:cs="Calibri"/>
+          <w:szCs w:val="22"/>
+        </w:rPr>
+        <w:t>": "Black",</w:t>
+      </w:r>
+    </w:p>
+    <w:p>
+      <w:pPr>
+        <w:ind w:left="360"/>
+        <w:rPr>
+          <w:rFonts w:ascii="Calibri" w:eastAsia="Times New Roman" w:hAnsi="Calibri" w:cs="Calibri"/>
+          <w:szCs w:val="22"/>
+        </w:rPr>
+      </w:pPr>
+      <w:r>
+        <w:rPr>
+          <w:rFonts w:ascii="Calibri" w:eastAsia="Times New Roman" w:hAnsi="Calibri" w:cs="Calibri"/>
+          <w:szCs w:val="22"/>
+        </w:rPr>
+        <w:t xml:space="preserve">      "</w:t>
+      </w:r>
+      <w:proofErr w:type="spellStart"/>
+      <w:r>
+        <w:rPr>
+          <w:rFonts w:ascii="Calibri" w:eastAsia="Times New Roman" w:hAnsi="Calibri" w:cs="Calibri"/>
+          <w:szCs w:val="22"/>
+        </w:rPr>
+        <w:t>third_feature</w:t>
+      </w:r>
+      <w:proofErr w:type="spellEnd"/>
+      <w:r>
+        <w:rPr>
+          <w:rFonts w:ascii="Calibri" w:eastAsia="Times New Roman" w:hAnsi="Calibri" w:cs="Calibri"/>
+          <w:szCs w:val="22"/>
+        </w:rPr>
+        <w:t>": "2AH-1035",</w:t>
+      </w:r>
+    </w:p>
+    <w:p>
+      <w:pPr>
+        <w:ind w:left="360"/>
+        <w:rPr>
+          <w:rFonts w:ascii="Calibri" w:eastAsia="Times New Roman" w:hAnsi="Calibri" w:cs="Calibri"/>
+          <w:szCs w:val="22"/>
+        </w:rPr>
+      </w:pPr>
+      <w:r>
+        <w:rPr>
+          <w:rFonts w:ascii="Calibri" w:eastAsia="Times New Roman" w:hAnsi="Calibri" w:cs="Calibri"/>
+          <w:szCs w:val="22"/>
+        </w:rPr>
+        <w:t xml:space="preserve">      "</w:t>
+      </w:r>
+      <w:proofErr w:type="spellStart"/>
+      <w:r>
+        <w:rPr>
+          <w:rFonts w:ascii="Calibri" w:eastAsia="Times New Roman" w:hAnsi="Calibri" w:cs="Calibri"/>
+          <w:szCs w:val="22"/>
+        </w:rPr>
+        <w:t>fourth_feature</w:t>
+      </w:r>
+      <w:proofErr w:type="spellEnd"/>
+      <w:r>
+        <w:rPr>
+          <w:rFonts w:ascii="Calibri" w:eastAsia="Times New Roman" w:hAnsi="Calibri" w:cs="Calibri"/>
+          <w:szCs w:val="22"/>
+        </w:rPr>
+        <w:t>": "Skull Sticker"</w:t>
+      </w:r>
+    </w:p>
+    <w:p>
+      <w:pPr>
+        <w:ind w:left="360"/>
+        <w:rPr>
+          <w:rFonts w:ascii="Calibri" w:eastAsia="Times New Roman" w:hAnsi="Calibri" w:cs="Calibri"/>
+          <w:szCs w:val="22"/>
+        </w:rPr>
+      </w:pPr>
+      <w:r>
+        <w:rPr>
+          <w:rFonts w:ascii="Calibri" w:eastAsia="Times New Roman" w:hAnsi="Calibri" w:cs="Calibri"/>
+          <w:szCs w:val="22"/>
+        </w:rPr>
+        <w:t xml:space="preserve">    }</w:t>
+      </w:r>
+    </w:p>
+    <w:p>
+      <w:pPr>
+        <w:ind w:left="360"/>
+        <w:rPr>
+          <w:rFonts w:ascii="Calibri" w:eastAsia="Times New Roman" w:hAnsi="Calibri" w:cs="Calibri"/>
+          <w:szCs w:val="22"/>
+        </w:rPr>
+      </w:pPr>
+      <w:r>
+        <w:rPr>
+          <w:rFonts w:ascii="Calibri" w:eastAsia="Times New Roman" w:hAnsi="Calibri" w:cs="Calibri"/>
+          <w:szCs w:val="22"/>
+        </w:rPr>
+        <w:t xml:space="preserve">  ],</w:t>
+      </w:r>
+    </w:p>
+    <w:p>
+      <w:pPr>
+        <w:ind w:left="360"/>
+        <w:rPr>
+          <w:rFonts w:ascii="Calibri" w:eastAsia="Times New Roman" w:hAnsi="Calibri" w:cs="Calibri"/>
+          <w:szCs w:val="22"/>
+        </w:rPr>
+      </w:pPr>
+      <w:r>
+        <w:rPr>
+          <w:rFonts w:ascii="Calibri" w:eastAsia="Times New Roman" w:hAnsi="Calibri" w:cs="Calibri"/>
+          <w:szCs w:val="22"/>
+        </w:rPr>
+        <w:t xml:space="preserve">  "</w:t>
+      </w:r>
+      <w:proofErr w:type="spellStart"/>
+      <w:r>
+        <w:rPr>
+          <w:rFonts w:ascii="Calibri" w:eastAsia="Times New Roman" w:hAnsi="Calibri" w:cs="Calibri"/>
+          <w:szCs w:val="22"/>
+        </w:rPr>
+        <w:t>modify_items</w:t>
+      </w:r>
+      <w:proofErr w:type="spellEnd"/>
+      <w:r>
+        <w:rPr>
+          <w:rFonts w:ascii="Calibri" w:eastAsia="Times New Roman" w:hAnsi="Calibri" w:cs="Calibri"/>
+          <w:szCs w:val="22"/>
+        </w:rPr>
+        <w:t>": [</w:t>
+      </w:r>
+    </w:p>
+    <w:p>
+      <w:pPr>
+        <w:ind w:left="360"/>
+        <w:rPr>
+          <w:rFonts w:ascii="Calibri" w:eastAsia="Times New Roman" w:hAnsi="Calibri" w:cs="Calibri"/>
+          <w:szCs w:val="22"/>
+        </w:rPr>
+      </w:pPr>
+      <w:r>
+        <w:rPr>
+          <w:rFonts w:ascii="Calibri" w:eastAsia="Times New Roman" w:hAnsi="Calibri" w:cs="Calibri"/>
+          <w:szCs w:val="22"/>
+        </w:rPr>
+        <w:t xml:space="preserve">    {</w:t>
+      </w:r>
+    </w:p>
+    <w:p>
+      <w:pPr>
+        <w:ind w:left="360"/>
+        <w:rPr>
+          <w:rFonts w:ascii="Calibri" w:eastAsia="Times New Roman" w:hAnsi="Calibri" w:cs="Calibri"/>
+          <w:szCs w:val="22"/>
+        </w:rPr>
+      </w:pPr>
+      <w:r>
+        <w:rPr>
+          <w:rFonts w:ascii="Calibri" w:eastAsia="Times New Roman" w:hAnsi="Calibri" w:cs="Calibri"/>
+          <w:szCs w:val="22"/>
+        </w:rPr>
         <w:lastRenderedPageBreak/>
-        <w:t>“200”: success</w:t>
-      </w:r>
-    </w:p>
-    <w:p>
-      <w:pPr>
-        <w:pStyle w:val="ListParagraph"/>
-        <w:numPr>
-          <w:ilvl w:val="0"/>
-          <w:numId w:val="2"/>
-        </w:numPr>
-      </w:pPr>
-      <w:r>
-        <w:t>“400”: Lack Information</w:t>
-      </w:r>
-    </w:p>
-    <w:p>
-      <w:pPr>
-        <w:pStyle w:val="Heading2"/>
-      </w:pPr>
-      <w:r>
-        <w:t>Edit Old Invoice</w:t>
-      </w:r>
-    </w:p>
-    <w:p>
-      <w:pPr>
-        <w:pStyle w:val="ListParagraph"/>
-        <w:numPr>
-          <w:ilvl w:val="0"/>
-          <w:numId w:val="1"/>
-        </w:numPr>
-      </w:pPr>
-      <w:r>
-        <w:t xml:space="preserve">URL: </w:t>
-      </w:r>
-      <w:r>
-        <w:t>/</w:t>
-      </w:r>
-      <w:proofErr w:type="spellStart"/>
-      <w:r>
-        <w:t>api</w:t>
-      </w:r>
-      <w:proofErr w:type="spellEnd"/>
-      <w:r>
-        <w:t>/invoice</w:t>
-      </w:r>
-      <w:r>
-        <w:t>/{id}</w:t>
-      </w:r>
-    </w:p>
-    <w:p>
-      <w:pPr>
-        <w:pStyle w:val="ListParagraph"/>
-        <w:numPr>
-          <w:ilvl w:val="0"/>
-          <w:numId w:val="1"/>
-        </w:numPr>
-      </w:pPr>
-      <w:r>
-        <w:t>METHOD: PUT</w:t>
-      </w:r>
-    </w:p>
-    <w:p>
-      <w:pPr>
-        <w:pStyle w:val="ListParagraph"/>
-        <w:numPr>
-          <w:ilvl w:val="0"/>
-          <w:numId w:val="1"/>
-        </w:numPr>
-      </w:pPr>
-      <w:r>
-        <w:t xml:space="preserve">Data: </w:t>
+        <w:t xml:space="preserve">      "id": 2,</w:t>
       </w:r>
     </w:p>
     <w:p>
@@ -2215,7 +2905,23 @@
           <w:rFonts w:ascii="Calibri" w:eastAsia="Times New Roman" w:hAnsi="Calibri" w:cs="Calibri"/>
           <w:szCs w:val="22"/>
         </w:rPr>
-        <w:t>{</w:t>
+        <w:t xml:space="preserve">      "</w:t>
+      </w:r>
+      <w:proofErr w:type="spellStart"/>
+      <w:r>
+        <w:rPr>
+          <w:rFonts w:ascii="Calibri" w:eastAsia="Times New Roman" w:hAnsi="Calibri" w:cs="Calibri"/>
+          <w:szCs w:val="22"/>
+        </w:rPr>
+        <w:t>item_type_id</w:t>
+      </w:r>
+      <w:proofErr w:type="spellEnd"/>
+      <w:r>
+        <w:rPr>
+          <w:rFonts w:ascii="Calibri" w:eastAsia="Times New Roman" w:hAnsi="Calibri" w:cs="Calibri"/>
+          <w:szCs w:val="22"/>
+        </w:rPr>
+        <w:t>": 1,</w:t>
       </w:r>
     </w:p>
     <w:p>
@@ -2231,631 +2937,6 @@
           <w:rFonts w:ascii="Calibri" w:eastAsia="Times New Roman" w:hAnsi="Calibri" w:cs="Calibri"/>
           <w:szCs w:val="22"/>
         </w:rPr>
-        <w:t xml:space="preserve">  "</w:t>
-      </w:r>
-      <w:proofErr w:type="spellStart"/>
-      <w:r>
-        <w:rPr>
-          <w:rFonts w:ascii="Calibri" w:eastAsia="Times New Roman" w:hAnsi="Calibri" w:cs="Calibri"/>
-          <w:szCs w:val="22"/>
-        </w:rPr>
-        <w:t>customer_name</w:t>
-      </w:r>
-      <w:proofErr w:type="spellEnd"/>
-      <w:r>
-        <w:rPr>
-          <w:rFonts w:ascii="Calibri" w:eastAsia="Times New Roman" w:hAnsi="Calibri" w:cs="Calibri"/>
-          <w:szCs w:val="22"/>
-        </w:rPr>
-        <w:t>": "Johnny (Edited)",</w:t>
-      </w:r>
-    </w:p>
-    <w:p>
-      <w:pPr>
-        <w:ind w:left="360"/>
-        <w:rPr>
-          <w:rFonts w:ascii="Calibri" w:eastAsia="Times New Roman" w:hAnsi="Calibri" w:cs="Calibri"/>
-          <w:szCs w:val="22"/>
-        </w:rPr>
-      </w:pPr>
-      <w:r>
-        <w:rPr>
-          <w:rFonts w:ascii="Calibri" w:eastAsia="Times New Roman" w:hAnsi="Calibri" w:cs="Calibri"/>
-          <w:szCs w:val="22"/>
-        </w:rPr>
-        <w:t xml:space="preserve">  "</w:t>
-      </w:r>
-      <w:proofErr w:type="spellStart"/>
-      <w:r>
-        <w:rPr>
-          <w:rFonts w:ascii="Calibri" w:eastAsia="Times New Roman" w:hAnsi="Calibri" w:cs="Calibri"/>
-          <w:szCs w:val="22"/>
-        </w:rPr>
-        <w:t>customer_phone</w:t>
-      </w:r>
-      <w:proofErr w:type="spellEnd"/>
-      <w:r>
-        <w:rPr>
-          <w:rFonts w:ascii="Calibri" w:eastAsia="Times New Roman" w:hAnsi="Calibri" w:cs="Calibri"/>
-          <w:szCs w:val="22"/>
-        </w:rPr>
-        <w:t>": "023211112 (Edited)",</w:t>
-      </w:r>
-    </w:p>
-    <w:p>
-      <w:pPr>
-        <w:ind w:left="360"/>
-        <w:rPr>
-          <w:rFonts w:ascii="Calibri" w:eastAsia="Times New Roman" w:hAnsi="Calibri" w:cs="Calibri"/>
-          <w:szCs w:val="22"/>
-        </w:rPr>
-      </w:pPr>
-      <w:r>
-        <w:rPr>
-          <w:rFonts w:ascii="Calibri" w:eastAsia="Times New Roman" w:hAnsi="Calibri" w:cs="Calibri"/>
-          <w:szCs w:val="22"/>
-        </w:rPr>
-        <w:t xml:space="preserve">  "</w:t>
-      </w:r>
-      <w:proofErr w:type="spellStart"/>
-      <w:r>
-        <w:rPr>
-          <w:rFonts w:ascii="Calibri" w:eastAsia="Times New Roman" w:hAnsi="Calibri" w:cs="Calibri"/>
-          <w:szCs w:val="22"/>
-        </w:rPr>
-        <w:t>interests_rate</w:t>
-      </w:r>
-      <w:proofErr w:type="spellEnd"/>
-      <w:r>
-        <w:rPr>
-          <w:rFonts w:ascii="Calibri" w:eastAsia="Times New Roman" w:hAnsi="Calibri" w:cs="Calibri"/>
-          <w:szCs w:val="22"/>
-        </w:rPr>
-        <w:t>": 7,</w:t>
-      </w:r>
-    </w:p>
-    <w:p>
-      <w:pPr>
-        <w:ind w:left="360"/>
-        <w:rPr>
-          <w:rFonts w:ascii="Calibri" w:eastAsia="Times New Roman" w:hAnsi="Calibri" w:cs="Calibri"/>
-          <w:szCs w:val="22"/>
-        </w:rPr>
-      </w:pPr>
-      <w:r>
-        <w:rPr>
-          <w:rFonts w:ascii="Calibri" w:eastAsia="Times New Roman" w:hAnsi="Calibri" w:cs="Calibri"/>
-          <w:szCs w:val="22"/>
-        </w:rPr>
-        <w:t xml:space="preserve">  "</w:t>
-      </w:r>
-      <w:proofErr w:type="spellStart"/>
-      <w:r>
-        <w:rPr>
-          <w:rFonts w:ascii="Calibri" w:eastAsia="Times New Roman" w:hAnsi="Calibri" w:cs="Calibri"/>
-          <w:szCs w:val="22"/>
-        </w:rPr>
-        <w:t>new_items</w:t>
-      </w:r>
-      <w:proofErr w:type="spellEnd"/>
-      <w:r>
-        <w:rPr>
-          <w:rFonts w:ascii="Calibri" w:eastAsia="Times New Roman" w:hAnsi="Calibri" w:cs="Calibri"/>
-          <w:szCs w:val="22"/>
-        </w:rPr>
-        <w:t>": [</w:t>
-      </w:r>
-    </w:p>
-    <w:p>
-      <w:pPr>
-        <w:ind w:left="360"/>
-        <w:rPr>
-          <w:rFonts w:ascii="Calibri" w:eastAsia="Times New Roman" w:hAnsi="Calibri" w:cs="Calibri"/>
-          <w:szCs w:val="22"/>
-        </w:rPr>
-      </w:pPr>
-      <w:r>
-        <w:rPr>
-          <w:rFonts w:ascii="Calibri" w:eastAsia="Times New Roman" w:hAnsi="Calibri" w:cs="Calibri"/>
-          <w:szCs w:val="22"/>
-        </w:rPr>
-        <w:t xml:space="preserve">    {</w:t>
-      </w:r>
-    </w:p>
-    <w:p>
-      <w:pPr>
-        <w:ind w:left="360"/>
-        <w:rPr>
-          <w:rFonts w:ascii="Calibri" w:eastAsia="Times New Roman" w:hAnsi="Calibri" w:cs="Calibri"/>
-          <w:szCs w:val="22"/>
-        </w:rPr>
-      </w:pPr>
-      <w:r>
-        <w:rPr>
-          <w:rFonts w:ascii="Calibri" w:eastAsia="Times New Roman" w:hAnsi="Calibri" w:cs="Calibri"/>
-          <w:szCs w:val="22"/>
-        </w:rPr>
-        <w:t xml:space="preserve">      "</w:t>
-      </w:r>
-      <w:proofErr w:type="spellStart"/>
-      <w:r>
-        <w:rPr>
-          <w:rFonts w:ascii="Calibri" w:eastAsia="Times New Roman" w:hAnsi="Calibri" w:cs="Calibri"/>
-          <w:szCs w:val="22"/>
-        </w:rPr>
-        <w:t>item_type_id</w:t>
-      </w:r>
-      <w:proofErr w:type="spellEnd"/>
-      <w:r>
-        <w:rPr>
-          <w:rFonts w:ascii="Calibri" w:eastAsia="Times New Roman" w:hAnsi="Calibri" w:cs="Calibri"/>
-          <w:szCs w:val="22"/>
-        </w:rPr>
-        <w:t>": 1,</w:t>
-      </w:r>
-    </w:p>
-    <w:p>
-      <w:pPr>
-        <w:ind w:left="360"/>
-        <w:rPr>
-          <w:rFonts w:ascii="Calibri" w:eastAsia="Times New Roman" w:hAnsi="Calibri" w:cs="Calibri"/>
-          <w:szCs w:val="22"/>
-        </w:rPr>
-      </w:pPr>
-      <w:r>
-        <w:rPr>
-          <w:rFonts w:ascii="Calibri" w:eastAsia="Times New Roman" w:hAnsi="Calibri" w:cs="Calibri"/>
-          <w:szCs w:val="22"/>
-        </w:rPr>
-        <w:t xml:space="preserve">      "</w:t>
-      </w:r>
-      <w:proofErr w:type="spellStart"/>
-      <w:r>
-        <w:rPr>
-          <w:rFonts w:ascii="Calibri" w:eastAsia="Times New Roman" w:hAnsi="Calibri" w:cs="Calibri"/>
-          <w:szCs w:val="22"/>
-        </w:rPr>
-        <w:t>first_feature</w:t>
-      </w:r>
-      <w:proofErr w:type="spellEnd"/>
-      <w:r>
-        <w:rPr>
-          <w:rFonts w:ascii="Calibri" w:eastAsia="Times New Roman" w:hAnsi="Calibri" w:cs="Calibri"/>
-          <w:szCs w:val="22"/>
-        </w:rPr>
-        <w:t>": "Honda Dream",</w:t>
-      </w:r>
-    </w:p>
-    <w:p>
-      <w:pPr>
-        <w:ind w:left="360"/>
-        <w:rPr>
-          <w:rFonts w:ascii="Calibri" w:eastAsia="Times New Roman" w:hAnsi="Calibri" w:cs="Calibri"/>
-          <w:szCs w:val="22"/>
-        </w:rPr>
-      </w:pPr>
-      <w:r>
-        <w:rPr>
-          <w:rFonts w:ascii="Calibri" w:eastAsia="Times New Roman" w:hAnsi="Calibri" w:cs="Calibri"/>
-          <w:szCs w:val="22"/>
-        </w:rPr>
-        <w:t xml:space="preserve">      "</w:t>
-      </w:r>
-      <w:proofErr w:type="spellStart"/>
-      <w:r>
-        <w:rPr>
-          <w:rFonts w:ascii="Calibri" w:eastAsia="Times New Roman" w:hAnsi="Calibri" w:cs="Calibri"/>
-          <w:szCs w:val="22"/>
-        </w:rPr>
-        <w:t>second_feature</w:t>
-      </w:r>
-      <w:proofErr w:type="spellEnd"/>
-      <w:r>
-        <w:rPr>
-          <w:rFonts w:ascii="Calibri" w:eastAsia="Times New Roman" w:hAnsi="Calibri" w:cs="Calibri"/>
-          <w:szCs w:val="22"/>
-        </w:rPr>
-        <w:t>": "Black",</w:t>
-      </w:r>
-    </w:p>
-    <w:p>
-      <w:pPr>
-        <w:ind w:left="360"/>
-        <w:rPr>
-          <w:rFonts w:ascii="Calibri" w:eastAsia="Times New Roman" w:hAnsi="Calibri" w:cs="Calibri"/>
-          <w:szCs w:val="22"/>
-        </w:rPr>
-      </w:pPr>
-      <w:r>
-        <w:rPr>
-          <w:rFonts w:ascii="Calibri" w:eastAsia="Times New Roman" w:hAnsi="Calibri" w:cs="Calibri"/>
-          <w:szCs w:val="22"/>
-        </w:rPr>
-        <w:t xml:space="preserve">      "</w:t>
-      </w:r>
-      <w:proofErr w:type="spellStart"/>
-      <w:r>
-        <w:rPr>
-          <w:rFonts w:ascii="Calibri" w:eastAsia="Times New Roman" w:hAnsi="Calibri" w:cs="Calibri"/>
-          <w:szCs w:val="22"/>
-        </w:rPr>
-        <w:t>third_feature</w:t>
-      </w:r>
-      <w:proofErr w:type="spellEnd"/>
-      <w:r>
-        <w:rPr>
-          <w:rFonts w:ascii="Calibri" w:eastAsia="Times New Roman" w:hAnsi="Calibri" w:cs="Calibri"/>
-          <w:szCs w:val="22"/>
-        </w:rPr>
-        <w:t>": "2AH-1035",</w:t>
-      </w:r>
-    </w:p>
-    <w:p>
-      <w:pPr>
-        <w:ind w:left="360"/>
-        <w:rPr>
-          <w:rFonts w:ascii="Calibri" w:eastAsia="Times New Roman" w:hAnsi="Calibri" w:cs="Calibri"/>
-          <w:szCs w:val="22"/>
-        </w:rPr>
-      </w:pPr>
-      <w:r>
-        <w:rPr>
-          <w:rFonts w:ascii="Calibri" w:eastAsia="Times New Roman" w:hAnsi="Calibri" w:cs="Calibri"/>
-          <w:szCs w:val="22"/>
-        </w:rPr>
-        <w:t xml:space="preserve">      "</w:t>
-      </w:r>
-      <w:proofErr w:type="spellStart"/>
-      <w:r>
-        <w:rPr>
-          <w:rFonts w:ascii="Calibri" w:eastAsia="Times New Roman" w:hAnsi="Calibri" w:cs="Calibri"/>
-          <w:szCs w:val="22"/>
-        </w:rPr>
-        <w:t>fourth_feature</w:t>
-      </w:r>
-      <w:proofErr w:type="spellEnd"/>
-      <w:r>
-        <w:rPr>
-          <w:rFonts w:ascii="Calibri" w:eastAsia="Times New Roman" w:hAnsi="Calibri" w:cs="Calibri"/>
-          <w:szCs w:val="22"/>
-        </w:rPr>
-        <w:t>": "Skull Sticker"</w:t>
-      </w:r>
-    </w:p>
-    <w:p>
-      <w:pPr>
-        <w:ind w:left="360"/>
-        <w:rPr>
-          <w:rFonts w:ascii="Calibri" w:eastAsia="Times New Roman" w:hAnsi="Calibri" w:cs="Calibri"/>
-          <w:szCs w:val="22"/>
-        </w:rPr>
-      </w:pPr>
-      <w:r>
-        <w:rPr>
-          <w:rFonts w:ascii="Calibri" w:eastAsia="Times New Roman" w:hAnsi="Calibri" w:cs="Calibri"/>
-          <w:szCs w:val="22"/>
-        </w:rPr>
-        <w:t xml:space="preserve">    },</w:t>
-      </w:r>
-    </w:p>
-    <w:p>
-      <w:pPr>
-        <w:ind w:left="360"/>
-        <w:rPr>
-          <w:rFonts w:ascii="Calibri" w:eastAsia="Times New Roman" w:hAnsi="Calibri" w:cs="Calibri"/>
-          <w:szCs w:val="22"/>
-        </w:rPr>
-      </w:pPr>
-      <w:r>
-        <w:rPr>
-          <w:rFonts w:ascii="Calibri" w:eastAsia="Times New Roman" w:hAnsi="Calibri" w:cs="Calibri"/>
-          <w:szCs w:val="22"/>
-        </w:rPr>
-        <w:t xml:space="preserve">    {</w:t>
-      </w:r>
-    </w:p>
-    <w:p>
-      <w:pPr>
-        <w:ind w:left="360"/>
-        <w:rPr>
-          <w:rFonts w:ascii="Calibri" w:eastAsia="Times New Roman" w:hAnsi="Calibri" w:cs="Calibri"/>
-          <w:szCs w:val="22"/>
-        </w:rPr>
-      </w:pPr>
-      <w:r>
-        <w:rPr>
-          <w:rFonts w:ascii="Calibri" w:eastAsia="Times New Roman" w:hAnsi="Calibri" w:cs="Calibri"/>
-          <w:szCs w:val="22"/>
-        </w:rPr>
-        <w:t xml:space="preserve">      "</w:t>
-      </w:r>
-      <w:proofErr w:type="spellStart"/>
-      <w:r>
-        <w:rPr>
-          <w:rFonts w:ascii="Calibri" w:eastAsia="Times New Roman" w:hAnsi="Calibri" w:cs="Calibri"/>
-          <w:szCs w:val="22"/>
-        </w:rPr>
-        <w:t>item_type_id</w:t>
-      </w:r>
-      <w:proofErr w:type="spellEnd"/>
-      <w:r>
-        <w:rPr>
-          <w:rFonts w:ascii="Calibri" w:eastAsia="Times New Roman" w:hAnsi="Calibri" w:cs="Calibri"/>
-          <w:szCs w:val="22"/>
-        </w:rPr>
-        <w:t>": 1,</w:t>
-      </w:r>
-    </w:p>
-    <w:p>
-      <w:pPr>
-        <w:ind w:left="360"/>
-        <w:rPr>
-          <w:rFonts w:ascii="Calibri" w:eastAsia="Times New Roman" w:hAnsi="Calibri" w:cs="Calibri"/>
-          <w:szCs w:val="22"/>
-        </w:rPr>
-      </w:pPr>
-      <w:r>
-        <w:rPr>
-          <w:rFonts w:ascii="Calibri" w:eastAsia="Times New Roman" w:hAnsi="Calibri" w:cs="Calibri"/>
-          <w:szCs w:val="22"/>
-        </w:rPr>
-        <w:t xml:space="preserve">      "</w:t>
-      </w:r>
-      <w:proofErr w:type="spellStart"/>
-      <w:r>
-        <w:rPr>
-          <w:rFonts w:ascii="Calibri" w:eastAsia="Times New Roman" w:hAnsi="Calibri" w:cs="Calibri"/>
-          <w:szCs w:val="22"/>
-        </w:rPr>
-        <w:t>first_feature</w:t>
-      </w:r>
-      <w:proofErr w:type="spellEnd"/>
-      <w:r>
-        <w:rPr>
-          <w:rFonts w:ascii="Calibri" w:eastAsia="Times New Roman" w:hAnsi="Calibri" w:cs="Calibri"/>
-          <w:szCs w:val="22"/>
-        </w:rPr>
-        <w:t>": "Honda Dream",</w:t>
-      </w:r>
-    </w:p>
-    <w:p>
-      <w:pPr>
-        <w:ind w:left="360"/>
-        <w:rPr>
-          <w:rFonts w:ascii="Calibri" w:eastAsia="Times New Roman" w:hAnsi="Calibri" w:cs="Calibri"/>
-          <w:szCs w:val="22"/>
-        </w:rPr>
-      </w:pPr>
-      <w:r>
-        <w:rPr>
-          <w:rFonts w:ascii="Calibri" w:eastAsia="Times New Roman" w:hAnsi="Calibri" w:cs="Calibri"/>
-          <w:szCs w:val="22"/>
-        </w:rPr>
-        <w:t xml:space="preserve">      "</w:t>
-      </w:r>
-      <w:proofErr w:type="spellStart"/>
-      <w:r>
-        <w:rPr>
-          <w:rFonts w:ascii="Calibri" w:eastAsia="Times New Roman" w:hAnsi="Calibri" w:cs="Calibri"/>
-          <w:szCs w:val="22"/>
-        </w:rPr>
-        <w:t>second_feature</w:t>
-      </w:r>
-      <w:proofErr w:type="spellEnd"/>
-      <w:r>
-        <w:rPr>
-          <w:rFonts w:ascii="Calibri" w:eastAsia="Times New Roman" w:hAnsi="Calibri" w:cs="Calibri"/>
-          <w:szCs w:val="22"/>
-        </w:rPr>
-        <w:t>": "Black",</w:t>
-      </w:r>
-    </w:p>
-    <w:p>
-      <w:pPr>
-        <w:ind w:left="360"/>
-        <w:rPr>
-          <w:rFonts w:ascii="Calibri" w:eastAsia="Times New Roman" w:hAnsi="Calibri" w:cs="Calibri"/>
-          <w:szCs w:val="22"/>
-        </w:rPr>
-      </w:pPr>
-      <w:r>
-        <w:rPr>
-          <w:rFonts w:ascii="Calibri" w:eastAsia="Times New Roman" w:hAnsi="Calibri" w:cs="Calibri"/>
-          <w:szCs w:val="22"/>
-        </w:rPr>
-        <w:t xml:space="preserve">      "</w:t>
-      </w:r>
-      <w:proofErr w:type="spellStart"/>
-      <w:r>
-        <w:rPr>
-          <w:rFonts w:ascii="Calibri" w:eastAsia="Times New Roman" w:hAnsi="Calibri" w:cs="Calibri"/>
-          <w:szCs w:val="22"/>
-        </w:rPr>
-        <w:t>third_feature</w:t>
-      </w:r>
-      <w:proofErr w:type="spellEnd"/>
-      <w:r>
-        <w:rPr>
-          <w:rFonts w:ascii="Calibri" w:eastAsia="Times New Roman" w:hAnsi="Calibri" w:cs="Calibri"/>
-          <w:szCs w:val="22"/>
-        </w:rPr>
-        <w:t>": "2AH-1035",</w:t>
-      </w:r>
-    </w:p>
-    <w:p>
-      <w:pPr>
-        <w:ind w:left="360"/>
-        <w:rPr>
-          <w:rFonts w:ascii="Calibri" w:eastAsia="Times New Roman" w:hAnsi="Calibri" w:cs="Calibri"/>
-          <w:szCs w:val="22"/>
-        </w:rPr>
-      </w:pPr>
-      <w:r>
-        <w:rPr>
-          <w:rFonts w:ascii="Calibri" w:eastAsia="Times New Roman" w:hAnsi="Calibri" w:cs="Calibri"/>
-          <w:szCs w:val="22"/>
-        </w:rPr>
-        <w:t xml:space="preserve">      "</w:t>
-      </w:r>
-      <w:proofErr w:type="spellStart"/>
-      <w:r>
-        <w:rPr>
-          <w:rFonts w:ascii="Calibri" w:eastAsia="Times New Roman" w:hAnsi="Calibri" w:cs="Calibri"/>
-          <w:szCs w:val="22"/>
-        </w:rPr>
-        <w:t>fourth_feature</w:t>
-      </w:r>
-      <w:proofErr w:type="spellEnd"/>
-      <w:r>
-        <w:rPr>
-          <w:rFonts w:ascii="Calibri" w:eastAsia="Times New Roman" w:hAnsi="Calibri" w:cs="Calibri"/>
-          <w:szCs w:val="22"/>
-        </w:rPr>
-        <w:t>": "Skull Sticker"</w:t>
-      </w:r>
-    </w:p>
-    <w:p>
-      <w:pPr>
-        <w:ind w:left="360"/>
-        <w:rPr>
-          <w:rFonts w:ascii="Calibri" w:eastAsia="Times New Roman" w:hAnsi="Calibri" w:cs="Calibri"/>
-          <w:szCs w:val="22"/>
-        </w:rPr>
-      </w:pPr>
-      <w:r>
-        <w:rPr>
-          <w:rFonts w:ascii="Calibri" w:eastAsia="Times New Roman" w:hAnsi="Calibri" w:cs="Calibri"/>
-          <w:szCs w:val="22"/>
-        </w:rPr>
-        <w:t xml:space="preserve">    }</w:t>
-      </w:r>
-    </w:p>
-    <w:p>
-      <w:pPr>
-        <w:ind w:left="360"/>
-        <w:rPr>
-          <w:rFonts w:ascii="Calibri" w:eastAsia="Times New Roman" w:hAnsi="Calibri" w:cs="Calibri"/>
-          <w:szCs w:val="22"/>
-        </w:rPr>
-      </w:pPr>
-      <w:r>
-        <w:rPr>
-          <w:rFonts w:ascii="Calibri" w:eastAsia="Times New Roman" w:hAnsi="Calibri" w:cs="Calibri"/>
-          <w:szCs w:val="22"/>
-        </w:rPr>
-        <w:t xml:space="preserve">  ],</w:t>
-      </w:r>
-    </w:p>
-    <w:p>
-      <w:pPr>
-        <w:ind w:left="360"/>
-        <w:rPr>
-          <w:rFonts w:ascii="Calibri" w:eastAsia="Times New Roman" w:hAnsi="Calibri" w:cs="Calibri"/>
-          <w:szCs w:val="22"/>
-        </w:rPr>
-      </w:pPr>
-      <w:r>
-        <w:rPr>
-          <w:rFonts w:ascii="Calibri" w:eastAsia="Times New Roman" w:hAnsi="Calibri" w:cs="Calibri"/>
-          <w:szCs w:val="22"/>
-        </w:rPr>
-        <w:t xml:space="preserve">  "</w:t>
-      </w:r>
-      <w:proofErr w:type="spellStart"/>
-      <w:r>
-        <w:rPr>
-          <w:rFonts w:ascii="Calibri" w:eastAsia="Times New Roman" w:hAnsi="Calibri" w:cs="Calibri"/>
-          <w:szCs w:val="22"/>
-        </w:rPr>
-        <w:t>modify_items</w:t>
-      </w:r>
-      <w:proofErr w:type="spellEnd"/>
-      <w:r>
-        <w:rPr>
-          <w:rFonts w:ascii="Calibri" w:eastAsia="Times New Roman" w:hAnsi="Calibri" w:cs="Calibri"/>
-          <w:szCs w:val="22"/>
-        </w:rPr>
-        <w:t>": [</w:t>
-      </w:r>
-    </w:p>
-    <w:p>
-      <w:pPr>
-        <w:ind w:left="360"/>
-        <w:rPr>
-          <w:rFonts w:ascii="Calibri" w:eastAsia="Times New Roman" w:hAnsi="Calibri" w:cs="Calibri"/>
-          <w:szCs w:val="22"/>
-        </w:rPr>
-      </w:pPr>
-      <w:r>
-        <w:rPr>
-          <w:rFonts w:ascii="Calibri" w:eastAsia="Times New Roman" w:hAnsi="Calibri" w:cs="Calibri"/>
-          <w:szCs w:val="22"/>
-        </w:rPr>
-        <w:t xml:space="preserve">    {</w:t>
-      </w:r>
-    </w:p>
-    <w:p>
-      <w:pPr>
-        <w:ind w:left="360"/>
-        <w:rPr>
-          <w:rFonts w:ascii="Calibri" w:eastAsia="Times New Roman" w:hAnsi="Calibri" w:cs="Calibri"/>
-          <w:szCs w:val="22"/>
-        </w:rPr>
-      </w:pPr>
-      <w:r>
-        <w:rPr>
-          <w:rFonts w:ascii="Calibri" w:eastAsia="Times New Roman" w:hAnsi="Calibri" w:cs="Calibri"/>
-          <w:szCs w:val="22"/>
-        </w:rPr>
-        <w:t xml:space="preserve">      "id": 2,</w:t>
-      </w:r>
-    </w:p>
-    <w:p>
-      <w:pPr>
-        <w:ind w:left="360"/>
-        <w:rPr>
-          <w:rFonts w:ascii="Calibri" w:eastAsia="Times New Roman" w:hAnsi="Calibri" w:cs="Calibri"/>
-          <w:szCs w:val="22"/>
-        </w:rPr>
-      </w:pPr>
-      <w:r>
-        <w:rPr>
-          <w:rFonts w:ascii="Calibri" w:eastAsia="Times New Roman" w:hAnsi="Calibri" w:cs="Calibri"/>
-          <w:szCs w:val="22"/>
-        </w:rPr>
-        <w:t xml:space="preserve">      "</w:t>
-      </w:r>
-      <w:proofErr w:type="spellStart"/>
-      <w:r>
-        <w:rPr>
-          <w:rFonts w:ascii="Calibri" w:eastAsia="Times New Roman" w:hAnsi="Calibri" w:cs="Calibri"/>
-          <w:szCs w:val="22"/>
-        </w:rPr>
-        <w:t>item_type_id</w:t>
-      </w:r>
-      <w:proofErr w:type="spellEnd"/>
-      <w:r>
-        <w:rPr>
-          <w:rFonts w:ascii="Calibri" w:eastAsia="Times New Roman" w:hAnsi="Calibri" w:cs="Calibri"/>
-          <w:szCs w:val="22"/>
-        </w:rPr>
-        <w:t>": 1,</w:t>
-      </w:r>
-    </w:p>
-    <w:p>
-      <w:pPr>
-        <w:ind w:left="360"/>
-        <w:rPr>
-          <w:rFonts w:ascii="Calibri" w:eastAsia="Times New Roman" w:hAnsi="Calibri" w:cs="Calibri"/>
-          <w:szCs w:val="22"/>
-        </w:rPr>
-      </w:pPr>
-      <w:r>
-        <w:rPr>
-          <w:rFonts w:ascii="Calibri" w:eastAsia="Times New Roman" w:hAnsi="Calibri" w:cs="Calibri"/>
-          <w:szCs w:val="22"/>
-        </w:rPr>
-        <w:lastRenderedPageBreak/>
         <w:t xml:space="preserve">      "</w:t>
       </w:r>
       <w:proofErr w:type="spellStart"/>
@@ -3625,6 +3706,7 @@
           <w:rFonts w:ascii="Calibri" w:eastAsia="Times New Roman" w:hAnsi="Calibri" w:cs="Calibri"/>
           <w:szCs w:val="22"/>
         </w:rPr>
+        <w:lastRenderedPageBreak/>
         <w:t xml:space="preserve">  "</w:t>
       </w:r>
       <w:proofErr w:type="spellStart"/>
@@ -3708,7 +3790,6 @@
           <w:rFonts w:ascii="Calibri" w:eastAsia="Times New Roman" w:hAnsi="Calibri" w:cs="Calibri"/>
           <w:szCs w:val="22"/>
         </w:rPr>
-        <w:lastRenderedPageBreak/>
         <w:t xml:space="preserve">      "</w:t>
       </w:r>
       <w:proofErr w:type="spellStart"/>
@@ -4731,6 +4812,7 @@
         </w:numPr>
       </w:pPr>
       <w:r>
+        <w:lastRenderedPageBreak/>
         <w:t>METHOD: GET</w:t>
       </w:r>
     </w:p>
@@ -4755,7 +4837,6 @@
         </w:numPr>
       </w:pPr>
       <w:r>
-        <w:lastRenderedPageBreak/>
         <w:t>“200”: success</w:t>
       </w:r>
     </w:p>
@@ -5392,6 +5473,7 @@
         <w:pStyle w:val="ListParagraph"/>
       </w:pPr>
       <w:r>
+        <w:lastRenderedPageBreak/>
         <w:t>}</w:t>
       </w:r>
     </w:p>
@@ -5416,7 +5498,6 @@
         </w:numPr>
       </w:pPr>
       <w:r>
-        <w:lastRenderedPageBreak/>
         <w:t>“200”: success.</w:t>
       </w:r>
     </w:p>
@@ -6103,6 +6184,7 @@
         </w:numPr>
       </w:pPr>
       <w:r>
+        <w:lastRenderedPageBreak/>
         <w:t>action: 1</w:t>
       </w:r>
       <w:r>
@@ -6155,7 +6237,6 @@
         </w:numPr>
       </w:pPr>
       <w:r>
-        <w:lastRenderedPageBreak/>
         <w:t>Result:</w:t>
       </w:r>
     </w:p>
@@ -7345,6 +7426,7 @@
         <w:rPr>
           <w:rFonts w:eastAsia="Times New Roman"/>
         </w:rPr>
+        <w:lastRenderedPageBreak/>
         <w:t>Delete User</w:t>
       </w:r>
     </w:p>
@@ -7390,7 +7472,6 @@
         <w:ind w:left="720"/>
       </w:pPr>
       <w:r>
-        <w:lastRenderedPageBreak/>
         <w:t>METHOD: DELTE</w:t>
       </w:r>
     </w:p>
@@ -8264,6 +8345,7 @@
           <w:rFonts w:ascii="Calibri" w:eastAsia="Times New Roman" w:hAnsi="Calibri" w:cs="Calibri"/>
           <w:szCs w:val="22"/>
         </w:rPr>
+        <w:lastRenderedPageBreak/>
         <w:tab/>
       </w:r>
       <w:r>
@@ -8335,7 +8417,6 @@
           <w:rFonts w:ascii="Calibri" w:eastAsia="Times New Roman" w:hAnsi="Calibri" w:cs="Calibri"/>
           <w:szCs w:val="22"/>
         </w:rPr>
-        <w:lastRenderedPageBreak/>
         <w:t>}</w:t>
       </w:r>
     </w:p>

</xml_diff>